<commit_message>
more talent tree work
</commit_message>
<xml_diff>
--- a/RBNew/AnthisTalentTrees.docx
+++ b/RBNew/AnthisTalentTrees.docx
@@ -311,15 +311,7 @@
                       <w:sz w:val="16"/>
                       <w:szCs w:val="16"/>
                     </w:rPr>
-                    <w:t xml:space="preserve">Companion </w:t>
-                  </w:r>
-                  <w:r>
-                    <w:rPr>
-                      <w:rFonts w:ascii="Pericles" w:hAnsi="Pericles"/>
-                      <w:sz w:val="16"/>
-                      <w:szCs w:val="16"/>
-                    </w:rPr>
-                    <w:t>Unlock(1)</w:t>
+                    <w:t>Companion Return</w:t>
                   </w:r>
                 </w:p>
                 <w:p>
@@ -341,15 +333,15 @@
                       <w:sz w:val="16"/>
                       <w:szCs w:val="16"/>
                     </w:rPr>
-                    <w:t>Familiar</w:t>
-                  </w:r>
-                  <w:r>
-                    <w:rPr>
-                      <w:rFonts w:ascii="Pericles" w:hAnsi="Pericles"/>
-                      <w:sz w:val="16"/>
-                      <w:szCs w:val="16"/>
-                    </w:rPr>
-                    <w:t>*</w:t>
+                    <w:t xml:space="preserve">Companion </w:t>
+                  </w:r>
+                  <w:r>
+                    <w:rPr>
+                      <w:rFonts w:ascii="Pericles" w:hAnsi="Pericles"/>
+                      <w:sz w:val="16"/>
+                      <w:szCs w:val="16"/>
+                    </w:rPr>
+                    <w:t>Unlock(1)</w:t>
                   </w:r>
                 </w:p>
                 <w:p>
@@ -547,7 +539,7 @@
                       <w:sz w:val="16"/>
                       <w:szCs w:val="16"/>
                     </w:rPr>
-                    <w:t>Shared Spells*</w:t>
+                    <w:t>Swift Companion(2)</w:t>
                   </w:r>
                 </w:p>
                 <w:p>
@@ -569,9 +561,22 @@
                       <w:sz w:val="16"/>
                       <w:szCs w:val="16"/>
                     </w:rPr>
-                    <w:t>Swift Companion(2)</w:t>
-                  </w:r>
-                </w:p>
+                    <w:t>Wil</w:t>
+                  </w:r>
+                  <w:r>
+                    <w:rPr>
+                      <w:rFonts w:ascii="Pericles" w:hAnsi="Pericles"/>
+                      <w:sz w:val="16"/>
+                      <w:szCs w:val="16"/>
+                    </w:rPr>
+                    <w:t>derness Friends II</w:t>
+                  </w:r>
+                </w:p>
+              </w:tc>
+              <w:tc>
+                <w:tcPr>
+                  <w:tcW w:w="3042" w:type="dxa"/>
+                </w:tcPr>
                 <w:p>
                   <w:pPr>
                     <w:pStyle w:val="ListParagraph"/>
@@ -591,22 +596,9 @@
                       <w:sz w:val="16"/>
                       <w:szCs w:val="16"/>
                     </w:rPr>
-                    <w:t>Wil</w:t>
-                  </w:r>
-                  <w:r>
-                    <w:rPr>
-                      <w:rFonts w:ascii="Pericles" w:hAnsi="Pericles"/>
-                      <w:sz w:val="16"/>
-                      <w:szCs w:val="16"/>
-                    </w:rPr>
-                    <w:t>derness Friends II</w:t>
-                  </w:r>
-                </w:p>
-              </w:tc>
-              <w:tc>
-                <w:tcPr>
-                  <w:tcW w:w="3042" w:type="dxa"/>
-                </w:tcPr>
+                    <w:t>Animal Accuracy III</w:t>
+                  </w:r>
+                </w:p>
                 <w:p>
                   <w:pPr>
                     <w:pStyle w:val="ListParagraph"/>
@@ -626,7 +618,7 @@
                       <w:sz w:val="16"/>
                       <w:szCs w:val="16"/>
                     </w:rPr>
-                    <w:t>Animal Accuracy III</w:t>
+                    <w:t>Animal Armor III</w:t>
                   </w:r>
                 </w:p>
                 <w:p>
@@ -648,7 +640,7 @@
                       <w:sz w:val="16"/>
                       <w:szCs w:val="16"/>
                     </w:rPr>
-                    <w:t>Animal Armor III</w:t>
+                    <w:t>Animal Defense III</w:t>
                   </w:r>
                 </w:p>
                 <w:p>
@@ -670,8 +662,18 @@
                       <w:sz w:val="16"/>
                       <w:szCs w:val="16"/>
                     </w:rPr>
-                    <w:t>Animal Defense III</w:t>
-                  </w:r>
+                    <w:t xml:space="preserve">Companion </w:t>
+                  </w:r>
+                  <w:proofErr w:type="spellStart"/>
+                  <w:r>
+                    <w:rPr>
+                      <w:rFonts w:ascii="Pericles" w:hAnsi="Pericles"/>
+                      <w:sz w:val="16"/>
+                      <w:szCs w:val="16"/>
+                    </w:rPr>
+                    <w:t>SAcrifice</w:t>
+                  </w:r>
+                  <w:proofErr w:type="spellEnd"/>
                 </w:p>
                 <w:p>
                   <w:pPr>
@@ -926,6 +928,1494 @@
         </w:tc>
       </w:tr>
     </w:tbl>
+    <w:p>
+      <w:pPr>
+        <w:sectPr>
+          <w:pgSz w:w="12240" w:h="15840"/>
+          <w:pgMar w:top="1440" w:right="1440" w:bottom="1440" w:left="1440" w:header="720" w:footer="720" w:gutter="0"/>
+          <w:cols w:space="720"/>
+          <w:docGrid w:linePitch="360"/>
+        </w:sectPr>
+      </w:pPr>
+    </w:p>
+    <w:p/>
+    <w:tbl>
+      <w:tblPr>
+        <w:tblStyle w:val="TableGrid"/>
+        <w:tblW w:w="0" w:type="auto"/>
+        <w:tblLook w:val="04A0" w:firstRow="1" w:lastRow="0" w:firstColumn="1" w:lastColumn="0" w:noHBand="0" w:noVBand="1"/>
+      </w:tblPr>
+      <w:tblGrid>
+        <w:gridCol w:w="986"/>
+        <w:gridCol w:w="3149"/>
+      </w:tblGrid>
+      <w:tr>
+        <w:tc>
+          <w:tcPr>
+            <w:tcW w:w="4135" w:type="dxa"/>
+            <w:gridSpan w:val="2"/>
+          </w:tcPr>
+          <w:p>
+            <w:pPr>
+              <w:rPr>
+                <w:rFonts w:ascii="Pericles" w:hAnsi="Pericles"/>
+                <w:b/>
+                <w:sz w:val="16"/>
+                <w:szCs w:val="16"/>
+              </w:rPr>
+            </w:pPr>
+            <w:r>
+              <w:rPr>
+                <w:rFonts w:ascii="Pericles" w:hAnsi="Pericles"/>
+                <w:b/>
+                <w:sz w:val="20"/>
+                <w:szCs w:val="16"/>
+              </w:rPr>
+              <w:t>Bear</w:t>
+            </w:r>
+            <w:r>
+              <w:rPr>
+                <w:rFonts w:ascii="Pericles" w:hAnsi="Pericles"/>
+                <w:b/>
+                <w:sz w:val="20"/>
+                <w:szCs w:val="16"/>
+              </w:rPr>
+              <w:t xml:space="preserve"> Companion, Level 1</w:t>
+            </w:r>
+          </w:p>
+        </w:tc>
+      </w:tr>
+      <w:tr>
+        <w:tc>
+          <w:tcPr>
+            <w:tcW w:w="986" w:type="dxa"/>
+          </w:tcPr>
+          <w:p>
+            <w:pPr>
+              <w:rPr>
+                <w:rFonts w:ascii="Pericles" w:hAnsi="Pericles"/>
+                <w:b/>
+                <w:sz w:val="16"/>
+                <w:szCs w:val="16"/>
+              </w:rPr>
+            </w:pPr>
+            <w:r>
+              <w:rPr>
+                <w:rFonts w:ascii="Pericles" w:hAnsi="Pericles"/>
+                <w:b/>
+                <w:sz w:val="16"/>
+                <w:szCs w:val="16"/>
+              </w:rPr>
+              <w:t>Stats</w:t>
+            </w:r>
+          </w:p>
+          <w:tbl>
+            <w:tblPr>
+              <w:tblStyle w:val="TableGrid"/>
+              <w:tblpPr w:leftFromText="180" w:rightFromText="180" w:vertAnchor="text" w:horzAnchor="margin" w:tblpY="91"/>
+              <w:tblOverlap w:val="never"/>
+              <w:tblW w:w="0" w:type="auto"/>
+              <w:tblBorders>
+                <w:top w:val="none" w:sz="0" w:space="0" w:color="auto"/>
+                <w:left w:val="none" w:sz="0" w:space="0" w:color="auto"/>
+                <w:bottom w:val="none" w:sz="0" w:space="0" w:color="auto"/>
+                <w:right w:val="none" w:sz="0" w:space="0" w:color="auto"/>
+                <w:insideH w:val="none" w:sz="0" w:space="0" w:color="auto"/>
+                <w:insideV w:val="none" w:sz="0" w:space="0" w:color="auto"/>
+              </w:tblBorders>
+              <w:tblLook w:val="04A0" w:firstRow="1" w:lastRow="0" w:firstColumn="1" w:lastColumn="0" w:noHBand="0" w:noVBand="1"/>
+            </w:tblPr>
+            <w:tblGrid>
+              <w:gridCol w:w="369"/>
+              <w:gridCol w:w="401"/>
+            </w:tblGrid>
+            <w:tr>
+              <w:tc>
+                <w:tcPr>
+                  <w:tcW w:w="369" w:type="dxa"/>
+                </w:tcPr>
+                <w:p>
+                  <w:pPr>
+                    <w:rPr>
+                      <w:rFonts w:ascii="Pericles" w:hAnsi="Pericles"/>
+                      <w:sz w:val="16"/>
+                      <w:szCs w:val="16"/>
+                    </w:rPr>
+                  </w:pPr>
+                  <w:r>
+                    <w:rPr>
+                      <w:rFonts w:ascii="Pericles" w:hAnsi="Pericles"/>
+                      <w:sz w:val="16"/>
+                      <w:szCs w:val="16"/>
+                    </w:rPr>
+                    <w:t>M</w:t>
+                  </w:r>
+                </w:p>
+              </w:tc>
+              <w:tc>
+                <w:tcPr>
+                  <w:tcW w:w="401" w:type="dxa"/>
+                </w:tcPr>
+                <w:p>
+                  <w:pPr>
+                    <w:jc w:val="right"/>
+                    <w:rPr>
+                      <w:rFonts w:ascii="Pericles" w:hAnsi="Pericles"/>
+                      <w:sz w:val="16"/>
+                      <w:szCs w:val="16"/>
+                    </w:rPr>
+                  </w:pPr>
+                  <w:r>
+                    <w:rPr>
+                      <w:rFonts w:ascii="Pericles" w:hAnsi="Pericles"/>
+                      <w:sz w:val="16"/>
+                      <w:szCs w:val="16"/>
+                    </w:rPr>
+                    <w:t>14</w:t>
+                  </w:r>
+                </w:p>
+              </w:tc>
+            </w:tr>
+            <w:tr>
+              <w:tc>
+                <w:tcPr>
+                  <w:tcW w:w="369" w:type="dxa"/>
+                </w:tcPr>
+                <w:p>
+                  <w:pPr>
+                    <w:rPr>
+                      <w:rFonts w:ascii="Pericles" w:hAnsi="Pericles"/>
+                      <w:sz w:val="16"/>
+                      <w:szCs w:val="16"/>
+                    </w:rPr>
+                  </w:pPr>
+                  <w:r>
+                    <w:rPr>
+                      <w:rFonts w:ascii="Pericles" w:hAnsi="Pericles"/>
+                      <w:sz w:val="16"/>
+                      <w:szCs w:val="16"/>
+                    </w:rPr>
+                    <w:t>S</w:t>
+                  </w:r>
+                </w:p>
+              </w:tc>
+              <w:tc>
+                <w:tcPr>
+                  <w:tcW w:w="401" w:type="dxa"/>
+                </w:tcPr>
+                <w:p>
+                  <w:pPr>
+                    <w:jc w:val="right"/>
+                    <w:rPr>
+                      <w:rFonts w:ascii="Pericles" w:hAnsi="Pericles"/>
+                      <w:sz w:val="16"/>
+                      <w:szCs w:val="16"/>
+                    </w:rPr>
+                  </w:pPr>
+                  <w:r>
+                    <w:rPr>
+                      <w:rFonts w:ascii="Pericles" w:hAnsi="Pericles"/>
+                      <w:sz w:val="16"/>
+                      <w:szCs w:val="16"/>
+                    </w:rPr>
+                    <w:t>8</w:t>
+                  </w:r>
+                </w:p>
+              </w:tc>
+            </w:tr>
+            <w:tr>
+              <w:tc>
+                <w:tcPr>
+                  <w:tcW w:w="369" w:type="dxa"/>
+                </w:tcPr>
+                <w:p>
+                  <w:pPr>
+                    <w:rPr>
+                      <w:rFonts w:ascii="Pericles" w:hAnsi="Pericles"/>
+                      <w:sz w:val="16"/>
+                      <w:szCs w:val="16"/>
+                    </w:rPr>
+                  </w:pPr>
+                  <w:r>
+                    <w:rPr>
+                      <w:rFonts w:ascii="Pericles" w:hAnsi="Pericles"/>
+                      <w:sz w:val="16"/>
+                      <w:szCs w:val="16"/>
+                    </w:rPr>
+                    <w:t>R</w:t>
+                  </w:r>
+                </w:p>
+              </w:tc>
+              <w:tc>
+                <w:tcPr>
+                  <w:tcW w:w="401" w:type="dxa"/>
+                </w:tcPr>
+                <w:p>
+                  <w:pPr>
+                    <w:jc w:val="right"/>
+                    <w:rPr>
+                      <w:rFonts w:ascii="Pericles" w:hAnsi="Pericles"/>
+                      <w:sz w:val="16"/>
+                      <w:szCs w:val="16"/>
+                    </w:rPr>
+                  </w:pPr>
+                  <w:r>
+                    <w:rPr>
+                      <w:rFonts w:ascii="Pericles" w:hAnsi="Pericles"/>
+                      <w:sz w:val="16"/>
+                      <w:szCs w:val="16"/>
+                    </w:rPr>
+                    <w:t>8</w:t>
+                  </w:r>
+                </w:p>
+              </w:tc>
+            </w:tr>
+            <w:tr>
+              <w:tc>
+                <w:tcPr>
+                  <w:tcW w:w="369" w:type="dxa"/>
+                </w:tcPr>
+                <w:p>
+                  <w:pPr>
+                    <w:rPr>
+                      <w:rFonts w:ascii="Pericles" w:hAnsi="Pericles"/>
+                      <w:sz w:val="16"/>
+                      <w:szCs w:val="16"/>
+                    </w:rPr>
+                  </w:pPr>
+                  <w:r>
+                    <w:rPr>
+                      <w:rFonts w:ascii="Pericles" w:hAnsi="Pericles"/>
+                      <w:sz w:val="16"/>
+                      <w:szCs w:val="16"/>
+                    </w:rPr>
+                    <w:t>T</w:t>
+                  </w:r>
+                </w:p>
+              </w:tc>
+              <w:tc>
+                <w:tcPr>
+                  <w:tcW w:w="401" w:type="dxa"/>
+                </w:tcPr>
+                <w:p>
+                  <w:pPr>
+                    <w:jc w:val="right"/>
+                    <w:rPr>
+                      <w:rFonts w:ascii="Pericles" w:hAnsi="Pericles"/>
+                      <w:sz w:val="16"/>
+                      <w:szCs w:val="16"/>
+                    </w:rPr>
+                  </w:pPr>
+                  <w:r>
+                    <w:rPr>
+                      <w:rFonts w:ascii="Pericles" w:hAnsi="Pericles"/>
+                      <w:sz w:val="16"/>
+                      <w:szCs w:val="16"/>
+                    </w:rPr>
+                    <w:t>14</w:t>
+                  </w:r>
+                </w:p>
+              </w:tc>
+            </w:tr>
+            <w:tr>
+              <w:tc>
+                <w:tcPr>
+                  <w:tcW w:w="369" w:type="dxa"/>
+                </w:tcPr>
+                <w:p>
+                  <w:pPr>
+                    <w:rPr>
+                      <w:rFonts w:ascii="Pericles" w:hAnsi="Pericles"/>
+                      <w:sz w:val="16"/>
+                      <w:szCs w:val="16"/>
+                    </w:rPr>
+                  </w:pPr>
+                  <w:r>
+                    <w:rPr>
+                      <w:rFonts w:ascii="Pericles" w:hAnsi="Pericles"/>
+                      <w:sz w:val="16"/>
+                      <w:szCs w:val="16"/>
+                    </w:rPr>
+                    <w:t>W</w:t>
+                  </w:r>
+                </w:p>
+              </w:tc>
+              <w:tc>
+                <w:tcPr>
+                  <w:tcW w:w="401" w:type="dxa"/>
+                </w:tcPr>
+                <w:p>
+                  <w:pPr>
+                    <w:jc w:val="right"/>
+                    <w:rPr>
+                      <w:rFonts w:ascii="Pericles" w:hAnsi="Pericles"/>
+                      <w:sz w:val="16"/>
+                      <w:szCs w:val="16"/>
+                    </w:rPr>
+                  </w:pPr>
+                  <w:r>
+                    <w:rPr>
+                      <w:rFonts w:ascii="Pericles" w:hAnsi="Pericles"/>
+                      <w:sz w:val="16"/>
+                      <w:szCs w:val="16"/>
+                    </w:rPr>
+                    <w:t>4</w:t>
+                  </w:r>
+                </w:p>
+              </w:tc>
+            </w:tr>
+            <w:tr>
+              <w:tc>
+                <w:tcPr>
+                  <w:tcW w:w="369" w:type="dxa"/>
+                </w:tcPr>
+                <w:p>
+                  <w:pPr>
+                    <w:rPr>
+                      <w:rFonts w:ascii="Pericles" w:hAnsi="Pericles"/>
+                      <w:sz w:val="16"/>
+                      <w:szCs w:val="16"/>
+                    </w:rPr>
+                  </w:pPr>
+                  <w:r>
+                    <w:rPr>
+                      <w:rFonts w:ascii="Pericles" w:hAnsi="Pericles"/>
+                      <w:sz w:val="16"/>
+                      <w:szCs w:val="16"/>
+                    </w:rPr>
+                    <w:t>P</w:t>
+                  </w:r>
+                </w:p>
+              </w:tc>
+              <w:tc>
+                <w:tcPr>
+                  <w:tcW w:w="401" w:type="dxa"/>
+                </w:tcPr>
+                <w:p>
+                  <w:pPr>
+                    <w:jc w:val="right"/>
+                    <w:rPr>
+                      <w:rFonts w:ascii="Pericles" w:hAnsi="Pericles"/>
+                      <w:sz w:val="16"/>
+                      <w:szCs w:val="16"/>
+                    </w:rPr>
+                  </w:pPr>
+                  <w:r>
+                    <w:rPr>
+                      <w:rFonts w:ascii="Pericles" w:hAnsi="Pericles"/>
+                      <w:sz w:val="16"/>
+                      <w:szCs w:val="16"/>
+                    </w:rPr>
+                    <w:t>4</w:t>
+                  </w:r>
+                </w:p>
+              </w:tc>
+            </w:tr>
+            <w:tr>
+              <w:tc>
+                <w:tcPr>
+                  <w:tcW w:w="369" w:type="dxa"/>
+                </w:tcPr>
+                <w:p>
+                  <w:pPr>
+                    <w:rPr>
+                      <w:rFonts w:ascii="Pericles" w:hAnsi="Pericles"/>
+                      <w:sz w:val="16"/>
+                      <w:szCs w:val="16"/>
+                    </w:rPr>
+                  </w:pPr>
+                  <w:r>
+                    <w:rPr>
+                      <w:rFonts w:ascii="Pericles" w:hAnsi="Pericles"/>
+                      <w:sz w:val="16"/>
+                      <w:szCs w:val="16"/>
+                    </w:rPr>
+                    <w:t>C</w:t>
+                  </w:r>
+                </w:p>
+              </w:tc>
+              <w:tc>
+                <w:tcPr>
+                  <w:tcW w:w="401" w:type="dxa"/>
+                </w:tcPr>
+                <w:p>
+                  <w:pPr>
+                    <w:jc w:val="right"/>
+                    <w:rPr>
+                      <w:rFonts w:ascii="Pericles" w:hAnsi="Pericles"/>
+                      <w:sz w:val="16"/>
+                      <w:szCs w:val="16"/>
+                    </w:rPr>
+                  </w:pPr>
+                  <w:r>
+                    <w:rPr>
+                      <w:rFonts w:ascii="Pericles" w:hAnsi="Pericles"/>
+                      <w:sz w:val="16"/>
+                      <w:szCs w:val="16"/>
+                    </w:rPr>
+                    <w:t>4</w:t>
+                  </w:r>
+                </w:p>
+              </w:tc>
+            </w:tr>
+          </w:tbl>
+          <w:p>
+            <w:pPr>
+              <w:rPr>
+                <w:rFonts w:ascii="Pericles" w:hAnsi="Pericles"/>
+                <w:sz w:val="16"/>
+                <w:szCs w:val="16"/>
+              </w:rPr>
+            </w:pPr>
+          </w:p>
+        </w:tc>
+        <w:tc>
+          <w:tcPr>
+            <w:tcW w:w="3149" w:type="dxa"/>
+          </w:tcPr>
+          <w:p>
+            <w:pPr>
+              <w:rPr>
+                <w:rFonts w:ascii="Pericles" w:hAnsi="Pericles"/>
+                <w:b/>
+                <w:sz w:val="16"/>
+                <w:szCs w:val="16"/>
+              </w:rPr>
+            </w:pPr>
+            <w:r>
+              <w:rPr>
+                <w:rFonts w:ascii="Pericles" w:hAnsi="Pericles"/>
+                <w:b/>
+                <w:sz w:val="16"/>
+                <w:szCs w:val="16"/>
+              </w:rPr>
+              <w:t>Skills</w:t>
+            </w:r>
+          </w:p>
+          <w:p>
+            <w:pPr>
+              <w:rPr>
+                <w:rFonts w:ascii="Pericles" w:hAnsi="Pericles"/>
+                <w:sz w:val="16"/>
+                <w:szCs w:val="16"/>
+              </w:rPr>
+            </w:pPr>
+          </w:p>
+          <w:tbl>
+            <w:tblPr>
+              <w:tblStyle w:val="TableGrid"/>
+              <w:tblpPr w:leftFromText="180" w:rightFromText="180" w:vertAnchor="text" w:horzAnchor="margin" w:tblpY="-56"/>
+              <w:tblOverlap w:val="never"/>
+              <w:tblW w:w="0" w:type="auto"/>
+              <w:tblBorders>
+                <w:top w:val="none" w:sz="0" w:space="0" w:color="auto"/>
+                <w:left w:val="none" w:sz="0" w:space="0" w:color="auto"/>
+                <w:bottom w:val="none" w:sz="0" w:space="0" w:color="auto"/>
+                <w:right w:val="none" w:sz="0" w:space="0" w:color="auto"/>
+                <w:insideH w:val="none" w:sz="0" w:space="0" w:color="auto"/>
+                <w:insideV w:val="none" w:sz="0" w:space="0" w:color="auto"/>
+              </w:tblBorders>
+              <w:tblLook w:val="04A0" w:firstRow="1" w:lastRow="0" w:firstColumn="1" w:lastColumn="0" w:noHBand="0" w:noVBand="1"/>
+            </w:tblPr>
+            <w:tblGrid>
+              <w:gridCol w:w="1791"/>
+              <w:gridCol w:w="464"/>
+              <w:gridCol w:w="355"/>
+            </w:tblGrid>
+            <w:tr>
+              <w:tc>
+                <w:tcPr>
+                  <w:tcW w:w="0" w:type="auto"/>
+                </w:tcPr>
+                <w:p>
+                  <w:pPr>
+                    <w:rPr>
+                      <w:rFonts w:ascii="Pericles" w:hAnsi="Pericles"/>
+                      <w:sz w:val="16"/>
+                      <w:szCs w:val="16"/>
+                    </w:rPr>
+                  </w:pPr>
+                  <w:r>
+                    <w:rPr>
+                      <w:rFonts w:ascii="Pericles" w:hAnsi="Pericles"/>
+                      <w:sz w:val="16"/>
+                      <w:szCs w:val="16"/>
+                    </w:rPr>
+                    <w:t>Natural weapons</w:t>
+                  </w:r>
+                </w:p>
+              </w:tc>
+              <w:tc>
+                <w:tcPr>
+                  <w:tcW w:w="0" w:type="auto"/>
+                </w:tcPr>
+                <w:p>
+                  <w:pPr>
+                    <w:rPr>
+                      <w:rFonts w:ascii="Pericles" w:hAnsi="Pericles"/>
+                      <w:sz w:val="16"/>
+                      <w:szCs w:val="16"/>
+                    </w:rPr>
+                  </w:pPr>
+                  <w:r>
+                    <w:rPr>
+                      <w:rFonts w:ascii="Pericles" w:hAnsi="Pericles"/>
+                      <w:sz w:val="16"/>
+                      <w:szCs w:val="16"/>
+                    </w:rPr>
+                    <w:t>MS</w:t>
+                  </w:r>
+                </w:p>
+              </w:tc>
+              <w:tc>
+                <w:tcPr>
+                  <w:tcW w:w="0" w:type="auto"/>
+                </w:tcPr>
+                <w:p>
+                  <w:pPr>
+                    <w:rPr>
+                      <w:rFonts w:ascii="Pericles" w:hAnsi="Pericles"/>
+                      <w:sz w:val="16"/>
+                      <w:szCs w:val="16"/>
+                    </w:rPr>
+                  </w:pPr>
+                  <w:r>
+                    <w:rPr>
+                      <w:rFonts w:ascii="Pericles" w:hAnsi="Pericles"/>
+                      <w:sz w:val="16"/>
+                      <w:szCs w:val="16"/>
+                    </w:rPr>
+                    <w:t>11</w:t>
+                  </w:r>
+                </w:p>
+              </w:tc>
+            </w:tr>
+            <w:tr>
+              <w:tc>
+                <w:tcPr>
+                  <w:tcW w:w="0" w:type="auto"/>
+                </w:tcPr>
+                <w:p>
+                  <w:pPr>
+                    <w:rPr>
+                      <w:rFonts w:ascii="Pericles" w:hAnsi="Pericles"/>
+                      <w:sz w:val="16"/>
+                      <w:szCs w:val="16"/>
+                    </w:rPr>
+                  </w:pPr>
+                  <w:r>
+                    <w:rPr>
+                      <w:rFonts w:ascii="Pericles" w:hAnsi="Pericles"/>
+                      <w:sz w:val="16"/>
+                      <w:szCs w:val="16"/>
+                    </w:rPr>
+                    <w:t>Athlete</w:t>
+                  </w:r>
+                </w:p>
+              </w:tc>
+              <w:tc>
+                <w:tcPr>
+                  <w:tcW w:w="0" w:type="auto"/>
+                </w:tcPr>
+                <w:p>
+                  <w:pPr>
+                    <w:rPr>
+                      <w:rFonts w:ascii="Pericles" w:hAnsi="Pericles"/>
+                      <w:sz w:val="16"/>
+                      <w:szCs w:val="16"/>
+                    </w:rPr>
+                  </w:pPr>
+                  <w:r>
+                    <w:rPr>
+                      <w:rFonts w:ascii="Pericles" w:hAnsi="Pericles"/>
+                      <w:sz w:val="16"/>
+                      <w:szCs w:val="16"/>
+                    </w:rPr>
+                    <w:t>MT</w:t>
+                  </w:r>
+                </w:p>
+              </w:tc>
+              <w:tc>
+                <w:tcPr>
+                  <w:tcW w:w="0" w:type="auto"/>
+                </w:tcPr>
+                <w:p>
+                  <w:pPr>
+                    <w:rPr>
+                      <w:rFonts w:ascii="Pericles" w:hAnsi="Pericles"/>
+                      <w:sz w:val="16"/>
+                      <w:szCs w:val="16"/>
+                    </w:rPr>
+                  </w:pPr>
+                  <w:r>
+                    <w:rPr>
+                      <w:rFonts w:ascii="Pericles" w:hAnsi="Pericles"/>
+                      <w:sz w:val="16"/>
+                      <w:szCs w:val="16"/>
+                    </w:rPr>
+                    <w:t>13</w:t>
+                  </w:r>
+                </w:p>
+              </w:tc>
+            </w:tr>
+            <w:tr>
+              <w:tc>
+                <w:tcPr>
+                  <w:tcW w:w="0" w:type="auto"/>
+                </w:tcPr>
+                <w:p>
+                  <w:pPr>
+                    <w:rPr>
+                      <w:rFonts w:ascii="Pericles" w:hAnsi="Pericles"/>
+                      <w:sz w:val="16"/>
+                      <w:szCs w:val="16"/>
+                    </w:rPr>
+                  </w:pPr>
+                  <w:r>
+                    <w:rPr>
+                      <w:rFonts w:ascii="Pericles" w:hAnsi="Pericles"/>
+                      <w:sz w:val="16"/>
+                      <w:szCs w:val="16"/>
+                    </w:rPr>
+                    <w:t>Dodge</w:t>
+                  </w:r>
+                </w:p>
+              </w:tc>
+              <w:tc>
+                <w:tcPr>
+                  <w:tcW w:w="0" w:type="auto"/>
+                </w:tcPr>
+                <w:p>
+                  <w:pPr>
+                    <w:rPr>
+                      <w:rFonts w:ascii="Pericles" w:hAnsi="Pericles"/>
+                      <w:sz w:val="16"/>
+                      <w:szCs w:val="16"/>
+                    </w:rPr>
+                  </w:pPr>
+                  <w:r>
+                    <w:rPr>
+                      <w:rFonts w:ascii="Pericles" w:hAnsi="Pericles"/>
+                      <w:sz w:val="16"/>
+                      <w:szCs w:val="16"/>
+                    </w:rPr>
+                    <w:t>RS</w:t>
+                  </w:r>
+                </w:p>
+              </w:tc>
+              <w:tc>
+                <w:tcPr>
+                  <w:tcW w:w="0" w:type="auto"/>
+                </w:tcPr>
+                <w:p>
+                  <w:pPr>
+                    <w:rPr>
+                      <w:rFonts w:ascii="Pericles" w:hAnsi="Pericles"/>
+                      <w:sz w:val="16"/>
+                      <w:szCs w:val="16"/>
+                    </w:rPr>
+                  </w:pPr>
+                  <w:r>
+                    <w:rPr>
+                      <w:rFonts w:ascii="Pericles" w:hAnsi="Pericles"/>
+                      <w:sz w:val="16"/>
+                      <w:szCs w:val="16"/>
+                    </w:rPr>
+                    <w:t>7</w:t>
+                  </w:r>
+                </w:p>
+              </w:tc>
+            </w:tr>
+            <w:tr>
+              <w:tc>
+                <w:tcPr>
+                  <w:tcW w:w="0" w:type="auto"/>
+                </w:tcPr>
+                <w:p>
+                  <w:pPr>
+                    <w:rPr>
+                      <w:rFonts w:ascii="Pericles" w:hAnsi="Pericles"/>
+                      <w:sz w:val="16"/>
+                      <w:szCs w:val="16"/>
+                    </w:rPr>
+                  </w:pPr>
+                </w:p>
+              </w:tc>
+              <w:tc>
+                <w:tcPr>
+                  <w:tcW w:w="0" w:type="auto"/>
+                </w:tcPr>
+                <w:p>
+                  <w:pPr>
+                    <w:rPr>
+                      <w:rFonts w:ascii="Pericles" w:hAnsi="Pericles"/>
+                      <w:sz w:val="16"/>
+                      <w:szCs w:val="16"/>
+                    </w:rPr>
+                  </w:pPr>
+                </w:p>
+              </w:tc>
+              <w:tc>
+                <w:tcPr>
+                  <w:tcW w:w="0" w:type="auto"/>
+                </w:tcPr>
+                <w:p>
+                  <w:pPr>
+                    <w:rPr>
+                      <w:rFonts w:ascii="Pericles" w:hAnsi="Pericles"/>
+                      <w:sz w:val="16"/>
+                      <w:szCs w:val="16"/>
+                    </w:rPr>
+                  </w:pPr>
+                </w:p>
+              </w:tc>
+            </w:tr>
+            <w:tr>
+              <w:tc>
+                <w:tcPr>
+                  <w:tcW w:w="0" w:type="auto"/>
+                </w:tcPr>
+                <w:p>
+                  <w:pPr>
+                    <w:rPr>
+                      <w:rFonts w:ascii="Pericles" w:hAnsi="Pericles"/>
+                      <w:sz w:val="16"/>
+                      <w:szCs w:val="16"/>
+                    </w:rPr>
+                  </w:pPr>
+                </w:p>
+              </w:tc>
+              <w:tc>
+                <w:tcPr>
+                  <w:tcW w:w="0" w:type="auto"/>
+                </w:tcPr>
+                <w:p>
+                  <w:pPr>
+                    <w:rPr>
+                      <w:rFonts w:ascii="Pericles" w:hAnsi="Pericles"/>
+                      <w:sz w:val="16"/>
+                      <w:szCs w:val="16"/>
+                    </w:rPr>
+                  </w:pPr>
+                </w:p>
+              </w:tc>
+              <w:tc>
+                <w:tcPr>
+                  <w:tcW w:w="0" w:type="auto"/>
+                </w:tcPr>
+                <w:p>
+                  <w:pPr>
+                    <w:rPr>
+                      <w:rFonts w:ascii="Pericles" w:hAnsi="Pericles"/>
+                      <w:sz w:val="16"/>
+                      <w:szCs w:val="16"/>
+                    </w:rPr>
+                  </w:pPr>
+                </w:p>
+              </w:tc>
+            </w:tr>
+          </w:tbl>
+          <w:p>
+            <w:pPr>
+              <w:rPr>
+                <w:rFonts w:ascii="Pericles" w:hAnsi="Pericles"/>
+                <w:sz w:val="16"/>
+                <w:szCs w:val="16"/>
+              </w:rPr>
+            </w:pPr>
+          </w:p>
+        </w:tc>
+      </w:tr>
+      <w:tr>
+        <w:tc>
+          <w:tcPr>
+            <w:tcW w:w="4135" w:type="dxa"/>
+            <w:gridSpan w:val="2"/>
+          </w:tcPr>
+          <w:p>
+            <w:pPr>
+              <w:rPr>
+                <w:rFonts w:ascii="Pericles" w:hAnsi="Pericles"/>
+                <w:b/>
+                <w:sz w:val="16"/>
+                <w:szCs w:val="16"/>
+              </w:rPr>
+            </w:pPr>
+            <w:r>
+              <w:rPr>
+                <w:rFonts w:ascii="Pericles" w:hAnsi="Pericles"/>
+                <w:b/>
+                <w:sz w:val="16"/>
+                <w:szCs w:val="16"/>
+              </w:rPr>
+              <w:t>Combat</w:t>
+            </w:r>
+          </w:p>
+          <w:tbl>
+            <w:tblPr>
+              <w:tblStyle w:val="TableGrid"/>
+              <w:tblW w:w="0" w:type="auto"/>
+              <w:tblBorders>
+                <w:top w:val="none" w:sz="0" w:space="0" w:color="auto"/>
+                <w:left w:val="none" w:sz="0" w:space="0" w:color="auto"/>
+                <w:bottom w:val="none" w:sz="0" w:space="0" w:color="auto"/>
+                <w:right w:val="none" w:sz="0" w:space="0" w:color="auto"/>
+                <w:insideH w:val="none" w:sz="0" w:space="0" w:color="auto"/>
+                <w:insideV w:val="none" w:sz="0" w:space="0" w:color="auto"/>
+              </w:tblBorders>
+              <w:tblLook w:val="04A0" w:firstRow="1" w:lastRow="0" w:firstColumn="1" w:lastColumn="0" w:noHBand="0" w:noVBand="1"/>
+            </w:tblPr>
+            <w:tblGrid>
+              <w:gridCol w:w="673"/>
+              <w:gridCol w:w="405"/>
+              <w:gridCol w:w="236"/>
+              <w:gridCol w:w="903"/>
+              <w:gridCol w:w="1664"/>
+            </w:tblGrid>
+            <w:tr>
+              <w:tc>
+                <w:tcPr>
+                  <w:tcW w:w="0" w:type="auto"/>
+                </w:tcPr>
+                <w:p>
+                  <w:pPr>
+                    <w:rPr>
+                      <w:rFonts w:ascii="Pericles" w:hAnsi="Pericles"/>
+                      <w:sz w:val="16"/>
+                      <w:szCs w:val="16"/>
+                    </w:rPr>
+                  </w:pPr>
+                  <w:r>
+                    <w:rPr>
+                      <w:rFonts w:ascii="Pericles" w:hAnsi="Pericles"/>
+                      <w:sz w:val="16"/>
+                      <w:szCs w:val="16"/>
+                    </w:rPr>
+                    <w:t>Hits</w:t>
+                  </w:r>
+                </w:p>
+              </w:tc>
+              <w:tc>
+                <w:tcPr>
+                  <w:tcW w:w="0" w:type="auto"/>
+                </w:tcPr>
+                <w:p>
+                  <w:pPr>
+                    <w:rPr>
+                      <w:rFonts w:ascii="Pericles" w:hAnsi="Pericles"/>
+                      <w:sz w:val="16"/>
+                      <w:szCs w:val="16"/>
+                    </w:rPr>
+                  </w:pPr>
+                  <w:r>
+                    <w:rPr>
+                      <w:rFonts w:ascii="Pericles" w:hAnsi="Pericles"/>
+                      <w:sz w:val="16"/>
+                      <w:szCs w:val="16"/>
+                    </w:rPr>
+                    <w:t>2</w:t>
+                  </w:r>
+                  <w:r>
+                    <w:rPr>
+                      <w:rFonts w:ascii="Pericles" w:hAnsi="Pericles"/>
+                      <w:sz w:val="16"/>
+                      <w:szCs w:val="16"/>
+                    </w:rPr>
+                    <w:t>7</w:t>
+                  </w:r>
+                </w:p>
+              </w:tc>
+              <w:tc>
+                <w:tcPr>
+                  <w:tcW w:w="236" w:type="dxa"/>
+                </w:tcPr>
+                <w:p>
+                  <w:pPr>
+                    <w:rPr>
+                      <w:rFonts w:ascii="Pericles" w:hAnsi="Pericles"/>
+                      <w:sz w:val="16"/>
+                      <w:szCs w:val="16"/>
+                    </w:rPr>
+                  </w:pPr>
+                </w:p>
+              </w:tc>
+              <w:tc>
+                <w:tcPr>
+                  <w:tcW w:w="889" w:type="dxa"/>
+                </w:tcPr>
+                <w:p>
+                  <w:pPr>
+                    <w:rPr>
+                      <w:rFonts w:ascii="Pericles" w:hAnsi="Pericles"/>
+                      <w:sz w:val="16"/>
+                      <w:szCs w:val="16"/>
+                    </w:rPr>
+                  </w:pPr>
+                  <w:proofErr w:type="spellStart"/>
+                  <w:r>
+                    <w:rPr>
+                      <w:rFonts w:ascii="Pericles" w:hAnsi="Pericles"/>
+                      <w:sz w:val="16"/>
+                      <w:szCs w:val="16"/>
+                    </w:rPr>
+                    <w:t>Bdef</w:t>
+                  </w:r>
+                  <w:proofErr w:type="spellEnd"/>
+                </w:p>
+              </w:tc>
+              <w:tc>
+                <w:tcPr>
+                  <w:tcW w:w="0" w:type="auto"/>
+                </w:tcPr>
+                <w:p>
+                  <w:pPr>
+                    <w:rPr>
+                      <w:rFonts w:ascii="Pericles" w:hAnsi="Pericles"/>
+                      <w:sz w:val="16"/>
+                      <w:szCs w:val="16"/>
+                    </w:rPr>
+                  </w:pPr>
+                  <w:r>
+                    <w:rPr>
+                      <w:rFonts w:ascii="Pericles" w:hAnsi="Pericles"/>
+                      <w:sz w:val="16"/>
+                      <w:szCs w:val="16"/>
+                    </w:rPr>
+                    <w:t>6</w:t>
+                  </w:r>
+                </w:p>
+              </w:tc>
+            </w:tr>
+            <w:tr>
+              <w:tc>
+                <w:tcPr>
+                  <w:tcW w:w="0" w:type="auto"/>
+                </w:tcPr>
+                <w:p>
+                  <w:pPr>
+                    <w:rPr>
+                      <w:rFonts w:ascii="Pericles" w:hAnsi="Pericles"/>
+                      <w:sz w:val="16"/>
+                      <w:szCs w:val="16"/>
+                    </w:rPr>
+                  </w:pPr>
+                  <w:proofErr w:type="spellStart"/>
+                  <w:r>
+                    <w:rPr>
+                      <w:rFonts w:ascii="Pericles" w:hAnsi="Pericles"/>
+                      <w:sz w:val="16"/>
+                      <w:szCs w:val="16"/>
+                    </w:rPr>
+                    <w:t>Init</w:t>
+                  </w:r>
+                  <w:proofErr w:type="spellEnd"/>
+                </w:p>
+              </w:tc>
+              <w:tc>
+                <w:tcPr>
+                  <w:tcW w:w="0" w:type="auto"/>
+                </w:tcPr>
+                <w:p>
+                  <w:pPr>
+                    <w:rPr>
+                      <w:rFonts w:ascii="Pericles" w:hAnsi="Pericles"/>
+                      <w:sz w:val="16"/>
+                      <w:szCs w:val="16"/>
+                    </w:rPr>
+                  </w:pPr>
+                  <w:r>
+                    <w:rPr>
+                      <w:rFonts w:ascii="Pericles" w:hAnsi="Pericles"/>
+                      <w:sz w:val="16"/>
+                      <w:szCs w:val="16"/>
+                    </w:rPr>
+                    <w:t>-1</w:t>
+                  </w:r>
+                </w:p>
+              </w:tc>
+              <w:tc>
+                <w:tcPr>
+                  <w:tcW w:w="236" w:type="dxa"/>
+                </w:tcPr>
+                <w:p>
+                  <w:pPr>
+                    <w:rPr>
+                      <w:rFonts w:ascii="Pericles" w:hAnsi="Pericles"/>
+                      <w:sz w:val="16"/>
+                      <w:szCs w:val="16"/>
+                    </w:rPr>
+                  </w:pPr>
+                </w:p>
+              </w:tc>
+              <w:tc>
+                <w:tcPr>
+                  <w:tcW w:w="889" w:type="dxa"/>
+                </w:tcPr>
+                <w:p>
+                  <w:pPr>
+                    <w:rPr>
+                      <w:rFonts w:ascii="Pericles" w:hAnsi="Pericles"/>
+                      <w:sz w:val="16"/>
+                      <w:szCs w:val="16"/>
+                    </w:rPr>
+                  </w:pPr>
+                  <w:r>
+                    <w:rPr>
+                      <w:rFonts w:ascii="Pericles" w:hAnsi="Pericles"/>
+                      <w:sz w:val="16"/>
+                      <w:szCs w:val="16"/>
+                    </w:rPr>
+                    <w:t>Armor</w:t>
+                  </w:r>
+                </w:p>
+              </w:tc>
+              <w:tc>
+                <w:tcPr>
+                  <w:tcW w:w="0" w:type="auto"/>
+                </w:tcPr>
+                <w:p>
+                  <w:pPr>
+                    <w:rPr>
+                      <w:rFonts w:ascii="Pericles" w:hAnsi="Pericles"/>
+                      <w:sz w:val="16"/>
+                      <w:szCs w:val="16"/>
+                    </w:rPr>
+                  </w:pPr>
+                  <w:r>
+                    <w:rPr>
+                      <w:rFonts w:ascii="Pericles" w:hAnsi="Pericles"/>
+                      <w:sz w:val="16"/>
+                      <w:szCs w:val="16"/>
+                    </w:rPr>
+                    <w:t>1</w:t>
+                  </w:r>
+                </w:p>
+              </w:tc>
+            </w:tr>
+            <w:tr>
+              <w:tc>
+                <w:tcPr>
+                  <w:tcW w:w="0" w:type="auto"/>
+                </w:tcPr>
+                <w:p>
+                  <w:pPr>
+                    <w:rPr>
+                      <w:rFonts w:ascii="Pericles" w:hAnsi="Pericles"/>
+                      <w:sz w:val="16"/>
+                      <w:szCs w:val="16"/>
+                    </w:rPr>
+                  </w:pPr>
+                  <w:r>
+                    <w:rPr>
+                      <w:rFonts w:ascii="Pericles" w:hAnsi="Pericles"/>
+                      <w:sz w:val="16"/>
+                      <w:szCs w:val="16"/>
+                    </w:rPr>
+                    <w:t>Move</w:t>
+                  </w:r>
+                </w:p>
+              </w:tc>
+              <w:tc>
+                <w:tcPr>
+                  <w:tcW w:w="0" w:type="auto"/>
+                </w:tcPr>
+                <w:p>
+                  <w:pPr>
+                    <w:rPr>
+                      <w:rFonts w:ascii="Pericles" w:hAnsi="Pericles"/>
+                      <w:sz w:val="16"/>
+                      <w:szCs w:val="16"/>
+                    </w:rPr>
+                  </w:pPr>
+                  <w:r>
+                    <w:rPr>
+                      <w:rFonts w:ascii="Pericles" w:hAnsi="Pericles"/>
+                      <w:sz w:val="16"/>
+                      <w:szCs w:val="16"/>
+                    </w:rPr>
+                    <w:t>6”</w:t>
+                  </w:r>
+                </w:p>
+              </w:tc>
+              <w:tc>
+                <w:tcPr>
+                  <w:tcW w:w="236" w:type="dxa"/>
+                </w:tcPr>
+                <w:p>
+                  <w:pPr>
+                    <w:rPr>
+                      <w:rFonts w:ascii="Pericles" w:hAnsi="Pericles"/>
+                      <w:sz w:val="16"/>
+                      <w:szCs w:val="16"/>
+                    </w:rPr>
+                  </w:pPr>
+                </w:p>
+              </w:tc>
+              <w:tc>
+                <w:tcPr>
+                  <w:tcW w:w="889" w:type="dxa"/>
+                </w:tcPr>
+                <w:p>
+                  <w:pPr>
+                    <w:rPr>
+                      <w:rFonts w:ascii="Pericles" w:hAnsi="Pericles"/>
+                      <w:sz w:val="16"/>
+                      <w:szCs w:val="16"/>
+                    </w:rPr>
+                  </w:pPr>
+                  <w:r>
+                    <w:rPr>
+                      <w:rFonts w:ascii="Pericles" w:hAnsi="Pericles"/>
+                      <w:sz w:val="16"/>
+                      <w:szCs w:val="16"/>
+                    </w:rPr>
+                    <w:t>Damage</w:t>
+                  </w:r>
+                </w:p>
+              </w:tc>
+              <w:tc>
+                <w:tcPr>
+                  <w:tcW w:w="0" w:type="auto"/>
+                </w:tcPr>
+                <w:p>
+                  <w:pPr>
+                    <w:rPr>
+                      <w:rFonts w:ascii="Pericles" w:hAnsi="Pericles"/>
+                      <w:sz w:val="16"/>
+                      <w:szCs w:val="16"/>
+                    </w:rPr>
+                  </w:pPr>
+                  <w:r>
+                    <w:rPr>
+                      <w:rFonts w:ascii="Pericles" w:hAnsi="Pericles"/>
+                      <w:sz w:val="16"/>
+                      <w:szCs w:val="16"/>
+                    </w:rPr>
+                    <w:t>2d</w:t>
+                  </w:r>
+                  <w:r>
+                    <w:rPr>
+                      <w:rFonts w:ascii="Pericles" w:hAnsi="Pericles"/>
+                      <w:sz w:val="16"/>
+                      <w:szCs w:val="16"/>
+                    </w:rPr>
+                    <w:t>8</w:t>
+                  </w:r>
+                  <w:r>
+                    <w:rPr>
+                      <w:rFonts w:ascii="Pericles" w:hAnsi="Pericles"/>
+                      <w:sz w:val="16"/>
+                      <w:szCs w:val="16"/>
+                    </w:rPr>
+                    <w:t xml:space="preserve"> </w:t>
+                  </w:r>
+                  <w:r>
+                    <w:rPr>
+                      <w:rFonts w:ascii="Pericles" w:hAnsi="Pericles"/>
+                      <w:sz w:val="16"/>
+                      <w:szCs w:val="16"/>
+                    </w:rPr>
+                    <w:t>Claw or Bite</w:t>
+                  </w:r>
+                </w:p>
+              </w:tc>
+            </w:tr>
+          </w:tbl>
+          <w:p>
+            <w:pPr>
+              <w:rPr>
+                <w:rFonts w:ascii="Pericles" w:hAnsi="Pericles"/>
+                <w:b/>
+                <w:sz w:val="16"/>
+                <w:szCs w:val="16"/>
+              </w:rPr>
+            </w:pPr>
+          </w:p>
+        </w:tc>
+      </w:tr>
+      <w:tr>
+        <w:tc>
+          <w:tcPr>
+            <w:tcW w:w="4135" w:type="dxa"/>
+            <w:gridSpan w:val="2"/>
+          </w:tcPr>
+          <w:p>
+            <w:pPr>
+              <w:rPr>
+                <w:rFonts w:ascii="Pericles" w:hAnsi="Pericles"/>
+                <w:b/>
+                <w:sz w:val="16"/>
+                <w:szCs w:val="16"/>
+              </w:rPr>
+            </w:pPr>
+            <w:r>
+              <w:rPr>
+                <w:rFonts w:ascii="Pericles" w:hAnsi="Pericles"/>
+                <w:b/>
+                <w:sz w:val="16"/>
+                <w:szCs w:val="16"/>
+              </w:rPr>
+              <w:t>Traits</w:t>
+            </w:r>
+          </w:p>
+          <w:p>
+            <w:pPr>
+              <w:pStyle w:val="ListParagraph"/>
+              <w:numPr>
+                <w:ilvl w:val="0"/>
+                <w:numId w:val="3"/>
+              </w:numPr>
+              <w:rPr>
+                <w:rFonts w:ascii="Pericles" w:hAnsi="Pericles"/>
+                <w:sz w:val="16"/>
+                <w:szCs w:val="16"/>
+              </w:rPr>
+            </w:pPr>
+            <w:r>
+              <w:rPr>
+                <w:rFonts w:ascii="Pericles" w:hAnsi="Pericles"/>
+                <w:i/>
+                <w:sz w:val="16"/>
+                <w:szCs w:val="16"/>
+                <w:u w:val="single"/>
+              </w:rPr>
+              <w:t>Animal Instinct</w:t>
+            </w:r>
+            <w:r>
+              <w:rPr>
+                <w:rFonts w:ascii="Pericles" w:hAnsi="Pericles"/>
+                <w:sz w:val="16"/>
+                <w:szCs w:val="16"/>
+              </w:rPr>
+              <w:t xml:space="preserve"> </w:t>
+            </w:r>
+            <w:r>
+              <w:rPr>
+                <w:rFonts w:ascii="Arial" w:hAnsi="Arial" w:cs="Arial"/>
+                <w:sz w:val="16"/>
+                <w:szCs w:val="16"/>
+              </w:rPr>
+              <w:t>–</w:t>
+            </w:r>
+            <w:r>
+              <w:rPr>
+                <w:rFonts w:ascii="Pericles" w:hAnsi="Pericles"/>
+                <w:sz w:val="16"/>
+                <w:szCs w:val="16"/>
+              </w:rPr>
+              <w:t xml:space="preserve"> Initiative based only on reflex bonus</w:t>
+            </w:r>
+          </w:p>
+          <w:p>
+            <w:pPr>
+              <w:pStyle w:val="ListParagraph"/>
+              <w:numPr>
+                <w:ilvl w:val="0"/>
+                <w:numId w:val="3"/>
+              </w:numPr>
+              <w:rPr>
+                <w:rFonts w:ascii="Pericles" w:hAnsi="Pericles"/>
+                <w:sz w:val="16"/>
+                <w:szCs w:val="16"/>
+              </w:rPr>
+            </w:pPr>
+            <w:r>
+              <w:rPr>
+                <w:rFonts w:ascii="Pericles" w:hAnsi="Pericles"/>
+                <w:i/>
+                <w:sz w:val="16"/>
+                <w:szCs w:val="16"/>
+                <w:u w:val="single"/>
+              </w:rPr>
+              <w:t>Tough(</w:t>
+            </w:r>
+            <w:r>
+              <w:rPr>
+                <w:rFonts w:ascii="Pericles" w:hAnsi="Pericles"/>
+                <w:i/>
+                <w:sz w:val="16"/>
+                <w:szCs w:val="16"/>
+                <w:u w:val="single"/>
+              </w:rPr>
+              <w:t>4</w:t>
+            </w:r>
+            <w:r>
+              <w:rPr>
+                <w:rFonts w:ascii="Pericles" w:hAnsi="Pericles"/>
+                <w:i/>
+                <w:sz w:val="16"/>
+                <w:szCs w:val="16"/>
+                <w:u w:val="single"/>
+              </w:rPr>
+              <w:t>)</w:t>
+            </w:r>
+          </w:p>
+        </w:tc>
+      </w:tr>
+      <w:tr>
+        <w:tc>
+          <w:tcPr>
+            <w:tcW w:w="4135" w:type="dxa"/>
+            <w:gridSpan w:val="2"/>
+          </w:tcPr>
+          <w:p>
+            <w:pPr>
+              <w:rPr>
+                <w:rFonts w:ascii="Pericles" w:hAnsi="Pericles"/>
+                <w:b/>
+                <w:sz w:val="16"/>
+                <w:szCs w:val="16"/>
+              </w:rPr>
+            </w:pPr>
+            <w:r>
+              <w:rPr>
+                <w:rFonts w:ascii="Pericles" w:hAnsi="Pericles"/>
+                <w:b/>
+                <w:sz w:val="16"/>
+                <w:szCs w:val="16"/>
+              </w:rPr>
+              <w:t>Level 1 Unlocks</w:t>
+            </w:r>
+          </w:p>
+          <w:p>
+            <w:pPr>
+              <w:pStyle w:val="ListParagraph"/>
+              <w:numPr>
+                <w:ilvl w:val="0"/>
+                <w:numId w:val="6"/>
+              </w:numPr>
+              <w:rPr>
+                <w:rFonts w:ascii="Pericles" w:hAnsi="Pericles"/>
+                <w:b/>
+                <w:sz w:val="16"/>
+                <w:szCs w:val="16"/>
+              </w:rPr>
+            </w:pPr>
+            <w:r>
+              <w:rPr>
+                <w:rFonts w:ascii="Pericles" w:hAnsi="Pericles"/>
+                <w:i/>
+                <w:sz w:val="16"/>
+                <w:szCs w:val="16"/>
+                <w:u w:val="single"/>
+              </w:rPr>
+              <w:t>Growl</w:t>
+            </w:r>
+          </w:p>
+          <w:p>
+            <w:pPr>
+              <w:rPr>
+                <w:rFonts w:ascii="Pericles" w:hAnsi="Pericles"/>
+                <w:b/>
+                <w:sz w:val="16"/>
+                <w:szCs w:val="16"/>
+              </w:rPr>
+            </w:pPr>
+          </w:p>
+          <w:p>
+            <w:pPr>
+              <w:rPr>
+                <w:rFonts w:ascii="Pericles" w:hAnsi="Pericles"/>
+                <w:b/>
+                <w:sz w:val="16"/>
+                <w:szCs w:val="16"/>
+              </w:rPr>
+            </w:pPr>
+            <w:r>
+              <w:rPr>
+                <w:rFonts w:ascii="Pericles" w:hAnsi="Pericles"/>
+                <w:b/>
+                <w:sz w:val="16"/>
+                <w:szCs w:val="16"/>
+              </w:rPr>
+              <w:t>Level 5 Unlocks</w:t>
+            </w:r>
+          </w:p>
+          <w:p>
+            <w:pPr>
+              <w:pStyle w:val="ListParagraph"/>
+              <w:numPr>
+                <w:ilvl w:val="0"/>
+                <w:numId w:val="7"/>
+              </w:numPr>
+              <w:rPr>
+                <w:rFonts w:ascii="Pericles" w:hAnsi="Pericles"/>
+                <w:b/>
+                <w:sz w:val="16"/>
+                <w:szCs w:val="16"/>
+              </w:rPr>
+            </w:pPr>
+            <w:r>
+              <w:rPr>
+                <w:rFonts w:ascii="Pericles" w:hAnsi="Pericles"/>
+                <w:i/>
+                <w:sz w:val="16"/>
+                <w:szCs w:val="16"/>
+                <w:u w:val="single"/>
+              </w:rPr>
+              <w:t>Improved Damage I</w:t>
+            </w:r>
+          </w:p>
+          <w:p>
+            <w:pPr>
+              <w:rPr>
+                <w:rFonts w:ascii="Pericles" w:hAnsi="Pericles"/>
+                <w:b/>
+                <w:sz w:val="16"/>
+                <w:szCs w:val="16"/>
+              </w:rPr>
+            </w:pPr>
+          </w:p>
+          <w:p>
+            <w:pPr>
+              <w:rPr>
+                <w:rFonts w:ascii="Pericles" w:hAnsi="Pericles"/>
+                <w:b/>
+                <w:sz w:val="16"/>
+                <w:szCs w:val="16"/>
+              </w:rPr>
+            </w:pPr>
+            <w:r>
+              <w:rPr>
+                <w:rFonts w:ascii="Pericles" w:hAnsi="Pericles"/>
+                <w:b/>
+                <w:sz w:val="16"/>
+                <w:szCs w:val="16"/>
+              </w:rPr>
+              <w:t>Level 9 Unlocks</w:t>
+            </w:r>
+          </w:p>
+          <w:p>
+            <w:pPr>
+              <w:pStyle w:val="ListParagraph"/>
+              <w:numPr>
+                <w:ilvl w:val="0"/>
+                <w:numId w:val="8"/>
+              </w:numPr>
+              <w:rPr>
+                <w:rFonts w:ascii="Pericles" w:hAnsi="Pericles"/>
+                <w:sz w:val="16"/>
+                <w:szCs w:val="16"/>
+              </w:rPr>
+            </w:pPr>
+            <w:r>
+              <w:rPr>
+                <w:rFonts w:ascii="Pericles" w:hAnsi="Pericles"/>
+                <w:i/>
+                <w:sz w:val="16"/>
+                <w:szCs w:val="16"/>
+                <w:u w:val="single"/>
+              </w:rPr>
+              <w:t>Improved Damage II</w:t>
+            </w:r>
+          </w:p>
+        </w:tc>
+      </w:tr>
+    </w:tbl>
+    <w:p/>
+    <w:p/>
+    <w:p/>
+    <w:p/>
     <w:p/>
     <w:tbl>
       <w:tblPr>
@@ -1473,7 +2963,7 @@
                       <w:sz w:val="16"/>
                       <w:szCs w:val="16"/>
                     </w:rPr>
-                    <w:t>11</w:t>
+                    <w:t>10</w:t>
                   </w:r>
                 </w:p>
               </w:tc>
@@ -1497,7 +2987,7 @@
                       <w:sz w:val="16"/>
                       <w:szCs w:val="16"/>
                     </w:rPr>
-                    <w:t>Athelete</w:t>
+                    <w:t>Athlete</w:t>
                   </w:r>
                 </w:p>
               </w:tc>
@@ -1879,6 +3369,7 @@
                       <w:szCs w:val="16"/>
                     </w:rPr>
                   </w:pPr>
+                  <w:proofErr w:type="spellStart"/>
                   <w:r>
                     <w:rPr>
                       <w:rFonts w:ascii="Pericles" w:hAnsi="Pericles"/>
@@ -1887,6 +3378,7 @@
                     </w:rPr>
                     <w:t>Bdef</w:t>
                   </w:r>
+                  <w:proofErr w:type="spellEnd"/>
                 </w:p>
               </w:tc>
               <w:tc>
@@ -1925,6 +3417,7 @@
                       <w:szCs w:val="16"/>
                     </w:rPr>
                   </w:pPr>
+                  <w:proofErr w:type="spellStart"/>
                   <w:r>
                     <w:rPr>
                       <w:rFonts w:ascii="Pericles" w:hAnsi="Pericles"/>
@@ -1933,6 +3426,7 @@
                     </w:rPr>
                     <w:t>Init</w:t>
                   </w:r>
+                  <w:proofErr w:type="spellEnd"/>
                 </w:p>
               </w:tc>
               <w:tc>
@@ -2583,6 +4077,18 @@
         </w:tc>
       </w:tr>
     </w:tbl>
+    <w:p>
+      <w:pPr>
+        <w:sectPr>
+          <w:type w:val="continuous"/>
+          <w:pgSz w:w="12240" w:h="15840"/>
+          <w:pgMar w:top="1440" w:right="1440" w:bottom="1440" w:left="1440" w:header="720" w:footer="720" w:gutter="0"/>
+          <w:cols w:num="2" w:space="720"/>
+          <w:docGrid w:linePitch="360"/>
+        </w:sectPr>
+      </w:pPr>
+    </w:p>
+    <w:p/>
     <w:p/>
     <w:tbl>
       <w:tblPr>
@@ -2793,7 +4299,6 @@
                       <w:sz w:val="16"/>
                       <w:szCs w:val="16"/>
                     </w:rPr>
-                    <w:lastRenderedPageBreak/>
                     <w:t>Bodyguard Stance</w:t>
                   </w:r>
                 </w:p>
@@ -2838,7 +4343,7 @@
                       <w:sz w:val="16"/>
                       <w:szCs w:val="16"/>
                     </w:rPr>
-                    <w:t>Extended Block</w:t>
+                    <w:t>Defensive Stance</w:t>
                   </w:r>
                 </w:p>
                 <w:p>
@@ -2860,7 +4365,7 @@
                       <w:sz w:val="16"/>
                       <w:szCs w:val="16"/>
                     </w:rPr>
-                    <w:t>Fast Draw Shield</w:t>
+                    <w:t>Extended Block</w:t>
                   </w:r>
                 </w:p>
                 <w:p>
@@ -2882,7 +4387,7 @@
                       <w:sz w:val="16"/>
                       <w:szCs w:val="16"/>
                     </w:rPr>
-                    <w:t>Get Inside</w:t>
+                    <w:t>Fast Draw Shield</w:t>
                   </w:r>
                 </w:p>
                 <w:p>
@@ -3360,7 +4865,6 @@
                 <w:sz w:val="16"/>
                 <w:szCs w:val="16"/>
               </w:rPr>
-              <w:lastRenderedPageBreak/>
               <w:t>Notes:</w:t>
             </w:r>
           </w:p>
@@ -3408,7 +4912,7 @@
                 <w:sz w:val="16"/>
                 <w:szCs w:val="16"/>
               </w:rPr>
-              <w:t>Gladiator</w:t>
+              <w:t>Familiar</w:t>
             </w:r>
           </w:p>
         </w:tc>
@@ -3441,18 +4945,8 @@
                 <w:sz w:val="16"/>
                 <w:szCs w:val="16"/>
               </w:rPr>
-              <w:t xml:space="preserve"> 1h+Shield or Spear+Shield or Dueling </w:t>
-            </w:r>
-            <w:bookmarkStart w:id="0" w:name="_GoBack"/>
-            <w:r>
-              <w:rPr>
-                <w:rFonts w:ascii="Pericles" w:hAnsi="Pericles"/>
-                <w:sz w:val="16"/>
-                <w:szCs w:val="16"/>
-              </w:rPr>
-              <w:t>or Dual Wield</w:t>
-            </w:r>
-            <w:bookmarkEnd w:id="0"/>
+              <w:t xml:space="preserve"> Any Spell Casting, GM Permission</w:t>
+            </w:r>
           </w:p>
         </w:tc>
       </w:tr>
@@ -3587,17 +5081,19 @@
                     </w:numPr>
                     <w:rPr>
                       <w:rFonts w:ascii="Pericles" w:hAnsi="Pericles"/>
-                      <w:sz w:val="16"/>
-                      <w:szCs w:val="16"/>
-                    </w:rPr>
-                  </w:pPr>
-                  <w:r>
-                    <w:rPr>
-                      <w:rFonts w:ascii="Pericles" w:hAnsi="Pericles"/>
-                      <w:sz w:val="16"/>
-                      <w:szCs w:val="16"/>
-                    </w:rPr>
-                    <w:t>Bonus Block(1)</w:t>
+                      <w:b/>
+                      <w:i/>
+                      <w:sz w:val="16"/>
+                      <w:szCs w:val="16"/>
+                    </w:rPr>
+                  </w:pPr>
+                  <w:r>
+                    <w:rPr>
+                      <w:rFonts w:ascii="Pericles" w:hAnsi="Pericles"/>
+                      <w:sz w:val="16"/>
+                      <w:szCs w:val="16"/>
+                    </w:rPr>
+                    <w:t>Companion Unlock(1)</w:t>
                   </w:r>
                 </w:p>
                 <w:p>
@@ -3609,17 +5105,109 @@
                     </w:numPr>
                     <w:rPr>
                       <w:rFonts w:ascii="Pericles" w:hAnsi="Pericles"/>
-                      <w:sz w:val="16"/>
-                      <w:szCs w:val="16"/>
-                    </w:rPr>
-                  </w:pPr>
-                  <w:r>
-                    <w:rPr>
-                      <w:rFonts w:ascii="Pericles" w:hAnsi="Pericles"/>
-                      <w:sz w:val="16"/>
-                      <w:szCs w:val="16"/>
-                    </w:rPr>
-                    <w:t>Net Proficiency</w:t>
+                      <w:b/>
+                      <w:i/>
+                      <w:sz w:val="16"/>
+                      <w:szCs w:val="16"/>
+                    </w:rPr>
+                  </w:pPr>
+                  <w:r>
+                    <w:rPr>
+                      <w:rFonts w:ascii="Pericles" w:hAnsi="Pericles"/>
+                      <w:b/>
+                      <w:i/>
+                      <w:sz w:val="16"/>
+                      <w:szCs w:val="16"/>
+                    </w:rPr>
+                    <w:t>Familiar</w:t>
+                  </w:r>
+                </w:p>
+                <w:p>
+                  <w:pPr>
+                    <w:pStyle w:val="ListParagraph"/>
+                    <w:numPr>
+                      <w:ilvl w:val="0"/>
+                      <w:numId w:val="2"/>
+                    </w:numPr>
+                    <w:rPr>
+                      <w:rFonts w:ascii="Pericles" w:hAnsi="Pericles"/>
+                      <w:sz w:val="16"/>
+                      <w:szCs w:val="16"/>
+                    </w:rPr>
+                  </w:pPr>
+                  <w:r>
+                    <w:rPr>
+                      <w:rFonts w:ascii="Pericles" w:hAnsi="Pericles"/>
+                      <w:sz w:val="16"/>
+                      <w:szCs w:val="16"/>
+                    </w:rPr>
+                    <w:t>Familiar Advisor</w:t>
+                  </w:r>
+                </w:p>
+                <w:p>
+                  <w:pPr>
+                    <w:pStyle w:val="ListParagraph"/>
+                    <w:numPr>
+                      <w:ilvl w:val="0"/>
+                      <w:numId w:val="2"/>
+                    </w:numPr>
+                    <w:rPr>
+                      <w:rFonts w:ascii="Pericles" w:hAnsi="Pericles"/>
+                      <w:sz w:val="16"/>
+                      <w:szCs w:val="16"/>
+                    </w:rPr>
+                  </w:pPr>
+                  <w:r>
+                    <w:rPr>
+                      <w:rFonts w:ascii="Pericles" w:hAnsi="Pericles"/>
+                      <w:sz w:val="16"/>
+                      <w:szCs w:val="16"/>
+                    </w:rPr>
+                    <w:t>Familiar Defender</w:t>
+                  </w:r>
+                </w:p>
+                <w:p>
+                  <w:pPr>
+                    <w:pStyle w:val="ListParagraph"/>
+                    <w:numPr>
+                      <w:ilvl w:val="0"/>
+                      <w:numId w:val="2"/>
+                    </w:numPr>
+                    <w:rPr>
+                      <w:rFonts w:ascii="Pericles" w:hAnsi="Pericles"/>
+                      <w:sz w:val="16"/>
+                      <w:szCs w:val="16"/>
+                    </w:rPr>
+                  </w:pPr>
+                  <w:r>
+                    <w:rPr>
+                      <w:rFonts w:ascii="Pericles" w:hAnsi="Pericles"/>
+                      <w:sz w:val="16"/>
+                      <w:szCs w:val="16"/>
+                    </w:rPr>
+                    <w:t>Familiar Telepathy</w:t>
+                  </w:r>
+                </w:p>
+                <w:p>
+                  <w:pPr>
+                    <w:pStyle w:val="ListParagraph"/>
+                    <w:numPr>
+                      <w:ilvl w:val="0"/>
+                      <w:numId w:val="2"/>
+                    </w:numPr>
+                    <w:rPr>
+                      <w:rFonts w:ascii="Pericles" w:hAnsi="Pericles"/>
+                      <w:sz w:val="16"/>
+                      <w:szCs w:val="16"/>
+                    </w:rPr>
+                  </w:pPr>
+                  <w:r>
+                    <w:rPr>
+                      <w:rFonts w:ascii="Pericles" w:hAnsi="Pericles"/>
+                      <w:sz w:val="16"/>
+                      <w:szCs w:val="16"/>
+                    </w:rPr>
+                    <w:t>Familiar Weaponry</w:t>
                   </w:r>
                 </w:p>
               </w:tc>
@@ -3636,17 +5224,87 @@
                     </w:numPr>
                     <w:rPr>
                       <w:rFonts w:ascii="Pericles" w:hAnsi="Pericles"/>
-                      <w:sz w:val="16"/>
-                      <w:szCs w:val="16"/>
-                    </w:rPr>
-                  </w:pPr>
-                  <w:r>
-                    <w:rPr>
-                      <w:rFonts w:ascii="Pericles" w:hAnsi="Pericles"/>
-                      <w:sz w:val="16"/>
-                      <w:szCs w:val="16"/>
-                    </w:rPr>
-                    <w:t>Bonus Block(2)</w:t>
+                      <w:b/>
+                      <w:i/>
+                      <w:sz w:val="16"/>
+                      <w:szCs w:val="16"/>
+                    </w:rPr>
+                  </w:pPr>
+                  <w:r>
+                    <w:rPr>
+                      <w:rFonts w:ascii="Pericles" w:hAnsi="Pericles"/>
+                      <w:sz w:val="16"/>
+                      <w:szCs w:val="16"/>
+                    </w:rPr>
+                    <w:t>Companion Unlock(5)</w:t>
+                  </w:r>
+                </w:p>
+                <w:p>
+                  <w:pPr>
+                    <w:pStyle w:val="ListParagraph"/>
+                    <w:numPr>
+                      <w:ilvl w:val="0"/>
+                      <w:numId w:val="2"/>
+                    </w:numPr>
+                    <w:rPr>
+                      <w:rFonts w:ascii="Pericles" w:hAnsi="Pericles"/>
+                      <w:b/>
+                      <w:i/>
+                      <w:sz w:val="16"/>
+                      <w:szCs w:val="16"/>
+                    </w:rPr>
+                  </w:pPr>
+                  <w:r>
+                    <w:rPr>
+                      <w:rFonts w:ascii="Pericles" w:hAnsi="Pericles"/>
+                      <w:sz w:val="16"/>
+                      <w:szCs w:val="16"/>
+                    </w:rPr>
+                    <w:t>Conduit</w:t>
+                  </w:r>
+                </w:p>
+                <w:p>
+                  <w:pPr>
+                    <w:pStyle w:val="ListParagraph"/>
+                    <w:numPr>
+                      <w:ilvl w:val="0"/>
+                      <w:numId w:val="2"/>
+                    </w:numPr>
+                    <w:rPr>
+                      <w:rFonts w:ascii="Pericles" w:hAnsi="Pericles"/>
+                      <w:sz w:val="16"/>
+                      <w:szCs w:val="16"/>
+                    </w:rPr>
+                  </w:pPr>
+                  <w:r>
+                    <w:rPr>
+                      <w:rFonts w:ascii="Pericles" w:hAnsi="Pericles"/>
+                      <w:sz w:val="16"/>
+                      <w:szCs w:val="16"/>
+                    </w:rPr>
+                    <w:t>Shared Sight</w:t>
+                  </w:r>
+                </w:p>
+                <w:p>
+                  <w:pPr>
+                    <w:pStyle w:val="ListParagraph"/>
+                    <w:numPr>
+                      <w:ilvl w:val="0"/>
+                      <w:numId w:val="2"/>
+                    </w:numPr>
+                    <w:rPr>
+                      <w:rFonts w:ascii="Pericles" w:hAnsi="Pericles"/>
+                      <w:sz w:val="16"/>
+                      <w:szCs w:val="16"/>
+                    </w:rPr>
+                  </w:pPr>
+                  <w:r>
+                    <w:rPr>
+                      <w:rFonts w:ascii="Pericles" w:hAnsi="Pericles"/>
+                      <w:sz w:val="16"/>
+                      <w:szCs w:val="16"/>
+                    </w:rPr>
+                    <w:t>Shared Spells</w:t>
                   </w:r>
                 </w:p>
                 <w:p>
@@ -3693,7 +5351,7 @@
                       <w:sz w:val="16"/>
                       <w:szCs w:val="16"/>
                     </w:rPr>
-                    <w:t>Follow Me II*</w:t>
+                    <w:t>Companion Unlock(9)</w:t>
                   </w:r>
                 </w:p>
                 <w:p>
@@ -3793,7 +5451,7 @@
                 <w:sz w:val="16"/>
                 <w:szCs w:val="16"/>
               </w:rPr>
-              <w:t>Master Alchemist</w:t>
+              <w:t>Gladiator</w:t>
             </w:r>
           </w:p>
         </w:tc>
@@ -3826,7 +5484,33 @@
                 <w:sz w:val="16"/>
                 <w:szCs w:val="16"/>
               </w:rPr>
-              <w:t xml:space="preserve"> Alchemy</w:t>
+              <w:t xml:space="preserve"> 1h+Sh</w:t>
+            </w:r>
+            <w:r>
+              <w:rPr>
+                <w:rFonts w:ascii="Pericles" w:hAnsi="Pericles"/>
+                <w:sz w:val="16"/>
+                <w:szCs w:val="16"/>
+              </w:rPr>
+              <w:t xml:space="preserve">ield or </w:t>
+            </w:r>
+            <w:proofErr w:type="spellStart"/>
+            <w:r>
+              <w:rPr>
+                <w:rFonts w:ascii="Pericles" w:hAnsi="Pericles"/>
+                <w:sz w:val="16"/>
+                <w:szCs w:val="16"/>
+              </w:rPr>
+              <w:t>Spear+Shield</w:t>
+            </w:r>
+            <w:proofErr w:type="spellEnd"/>
+            <w:r>
+              <w:rPr>
+                <w:rFonts w:ascii="Pericles" w:hAnsi="Pericles"/>
+                <w:sz w:val="16"/>
+                <w:szCs w:val="16"/>
+              </w:rPr>
+              <w:t xml:space="preserve"> or Dueling</w:t>
             </w:r>
           </w:p>
         </w:tc>
@@ -3972,7 +5656,7 @@
                       <w:sz w:val="16"/>
                       <w:szCs w:val="16"/>
                     </w:rPr>
-                    <w:t>Blaster</w:t>
+                    <w:t>Bonus Block(1)</w:t>
                   </w:r>
                 </w:p>
                 <w:p>
@@ -3994,9 +5678,14 @@
                       <w:sz w:val="16"/>
                       <w:szCs w:val="16"/>
                     </w:rPr>
-                    <w:t>Furious Alchemy</w:t>
-                  </w:r>
-                </w:p>
+                    <w:t>Net Proficiency</w:t>
+                  </w:r>
+                </w:p>
+              </w:tc>
+              <w:tc>
+                <w:tcPr>
+                  <w:tcW w:w="3041" w:type="dxa"/>
+                </w:tcPr>
                 <w:p>
                   <w:pPr>
                     <w:pStyle w:val="ListParagraph"/>
@@ -4016,9 +5705,34 @@
                       <w:sz w:val="16"/>
                       <w:szCs w:val="16"/>
                     </w:rPr>
-                    <w:t>Glass Master I</w:t>
-                  </w:r>
-                </w:p>
+                    <w:t>Bonus Block(2)</w:t>
+                  </w:r>
+                </w:p>
+                <w:p>
+                  <w:pPr>
+                    <w:pStyle w:val="ListParagraph"/>
+                    <w:ind w:left="360"/>
+                    <w:rPr>
+                      <w:rFonts w:ascii="Pericles" w:hAnsi="Pericles"/>
+                      <w:sz w:val="16"/>
+                      <w:szCs w:val="16"/>
+                    </w:rPr>
+                  </w:pPr>
+                </w:p>
+                <w:p>
+                  <w:pPr>
+                    <w:rPr>
+                      <w:rFonts w:ascii="Pericles" w:hAnsi="Pericles"/>
+                      <w:sz w:val="16"/>
+                      <w:szCs w:val="16"/>
+                    </w:rPr>
+                  </w:pPr>
+                </w:p>
+              </w:tc>
+              <w:tc>
+                <w:tcPr>
+                  <w:tcW w:w="3042" w:type="dxa"/>
+                </w:tcPr>
                 <w:p>
                   <w:pPr>
                     <w:pStyle w:val="ListParagraph"/>
@@ -4038,7 +5752,7 @@
                       <w:sz w:val="16"/>
                       <w:szCs w:val="16"/>
                     </w:rPr>
-                    <w:t>One True Science</w:t>
+                    <w:t>Follow Me II*</w:t>
                   </w:r>
                 </w:p>
                 <w:p>
@@ -4054,15 +5768,250 @@
                       <w:szCs w:val="16"/>
                     </w:rPr>
                   </w:pPr>
-                  <w:r>
-                    <w:rPr>
-                      <w:rFonts w:ascii="Pericles" w:hAnsi="Pericles"/>
-                      <w:sz w:val="16"/>
-                      <w:szCs w:val="16"/>
-                    </w:rPr>
-                    <w:t>Self Immunity I</w:t>
-                  </w:r>
-                </w:p>
+                </w:p>
+              </w:tc>
+            </w:tr>
+          </w:tbl>
+          <w:p>
+            <w:pPr>
+              <w:rPr>
+                <w:rFonts w:ascii="Pericles" w:hAnsi="Pericles"/>
+                <w:sz w:val="16"/>
+                <w:szCs w:val="16"/>
+              </w:rPr>
+            </w:pPr>
+          </w:p>
+        </w:tc>
+      </w:tr>
+      <w:tr>
+        <w:tc>
+          <w:tcPr>
+            <w:tcW w:w="9350" w:type="dxa"/>
+          </w:tcPr>
+          <w:p>
+            <w:pPr>
+              <w:rPr>
+                <w:rFonts w:ascii="Pericles" w:hAnsi="Pericles"/>
+                <w:b/>
+                <w:sz w:val="16"/>
+                <w:szCs w:val="16"/>
+              </w:rPr>
+            </w:pPr>
+            <w:r>
+              <w:rPr>
+                <w:rFonts w:ascii="Pericles" w:hAnsi="Pericles"/>
+                <w:b/>
+                <w:sz w:val="16"/>
+                <w:szCs w:val="16"/>
+              </w:rPr>
+              <w:t>Notes:</w:t>
+            </w:r>
+          </w:p>
+          <w:p>
+            <w:pPr>
+              <w:rPr>
+                <w:rFonts w:ascii="Pericles" w:hAnsi="Pericles"/>
+                <w:b/>
+                <w:sz w:val="16"/>
+                <w:szCs w:val="16"/>
+              </w:rPr>
+            </w:pPr>
+          </w:p>
+        </w:tc>
+      </w:tr>
+    </w:tbl>
+    <w:p/>
+    <w:p/>
+    <w:tbl>
+      <w:tblPr>
+        <w:tblStyle w:val="TableGrid"/>
+        <w:tblW w:w="0" w:type="auto"/>
+        <w:tblLook w:val="04A0" w:firstRow="1" w:lastRow="0" w:firstColumn="1" w:lastColumn="0" w:noHBand="0" w:noVBand="1"/>
+      </w:tblPr>
+      <w:tblGrid>
+        <w:gridCol w:w="9350"/>
+      </w:tblGrid>
+      <w:tr>
+        <w:tc>
+          <w:tcPr>
+            <w:tcW w:w="9350" w:type="dxa"/>
+          </w:tcPr>
+          <w:p>
+            <w:pPr>
+              <w:rPr>
+                <w:rFonts w:ascii="Pericles" w:hAnsi="Pericles"/>
+                <w:b/>
+                <w:sz w:val="16"/>
+                <w:szCs w:val="16"/>
+              </w:rPr>
+            </w:pPr>
+            <w:r>
+              <w:rPr>
+                <w:rFonts w:ascii="Pericles" w:hAnsi="Pericles"/>
+                <w:b/>
+                <w:sz w:val="16"/>
+                <w:szCs w:val="16"/>
+              </w:rPr>
+              <w:t>Master Alchemist</w:t>
+            </w:r>
+          </w:p>
+        </w:tc>
+      </w:tr>
+      <w:tr>
+        <w:tc>
+          <w:tcPr>
+            <w:tcW w:w="9350" w:type="dxa"/>
+          </w:tcPr>
+          <w:p>
+            <w:pPr>
+              <w:rPr>
+                <w:rFonts w:ascii="Pericles" w:hAnsi="Pericles"/>
+                <w:sz w:val="16"/>
+                <w:szCs w:val="16"/>
+              </w:rPr>
+            </w:pPr>
+            <w:r>
+              <w:rPr>
+                <w:rFonts w:ascii="Pericles" w:hAnsi="Pericles"/>
+                <w:b/>
+                <w:sz w:val="16"/>
+                <w:szCs w:val="16"/>
+              </w:rPr>
+              <w:t>Requirements:</w:t>
+            </w:r>
+            <w:r>
+              <w:rPr>
+                <w:rFonts w:ascii="Pericles" w:hAnsi="Pericles"/>
+                <w:sz w:val="16"/>
+                <w:szCs w:val="16"/>
+              </w:rPr>
+              <w:t xml:space="preserve"> Alchemy</w:t>
+            </w:r>
+          </w:p>
+        </w:tc>
+      </w:tr>
+      <w:tr>
+        <w:tc>
+          <w:tcPr>
+            <w:tcW w:w="9350" w:type="dxa"/>
+          </w:tcPr>
+          <w:p>
+            <w:pPr>
+              <w:rPr>
+                <w:rFonts w:ascii="Pericles" w:hAnsi="Pericles"/>
+                <w:b/>
+                <w:sz w:val="16"/>
+                <w:szCs w:val="16"/>
+              </w:rPr>
+            </w:pPr>
+            <w:r>
+              <w:rPr>
+                <w:rFonts w:ascii="Pericles" w:hAnsi="Pericles"/>
+                <w:b/>
+                <w:sz w:val="16"/>
+                <w:szCs w:val="16"/>
+              </w:rPr>
+              <w:t>Talents:</w:t>
+            </w:r>
+          </w:p>
+          <w:tbl>
+            <w:tblPr>
+              <w:tblStyle w:val="TableGrid"/>
+              <w:tblW w:w="0" w:type="auto"/>
+              <w:tblBorders>
+                <w:top w:val="none" w:sz="0" w:space="0" w:color="auto"/>
+                <w:left w:val="none" w:sz="0" w:space="0" w:color="auto"/>
+                <w:bottom w:val="none" w:sz="0" w:space="0" w:color="auto"/>
+                <w:right w:val="none" w:sz="0" w:space="0" w:color="auto"/>
+                <w:insideH w:val="none" w:sz="0" w:space="0" w:color="auto"/>
+                <w:insideV w:val="none" w:sz="0" w:space="0" w:color="auto"/>
+              </w:tblBorders>
+              <w:tblLook w:val="04A0" w:firstRow="1" w:lastRow="0" w:firstColumn="1" w:lastColumn="0" w:noHBand="0" w:noVBand="1"/>
+            </w:tblPr>
+            <w:tblGrid>
+              <w:gridCol w:w="3041"/>
+              <w:gridCol w:w="3041"/>
+              <w:gridCol w:w="3042"/>
+            </w:tblGrid>
+            <w:tr>
+              <w:tc>
+                <w:tcPr>
+                  <w:tcW w:w="3041" w:type="dxa"/>
+                </w:tcPr>
+                <w:p>
+                  <w:pPr>
+                    <w:rPr>
+                      <w:rFonts w:ascii="Pericles" w:hAnsi="Pericles"/>
+                      <w:b/>
+                      <w:sz w:val="16"/>
+                      <w:szCs w:val="16"/>
+                    </w:rPr>
+                  </w:pPr>
+                  <w:r>
+                    <w:rPr>
+                      <w:rFonts w:ascii="Pericles" w:hAnsi="Pericles"/>
+                      <w:b/>
+                      <w:sz w:val="16"/>
+                      <w:szCs w:val="16"/>
+                    </w:rPr>
+                    <w:t>Level 1</w:t>
+                  </w:r>
+                </w:p>
+              </w:tc>
+              <w:tc>
+                <w:tcPr>
+                  <w:tcW w:w="3041" w:type="dxa"/>
+                </w:tcPr>
+                <w:p>
+                  <w:pPr>
+                    <w:rPr>
+                      <w:rFonts w:ascii="Pericles" w:hAnsi="Pericles"/>
+                      <w:b/>
+                      <w:sz w:val="16"/>
+                      <w:szCs w:val="16"/>
+                    </w:rPr>
+                  </w:pPr>
+                  <w:r>
+                    <w:rPr>
+                      <w:rFonts w:ascii="Pericles" w:hAnsi="Pericles"/>
+                      <w:b/>
+                      <w:sz w:val="16"/>
+                      <w:szCs w:val="16"/>
+                    </w:rPr>
+                    <w:t>Level 5</w:t>
+                  </w:r>
+                </w:p>
+              </w:tc>
+              <w:tc>
+                <w:tcPr>
+                  <w:tcW w:w="3042" w:type="dxa"/>
+                </w:tcPr>
+                <w:p>
+                  <w:pPr>
+                    <w:rPr>
+                      <w:rFonts w:ascii="Pericles" w:hAnsi="Pericles"/>
+                      <w:b/>
+                      <w:sz w:val="16"/>
+                      <w:szCs w:val="16"/>
+                    </w:rPr>
+                  </w:pPr>
+                  <w:r>
+                    <w:rPr>
+                      <w:rFonts w:ascii="Pericles" w:hAnsi="Pericles"/>
+                      <w:b/>
+                      <w:sz w:val="16"/>
+                      <w:szCs w:val="16"/>
+                    </w:rPr>
+                    <w:t>Level 9</w:t>
+                  </w:r>
+                </w:p>
+              </w:tc>
+            </w:tr>
+            <w:tr>
+              <w:tc>
+                <w:tcPr>
+                  <w:tcW w:w="3041" w:type="dxa"/>
+                </w:tcPr>
                 <w:p>
                   <w:pPr>
                     <w:pStyle w:val="ListParagraph"/>
@@ -4082,7 +6031,7 @@
                       <w:sz w:val="16"/>
                       <w:szCs w:val="16"/>
                     </w:rPr>
-                    <w:t>Strong Arm I</w:t>
+                    <w:t>Blaster</w:t>
                   </w:r>
                 </w:p>
                 <w:p>
@@ -4104,6 +6053,124 @@
                       <w:sz w:val="16"/>
                       <w:szCs w:val="16"/>
                     </w:rPr>
+                    <w:t>Furious Alchemy</w:t>
+                  </w:r>
+                </w:p>
+                <w:p>
+                  <w:pPr>
+                    <w:pStyle w:val="ListParagraph"/>
+                    <w:numPr>
+                      <w:ilvl w:val="0"/>
+                      <w:numId w:val="2"/>
+                    </w:numPr>
+                    <w:rPr>
+                      <w:rFonts w:ascii="Pericles" w:hAnsi="Pericles"/>
+                      <w:sz w:val="16"/>
+                      <w:szCs w:val="16"/>
+                    </w:rPr>
+                  </w:pPr>
+                  <w:r>
+                    <w:rPr>
+                      <w:rFonts w:ascii="Pericles" w:hAnsi="Pericles"/>
+                      <w:sz w:val="16"/>
+                      <w:szCs w:val="16"/>
+                    </w:rPr>
+                    <w:t>Glass Master I</w:t>
+                  </w:r>
+                </w:p>
+                <w:p>
+                  <w:pPr>
+                    <w:pStyle w:val="ListParagraph"/>
+                    <w:numPr>
+                      <w:ilvl w:val="0"/>
+                      <w:numId w:val="2"/>
+                    </w:numPr>
+                    <w:rPr>
+                      <w:rFonts w:ascii="Pericles" w:hAnsi="Pericles"/>
+                      <w:sz w:val="16"/>
+                      <w:szCs w:val="16"/>
+                    </w:rPr>
+                  </w:pPr>
+                  <w:r>
+                    <w:rPr>
+                      <w:rFonts w:ascii="Pericles" w:hAnsi="Pericles"/>
+                      <w:sz w:val="16"/>
+                      <w:szCs w:val="16"/>
+                    </w:rPr>
+                    <w:t>One True Science</w:t>
+                  </w:r>
+                </w:p>
+                <w:p>
+                  <w:pPr>
+                    <w:pStyle w:val="ListParagraph"/>
+                    <w:numPr>
+                      <w:ilvl w:val="0"/>
+                      <w:numId w:val="2"/>
+                    </w:numPr>
+                    <w:rPr>
+                      <w:rFonts w:ascii="Pericles" w:hAnsi="Pericles"/>
+                      <w:sz w:val="16"/>
+                      <w:szCs w:val="16"/>
+                    </w:rPr>
+                  </w:pPr>
+                  <w:r>
+                    <w:rPr>
+                      <w:rFonts w:ascii="Pericles" w:hAnsi="Pericles"/>
+                      <w:sz w:val="16"/>
+                      <w:szCs w:val="16"/>
+                    </w:rPr>
+                    <w:t>Self-Immunity</w:t>
+                  </w:r>
+                  <w:r>
+                    <w:rPr>
+                      <w:rFonts w:ascii="Pericles" w:hAnsi="Pericles"/>
+                      <w:sz w:val="16"/>
+                      <w:szCs w:val="16"/>
+                    </w:rPr>
+                    <w:t xml:space="preserve"> I</w:t>
+                  </w:r>
+                </w:p>
+                <w:p>
+                  <w:pPr>
+                    <w:pStyle w:val="ListParagraph"/>
+                    <w:numPr>
+                      <w:ilvl w:val="0"/>
+                      <w:numId w:val="2"/>
+                    </w:numPr>
+                    <w:rPr>
+                      <w:rFonts w:ascii="Pericles" w:hAnsi="Pericles"/>
+                      <w:sz w:val="16"/>
+                      <w:szCs w:val="16"/>
+                    </w:rPr>
+                  </w:pPr>
+                  <w:r>
+                    <w:rPr>
+                      <w:rFonts w:ascii="Pericles" w:hAnsi="Pericles"/>
+                      <w:sz w:val="16"/>
+                      <w:szCs w:val="16"/>
+                    </w:rPr>
+                    <w:t>Strong Arm I</w:t>
+                  </w:r>
+                </w:p>
+                <w:p>
+                  <w:pPr>
+                    <w:pStyle w:val="ListParagraph"/>
+                    <w:numPr>
+                      <w:ilvl w:val="0"/>
+                      <w:numId w:val="2"/>
+                    </w:numPr>
+                    <w:rPr>
+                      <w:rFonts w:ascii="Pericles" w:hAnsi="Pericles"/>
+                      <w:sz w:val="16"/>
+                      <w:szCs w:val="16"/>
+                    </w:rPr>
+                  </w:pPr>
+                  <w:r>
+                    <w:rPr>
+                      <w:rFonts w:ascii="Pericles" w:hAnsi="Pericles"/>
+                      <w:sz w:val="16"/>
+                      <w:szCs w:val="16"/>
+                    </w:rPr>
                     <w:t>Tenacious Alchemy</w:t>
                   </w:r>
                   <w:r>
@@ -4293,6 +6360,7 @@
                       <w:sz w:val="16"/>
                       <w:szCs w:val="16"/>
                     </w:rPr>
+                    <w:lastRenderedPageBreak/>
                     <w:t>Strong Arm II</w:t>
                   </w:r>
                 </w:p>
@@ -4340,6 +6408,7 @@
                       <w:sz w:val="16"/>
                       <w:szCs w:val="16"/>
                     </w:rPr>
+                    <w:lastRenderedPageBreak/>
                     <w:t>Field Work II</w:t>
                   </w:r>
                 </w:p>
@@ -4406,7 +6475,15 @@
                       <w:sz w:val="16"/>
                       <w:szCs w:val="16"/>
                     </w:rPr>
-                    <w:t>Self Immunity II</w:t>
+                    <w:t>Self-Immunity</w:t>
+                  </w:r>
+                  <w:r>
+                    <w:rPr>
+                      <w:rFonts w:ascii="Pericles" w:hAnsi="Pericles"/>
+                      <w:sz w:val="16"/>
+                      <w:szCs w:val="16"/>
+                    </w:rPr>
+                    <w:t xml:space="preserve"> II</w:t>
                   </w:r>
                 </w:p>
                 <w:p>
@@ -4466,6 +6543,7 @@
                 <w:sz w:val="16"/>
                 <w:szCs w:val="16"/>
               </w:rPr>
+              <w:lastRenderedPageBreak/>
               <w:t>Notes:</w:t>
             </w:r>
           </w:p>
@@ -4825,7 +6903,6 @@
                 <w:sz w:val="16"/>
                 <w:szCs w:val="16"/>
               </w:rPr>
-              <w:lastRenderedPageBreak/>
               <w:t>Animal Armor</w:t>
             </w:r>
           </w:p>
@@ -5293,6 +7370,7 @@
                 <w:szCs w:val="16"/>
               </w:rPr>
             </w:pPr>
+            <w:proofErr w:type="spellStart"/>
             <w:r>
               <w:rPr>
                 <w:rFonts w:ascii="Pericles" w:hAnsi="Pericles"/>
@@ -5301,6 +7379,7 @@
               </w:rPr>
               <w:t>Tanky</w:t>
             </w:r>
+            <w:proofErr w:type="spellEnd"/>
           </w:p>
           <w:p>
             <w:pPr>
@@ -5915,6 +7994,7 @@
                 <w:sz w:val="16"/>
                 <w:szCs w:val="16"/>
               </w:rPr>
+              <w:lastRenderedPageBreak/>
               <w:t>Bonus Block(x)</w:t>
             </w:r>
           </w:p>
@@ -6299,6 +8379,114 @@
                 <w:sz w:val="16"/>
                 <w:szCs w:val="16"/>
               </w:rPr>
+              <w:t>Companion Return</w:t>
+            </w:r>
+          </w:p>
+        </w:tc>
+        <w:tc>
+          <w:tcPr>
+            <w:tcW w:w="0" w:type="auto"/>
+          </w:tcPr>
+          <w:p>
+            <w:pPr>
+              <w:rPr>
+                <w:rFonts w:ascii="Pericles" w:hAnsi="Pericles"/>
+                <w:sz w:val="16"/>
+                <w:szCs w:val="16"/>
+              </w:rPr>
+            </w:pPr>
+            <w:r>
+              <w:rPr>
+                <w:rFonts w:ascii="Pericles" w:hAnsi="Pericles"/>
+                <w:sz w:val="16"/>
+                <w:szCs w:val="16"/>
+              </w:rPr>
+              <w:t>If your companion dies, you can gain another the next day, as opposed to waiting a week, at the cost of 1 inspiration</w:t>
+            </w:r>
+          </w:p>
+        </w:tc>
+      </w:tr>
+      <w:tr>
+        <w:tc>
+          <w:tcPr>
+            <w:tcW w:w="1724" w:type="dxa"/>
+          </w:tcPr>
+          <w:p>
+            <w:pPr>
+              <w:rPr>
+                <w:rFonts w:ascii="Pericles" w:hAnsi="Pericles"/>
+                <w:sz w:val="16"/>
+                <w:szCs w:val="16"/>
+              </w:rPr>
+            </w:pPr>
+            <w:r>
+              <w:rPr>
+                <w:rFonts w:ascii="Pericles" w:hAnsi="Pericles"/>
+                <w:sz w:val="16"/>
+                <w:szCs w:val="16"/>
+              </w:rPr>
+              <w:t>Companion Sacrifice</w:t>
+            </w:r>
+          </w:p>
+        </w:tc>
+        <w:tc>
+          <w:tcPr>
+            <w:tcW w:w="0" w:type="auto"/>
+          </w:tcPr>
+          <w:p>
+            <w:pPr>
+              <w:rPr>
+                <w:rFonts w:ascii="Pericles" w:hAnsi="Pericles"/>
+                <w:sz w:val="16"/>
+                <w:szCs w:val="16"/>
+              </w:rPr>
+            </w:pPr>
+            <w:r>
+              <w:rPr>
+                <w:rFonts w:ascii="Pericles" w:hAnsi="Pericles"/>
+                <w:sz w:val="16"/>
+                <w:szCs w:val="16"/>
+              </w:rPr>
+              <w:t xml:space="preserve">If your companion is within </w:t>
+            </w:r>
+            <w:r>
+              <w:rPr>
+                <w:rFonts w:ascii="Calibri" w:hAnsi="Calibri" w:cs="Calibri"/>
+                <w:sz w:val="16"/>
+                <w:szCs w:val="16"/>
+              </w:rPr>
+              <w:t>½</w:t>
+            </w:r>
+            <w:r>
+              <w:rPr>
+                <w:rFonts w:ascii="Pericles" w:hAnsi="Pericles"/>
+                <w:sz w:val="16"/>
+                <w:szCs w:val="16"/>
+              </w:rPr>
+              <w:t xml:space="preserve"> move when you take a blow that would knock you unconscious, your companion can take that blow instead at the cost of 1 inspiration</w:t>
+            </w:r>
+          </w:p>
+        </w:tc>
+      </w:tr>
+      <w:tr>
+        <w:tc>
+          <w:tcPr>
+            <w:tcW w:w="1724" w:type="dxa"/>
+          </w:tcPr>
+          <w:p>
+            <w:pPr>
+              <w:rPr>
+                <w:rFonts w:ascii="Pericles" w:hAnsi="Pericles"/>
+                <w:sz w:val="16"/>
+                <w:szCs w:val="16"/>
+              </w:rPr>
+            </w:pPr>
+            <w:r>
+              <w:rPr>
+                <w:rFonts w:ascii="Pericles" w:hAnsi="Pericles"/>
+                <w:sz w:val="16"/>
+                <w:szCs w:val="16"/>
+              </w:rPr>
               <w:t>Companion Unlock(x)</w:t>
             </w:r>
           </w:p>
@@ -6363,7 +8551,7 @@
                 <w:sz w:val="16"/>
                 <w:szCs w:val="16"/>
               </w:rPr>
-              <w:t>Cutter</w:t>
+              <w:t>Conduit</w:t>
             </w:r>
           </w:p>
         </w:tc>
@@ -6385,31 +8573,7 @@
                 <w:sz w:val="16"/>
                 <w:szCs w:val="16"/>
               </w:rPr>
-              <w:t xml:space="preserve">If using a light weapon, you can substitute skill for </w:t>
-            </w:r>
-            <w:r>
-              <w:rPr>
-                <w:rFonts w:ascii="Pericles" w:hAnsi="Pericles"/>
-                <w:sz w:val="16"/>
-                <w:szCs w:val="16"/>
-              </w:rPr>
-              <w:t>Muscle</w:t>
-            </w:r>
-            <w:r>
-              <w:rPr>
-                <w:rFonts w:ascii="Pericles" w:hAnsi="Pericles"/>
-                <w:sz w:val="16"/>
-                <w:szCs w:val="16"/>
-              </w:rPr>
-              <w:t xml:space="preserve">  when determining melee damage</w:t>
-            </w:r>
-            <w:r>
-              <w:rPr>
-                <w:rFonts w:ascii="Pericles" w:hAnsi="Pericles"/>
-                <w:sz w:val="16"/>
-                <w:szCs w:val="16"/>
-              </w:rPr>
-              <w:t xml:space="preserve"> (Muscle is still used to determine the maximum leverage damage you can deal)</w:t>
+              <w:t>By spending an inspiration, you may cast spells as though you were standing at your familiar’s location for 10 combat rounds</w:t>
             </w:r>
           </w:p>
         </w:tc>
@@ -6433,7 +8597,7 @@
                 <w:sz w:val="16"/>
                 <w:szCs w:val="16"/>
               </w:rPr>
-              <w:t>Deadly Anatomy</w:t>
+              <w:t>Cutter</w:t>
             </w:r>
           </w:p>
         </w:tc>
@@ -6455,7 +8619,31 @@
                 <w:sz w:val="16"/>
                 <w:szCs w:val="16"/>
               </w:rPr>
-              <w:t>You can spend an inspiration to get a +1 to a wound roll</w:t>
+              <w:t xml:space="preserve">If using a light weapon, you can substitute skill for </w:t>
+            </w:r>
+            <w:r>
+              <w:rPr>
+                <w:rFonts w:ascii="Pericles" w:hAnsi="Pericles"/>
+                <w:sz w:val="16"/>
+                <w:szCs w:val="16"/>
+              </w:rPr>
+              <w:t>Muscle</w:t>
+            </w:r>
+            <w:r>
+              <w:rPr>
+                <w:rFonts w:ascii="Pericles" w:hAnsi="Pericles"/>
+                <w:sz w:val="16"/>
+                <w:szCs w:val="16"/>
+              </w:rPr>
+              <w:t xml:space="preserve">  when determining melee damage</w:t>
+            </w:r>
+            <w:r>
+              <w:rPr>
+                <w:rFonts w:ascii="Pericles" w:hAnsi="Pericles"/>
+                <w:sz w:val="16"/>
+                <w:szCs w:val="16"/>
+              </w:rPr>
+              <w:t xml:space="preserve"> (Muscle is still used to determine the maximum leverage damage you can deal)</w:t>
             </w:r>
           </w:p>
         </w:tc>
@@ -6479,7 +8667,7 @@
                 <w:sz w:val="16"/>
                 <w:szCs w:val="16"/>
               </w:rPr>
-              <w:t>Defensive Stance</w:t>
+              <w:t>Deadly Anatomy</w:t>
             </w:r>
           </w:p>
         </w:tc>
@@ -6501,7 +8689,7 @@
                 <w:sz w:val="16"/>
                 <w:szCs w:val="16"/>
               </w:rPr>
-              <w:t>You gain +2 to your defenses, but -1 to all attacks</w:t>
+              <w:t>You can spend an inspiration to get a +1 to a wound roll</w:t>
             </w:r>
           </w:p>
         </w:tc>
@@ -6525,7 +8713,7 @@
                 <w:sz w:val="16"/>
                 <w:szCs w:val="16"/>
               </w:rPr>
-              <w:t>Disease Sniffer</w:t>
+              <w:t>Defensive Stance</w:t>
             </w:r>
           </w:p>
         </w:tc>
@@ -6547,7 +8735,7 @@
                 <w:sz w:val="16"/>
                 <w:szCs w:val="16"/>
               </w:rPr>
-              <w:t>With a medic check (DL based on disease rarity) you can detect diseases within 10 meters</w:t>
+              <w:t>You gain +2 to your defenses, but -1 to all attacks</w:t>
             </w:r>
           </w:p>
         </w:tc>
@@ -6571,7 +8759,7 @@
                 <w:sz w:val="16"/>
                 <w:szCs w:val="16"/>
               </w:rPr>
-              <w:t>Dodge (x)</w:t>
+              <w:t>Disease Sniffer</w:t>
             </w:r>
           </w:p>
         </w:tc>
@@ -6593,7 +8781,7 @@
                 <w:sz w:val="16"/>
                 <w:szCs w:val="16"/>
               </w:rPr>
-              <w:t>+1 Dodge per level</w:t>
+              <w:t>With a medic check (DL based on disease rarity) you can detect diseases within 10 meters</w:t>
             </w:r>
           </w:p>
         </w:tc>
@@ -6617,8 +8805,7 @@
                 <w:sz w:val="16"/>
                 <w:szCs w:val="16"/>
               </w:rPr>
-              <w:lastRenderedPageBreak/>
-              <w:t>Don’t You Die On Me</w:t>
+              <w:t>Dodge (x)</w:t>
             </w:r>
           </w:p>
         </w:tc>
@@ -6640,7 +8827,7 @@
                 <w:sz w:val="16"/>
                 <w:szCs w:val="16"/>
               </w:rPr>
-              <w:t>By spending a round over a fallen ally’s body, you can spend 2 inspiration to revive him with 1d6 hit points. Any wounds suffered still apply, but mortal wounds are turned serious instead</w:t>
+              <w:t>+1 Dodge per level</w:t>
             </w:r>
           </w:p>
         </w:tc>
@@ -6664,7 +8851,7 @@
                 <w:sz w:val="16"/>
                 <w:szCs w:val="16"/>
               </w:rPr>
-              <w:t>Extended Block</w:t>
+              <w:t>Don’t You Die On Me</w:t>
             </w:r>
           </w:p>
         </w:tc>
@@ -6686,7 +8873,7 @@
                 <w:sz w:val="16"/>
                 <w:szCs w:val="16"/>
               </w:rPr>
-              <w:t>Spend inspiration to block for an adjacent ally</w:t>
+              <w:t>By spending a round over a fallen ally’s body, you can spend 2 inspiration to revive him with 1d6 hit points. Any wounds suffered still apply, but mortal wounds are turned serious instead</w:t>
             </w:r>
           </w:p>
         </w:tc>
@@ -6710,6 +8897,52 @@
                 <w:sz w:val="16"/>
                 <w:szCs w:val="16"/>
               </w:rPr>
+              <w:t>Extended Block</w:t>
+            </w:r>
+          </w:p>
+        </w:tc>
+        <w:tc>
+          <w:tcPr>
+            <w:tcW w:w="0" w:type="auto"/>
+          </w:tcPr>
+          <w:p>
+            <w:pPr>
+              <w:rPr>
+                <w:rFonts w:ascii="Pericles" w:hAnsi="Pericles"/>
+                <w:sz w:val="16"/>
+                <w:szCs w:val="16"/>
+              </w:rPr>
+            </w:pPr>
+            <w:r>
+              <w:rPr>
+                <w:rFonts w:ascii="Pericles" w:hAnsi="Pericles"/>
+                <w:sz w:val="16"/>
+                <w:szCs w:val="16"/>
+              </w:rPr>
+              <w:t>Spend inspiration to block for an adjacent ally</w:t>
+            </w:r>
+          </w:p>
+        </w:tc>
+      </w:tr>
+      <w:tr>
+        <w:tc>
+          <w:tcPr>
+            <w:tcW w:w="1724" w:type="dxa"/>
+          </w:tcPr>
+          <w:p>
+            <w:pPr>
+              <w:rPr>
+                <w:rFonts w:ascii="Pericles" w:hAnsi="Pericles"/>
+                <w:sz w:val="16"/>
+                <w:szCs w:val="16"/>
+              </w:rPr>
+            </w:pPr>
+            <w:r>
+              <w:rPr>
+                <w:rFonts w:ascii="Pericles" w:hAnsi="Pericles"/>
+                <w:sz w:val="16"/>
+                <w:szCs w:val="16"/>
+              </w:rPr>
               <w:t>Familiar</w:t>
             </w:r>
           </w:p>
@@ -6732,7 +8965,191 @@
                 <w:sz w:val="16"/>
                 <w:szCs w:val="16"/>
               </w:rPr>
-              <w:t>If you are a spell caster, you can cast spells through your animal companion if he is within 20 meters of you</w:t>
+              <w:t>Similar to an animal companion, but only small creatures can be chosen</w:t>
+            </w:r>
+          </w:p>
+        </w:tc>
+      </w:tr>
+      <w:tr>
+        <w:tc>
+          <w:tcPr>
+            <w:tcW w:w="1724" w:type="dxa"/>
+          </w:tcPr>
+          <w:p>
+            <w:pPr>
+              <w:rPr>
+                <w:rFonts w:ascii="Pericles" w:hAnsi="Pericles"/>
+                <w:sz w:val="16"/>
+                <w:szCs w:val="16"/>
+              </w:rPr>
+            </w:pPr>
+            <w:r>
+              <w:rPr>
+                <w:rFonts w:ascii="Pericles" w:hAnsi="Pericles"/>
+                <w:sz w:val="16"/>
+                <w:szCs w:val="16"/>
+              </w:rPr>
+              <w:t>Familiar Advisor</w:t>
+            </w:r>
+          </w:p>
+        </w:tc>
+        <w:tc>
+          <w:tcPr>
+            <w:tcW w:w="0" w:type="auto"/>
+          </w:tcPr>
+          <w:p>
+            <w:pPr>
+              <w:rPr>
+                <w:rFonts w:ascii="Pericles" w:hAnsi="Pericles"/>
+                <w:sz w:val="16"/>
+                <w:szCs w:val="16"/>
+              </w:rPr>
+            </w:pPr>
+            <w:r>
+              <w:rPr>
+                <w:rFonts w:ascii="Pericles" w:hAnsi="Pericles"/>
+                <w:sz w:val="16"/>
+                <w:szCs w:val="16"/>
+              </w:rPr>
+              <w:t>Your familiar gives you a bonus of +1 to all spell casting, spell lore and item lore checks</w:t>
+            </w:r>
+          </w:p>
+        </w:tc>
+      </w:tr>
+      <w:tr>
+        <w:tc>
+          <w:tcPr>
+            <w:tcW w:w="1724" w:type="dxa"/>
+          </w:tcPr>
+          <w:p>
+            <w:pPr>
+              <w:rPr>
+                <w:rFonts w:ascii="Pericles" w:hAnsi="Pericles"/>
+                <w:sz w:val="16"/>
+                <w:szCs w:val="16"/>
+              </w:rPr>
+            </w:pPr>
+            <w:r>
+              <w:rPr>
+                <w:rFonts w:ascii="Pericles" w:hAnsi="Pericles"/>
+                <w:sz w:val="16"/>
+                <w:szCs w:val="16"/>
+              </w:rPr>
+              <w:t>Familiar Defense</w:t>
+            </w:r>
+          </w:p>
+        </w:tc>
+        <w:tc>
+          <w:tcPr>
+            <w:tcW w:w="0" w:type="auto"/>
+          </w:tcPr>
+          <w:p>
+            <w:pPr>
+              <w:rPr>
+                <w:rFonts w:ascii="Pericles" w:hAnsi="Pericles"/>
+                <w:sz w:val="16"/>
+                <w:szCs w:val="16"/>
+              </w:rPr>
+            </w:pPr>
+            <w:r>
+              <w:rPr>
+                <w:rFonts w:ascii="Pericles" w:hAnsi="Pericles"/>
+                <w:sz w:val="16"/>
+                <w:szCs w:val="16"/>
+              </w:rPr>
+              <w:t>Your familiar harasses foes attacking you, giving you +1 defense if your familiar is within 5 hexes</w:t>
+            </w:r>
+          </w:p>
+        </w:tc>
+      </w:tr>
+      <w:tr>
+        <w:tc>
+          <w:tcPr>
+            <w:tcW w:w="1724" w:type="dxa"/>
+          </w:tcPr>
+          <w:p>
+            <w:pPr>
+              <w:rPr>
+                <w:rFonts w:ascii="Pericles" w:hAnsi="Pericles"/>
+                <w:sz w:val="16"/>
+                <w:szCs w:val="16"/>
+              </w:rPr>
+            </w:pPr>
+            <w:r>
+              <w:rPr>
+                <w:rFonts w:ascii="Pericles" w:hAnsi="Pericles"/>
+                <w:sz w:val="16"/>
+                <w:szCs w:val="16"/>
+              </w:rPr>
+              <w:t>Familiar Telepathy</w:t>
+            </w:r>
+          </w:p>
+        </w:tc>
+        <w:tc>
+          <w:tcPr>
+            <w:tcW w:w="0" w:type="auto"/>
+          </w:tcPr>
+          <w:p>
+            <w:pPr>
+              <w:rPr>
+                <w:rFonts w:ascii="Pericles" w:hAnsi="Pericles"/>
+                <w:sz w:val="16"/>
+                <w:szCs w:val="16"/>
+              </w:rPr>
+            </w:pPr>
+            <w:r>
+              <w:rPr>
+                <w:rFonts w:ascii="Pericles" w:hAnsi="Pericles"/>
+                <w:sz w:val="16"/>
+                <w:szCs w:val="16"/>
+              </w:rPr>
+              <w:t>You and your familiar can mentally communicate if within 100 meters</w:t>
+            </w:r>
+          </w:p>
+        </w:tc>
+      </w:tr>
+      <w:tr>
+        <w:tc>
+          <w:tcPr>
+            <w:tcW w:w="1724" w:type="dxa"/>
+          </w:tcPr>
+          <w:p>
+            <w:pPr>
+              <w:rPr>
+                <w:rFonts w:ascii="Pericles" w:hAnsi="Pericles"/>
+                <w:sz w:val="16"/>
+                <w:szCs w:val="16"/>
+              </w:rPr>
+            </w:pPr>
+            <w:r>
+              <w:rPr>
+                <w:rFonts w:ascii="Pericles" w:hAnsi="Pericles"/>
+                <w:sz w:val="16"/>
+                <w:szCs w:val="16"/>
+              </w:rPr>
+              <w:t>Familiar Weaponry</w:t>
+            </w:r>
+          </w:p>
+        </w:tc>
+        <w:tc>
+          <w:tcPr>
+            <w:tcW w:w="0" w:type="auto"/>
+          </w:tcPr>
+          <w:p>
+            <w:pPr>
+              <w:rPr>
+                <w:rFonts w:ascii="Pericles" w:hAnsi="Pericles"/>
+                <w:sz w:val="16"/>
+                <w:szCs w:val="16"/>
+              </w:rPr>
+            </w:pPr>
+            <w:r>
+              <w:rPr>
+                <w:rFonts w:ascii="Pericles" w:hAnsi="Pericles"/>
+                <w:sz w:val="16"/>
+                <w:szCs w:val="16"/>
+              </w:rPr>
+              <w:t>Your familiar’s natural weapons get +1 die step, or 1d3, whichever is better</w:t>
             </w:r>
           </w:p>
         </w:tc>
@@ -7416,6 +9833,7 @@
                 <w:sz w:val="16"/>
                 <w:szCs w:val="20"/>
               </w:rPr>
+              <w:lastRenderedPageBreak/>
               <w:t>Greedy</w:t>
             </w:r>
           </w:p>
@@ -7438,7 +9856,25 @@
                 <w:sz w:val="16"/>
                 <w:szCs w:val="20"/>
               </w:rPr>
-              <w:t>When negotiating a reward for completing a quest or mercenery contract, you get a +2 to Trade checks</w:t>
+              <w:t xml:space="preserve">When negotiating a reward for completing a quest or </w:t>
+            </w:r>
+            <w:proofErr w:type="spellStart"/>
+            <w:r>
+              <w:rPr>
+                <w:rFonts w:ascii="Pericles" w:hAnsi="Pericles"/>
+                <w:sz w:val="16"/>
+                <w:szCs w:val="20"/>
+              </w:rPr>
+              <w:t>mercenery</w:t>
+            </w:r>
+            <w:proofErr w:type="spellEnd"/>
+            <w:r>
+              <w:rPr>
+                <w:rFonts w:ascii="Pericles" w:hAnsi="Pericles"/>
+                <w:sz w:val="16"/>
+                <w:szCs w:val="20"/>
+              </w:rPr>
+              <w:t xml:space="preserve"> contract, you get a +2 to Trade checks</w:t>
             </w:r>
           </w:p>
         </w:tc>
@@ -8071,11 +10507,6 @@
           </w:tcPr>
           <w:p>
             <w:pPr>
-              <w:pStyle w:val="ListParagraph"/>
-              <w:numPr>
-                <w:ilvl w:val="0"/>
-                <w:numId w:val="9"/>
-              </w:numPr>
               <w:rPr>
                 <w:rFonts w:ascii="Pericles" w:hAnsi="Pericles"/>
                 <w:sz w:val="16"/>
@@ -8088,7 +10519,17 @@
                 <w:sz w:val="16"/>
                 <w:szCs w:val="20"/>
               </w:rPr>
-              <w:t>Tactics rolls against you are at a -4 penalty</w:t>
+              <w:t>Tactics rolls against you</w:t>
+            </w:r>
+            <w:bookmarkStart w:id="0" w:name="_GoBack"/>
+            <w:bookmarkEnd w:id="0"/>
+            <w:r>
+              <w:rPr>
+                <w:rFonts w:ascii="Pericles" w:hAnsi="Pericles"/>
+                <w:sz w:val="16"/>
+                <w:szCs w:val="20"/>
+              </w:rPr>
+              <w:t xml:space="preserve"> are at a -4 penalty</w:t>
             </w:r>
           </w:p>
         </w:tc>
@@ -8369,7 +10810,6 @@
                 <w:sz w:val="16"/>
                 <w:szCs w:val="16"/>
               </w:rPr>
-              <w:lastRenderedPageBreak/>
               <w:t>Nerve Pinch</w:t>
             </w:r>
           </w:p>
@@ -9122,6 +11562,7 @@
                 <w:sz w:val="16"/>
                 <w:szCs w:val="16"/>
               </w:rPr>
+              <w:lastRenderedPageBreak/>
               <w:t>Road Warrior</w:t>
             </w:r>
           </w:p>
@@ -9452,6 +11893,52 @@
                 <w:sz w:val="16"/>
                 <w:szCs w:val="16"/>
               </w:rPr>
+              <w:t>Shared Sight</w:t>
+            </w:r>
+          </w:p>
+        </w:tc>
+        <w:tc>
+          <w:tcPr>
+            <w:tcW w:w="0" w:type="auto"/>
+          </w:tcPr>
+          <w:p>
+            <w:pPr>
+              <w:rPr>
+                <w:rFonts w:ascii="Pericles" w:hAnsi="Pericles"/>
+                <w:sz w:val="16"/>
+                <w:szCs w:val="16"/>
+              </w:rPr>
+            </w:pPr>
+            <w:r>
+              <w:rPr>
+                <w:rFonts w:ascii="Pericles" w:hAnsi="Pericles"/>
+                <w:sz w:val="16"/>
+                <w:szCs w:val="16"/>
+              </w:rPr>
+              <w:t>By spending an inspiration, you can see through the eyes of your familiar for 1 hour</w:t>
+            </w:r>
+          </w:p>
+        </w:tc>
+      </w:tr>
+      <w:tr>
+        <w:tc>
+          <w:tcPr>
+            <w:tcW w:w="1724" w:type="dxa"/>
+          </w:tcPr>
+          <w:p>
+            <w:pPr>
+              <w:rPr>
+                <w:rFonts w:ascii="Pericles" w:hAnsi="Pericles"/>
+                <w:sz w:val="16"/>
+                <w:szCs w:val="16"/>
+              </w:rPr>
+            </w:pPr>
+            <w:r>
+              <w:rPr>
+                <w:rFonts w:ascii="Pericles" w:hAnsi="Pericles"/>
+                <w:sz w:val="16"/>
+                <w:szCs w:val="16"/>
+              </w:rPr>
               <w:t>Shared Spells</w:t>
             </w:r>
           </w:p>
@@ -9736,7 +12223,25 @@
                 <w:sz w:val="16"/>
                 <w:szCs w:val="20"/>
               </w:rPr>
-              <w:t>If you can get to the center of an AoE spell, you can block it by spending two inspiration and making a block check against the spell casting DL</w:t>
+              <w:t xml:space="preserve">If you can get to the center of an </w:t>
+            </w:r>
+            <w:proofErr w:type="spellStart"/>
+            <w:r>
+              <w:rPr>
+                <w:rFonts w:ascii="Pericles" w:hAnsi="Pericles"/>
+                <w:sz w:val="16"/>
+                <w:szCs w:val="20"/>
+              </w:rPr>
+              <w:t>AoE</w:t>
+            </w:r>
+            <w:proofErr w:type="spellEnd"/>
+            <w:r>
+              <w:rPr>
+                <w:rFonts w:ascii="Pericles" w:hAnsi="Pericles"/>
+                <w:sz w:val="16"/>
+                <w:szCs w:val="20"/>
+              </w:rPr>
+              <w:t xml:space="preserve"> spell, you can block it by spending two inspiration and making a block check against the spell casting DL</w:t>
             </w:r>
           </w:p>
         </w:tc>
@@ -10036,7 +12541,6 @@
                 <w:sz w:val="16"/>
                 <w:szCs w:val="20"/>
               </w:rPr>
-              <w:lastRenderedPageBreak/>
               <w:t xml:space="preserve">+1 Swim, you can stay underwater </w:t>
             </w:r>
             <w:r>
@@ -10069,7 +12573,6 @@
                 <w:sz w:val="16"/>
                 <w:szCs w:val="16"/>
               </w:rPr>
-              <w:lastRenderedPageBreak/>
               <w:t>Take Initiative</w:t>
             </w:r>
           </w:p>
@@ -10715,6 +13218,7 @@
                 <w:sz w:val="16"/>
                 <w:szCs w:val="20"/>
               </w:rPr>
+              <w:lastRenderedPageBreak/>
               <w:t>Zone of Control</w:t>
             </w:r>
           </w:p>
@@ -10772,6 +13276,7 @@
     </w:tbl>
     <w:p/>
     <w:sectPr>
+      <w:type w:val="continuous"/>
       <w:pgSz w:w="12240" w:h="15840"/>
       <w:pgMar w:top="1440" w:right="1440" w:bottom="1440" w:left="1440" w:header="720" w:footer="720" w:gutter="0"/>
       <w:cols w:space="720"/>

</xml_diff>

<commit_message>
Pulled in SS character creation for reference
</commit_message>
<xml_diff>
--- a/RBNew/AnthisTalentTrees.docx
+++ b/RBNew/AnthisTalentTrees.docx
@@ -4406,8 +4406,6 @@
                     </w:rPr>
                     <w:t>Improved Press</w:t>
                   </w:r>
-                  <w:bookmarkStart w:id="0" w:name="_GoBack"/>
-                  <w:bookmarkEnd w:id="0"/>
                 </w:p>
                 <w:p>
                   <w:pPr>
@@ -4879,7 +4877,7 @@
                 <w:sz w:val="16"/>
                 <w:szCs w:val="16"/>
               </w:rPr>
-              <w:t>Familiar</w:t>
+              <w:t>Cleaver</w:t>
             </w:r>
           </w:p>
         </w:tc>
@@ -4912,8 +4910,18 @@
                 <w:sz w:val="16"/>
                 <w:szCs w:val="16"/>
               </w:rPr>
-              <w:t xml:space="preserve"> Any Spell Casting, GM Permission</w:t>
-            </w:r>
+              <w:t xml:space="preserve"> 2h Axe or </w:t>
+            </w:r>
+            <w:proofErr w:type="spellStart"/>
+            <w:r>
+              <w:rPr>
+                <w:rFonts w:ascii="Pericles" w:hAnsi="Pericles"/>
+                <w:sz w:val="16"/>
+                <w:szCs w:val="16"/>
+              </w:rPr>
+              <w:t>Axe+Shield</w:t>
+            </w:r>
+            <w:proofErr w:type="spellEnd"/>
           </w:p>
         </w:tc>
       </w:tr>
@@ -5048,19 +5056,17 @@
                     </w:numPr>
                     <w:rPr>
                       <w:rFonts w:ascii="Pericles" w:hAnsi="Pericles"/>
-                      <w:b/>
-                      <w:i/>
-                      <w:sz w:val="16"/>
-                      <w:szCs w:val="16"/>
-                    </w:rPr>
-                  </w:pPr>
-                  <w:r>
-                    <w:rPr>
-                      <w:rFonts w:ascii="Pericles" w:hAnsi="Pericles"/>
-                      <w:sz w:val="16"/>
-                      <w:szCs w:val="16"/>
-                    </w:rPr>
-                    <w:t>Companion Unlock(1)</w:t>
+                      <w:sz w:val="16"/>
+                      <w:szCs w:val="16"/>
+                    </w:rPr>
+                  </w:pPr>
+                  <w:r>
+                    <w:rPr>
+                      <w:rFonts w:ascii="Pericles" w:hAnsi="Pericles"/>
+                      <w:sz w:val="16"/>
+                      <w:szCs w:val="16"/>
+                    </w:rPr>
+                    <w:t>Armsman I</w:t>
                   </w:r>
                 </w:p>
                 <w:p>
@@ -5072,21 +5078,17 @@
                     </w:numPr>
                     <w:rPr>
                       <w:rFonts w:ascii="Pericles" w:hAnsi="Pericles"/>
-                      <w:b/>
-                      <w:i/>
-                      <w:sz w:val="16"/>
-                      <w:szCs w:val="16"/>
-                    </w:rPr>
-                  </w:pPr>
-                  <w:r>
-                    <w:rPr>
-                      <w:rFonts w:ascii="Pericles" w:hAnsi="Pericles"/>
-                      <w:b/>
-                      <w:i/>
-                      <w:sz w:val="16"/>
-                      <w:szCs w:val="16"/>
-                    </w:rPr>
-                    <w:t>Familiar</w:t>
+                      <w:sz w:val="16"/>
+                      <w:szCs w:val="16"/>
+                    </w:rPr>
+                  </w:pPr>
+                  <w:r>
+                    <w:rPr>
+                      <w:rFonts w:ascii="Pericles" w:hAnsi="Pericles"/>
+                      <w:sz w:val="16"/>
+                      <w:szCs w:val="16"/>
+                    </w:rPr>
+                    <w:t>Cleave</w:t>
                   </w:r>
                 </w:p>
                 <w:p>
@@ -5108,7 +5110,7 @@
                       <w:sz w:val="16"/>
                       <w:szCs w:val="16"/>
                     </w:rPr>
-                    <w:t>Familiar Advisor</w:t>
+                    <w:t>Hit Points +2</w:t>
                   </w:r>
                 </w:p>
                 <w:p>
@@ -5130,7 +5132,7 @@
                       <w:sz w:val="16"/>
                       <w:szCs w:val="16"/>
                     </w:rPr>
-                    <w:t>Familiar Defender</w:t>
+                    <w:t>Improved Charge I</w:t>
                   </w:r>
                 </w:p>
                 <w:p>
@@ -5152,7 +5154,7 @@
                       <w:sz w:val="16"/>
                       <w:szCs w:val="16"/>
                     </w:rPr>
-                    <w:t>Familiar Telepathy</w:t>
+                    <w:t>Improved Press</w:t>
                   </w:r>
                 </w:p>
                 <w:p>
@@ -5174,7 +5176,51 @@
                       <w:sz w:val="16"/>
                       <w:szCs w:val="16"/>
                     </w:rPr>
-                    <w:t>Familiar Weaponry</w:t>
+                    <w:t>Offensive Stance</w:t>
+                  </w:r>
+                </w:p>
+                <w:p>
+                  <w:pPr>
+                    <w:pStyle w:val="ListParagraph"/>
+                    <w:numPr>
+                      <w:ilvl w:val="0"/>
+                      <w:numId w:val="2"/>
+                    </w:numPr>
+                    <w:rPr>
+                      <w:rFonts w:ascii="Pericles" w:hAnsi="Pericles"/>
+                      <w:sz w:val="16"/>
+                      <w:szCs w:val="16"/>
+                    </w:rPr>
+                  </w:pPr>
+                  <w:r>
+                    <w:rPr>
+                      <w:rFonts w:ascii="Pericles" w:hAnsi="Pericles"/>
+                      <w:sz w:val="16"/>
+                      <w:szCs w:val="16"/>
+                    </w:rPr>
+                    <w:t>Shield Breaker(12)</w:t>
+                  </w:r>
+                </w:p>
+                <w:p>
+                  <w:pPr>
+                    <w:pStyle w:val="ListParagraph"/>
+                    <w:numPr>
+                      <w:ilvl w:val="0"/>
+                      <w:numId w:val="2"/>
+                    </w:numPr>
+                    <w:rPr>
+                      <w:rFonts w:ascii="Pericles" w:hAnsi="Pericles"/>
+                      <w:sz w:val="16"/>
+                      <w:szCs w:val="16"/>
+                    </w:rPr>
+                  </w:pPr>
+                  <w:r>
+                    <w:rPr>
+                      <w:rFonts w:ascii="Pericles" w:hAnsi="Pericles"/>
+                      <w:sz w:val="16"/>
+                      <w:szCs w:val="16"/>
+                    </w:rPr>
+                    <w:t>Wade In</w:t>
                   </w:r>
                 </w:p>
               </w:tc>
@@ -5191,19 +5237,17 @@
                     </w:numPr>
                     <w:rPr>
                       <w:rFonts w:ascii="Pericles" w:hAnsi="Pericles"/>
-                      <w:b/>
-                      <w:i/>
-                      <w:sz w:val="16"/>
-                      <w:szCs w:val="16"/>
-                    </w:rPr>
-                  </w:pPr>
-                  <w:r>
-                    <w:rPr>
-                      <w:rFonts w:ascii="Pericles" w:hAnsi="Pericles"/>
-                      <w:sz w:val="16"/>
-                      <w:szCs w:val="16"/>
-                    </w:rPr>
-                    <w:t>Companion Unlock(5)</w:t>
+                      <w:sz w:val="16"/>
+                      <w:szCs w:val="16"/>
+                    </w:rPr>
+                  </w:pPr>
+                  <w:r>
+                    <w:rPr>
+                      <w:rFonts w:ascii="Pericles" w:hAnsi="Pericles"/>
+                      <w:sz w:val="16"/>
+                      <w:szCs w:val="16"/>
+                    </w:rPr>
+                    <w:t>Armsman II</w:t>
                   </w:r>
                 </w:p>
                 <w:p>
@@ -5215,19 +5259,17 @@
                     </w:numPr>
                     <w:rPr>
                       <w:rFonts w:ascii="Pericles" w:hAnsi="Pericles"/>
-                      <w:b/>
-                      <w:i/>
-                      <w:sz w:val="16"/>
-                      <w:szCs w:val="16"/>
-                    </w:rPr>
-                  </w:pPr>
-                  <w:r>
-                    <w:rPr>
-                      <w:rFonts w:ascii="Pericles" w:hAnsi="Pericles"/>
-                      <w:sz w:val="16"/>
-                      <w:szCs w:val="16"/>
-                    </w:rPr>
-                    <w:t>Conduit</w:t>
+                      <w:sz w:val="16"/>
+                      <w:szCs w:val="16"/>
+                    </w:rPr>
+                  </w:pPr>
+                  <w:r>
+                    <w:rPr>
+                      <w:rFonts w:ascii="Pericles" w:hAnsi="Pericles"/>
+                      <w:sz w:val="16"/>
+                      <w:szCs w:val="16"/>
+                    </w:rPr>
+                    <w:t>Hit Points +2</w:t>
                   </w:r>
                 </w:p>
                 <w:p>
@@ -5249,7 +5291,7 @@
                       <w:sz w:val="16"/>
                       <w:szCs w:val="16"/>
                     </w:rPr>
-                    <w:t>Shared Sight</w:t>
+                    <w:t>Improved Charge II</w:t>
                   </w:r>
                 </w:p>
                 <w:p>
@@ -5271,7 +5313,7 @@
                       <w:sz w:val="16"/>
                       <w:szCs w:val="16"/>
                     </w:rPr>
-                    <w:t>Shared Spells</w:t>
+                    <w:t>Shield Breaker(11)</w:t>
                   </w:r>
                 </w:p>
                 <w:p>
@@ -5293,7 +5335,7 @@
                       <w:sz w:val="16"/>
                       <w:szCs w:val="16"/>
                     </w:rPr>
-                    <w:t>Magic Dampener</w:t>
+                    <w:t>Striker(1)</w:t>
                   </w:r>
                 </w:p>
                 <w:p>
@@ -5340,7 +5382,7 @@
                       <w:sz w:val="16"/>
                       <w:szCs w:val="16"/>
                     </w:rPr>
-                    <w:t>Companion Unlock(9)</w:t>
+                    <w:t>Hit Points +2</w:t>
                   </w:r>
                 </w:p>
                 <w:p>
@@ -5362,7 +5404,7 @@
                       <w:sz w:val="16"/>
                       <w:szCs w:val="16"/>
                     </w:rPr>
-                    <w:t>Familiar Blood</w:t>
+                    <w:t>Limb Taker</w:t>
                   </w:r>
                 </w:p>
                 <w:p>
@@ -5384,7 +5426,51 @@
                       <w:sz w:val="16"/>
                       <w:szCs w:val="16"/>
                     </w:rPr>
-                    <w:t>Familiar Cast</w:t>
+                    <w:t>Shield Breaker(10)</w:t>
+                  </w:r>
+                </w:p>
+                <w:p>
+                  <w:pPr>
+                    <w:pStyle w:val="ListParagraph"/>
+                    <w:numPr>
+                      <w:ilvl w:val="0"/>
+                      <w:numId w:val="2"/>
+                    </w:numPr>
+                    <w:rPr>
+                      <w:rFonts w:ascii="Pericles" w:hAnsi="Pericles"/>
+                      <w:sz w:val="16"/>
+                      <w:szCs w:val="16"/>
+                    </w:rPr>
+                  </w:pPr>
+                  <w:r>
+                    <w:rPr>
+                      <w:rFonts w:ascii="Pericles" w:hAnsi="Pericles"/>
+                      <w:sz w:val="16"/>
+                      <w:szCs w:val="16"/>
+                    </w:rPr>
+                    <w:t>Striker(2)</w:t>
+                  </w:r>
+                </w:p>
+                <w:p>
+                  <w:pPr>
+                    <w:pStyle w:val="ListParagraph"/>
+                    <w:numPr>
+                      <w:ilvl w:val="0"/>
+                      <w:numId w:val="2"/>
+                    </w:numPr>
+                    <w:rPr>
+                      <w:rFonts w:ascii="Pericles" w:hAnsi="Pericles"/>
+                      <w:sz w:val="16"/>
+                      <w:szCs w:val="16"/>
+                    </w:rPr>
+                  </w:pPr>
+                  <w:r>
+                    <w:rPr>
+                      <w:rFonts w:ascii="Pericles" w:hAnsi="Pericles"/>
+                      <w:sz w:val="16"/>
+                      <w:szCs w:val="16"/>
+                    </w:rPr>
+                    <w:t>Wide Arc</w:t>
                   </w:r>
                 </w:p>
               </w:tc>
@@ -5470,7 +5556,7 @@
                 <w:sz w:val="16"/>
                 <w:szCs w:val="16"/>
               </w:rPr>
-              <w:t>Gladiator</w:t>
+              <w:t>Familiar</w:t>
             </w:r>
           </w:p>
         </w:tc>
@@ -5503,33 +5589,7 @@
                 <w:sz w:val="16"/>
                 <w:szCs w:val="16"/>
               </w:rPr>
-              <w:t xml:space="preserve"> 1h+Sh</w:t>
-            </w:r>
-            <w:r>
-              <w:rPr>
-                <w:rFonts w:ascii="Pericles" w:hAnsi="Pericles"/>
-                <w:sz w:val="16"/>
-                <w:szCs w:val="16"/>
-              </w:rPr>
-              <w:t xml:space="preserve">ield or </w:t>
-            </w:r>
-            <w:proofErr w:type="spellStart"/>
-            <w:r>
-              <w:rPr>
-                <w:rFonts w:ascii="Pericles" w:hAnsi="Pericles"/>
-                <w:sz w:val="16"/>
-                <w:szCs w:val="16"/>
-              </w:rPr>
-              <w:t>Spear+Shield</w:t>
-            </w:r>
-            <w:proofErr w:type="spellEnd"/>
-            <w:r>
-              <w:rPr>
-                <w:rFonts w:ascii="Pericles" w:hAnsi="Pericles"/>
-                <w:sz w:val="16"/>
-                <w:szCs w:val="16"/>
-              </w:rPr>
-              <w:t xml:space="preserve"> or Dueling</w:t>
+              <w:t xml:space="preserve"> Any Spell Casting, GM Permission</w:t>
             </w:r>
           </w:p>
         </w:tc>
@@ -5665,17 +5725,19 @@
                     </w:numPr>
                     <w:rPr>
                       <w:rFonts w:ascii="Pericles" w:hAnsi="Pericles"/>
-                      <w:sz w:val="16"/>
-                      <w:szCs w:val="16"/>
-                    </w:rPr>
-                  </w:pPr>
-                  <w:r>
-                    <w:rPr>
-                      <w:rFonts w:ascii="Pericles" w:hAnsi="Pericles"/>
-                      <w:sz w:val="16"/>
-                      <w:szCs w:val="16"/>
-                    </w:rPr>
-                    <w:t>Armored Athlete</w:t>
+                      <w:b/>
+                      <w:i/>
+                      <w:sz w:val="16"/>
+                      <w:szCs w:val="16"/>
+                    </w:rPr>
+                  </w:pPr>
+                  <w:r>
+                    <w:rPr>
+                      <w:rFonts w:ascii="Pericles" w:hAnsi="Pericles"/>
+                      <w:sz w:val="16"/>
+                      <w:szCs w:val="16"/>
+                    </w:rPr>
+                    <w:t>Companion Unlock(1)</w:t>
                   </w:r>
                 </w:p>
                 <w:p>
@@ -5687,17 +5749,21 @@
                     </w:numPr>
                     <w:rPr>
                       <w:rFonts w:ascii="Pericles" w:hAnsi="Pericles"/>
-                      <w:sz w:val="16"/>
-                      <w:szCs w:val="16"/>
-                    </w:rPr>
-                  </w:pPr>
-                  <w:r>
-                    <w:rPr>
-                      <w:rFonts w:ascii="Pericles" w:hAnsi="Pericles"/>
-                      <w:sz w:val="16"/>
-                      <w:szCs w:val="16"/>
-                    </w:rPr>
-                    <w:t>Armsman I</w:t>
+                      <w:b/>
+                      <w:i/>
+                      <w:sz w:val="16"/>
+                      <w:szCs w:val="16"/>
+                    </w:rPr>
+                  </w:pPr>
+                  <w:r>
+                    <w:rPr>
+                      <w:rFonts w:ascii="Pericles" w:hAnsi="Pericles"/>
+                      <w:b/>
+                      <w:i/>
+                      <w:sz w:val="16"/>
+                      <w:szCs w:val="16"/>
+                    </w:rPr>
+                    <w:t>Familiar</w:t>
                   </w:r>
                 </w:p>
                 <w:p>
@@ -5719,7 +5785,7 @@
                       <w:sz w:val="16"/>
                       <w:szCs w:val="16"/>
                     </w:rPr>
-                    <w:t>Avoid Death Blow(2)</w:t>
+                    <w:t>Familiar Advisor</w:t>
                   </w:r>
                 </w:p>
                 <w:p>
@@ -5741,7 +5807,7 @@
                       <w:sz w:val="16"/>
                       <w:szCs w:val="16"/>
                     </w:rPr>
-                    <w:t>Bonus Block(1)</w:t>
+                    <w:t>Familiar Defender</w:t>
                   </w:r>
                 </w:p>
                 <w:p>
@@ -5763,7 +5829,7 @@
                       <w:sz w:val="16"/>
                       <w:szCs w:val="16"/>
                     </w:rPr>
-                    <w:t>Crowd Favorite</w:t>
+                    <w:t>Familiar Telepathy</w:t>
                   </w:r>
                 </w:p>
                 <w:p>
@@ -5785,9 +5851,14 @@
                       <w:sz w:val="16"/>
                       <w:szCs w:val="16"/>
                     </w:rPr>
-                    <w:t>Greedy</w:t>
-                  </w:r>
-                </w:p>
+                    <w:t>Familiar Weaponry</w:t>
+                  </w:r>
+                </w:p>
+              </w:tc>
+              <w:tc>
+                <w:tcPr>
+                  <w:tcW w:w="3041" w:type="dxa"/>
+                </w:tcPr>
                 <w:p>
                   <w:pPr>
                     <w:pStyle w:val="ListParagraph"/>
@@ -5797,17 +5868,19 @@
                     </w:numPr>
                     <w:rPr>
                       <w:rFonts w:ascii="Pericles" w:hAnsi="Pericles"/>
-                      <w:sz w:val="16"/>
-                      <w:szCs w:val="16"/>
-                    </w:rPr>
-                  </w:pPr>
-                  <w:r>
-                    <w:rPr>
-                      <w:rFonts w:ascii="Pericles" w:hAnsi="Pericles"/>
-                      <w:sz w:val="16"/>
-                      <w:szCs w:val="16"/>
-                    </w:rPr>
-                    <w:t>Hit Points +2</w:t>
+                      <w:b/>
+                      <w:i/>
+                      <w:sz w:val="16"/>
+                      <w:szCs w:val="16"/>
+                    </w:rPr>
+                  </w:pPr>
+                  <w:r>
+                    <w:rPr>
+                      <w:rFonts w:ascii="Pericles" w:hAnsi="Pericles"/>
+                      <w:sz w:val="16"/>
+                      <w:szCs w:val="16"/>
+                    </w:rPr>
+                    <w:t>Companion Unlock(5)</w:t>
                   </w:r>
                 </w:p>
                 <w:p>
@@ -5819,25 +5892,19 @@
                     </w:numPr>
                     <w:rPr>
                       <w:rFonts w:ascii="Pericles" w:hAnsi="Pericles"/>
-                      <w:sz w:val="16"/>
-                      <w:szCs w:val="16"/>
-                    </w:rPr>
-                  </w:pPr>
-                  <w:r>
-                    <w:rPr>
-                      <w:rFonts w:ascii="Pericles" w:hAnsi="Pericles"/>
-                      <w:sz w:val="16"/>
-                      <w:szCs w:val="16"/>
-                    </w:rPr>
-                    <w:t>Net Proficiency</w:t>
-                  </w:r>
-                  <w:r>
-                    <w:rPr>
-                      <w:rFonts w:ascii="Pericles" w:hAnsi="Pericles"/>
-                      <w:sz w:val="16"/>
-                      <w:szCs w:val="16"/>
-                    </w:rPr>
-                    <w:t>*</w:t>
+                      <w:b/>
+                      <w:i/>
+                      <w:sz w:val="16"/>
+                      <w:szCs w:val="16"/>
+                    </w:rPr>
+                  </w:pPr>
+                  <w:r>
+                    <w:rPr>
+                      <w:rFonts w:ascii="Pericles" w:hAnsi="Pericles"/>
+                      <w:sz w:val="16"/>
+                      <w:szCs w:val="16"/>
+                    </w:rPr>
+                    <w:t>Conduit</w:t>
                   </w:r>
                 </w:p>
                 <w:p>
@@ -5859,7 +5926,7 @@
                       <w:sz w:val="16"/>
                       <w:szCs w:val="16"/>
                     </w:rPr>
-                    <w:t>Prone Fighting</w:t>
+                    <w:t>Shared Sight</w:t>
                   </w:r>
                 </w:p>
                 <w:p>
@@ -5881,14 +5948,9 @@
                       <w:sz w:val="16"/>
                       <w:szCs w:val="16"/>
                     </w:rPr>
-                    <w:t>Shield Bash</w:t>
-                  </w:r>
-                </w:p>
-              </w:tc>
-              <w:tc>
-                <w:tcPr>
-                  <w:tcW w:w="3041" w:type="dxa"/>
-                </w:tcPr>
+                    <w:t>Shared Spells</w:t>
+                  </w:r>
+                </w:p>
                 <w:p>
                   <w:pPr>
                     <w:pStyle w:val="ListParagraph"/>
@@ -5908,9 +5970,34 @@
                       <w:sz w:val="16"/>
                       <w:szCs w:val="16"/>
                     </w:rPr>
-                    <w:t>Armsman II</w:t>
-                  </w:r>
-                </w:p>
+                    <w:t>Magic Dampener</w:t>
+                  </w:r>
+                </w:p>
+                <w:p>
+                  <w:pPr>
+                    <w:pStyle w:val="ListParagraph"/>
+                    <w:ind w:left="360"/>
+                    <w:rPr>
+                      <w:rFonts w:ascii="Pericles" w:hAnsi="Pericles"/>
+                      <w:sz w:val="16"/>
+                      <w:szCs w:val="16"/>
+                    </w:rPr>
+                  </w:pPr>
+                </w:p>
+                <w:p>
+                  <w:pPr>
+                    <w:rPr>
+                      <w:rFonts w:ascii="Pericles" w:hAnsi="Pericles"/>
+                      <w:sz w:val="16"/>
+                      <w:szCs w:val="16"/>
+                    </w:rPr>
+                  </w:pPr>
+                </w:p>
+              </w:tc>
+              <w:tc>
+                <w:tcPr>
+                  <w:tcW w:w="3042" w:type="dxa"/>
+                </w:tcPr>
                 <w:p>
                   <w:pPr>
                     <w:pStyle w:val="ListParagraph"/>
@@ -5930,7 +6017,7 @@
                       <w:sz w:val="16"/>
                       <w:szCs w:val="16"/>
                     </w:rPr>
-                    <w:t>Avoid Death Blow(4)</w:t>
+                    <w:t>Companion Unlock(9)</w:t>
                   </w:r>
                 </w:p>
                 <w:p>
@@ -5952,7 +6039,7 @@
                       <w:sz w:val="16"/>
                       <w:szCs w:val="16"/>
                     </w:rPr>
-                    <w:t>Bonus Block(2)</w:t>
+                    <w:t>Familiar Blood</w:t>
                   </w:r>
                 </w:p>
                 <w:p>
@@ -5974,186 +6061,7 @@
                       <w:sz w:val="16"/>
                       <w:szCs w:val="16"/>
                     </w:rPr>
-                    <w:t>Entangler(11)*</w:t>
-                  </w:r>
-                </w:p>
-                <w:p>
-                  <w:pPr>
-                    <w:pStyle w:val="ListParagraph"/>
-                    <w:numPr>
-                      <w:ilvl w:val="0"/>
-                      <w:numId w:val="2"/>
-                    </w:numPr>
-                    <w:rPr>
-                      <w:rFonts w:ascii="Pericles" w:hAnsi="Pericles"/>
-                      <w:sz w:val="16"/>
-                      <w:szCs w:val="16"/>
-                    </w:rPr>
-                  </w:pPr>
-                  <w:r>
-                    <w:rPr>
-                      <w:rFonts w:ascii="Pericles" w:hAnsi="Pericles"/>
-                      <w:sz w:val="16"/>
-                      <w:szCs w:val="16"/>
-                    </w:rPr>
-                    <w:t>Fearsome Display</w:t>
-                  </w:r>
-                </w:p>
-                <w:p>
-                  <w:pPr>
-                    <w:pStyle w:val="ListParagraph"/>
-                    <w:numPr>
-                      <w:ilvl w:val="0"/>
-                      <w:numId w:val="2"/>
-                    </w:numPr>
-                    <w:rPr>
-                      <w:rFonts w:ascii="Pericles" w:hAnsi="Pericles"/>
-                      <w:sz w:val="16"/>
-                      <w:szCs w:val="16"/>
-                    </w:rPr>
-                  </w:pPr>
-                  <w:r>
-                    <w:rPr>
-                      <w:rFonts w:ascii="Pericles" w:hAnsi="Pericles"/>
-                      <w:sz w:val="16"/>
-                      <w:szCs w:val="16"/>
-                    </w:rPr>
-                    <w:t>Hit Points +2</w:t>
-                  </w:r>
-                </w:p>
-                <w:p>
-                  <w:pPr>
-                    <w:pStyle w:val="ListParagraph"/>
-                    <w:numPr>
-                      <w:ilvl w:val="0"/>
-                      <w:numId w:val="2"/>
-                    </w:numPr>
-                    <w:rPr>
-                      <w:rFonts w:ascii="Pericles" w:hAnsi="Pericles"/>
-                      <w:sz w:val="16"/>
-                      <w:szCs w:val="16"/>
-                    </w:rPr>
-                  </w:pPr>
-                  <w:r>
-                    <w:rPr>
-                      <w:rFonts w:ascii="Pericles" w:hAnsi="Pericles"/>
-                      <w:sz w:val="16"/>
-                      <w:szCs w:val="16"/>
-                    </w:rPr>
-                    <w:t>Piercing Blow(2)</w:t>
-                  </w:r>
-                </w:p>
-                <w:p>
-                  <w:pPr>
-                    <w:pStyle w:val="ListParagraph"/>
-                    <w:ind w:left="360"/>
-                    <w:rPr>
-                      <w:rFonts w:ascii="Pericles" w:hAnsi="Pericles"/>
-                      <w:sz w:val="16"/>
-                      <w:szCs w:val="16"/>
-                    </w:rPr>
-                  </w:pPr>
-                </w:p>
-                <w:p>
-                  <w:pPr>
-                    <w:rPr>
-                      <w:rFonts w:ascii="Pericles" w:hAnsi="Pericles"/>
-                      <w:sz w:val="16"/>
-                      <w:szCs w:val="16"/>
-                    </w:rPr>
-                  </w:pPr>
-                </w:p>
-              </w:tc>
-              <w:tc>
-                <w:tcPr>
-                  <w:tcW w:w="3042" w:type="dxa"/>
-                </w:tcPr>
-                <w:p>
-                  <w:pPr>
-                    <w:pStyle w:val="ListParagraph"/>
-                    <w:numPr>
-                      <w:ilvl w:val="0"/>
-                      <w:numId w:val="2"/>
-                    </w:numPr>
-                    <w:rPr>
-                      <w:rFonts w:ascii="Pericles" w:hAnsi="Pericles"/>
-                      <w:sz w:val="16"/>
-                      <w:szCs w:val="16"/>
-                    </w:rPr>
-                  </w:pPr>
-                  <w:r>
-                    <w:rPr>
-                      <w:rFonts w:ascii="Pericles" w:hAnsi="Pericles"/>
-                      <w:sz w:val="16"/>
-                      <w:szCs w:val="16"/>
-                    </w:rPr>
-                    <w:t>Avoid Death Blow(6)</w:t>
-                  </w:r>
-                </w:p>
-                <w:p>
-                  <w:pPr>
-                    <w:pStyle w:val="ListParagraph"/>
-                    <w:numPr>
-                      <w:ilvl w:val="0"/>
-                      <w:numId w:val="2"/>
-                    </w:numPr>
-                    <w:rPr>
-                      <w:rFonts w:ascii="Pericles" w:hAnsi="Pericles"/>
-                      <w:sz w:val="16"/>
-                      <w:szCs w:val="16"/>
-                    </w:rPr>
-                  </w:pPr>
-                  <w:r>
-                    <w:rPr>
-                      <w:rFonts w:ascii="Pericles" w:hAnsi="Pericles"/>
-                      <w:sz w:val="16"/>
-                      <w:szCs w:val="16"/>
-                    </w:rPr>
-                    <w:t>Follow Me II*</w:t>
-                  </w:r>
-                </w:p>
-                <w:p>
-                  <w:pPr>
-                    <w:pStyle w:val="ListParagraph"/>
-                    <w:numPr>
-                      <w:ilvl w:val="0"/>
-                      <w:numId w:val="2"/>
-                    </w:numPr>
-                    <w:rPr>
-                      <w:rFonts w:ascii="Pericles" w:hAnsi="Pericles"/>
-                      <w:sz w:val="16"/>
-                      <w:szCs w:val="16"/>
-                    </w:rPr>
-                  </w:pPr>
-                  <w:r>
-                    <w:rPr>
-                      <w:rFonts w:ascii="Pericles" w:hAnsi="Pericles"/>
-                      <w:sz w:val="16"/>
-                      <w:szCs w:val="16"/>
-                    </w:rPr>
-                    <w:t>Hit Points +2</w:t>
-                  </w:r>
-                </w:p>
-                <w:p>
-                  <w:pPr>
-                    <w:pStyle w:val="ListParagraph"/>
-                    <w:numPr>
-                      <w:ilvl w:val="0"/>
-                      <w:numId w:val="2"/>
-                    </w:numPr>
-                    <w:rPr>
-                      <w:rFonts w:ascii="Pericles" w:hAnsi="Pericles"/>
-                      <w:sz w:val="16"/>
-                      <w:szCs w:val="16"/>
-                    </w:rPr>
-                  </w:pPr>
-                  <w:r>
-                    <w:rPr>
-                      <w:rFonts w:ascii="Pericles" w:hAnsi="Pericles"/>
-                      <w:sz w:val="16"/>
-                      <w:szCs w:val="16"/>
-                    </w:rPr>
-                    <w:t>Piercing Blow(4)</w:t>
+                    <w:t>Familiar Cast</w:t>
                   </w:r>
                 </w:p>
               </w:tc>
@@ -6239,7 +6147,7 @@
                 <w:sz w:val="16"/>
                 <w:szCs w:val="16"/>
               </w:rPr>
-              <w:t>Master Alchemist</w:t>
+              <w:t>Gladiator</w:t>
             </w:r>
           </w:p>
         </w:tc>
@@ -6272,7 +6180,33 @@
                 <w:sz w:val="16"/>
                 <w:szCs w:val="16"/>
               </w:rPr>
-              <w:t xml:space="preserve"> Alchemy</w:t>
+              <w:t xml:space="preserve"> 1h+Sh</w:t>
+            </w:r>
+            <w:r>
+              <w:rPr>
+                <w:rFonts w:ascii="Pericles" w:hAnsi="Pericles"/>
+                <w:sz w:val="16"/>
+                <w:szCs w:val="16"/>
+              </w:rPr>
+              <w:t xml:space="preserve">ield or </w:t>
+            </w:r>
+            <w:proofErr w:type="spellStart"/>
+            <w:r>
+              <w:rPr>
+                <w:rFonts w:ascii="Pericles" w:hAnsi="Pericles"/>
+                <w:sz w:val="16"/>
+                <w:szCs w:val="16"/>
+              </w:rPr>
+              <w:t>Spear+Shield</w:t>
+            </w:r>
+            <w:proofErr w:type="spellEnd"/>
+            <w:r>
+              <w:rPr>
+                <w:rFonts w:ascii="Pericles" w:hAnsi="Pericles"/>
+                <w:sz w:val="16"/>
+                <w:szCs w:val="16"/>
+              </w:rPr>
+              <w:t xml:space="preserve"> or Dueling</w:t>
             </w:r>
           </w:p>
         </w:tc>
@@ -6341,7 +6275,6 @@
                       <w:sz w:val="16"/>
                       <w:szCs w:val="16"/>
                     </w:rPr>
-                    <w:lastRenderedPageBreak/>
                     <w:t>Level 1</w:t>
                   </w:r>
                 </w:p>
@@ -6419,7 +6352,7 @@
                       <w:sz w:val="16"/>
                       <w:szCs w:val="16"/>
                     </w:rPr>
-                    <w:t>Blaster</w:t>
+                    <w:t>Armored Athlete</w:t>
                   </w:r>
                 </w:p>
                 <w:p>
@@ -6441,7 +6374,8 @@
                       <w:sz w:val="16"/>
                       <w:szCs w:val="16"/>
                     </w:rPr>
-                    <w:t>Furious Alchemy</w:t>
+                    <w:lastRenderedPageBreak/>
+                    <w:t>Armsman I</w:t>
                   </w:r>
                 </w:p>
                 <w:p>
@@ -6463,7 +6397,7 @@
                       <w:sz w:val="16"/>
                       <w:szCs w:val="16"/>
                     </w:rPr>
-                    <w:t>Glass Master I</w:t>
+                    <w:t>Avoid Death Blow(2)</w:t>
                   </w:r>
                 </w:p>
                 <w:p>
@@ -6485,7 +6419,7 @@
                       <w:sz w:val="16"/>
                       <w:szCs w:val="16"/>
                     </w:rPr>
-                    <w:t>One True Science</w:t>
+                    <w:t>Bonus Block(1)</w:t>
                   </w:r>
                 </w:p>
                 <w:p>
@@ -6507,15 +6441,7 @@
                       <w:sz w:val="16"/>
                       <w:szCs w:val="16"/>
                     </w:rPr>
-                    <w:t>Self-Immunity</w:t>
-                  </w:r>
-                  <w:r>
-                    <w:rPr>
-                      <w:rFonts w:ascii="Pericles" w:hAnsi="Pericles"/>
-                      <w:sz w:val="16"/>
-                      <w:szCs w:val="16"/>
-                    </w:rPr>
-                    <w:t xml:space="preserve"> I</w:t>
+                    <w:t>Crowd Favorite</w:t>
                   </w:r>
                 </w:p>
                 <w:p>
@@ -6537,7 +6463,7 @@
                       <w:sz w:val="16"/>
                       <w:szCs w:val="16"/>
                     </w:rPr>
-                    <w:t>Strong Arm I</w:t>
+                    <w:t>Greedy</w:t>
                   </w:r>
                 </w:p>
                 <w:p>
@@ -6559,15 +6485,81 @@
                       <w:sz w:val="16"/>
                       <w:szCs w:val="16"/>
                     </w:rPr>
-                    <w:t>Tenacious Alchemy</w:t>
-                  </w:r>
-                  <w:r>
-                    <w:rPr>
-                      <w:rFonts w:ascii="Pericles" w:hAnsi="Pericles"/>
-                      <w:sz w:val="16"/>
-                      <w:szCs w:val="16"/>
-                    </w:rPr>
-                    <w:t>(1)</w:t>
+                    <w:t>Hit Points +2</w:t>
+                  </w:r>
+                </w:p>
+                <w:p>
+                  <w:pPr>
+                    <w:pStyle w:val="ListParagraph"/>
+                    <w:numPr>
+                      <w:ilvl w:val="0"/>
+                      <w:numId w:val="2"/>
+                    </w:numPr>
+                    <w:rPr>
+                      <w:rFonts w:ascii="Pericles" w:hAnsi="Pericles"/>
+                      <w:sz w:val="16"/>
+                      <w:szCs w:val="16"/>
+                    </w:rPr>
+                  </w:pPr>
+                  <w:r>
+                    <w:rPr>
+                      <w:rFonts w:ascii="Pericles" w:hAnsi="Pericles"/>
+                      <w:sz w:val="16"/>
+                      <w:szCs w:val="16"/>
+                    </w:rPr>
+                    <w:t>Net Proficiency</w:t>
+                  </w:r>
+                  <w:r>
+                    <w:rPr>
+                      <w:rFonts w:ascii="Pericles" w:hAnsi="Pericles"/>
+                      <w:sz w:val="16"/>
+                      <w:szCs w:val="16"/>
+                    </w:rPr>
+                    <w:t>*</w:t>
+                  </w:r>
+                </w:p>
+                <w:p>
+                  <w:pPr>
+                    <w:pStyle w:val="ListParagraph"/>
+                    <w:numPr>
+                      <w:ilvl w:val="0"/>
+                      <w:numId w:val="2"/>
+                    </w:numPr>
+                    <w:rPr>
+                      <w:rFonts w:ascii="Pericles" w:hAnsi="Pericles"/>
+                      <w:sz w:val="16"/>
+                      <w:szCs w:val="16"/>
+                    </w:rPr>
+                  </w:pPr>
+                  <w:r>
+                    <w:rPr>
+                      <w:rFonts w:ascii="Pericles" w:hAnsi="Pericles"/>
+                      <w:sz w:val="16"/>
+                      <w:szCs w:val="16"/>
+                    </w:rPr>
+                    <w:t>Prone Fighting</w:t>
+                  </w:r>
+                </w:p>
+                <w:p>
+                  <w:pPr>
+                    <w:pStyle w:val="ListParagraph"/>
+                    <w:numPr>
+                      <w:ilvl w:val="0"/>
+                      <w:numId w:val="2"/>
+                    </w:numPr>
+                    <w:rPr>
+                      <w:rFonts w:ascii="Pericles" w:hAnsi="Pericles"/>
+                      <w:sz w:val="16"/>
+                      <w:szCs w:val="16"/>
+                    </w:rPr>
+                  </w:pPr>
+                  <w:r>
+                    <w:rPr>
+                      <w:rFonts w:ascii="Pericles" w:hAnsi="Pericles"/>
+                      <w:sz w:val="16"/>
+                      <w:szCs w:val="16"/>
+                    </w:rPr>
+                    <w:t>Shield Bash</w:t>
                   </w:r>
                 </w:p>
               </w:tc>
@@ -6594,7 +6586,8 @@
                       <w:sz w:val="16"/>
                       <w:szCs w:val="16"/>
                     </w:rPr>
-                    <w:t>Field Work I</w:t>
+                    <w:lastRenderedPageBreak/>
+                    <w:t>Armsman II</w:t>
                   </w:r>
                 </w:p>
                 <w:p>
@@ -6616,7 +6609,8 @@
                       <w:sz w:val="16"/>
                       <w:szCs w:val="16"/>
                     </w:rPr>
-                    <w:t>Frugal Alchemist</w:t>
+                    <w:lastRenderedPageBreak/>
+                    <w:t>Avoid Death Blow(4)</w:t>
                   </w:r>
                 </w:p>
                 <w:p>
@@ -6638,7 +6632,7 @@
                       <w:sz w:val="16"/>
                       <w:szCs w:val="16"/>
                     </w:rPr>
-                    <w:t>Gatherer I</w:t>
+                    <w:t>Bonus Block(2)</w:t>
                   </w:r>
                 </w:p>
                 <w:p>
@@ -6660,7 +6654,7 @@
                       <w:sz w:val="16"/>
                       <w:szCs w:val="16"/>
                     </w:rPr>
-                    <w:t>Glass Master II</w:t>
+                    <w:t>Entangler(11)*</w:t>
                   </w:r>
                 </w:p>
                 <w:p>
@@ -6682,7 +6676,7 @@
                       <w:sz w:val="16"/>
                       <w:szCs w:val="16"/>
                     </w:rPr>
-                    <w:t>Mix Master</w:t>
+                    <w:t>Fearsome Display</w:t>
                   </w:r>
                 </w:p>
                 <w:p>
@@ -6704,7 +6698,7 @@
                       <w:sz w:val="16"/>
                       <w:szCs w:val="16"/>
                     </w:rPr>
-                    <w:t>Quick Cork</w:t>
+                    <w:t>Hit Points +2</w:t>
                   </w:r>
                 </w:p>
                 <w:p>
@@ -6726,9 +6720,34 @@
                       <w:sz w:val="16"/>
                       <w:szCs w:val="16"/>
                     </w:rPr>
-                    <w:t>Recycler I</w:t>
-                  </w:r>
-                </w:p>
+                    <w:t>Piercing Blow(2)</w:t>
+                  </w:r>
+                </w:p>
+                <w:p>
+                  <w:pPr>
+                    <w:pStyle w:val="ListParagraph"/>
+                    <w:ind w:left="360"/>
+                    <w:rPr>
+                      <w:rFonts w:ascii="Pericles" w:hAnsi="Pericles"/>
+                      <w:sz w:val="16"/>
+                      <w:szCs w:val="16"/>
+                    </w:rPr>
+                  </w:pPr>
+                </w:p>
+                <w:p>
+                  <w:pPr>
+                    <w:rPr>
+                      <w:rFonts w:ascii="Pericles" w:hAnsi="Pericles"/>
+                      <w:sz w:val="16"/>
+                      <w:szCs w:val="16"/>
+                    </w:rPr>
+                  </w:pPr>
+                </w:p>
+              </w:tc>
+              <w:tc>
+                <w:tcPr>
+                  <w:tcW w:w="3042" w:type="dxa"/>
+                </w:tcPr>
                 <w:p>
                   <w:pPr>
                     <w:pStyle w:val="ListParagraph"/>
@@ -6748,28 +6767,289 @@
                       <w:sz w:val="16"/>
                       <w:szCs w:val="16"/>
                     </w:rPr>
-                    <w:t>Strong Arm II</w:t>
+                    <w:lastRenderedPageBreak/>
+                    <w:t>Avoid Death Blow(6)</w:t>
                   </w:r>
                 </w:p>
                 <w:p>
                   <w:pPr>
                     <w:pStyle w:val="ListParagraph"/>
-                    <w:ind w:left="360"/>
-                    <w:rPr>
-                      <w:rFonts w:ascii="Pericles" w:hAnsi="Pericles"/>
-                      <w:sz w:val="16"/>
-                      <w:szCs w:val="16"/>
-                    </w:rPr>
-                  </w:pPr>
-                </w:p>
-                <w:p>
-                  <w:pPr>
-                    <w:rPr>
-                      <w:rFonts w:ascii="Pericles" w:hAnsi="Pericles"/>
-                      <w:sz w:val="16"/>
-                      <w:szCs w:val="16"/>
-                    </w:rPr>
-                  </w:pPr>
+                    <w:numPr>
+                      <w:ilvl w:val="0"/>
+                      <w:numId w:val="2"/>
+                    </w:numPr>
+                    <w:rPr>
+                      <w:rFonts w:ascii="Pericles" w:hAnsi="Pericles"/>
+                      <w:sz w:val="16"/>
+                      <w:szCs w:val="16"/>
+                    </w:rPr>
+                  </w:pPr>
+                  <w:r>
+                    <w:rPr>
+                      <w:rFonts w:ascii="Pericles" w:hAnsi="Pericles"/>
+                      <w:sz w:val="16"/>
+                      <w:szCs w:val="16"/>
+                    </w:rPr>
+                    <w:lastRenderedPageBreak/>
+                    <w:t>Follow Me II*</w:t>
+                  </w:r>
+                </w:p>
+                <w:p>
+                  <w:pPr>
+                    <w:pStyle w:val="ListParagraph"/>
+                    <w:numPr>
+                      <w:ilvl w:val="0"/>
+                      <w:numId w:val="2"/>
+                    </w:numPr>
+                    <w:rPr>
+                      <w:rFonts w:ascii="Pericles" w:hAnsi="Pericles"/>
+                      <w:sz w:val="16"/>
+                      <w:szCs w:val="16"/>
+                    </w:rPr>
+                  </w:pPr>
+                  <w:r>
+                    <w:rPr>
+                      <w:rFonts w:ascii="Pericles" w:hAnsi="Pericles"/>
+                      <w:sz w:val="16"/>
+                      <w:szCs w:val="16"/>
+                    </w:rPr>
+                    <w:t>Hit Points +2</w:t>
+                  </w:r>
+                </w:p>
+                <w:p>
+                  <w:pPr>
+                    <w:pStyle w:val="ListParagraph"/>
+                    <w:numPr>
+                      <w:ilvl w:val="0"/>
+                      <w:numId w:val="2"/>
+                    </w:numPr>
+                    <w:rPr>
+                      <w:rFonts w:ascii="Pericles" w:hAnsi="Pericles"/>
+                      <w:sz w:val="16"/>
+                      <w:szCs w:val="16"/>
+                    </w:rPr>
+                  </w:pPr>
+                  <w:r>
+                    <w:rPr>
+                      <w:rFonts w:ascii="Pericles" w:hAnsi="Pericles"/>
+                      <w:sz w:val="16"/>
+                      <w:szCs w:val="16"/>
+                    </w:rPr>
+                    <w:t>Piercing Blow(4)</w:t>
+                  </w:r>
+                </w:p>
+              </w:tc>
+            </w:tr>
+          </w:tbl>
+          <w:p>
+            <w:pPr>
+              <w:rPr>
+                <w:rFonts w:ascii="Pericles" w:hAnsi="Pericles"/>
+                <w:sz w:val="16"/>
+                <w:szCs w:val="16"/>
+              </w:rPr>
+            </w:pPr>
+          </w:p>
+        </w:tc>
+      </w:tr>
+      <w:tr>
+        <w:tc>
+          <w:tcPr>
+            <w:tcW w:w="9350" w:type="dxa"/>
+          </w:tcPr>
+          <w:p>
+            <w:pPr>
+              <w:rPr>
+                <w:rFonts w:ascii="Pericles" w:hAnsi="Pericles"/>
+                <w:b/>
+                <w:sz w:val="16"/>
+                <w:szCs w:val="16"/>
+              </w:rPr>
+            </w:pPr>
+            <w:r>
+              <w:rPr>
+                <w:rFonts w:ascii="Pericles" w:hAnsi="Pericles"/>
+                <w:b/>
+                <w:sz w:val="16"/>
+                <w:szCs w:val="16"/>
+              </w:rPr>
+              <w:lastRenderedPageBreak/>
+              <w:t>Notes:</w:t>
+            </w:r>
+          </w:p>
+          <w:p>
+            <w:pPr>
+              <w:rPr>
+                <w:rFonts w:ascii="Pericles" w:hAnsi="Pericles"/>
+                <w:b/>
+                <w:sz w:val="16"/>
+                <w:szCs w:val="16"/>
+              </w:rPr>
+            </w:pPr>
+          </w:p>
+        </w:tc>
+      </w:tr>
+    </w:tbl>
+    <w:p/>
+    <w:p/>
+    <w:tbl>
+      <w:tblPr>
+        <w:tblStyle w:val="TableGrid"/>
+        <w:tblW w:w="0" w:type="auto"/>
+        <w:tblLook w:val="04A0" w:firstRow="1" w:lastRow="0" w:firstColumn="1" w:lastColumn="0" w:noHBand="0" w:noVBand="1"/>
+      </w:tblPr>
+      <w:tblGrid>
+        <w:gridCol w:w="9350"/>
+      </w:tblGrid>
+      <w:tr>
+        <w:tc>
+          <w:tcPr>
+            <w:tcW w:w="9350" w:type="dxa"/>
+          </w:tcPr>
+          <w:p>
+            <w:pPr>
+              <w:rPr>
+                <w:rFonts w:ascii="Pericles" w:hAnsi="Pericles"/>
+                <w:b/>
+                <w:sz w:val="16"/>
+                <w:szCs w:val="16"/>
+              </w:rPr>
+            </w:pPr>
+            <w:r>
+              <w:rPr>
+                <w:rFonts w:ascii="Pericles" w:hAnsi="Pericles"/>
+                <w:b/>
+                <w:sz w:val="16"/>
+                <w:szCs w:val="16"/>
+              </w:rPr>
+              <w:t>Master Alchemist</w:t>
+            </w:r>
+          </w:p>
+        </w:tc>
+      </w:tr>
+      <w:tr>
+        <w:tc>
+          <w:tcPr>
+            <w:tcW w:w="9350" w:type="dxa"/>
+          </w:tcPr>
+          <w:p>
+            <w:pPr>
+              <w:rPr>
+                <w:rFonts w:ascii="Pericles" w:hAnsi="Pericles"/>
+                <w:sz w:val="16"/>
+                <w:szCs w:val="16"/>
+              </w:rPr>
+            </w:pPr>
+            <w:r>
+              <w:rPr>
+                <w:rFonts w:ascii="Pericles" w:hAnsi="Pericles"/>
+                <w:b/>
+                <w:sz w:val="16"/>
+                <w:szCs w:val="16"/>
+              </w:rPr>
+              <w:t>Requirements:</w:t>
+            </w:r>
+            <w:r>
+              <w:rPr>
+                <w:rFonts w:ascii="Pericles" w:hAnsi="Pericles"/>
+                <w:sz w:val="16"/>
+                <w:szCs w:val="16"/>
+              </w:rPr>
+              <w:t xml:space="preserve"> Alchemy</w:t>
+            </w:r>
+          </w:p>
+        </w:tc>
+      </w:tr>
+      <w:tr>
+        <w:tc>
+          <w:tcPr>
+            <w:tcW w:w="9350" w:type="dxa"/>
+          </w:tcPr>
+          <w:p>
+            <w:pPr>
+              <w:rPr>
+                <w:rFonts w:ascii="Pericles" w:hAnsi="Pericles"/>
+                <w:b/>
+                <w:sz w:val="16"/>
+                <w:szCs w:val="16"/>
+              </w:rPr>
+            </w:pPr>
+            <w:r>
+              <w:rPr>
+                <w:rFonts w:ascii="Pericles" w:hAnsi="Pericles"/>
+                <w:b/>
+                <w:sz w:val="16"/>
+                <w:szCs w:val="16"/>
+              </w:rPr>
+              <w:t>Talents:</w:t>
+            </w:r>
+          </w:p>
+          <w:tbl>
+            <w:tblPr>
+              <w:tblStyle w:val="TableGrid"/>
+              <w:tblW w:w="0" w:type="auto"/>
+              <w:tblBorders>
+                <w:top w:val="none" w:sz="0" w:space="0" w:color="auto"/>
+                <w:left w:val="none" w:sz="0" w:space="0" w:color="auto"/>
+                <w:bottom w:val="none" w:sz="0" w:space="0" w:color="auto"/>
+                <w:right w:val="none" w:sz="0" w:space="0" w:color="auto"/>
+                <w:insideH w:val="none" w:sz="0" w:space="0" w:color="auto"/>
+                <w:insideV w:val="none" w:sz="0" w:space="0" w:color="auto"/>
+              </w:tblBorders>
+              <w:tblLook w:val="04A0" w:firstRow="1" w:lastRow="0" w:firstColumn="1" w:lastColumn="0" w:noHBand="0" w:noVBand="1"/>
+            </w:tblPr>
+            <w:tblGrid>
+              <w:gridCol w:w="3041"/>
+              <w:gridCol w:w="3041"/>
+              <w:gridCol w:w="3042"/>
+            </w:tblGrid>
+            <w:tr>
+              <w:tc>
+                <w:tcPr>
+                  <w:tcW w:w="3041" w:type="dxa"/>
+                </w:tcPr>
+                <w:p>
+                  <w:pPr>
+                    <w:rPr>
+                      <w:rFonts w:ascii="Pericles" w:hAnsi="Pericles"/>
+                      <w:b/>
+                      <w:sz w:val="16"/>
+                      <w:szCs w:val="16"/>
+                    </w:rPr>
+                  </w:pPr>
+                  <w:r>
+                    <w:rPr>
+                      <w:rFonts w:ascii="Pericles" w:hAnsi="Pericles"/>
+                      <w:b/>
+                      <w:sz w:val="16"/>
+                      <w:szCs w:val="16"/>
+                    </w:rPr>
+                    <w:t>Level 1</w:t>
+                  </w:r>
+                </w:p>
+              </w:tc>
+              <w:tc>
+                <w:tcPr>
+                  <w:tcW w:w="3041" w:type="dxa"/>
+                </w:tcPr>
+                <w:p>
+                  <w:pPr>
+                    <w:rPr>
+                      <w:rFonts w:ascii="Pericles" w:hAnsi="Pericles"/>
+                      <w:b/>
+                      <w:sz w:val="16"/>
+                      <w:szCs w:val="16"/>
+                    </w:rPr>
+                  </w:pPr>
+                  <w:r>
+                    <w:rPr>
+                      <w:rFonts w:ascii="Pericles" w:hAnsi="Pericles"/>
+                      <w:b/>
+                      <w:sz w:val="16"/>
+                      <w:szCs w:val="16"/>
+                    </w:rPr>
+                    <w:t>Level 5</w:t>
+                  </w:r>
                 </w:p>
               </w:tc>
               <w:tc>
@@ -6778,6 +7058,32 @@
                 </w:tcPr>
                 <w:p>
                   <w:pPr>
+                    <w:rPr>
+                      <w:rFonts w:ascii="Pericles" w:hAnsi="Pericles"/>
+                      <w:b/>
+                      <w:sz w:val="16"/>
+                      <w:szCs w:val="16"/>
+                    </w:rPr>
+                  </w:pPr>
+                  <w:r>
+                    <w:rPr>
+                      <w:rFonts w:ascii="Pericles" w:hAnsi="Pericles"/>
+                      <w:b/>
+                      <w:sz w:val="16"/>
+                      <w:szCs w:val="16"/>
+                    </w:rPr>
+                    <w:t>Level 9</w:t>
+                  </w:r>
+                </w:p>
+              </w:tc>
+            </w:tr>
+            <w:tr>
+              <w:tc>
+                <w:tcPr>
+                  <w:tcW w:w="3041" w:type="dxa"/>
+                </w:tcPr>
+                <w:p>
+                  <w:pPr>
                     <w:pStyle w:val="ListParagraph"/>
                     <w:numPr>
                       <w:ilvl w:val="0"/>
@@ -6795,7 +7101,7 @@
                       <w:sz w:val="16"/>
                       <w:szCs w:val="16"/>
                     </w:rPr>
-                    <w:t>Field Work II</w:t>
+                    <w:t>Blaster</w:t>
                   </w:r>
                 </w:p>
                 <w:p>
@@ -6817,7 +7123,7 @@
                       <w:sz w:val="16"/>
                       <w:szCs w:val="16"/>
                     </w:rPr>
-                    <w:t>Gatherer II</w:t>
+                    <w:t>Furious Alchemy</w:t>
                   </w:r>
                 </w:p>
                 <w:p>
@@ -6839,7 +7145,7 @@
                       <w:sz w:val="16"/>
                       <w:szCs w:val="16"/>
                     </w:rPr>
-                    <w:t>Recycler II</w:t>
+                    <w:t>Glass Master I</w:t>
                   </w:r>
                 </w:p>
                 <w:p>
@@ -6861,15 +7167,7 @@
                       <w:sz w:val="16"/>
                       <w:szCs w:val="16"/>
                     </w:rPr>
-                    <w:t>Self-Immunity</w:t>
-                  </w:r>
-                  <w:r>
-                    <w:rPr>
-                      <w:rFonts w:ascii="Pericles" w:hAnsi="Pericles"/>
-                      <w:sz w:val="16"/>
-                      <w:szCs w:val="16"/>
-                    </w:rPr>
-                    <w:t xml:space="preserve"> II</w:t>
+                    <w:t>One True Science</w:t>
                   </w:r>
                 </w:p>
                 <w:p>
@@ -6891,6 +7189,390 @@
                       <w:sz w:val="16"/>
                       <w:szCs w:val="16"/>
                     </w:rPr>
+                    <w:t>Self-Immunity</w:t>
+                  </w:r>
+                  <w:r>
+                    <w:rPr>
+                      <w:rFonts w:ascii="Pericles" w:hAnsi="Pericles"/>
+                      <w:sz w:val="16"/>
+                      <w:szCs w:val="16"/>
+                    </w:rPr>
+                    <w:t xml:space="preserve"> I</w:t>
+                  </w:r>
+                </w:p>
+                <w:p>
+                  <w:pPr>
+                    <w:pStyle w:val="ListParagraph"/>
+                    <w:numPr>
+                      <w:ilvl w:val="0"/>
+                      <w:numId w:val="2"/>
+                    </w:numPr>
+                    <w:rPr>
+                      <w:rFonts w:ascii="Pericles" w:hAnsi="Pericles"/>
+                      <w:sz w:val="16"/>
+                      <w:szCs w:val="16"/>
+                    </w:rPr>
+                  </w:pPr>
+                  <w:r>
+                    <w:rPr>
+                      <w:rFonts w:ascii="Pericles" w:hAnsi="Pericles"/>
+                      <w:sz w:val="16"/>
+                      <w:szCs w:val="16"/>
+                    </w:rPr>
+                    <w:t>Strong Arm I</w:t>
+                  </w:r>
+                </w:p>
+                <w:p>
+                  <w:pPr>
+                    <w:pStyle w:val="ListParagraph"/>
+                    <w:numPr>
+                      <w:ilvl w:val="0"/>
+                      <w:numId w:val="2"/>
+                    </w:numPr>
+                    <w:rPr>
+                      <w:rFonts w:ascii="Pericles" w:hAnsi="Pericles"/>
+                      <w:sz w:val="16"/>
+                      <w:szCs w:val="16"/>
+                    </w:rPr>
+                  </w:pPr>
+                  <w:r>
+                    <w:rPr>
+                      <w:rFonts w:ascii="Pericles" w:hAnsi="Pericles"/>
+                      <w:sz w:val="16"/>
+                      <w:szCs w:val="16"/>
+                    </w:rPr>
+                    <w:t>Tenacious Alchemy</w:t>
+                  </w:r>
+                  <w:r>
+                    <w:rPr>
+                      <w:rFonts w:ascii="Pericles" w:hAnsi="Pericles"/>
+                      <w:sz w:val="16"/>
+                      <w:szCs w:val="16"/>
+                    </w:rPr>
+                    <w:t>(1)</w:t>
+                  </w:r>
+                </w:p>
+              </w:tc>
+              <w:tc>
+                <w:tcPr>
+                  <w:tcW w:w="3041" w:type="dxa"/>
+                </w:tcPr>
+                <w:p>
+                  <w:pPr>
+                    <w:pStyle w:val="ListParagraph"/>
+                    <w:numPr>
+                      <w:ilvl w:val="0"/>
+                      <w:numId w:val="2"/>
+                    </w:numPr>
+                    <w:rPr>
+                      <w:rFonts w:ascii="Pericles" w:hAnsi="Pericles"/>
+                      <w:sz w:val="16"/>
+                      <w:szCs w:val="16"/>
+                    </w:rPr>
+                  </w:pPr>
+                  <w:r>
+                    <w:rPr>
+                      <w:rFonts w:ascii="Pericles" w:hAnsi="Pericles"/>
+                      <w:sz w:val="16"/>
+                      <w:szCs w:val="16"/>
+                    </w:rPr>
+                    <w:t>Field Work I</w:t>
+                  </w:r>
+                </w:p>
+                <w:p>
+                  <w:pPr>
+                    <w:pStyle w:val="ListParagraph"/>
+                    <w:numPr>
+                      <w:ilvl w:val="0"/>
+                      <w:numId w:val="2"/>
+                    </w:numPr>
+                    <w:rPr>
+                      <w:rFonts w:ascii="Pericles" w:hAnsi="Pericles"/>
+                      <w:sz w:val="16"/>
+                      <w:szCs w:val="16"/>
+                    </w:rPr>
+                  </w:pPr>
+                  <w:r>
+                    <w:rPr>
+                      <w:rFonts w:ascii="Pericles" w:hAnsi="Pericles"/>
+                      <w:sz w:val="16"/>
+                      <w:szCs w:val="16"/>
+                    </w:rPr>
+                    <w:t>Frugal Alchemist</w:t>
+                  </w:r>
+                </w:p>
+                <w:p>
+                  <w:pPr>
+                    <w:pStyle w:val="ListParagraph"/>
+                    <w:numPr>
+                      <w:ilvl w:val="0"/>
+                      <w:numId w:val="2"/>
+                    </w:numPr>
+                    <w:rPr>
+                      <w:rFonts w:ascii="Pericles" w:hAnsi="Pericles"/>
+                      <w:sz w:val="16"/>
+                      <w:szCs w:val="16"/>
+                    </w:rPr>
+                  </w:pPr>
+                  <w:r>
+                    <w:rPr>
+                      <w:rFonts w:ascii="Pericles" w:hAnsi="Pericles"/>
+                      <w:sz w:val="16"/>
+                      <w:szCs w:val="16"/>
+                    </w:rPr>
+                    <w:t>Gatherer I</w:t>
+                  </w:r>
+                </w:p>
+                <w:p>
+                  <w:pPr>
+                    <w:pStyle w:val="ListParagraph"/>
+                    <w:numPr>
+                      <w:ilvl w:val="0"/>
+                      <w:numId w:val="2"/>
+                    </w:numPr>
+                    <w:rPr>
+                      <w:rFonts w:ascii="Pericles" w:hAnsi="Pericles"/>
+                      <w:sz w:val="16"/>
+                      <w:szCs w:val="16"/>
+                    </w:rPr>
+                  </w:pPr>
+                  <w:r>
+                    <w:rPr>
+                      <w:rFonts w:ascii="Pericles" w:hAnsi="Pericles"/>
+                      <w:sz w:val="16"/>
+                      <w:szCs w:val="16"/>
+                    </w:rPr>
+                    <w:t>Glass Master II</w:t>
+                  </w:r>
+                </w:p>
+                <w:p>
+                  <w:pPr>
+                    <w:pStyle w:val="ListParagraph"/>
+                    <w:numPr>
+                      <w:ilvl w:val="0"/>
+                      <w:numId w:val="2"/>
+                    </w:numPr>
+                    <w:rPr>
+                      <w:rFonts w:ascii="Pericles" w:hAnsi="Pericles"/>
+                      <w:sz w:val="16"/>
+                      <w:szCs w:val="16"/>
+                    </w:rPr>
+                  </w:pPr>
+                  <w:r>
+                    <w:rPr>
+                      <w:rFonts w:ascii="Pericles" w:hAnsi="Pericles"/>
+                      <w:sz w:val="16"/>
+                      <w:szCs w:val="16"/>
+                    </w:rPr>
+                    <w:t>Mix Master</w:t>
+                  </w:r>
+                </w:p>
+                <w:p>
+                  <w:pPr>
+                    <w:pStyle w:val="ListParagraph"/>
+                    <w:numPr>
+                      <w:ilvl w:val="0"/>
+                      <w:numId w:val="2"/>
+                    </w:numPr>
+                    <w:rPr>
+                      <w:rFonts w:ascii="Pericles" w:hAnsi="Pericles"/>
+                      <w:sz w:val="16"/>
+                      <w:szCs w:val="16"/>
+                    </w:rPr>
+                  </w:pPr>
+                  <w:r>
+                    <w:rPr>
+                      <w:rFonts w:ascii="Pericles" w:hAnsi="Pericles"/>
+                      <w:sz w:val="16"/>
+                      <w:szCs w:val="16"/>
+                    </w:rPr>
+                    <w:t>Quick Cork</w:t>
+                  </w:r>
+                </w:p>
+                <w:p>
+                  <w:pPr>
+                    <w:pStyle w:val="ListParagraph"/>
+                    <w:numPr>
+                      <w:ilvl w:val="0"/>
+                      <w:numId w:val="2"/>
+                    </w:numPr>
+                    <w:rPr>
+                      <w:rFonts w:ascii="Pericles" w:hAnsi="Pericles"/>
+                      <w:sz w:val="16"/>
+                      <w:szCs w:val="16"/>
+                    </w:rPr>
+                  </w:pPr>
+                  <w:r>
+                    <w:rPr>
+                      <w:rFonts w:ascii="Pericles" w:hAnsi="Pericles"/>
+                      <w:sz w:val="16"/>
+                      <w:szCs w:val="16"/>
+                    </w:rPr>
+                    <w:t>Recycler I</w:t>
+                  </w:r>
+                </w:p>
+                <w:p>
+                  <w:pPr>
+                    <w:pStyle w:val="ListParagraph"/>
+                    <w:numPr>
+                      <w:ilvl w:val="0"/>
+                      <w:numId w:val="2"/>
+                    </w:numPr>
+                    <w:rPr>
+                      <w:rFonts w:ascii="Pericles" w:hAnsi="Pericles"/>
+                      <w:sz w:val="16"/>
+                      <w:szCs w:val="16"/>
+                    </w:rPr>
+                  </w:pPr>
+                  <w:r>
+                    <w:rPr>
+                      <w:rFonts w:ascii="Pericles" w:hAnsi="Pericles"/>
+                      <w:sz w:val="16"/>
+                      <w:szCs w:val="16"/>
+                    </w:rPr>
+                    <w:t>Strong Arm II</w:t>
+                  </w:r>
+                </w:p>
+                <w:p>
+                  <w:pPr>
+                    <w:pStyle w:val="ListParagraph"/>
+                    <w:ind w:left="360"/>
+                    <w:rPr>
+                      <w:rFonts w:ascii="Pericles" w:hAnsi="Pericles"/>
+                      <w:sz w:val="16"/>
+                      <w:szCs w:val="16"/>
+                    </w:rPr>
+                  </w:pPr>
+                </w:p>
+                <w:p>
+                  <w:pPr>
+                    <w:rPr>
+                      <w:rFonts w:ascii="Pericles" w:hAnsi="Pericles"/>
+                      <w:sz w:val="16"/>
+                      <w:szCs w:val="16"/>
+                    </w:rPr>
+                  </w:pPr>
+                </w:p>
+              </w:tc>
+              <w:tc>
+                <w:tcPr>
+                  <w:tcW w:w="3042" w:type="dxa"/>
+                </w:tcPr>
+                <w:p>
+                  <w:pPr>
+                    <w:pStyle w:val="ListParagraph"/>
+                    <w:numPr>
+                      <w:ilvl w:val="0"/>
+                      <w:numId w:val="2"/>
+                    </w:numPr>
+                    <w:rPr>
+                      <w:rFonts w:ascii="Pericles" w:hAnsi="Pericles"/>
+                      <w:sz w:val="16"/>
+                      <w:szCs w:val="16"/>
+                    </w:rPr>
+                  </w:pPr>
+                  <w:r>
+                    <w:rPr>
+                      <w:rFonts w:ascii="Pericles" w:hAnsi="Pericles"/>
+                      <w:sz w:val="16"/>
+                      <w:szCs w:val="16"/>
+                    </w:rPr>
+                    <w:t>Field Work II</w:t>
+                  </w:r>
+                </w:p>
+                <w:p>
+                  <w:pPr>
+                    <w:pStyle w:val="ListParagraph"/>
+                    <w:numPr>
+                      <w:ilvl w:val="0"/>
+                      <w:numId w:val="2"/>
+                    </w:numPr>
+                    <w:rPr>
+                      <w:rFonts w:ascii="Pericles" w:hAnsi="Pericles"/>
+                      <w:sz w:val="16"/>
+                      <w:szCs w:val="16"/>
+                    </w:rPr>
+                  </w:pPr>
+                  <w:r>
+                    <w:rPr>
+                      <w:rFonts w:ascii="Pericles" w:hAnsi="Pericles"/>
+                      <w:sz w:val="16"/>
+                      <w:szCs w:val="16"/>
+                    </w:rPr>
+                    <w:t>Gatherer II</w:t>
+                  </w:r>
+                </w:p>
+                <w:p>
+                  <w:pPr>
+                    <w:pStyle w:val="ListParagraph"/>
+                    <w:numPr>
+                      <w:ilvl w:val="0"/>
+                      <w:numId w:val="2"/>
+                    </w:numPr>
+                    <w:rPr>
+                      <w:rFonts w:ascii="Pericles" w:hAnsi="Pericles"/>
+                      <w:sz w:val="16"/>
+                      <w:szCs w:val="16"/>
+                    </w:rPr>
+                  </w:pPr>
+                  <w:r>
+                    <w:rPr>
+                      <w:rFonts w:ascii="Pericles" w:hAnsi="Pericles"/>
+                      <w:sz w:val="16"/>
+                      <w:szCs w:val="16"/>
+                    </w:rPr>
+                    <w:t>Recycler II</w:t>
+                  </w:r>
+                </w:p>
+                <w:p>
+                  <w:pPr>
+                    <w:pStyle w:val="ListParagraph"/>
+                    <w:numPr>
+                      <w:ilvl w:val="0"/>
+                      <w:numId w:val="2"/>
+                    </w:numPr>
+                    <w:rPr>
+                      <w:rFonts w:ascii="Pericles" w:hAnsi="Pericles"/>
+                      <w:sz w:val="16"/>
+                      <w:szCs w:val="16"/>
+                    </w:rPr>
+                  </w:pPr>
+                  <w:r>
+                    <w:rPr>
+                      <w:rFonts w:ascii="Pericles" w:hAnsi="Pericles"/>
+                      <w:sz w:val="16"/>
+                      <w:szCs w:val="16"/>
+                    </w:rPr>
+                    <w:t>Self-Immunity</w:t>
+                  </w:r>
+                  <w:r>
+                    <w:rPr>
+                      <w:rFonts w:ascii="Pericles" w:hAnsi="Pericles"/>
+                      <w:sz w:val="16"/>
+                      <w:szCs w:val="16"/>
+                    </w:rPr>
+                    <w:t xml:space="preserve"> II</w:t>
+                  </w:r>
+                </w:p>
+                <w:p>
+                  <w:pPr>
+                    <w:pStyle w:val="ListParagraph"/>
+                    <w:numPr>
+                      <w:ilvl w:val="0"/>
+                      <w:numId w:val="2"/>
+                    </w:numPr>
+                    <w:rPr>
+                      <w:rFonts w:ascii="Pericles" w:hAnsi="Pericles"/>
+                      <w:sz w:val="16"/>
+                      <w:szCs w:val="16"/>
+                    </w:rPr>
+                  </w:pPr>
+                  <w:r>
+                    <w:rPr>
+                      <w:rFonts w:ascii="Pericles" w:hAnsi="Pericles"/>
+                      <w:sz w:val="16"/>
+                      <w:szCs w:val="16"/>
+                    </w:rPr>
                     <w:t>Tenacious Alchemy(2)</w:t>
                   </w:r>
                 </w:p>
@@ -6929,7 +7611,6 @@
                 <w:sz w:val="16"/>
                 <w:szCs w:val="16"/>
               </w:rPr>
-              <w:lastRenderedPageBreak/>
               <w:t>Notes:</w:t>
             </w:r>
           </w:p>
@@ -6947,6 +7628,745 @@
       </w:tr>
     </w:tbl>
     <w:p/>
+    <w:tbl>
+      <w:tblPr>
+        <w:tblStyle w:val="TableGrid"/>
+        <w:tblW w:w="0" w:type="auto"/>
+        <w:tblLook w:val="04A0" w:firstRow="1" w:lastRow="0" w:firstColumn="1" w:lastColumn="0" w:noHBand="0" w:noVBand="1"/>
+      </w:tblPr>
+      <w:tblGrid>
+        <w:gridCol w:w="9350"/>
+      </w:tblGrid>
+      <w:tr>
+        <w:tc>
+          <w:tcPr>
+            <w:tcW w:w="9350" w:type="dxa"/>
+          </w:tcPr>
+          <w:p>
+            <w:pPr>
+              <w:rPr>
+                <w:rFonts w:ascii="Pericles" w:hAnsi="Pericles"/>
+                <w:b/>
+                <w:sz w:val="16"/>
+                <w:szCs w:val="16"/>
+              </w:rPr>
+            </w:pPr>
+            <w:r>
+              <w:rPr>
+                <w:rFonts w:ascii="Pericles" w:hAnsi="Pericles"/>
+                <w:b/>
+                <w:sz w:val="16"/>
+                <w:szCs w:val="16"/>
+              </w:rPr>
+              <w:t>Mauler</w:t>
+            </w:r>
+          </w:p>
+        </w:tc>
+      </w:tr>
+      <w:tr>
+        <w:tc>
+          <w:tcPr>
+            <w:tcW w:w="9350" w:type="dxa"/>
+          </w:tcPr>
+          <w:p>
+            <w:pPr>
+              <w:rPr>
+                <w:rFonts w:ascii="Pericles" w:hAnsi="Pericles"/>
+                <w:sz w:val="16"/>
+                <w:szCs w:val="16"/>
+              </w:rPr>
+            </w:pPr>
+            <w:r>
+              <w:rPr>
+                <w:rFonts w:ascii="Pericles" w:hAnsi="Pericles"/>
+                <w:b/>
+                <w:sz w:val="16"/>
+                <w:szCs w:val="16"/>
+              </w:rPr>
+              <w:t>Requirements:</w:t>
+            </w:r>
+            <w:r>
+              <w:rPr>
+                <w:rFonts w:ascii="Pericles" w:hAnsi="Pericles"/>
+                <w:sz w:val="16"/>
+                <w:szCs w:val="16"/>
+              </w:rPr>
+              <w:t xml:space="preserve"> 2h </w:t>
+            </w:r>
+            <w:r>
+              <w:rPr>
+                <w:rFonts w:ascii="Pericles" w:hAnsi="Pericles"/>
+                <w:sz w:val="16"/>
+                <w:szCs w:val="16"/>
+              </w:rPr>
+              <w:t>Maul</w:t>
+            </w:r>
+            <w:r>
+              <w:rPr>
+                <w:rFonts w:ascii="Pericles" w:hAnsi="Pericles"/>
+                <w:sz w:val="16"/>
+                <w:szCs w:val="16"/>
+              </w:rPr>
+              <w:t xml:space="preserve"> or </w:t>
+            </w:r>
+            <w:proofErr w:type="spellStart"/>
+            <w:r>
+              <w:rPr>
+                <w:rFonts w:ascii="Pericles" w:hAnsi="Pericles"/>
+                <w:sz w:val="16"/>
+                <w:szCs w:val="16"/>
+              </w:rPr>
+              <w:t>Hammer</w:t>
+            </w:r>
+            <w:r>
+              <w:rPr>
+                <w:rFonts w:ascii="Pericles" w:hAnsi="Pericles"/>
+                <w:sz w:val="16"/>
+                <w:szCs w:val="16"/>
+              </w:rPr>
+              <w:t>+Shield</w:t>
+            </w:r>
+            <w:proofErr w:type="spellEnd"/>
+            <w:r>
+              <w:rPr>
+                <w:rFonts w:ascii="Pericles" w:hAnsi="Pericles"/>
+                <w:sz w:val="16"/>
+                <w:szCs w:val="16"/>
+              </w:rPr>
+              <w:t xml:space="preserve"> or Staff</w:t>
+            </w:r>
+          </w:p>
+        </w:tc>
+      </w:tr>
+      <w:tr>
+        <w:tc>
+          <w:tcPr>
+            <w:tcW w:w="9350" w:type="dxa"/>
+          </w:tcPr>
+          <w:p>
+            <w:pPr>
+              <w:rPr>
+                <w:rFonts w:ascii="Pericles" w:hAnsi="Pericles"/>
+                <w:b/>
+                <w:sz w:val="16"/>
+                <w:szCs w:val="16"/>
+              </w:rPr>
+            </w:pPr>
+            <w:r>
+              <w:rPr>
+                <w:rFonts w:ascii="Pericles" w:hAnsi="Pericles"/>
+                <w:b/>
+                <w:sz w:val="16"/>
+                <w:szCs w:val="16"/>
+              </w:rPr>
+              <w:t>Talents:</w:t>
+            </w:r>
+          </w:p>
+          <w:tbl>
+            <w:tblPr>
+              <w:tblStyle w:val="TableGrid"/>
+              <w:tblW w:w="0" w:type="auto"/>
+              <w:tblBorders>
+                <w:top w:val="none" w:sz="0" w:space="0" w:color="auto"/>
+                <w:left w:val="none" w:sz="0" w:space="0" w:color="auto"/>
+                <w:bottom w:val="none" w:sz="0" w:space="0" w:color="auto"/>
+                <w:right w:val="none" w:sz="0" w:space="0" w:color="auto"/>
+                <w:insideH w:val="none" w:sz="0" w:space="0" w:color="auto"/>
+                <w:insideV w:val="none" w:sz="0" w:space="0" w:color="auto"/>
+              </w:tblBorders>
+              <w:tblLook w:val="04A0" w:firstRow="1" w:lastRow="0" w:firstColumn="1" w:lastColumn="0" w:noHBand="0" w:noVBand="1"/>
+            </w:tblPr>
+            <w:tblGrid>
+              <w:gridCol w:w="3041"/>
+              <w:gridCol w:w="3041"/>
+              <w:gridCol w:w="3042"/>
+            </w:tblGrid>
+            <w:tr>
+              <w:tc>
+                <w:tcPr>
+                  <w:tcW w:w="3041" w:type="dxa"/>
+                </w:tcPr>
+                <w:p>
+                  <w:pPr>
+                    <w:rPr>
+                      <w:rFonts w:ascii="Pericles" w:hAnsi="Pericles"/>
+                      <w:b/>
+                      <w:sz w:val="16"/>
+                      <w:szCs w:val="16"/>
+                    </w:rPr>
+                  </w:pPr>
+                  <w:r>
+                    <w:rPr>
+                      <w:rFonts w:ascii="Pericles" w:hAnsi="Pericles"/>
+                      <w:b/>
+                      <w:sz w:val="16"/>
+                      <w:szCs w:val="16"/>
+                    </w:rPr>
+                    <w:t>Level 1</w:t>
+                  </w:r>
+                </w:p>
+              </w:tc>
+              <w:tc>
+                <w:tcPr>
+                  <w:tcW w:w="3041" w:type="dxa"/>
+                </w:tcPr>
+                <w:p>
+                  <w:pPr>
+                    <w:rPr>
+                      <w:rFonts w:ascii="Pericles" w:hAnsi="Pericles"/>
+                      <w:b/>
+                      <w:sz w:val="16"/>
+                      <w:szCs w:val="16"/>
+                    </w:rPr>
+                  </w:pPr>
+                  <w:r>
+                    <w:rPr>
+                      <w:rFonts w:ascii="Pericles" w:hAnsi="Pericles"/>
+                      <w:b/>
+                      <w:sz w:val="16"/>
+                      <w:szCs w:val="16"/>
+                    </w:rPr>
+                    <w:t>Level 5</w:t>
+                  </w:r>
+                </w:p>
+              </w:tc>
+              <w:tc>
+                <w:tcPr>
+                  <w:tcW w:w="3042" w:type="dxa"/>
+                </w:tcPr>
+                <w:p>
+                  <w:pPr>
+                    <w:rPr>
+                      <w:rFonts w:ascii="Pericles" w:hAnsi="Pericles"/>
+                      <w:b/>
+                      <w:sz w:val="16"/>
+                      <w:szCs w:val="16"/>
+                    </w:rPr>
+                  </w:pPr>
+                  <w:r>
+                    <w:rPr>
+                      <w:rFonts w:ascii="Pericles" w:hAnsi="Pericles"/>
+                      <w:b/>
+                      <w:sz w:val="16"/>
+                      <w:szCs w:val="16"/>
+                    </w:rPr>
+                    <w:t>Level 9</w:t>
+                  </w:r>
+                </w:p>
+              </w:tc>
+            </w:tr>
+            <w:tr>
+              <w:tc>
+                <w:tcPr>
+                  <w:tcW w:w="3041" w:type="dxa"/>
+                </w:tcPr>
+                <w:p>
+                  <w:pPr>
+                    <w:pStyle w:val="ListParagraph"/>
+                    <w:numPr>
+                      <w:ilvl w:val="0"/>
+                      <w:numId w:val="2"/>
+                    </w:numPr>
+                    <w:rPr>
+                      <w:rFonts w:ascii="Pericles" w:hAnsi="Pericles"/>
+                      <w:sz w:val="16"/>
+                      <w:szCs w:val="16"/>
+                    </w:rPr>
+                  </w:pPr>
+                  <w:r>
+                    <w:rPr>
+                      <w:rFonts w:ascii="Pericles" w:hAnsi="Pericles"/>
+                      <w:sz w:val="16"/>
+                      <w:szCs w:val="16"/>
+                    </w:rPr>
+                    <w:t>Armsman I</w:t>
+                  </w:r>
+                </w:p>
+                <w:p>
+                  <w:pPr>
+                    <w:pStyle w:val="ListParagraph"/>
+                    <w:numPr>
+                      <w:ilvl w:val="0"/>
+                      <w:numId w:val="2"/>
+                    </w:numPr>
+                    <w:rPr>
+                      <w:rFonts w:ascii="Pericles" w:hAnsi="Pericles"/>
+                      <w:sz w:val="16"/>
+                      <w:szCs w:val="16"/>
+                    </w:rPr>
+                  </w:pPr>
+                  <w:r>
+                    <w:rPr>
+                      <w:rFonts w:ascii="Pericles" w:hAnsi="Pericles"/>
+                      <w:sz w:val="16"/>
+                      <w:szCs w:val="16"/>
+                    </w:rPr>
+                    <w:t>Hit Points +2</w:t>
+                  </w:r>
+                </w:p>
+                <w:p>
+                  <w:pPr>
+                    <w:pStyle w:val="ListParagraph"/>
+                    <w:numPr>
+                      <w:ilvl w:val="0"/>
+                      <w:numId w:val="2"/>
+                    </w:numPr>
+                    <w:rPr>
+                      <w:rFonts w:ascii="Pericles" w:hAnsi="Pericles"/>
+                      <w:sz w:val="16"/>
+                      <w:szCs w:val="16"/>
+                    </w:rPr>
+                  </w:pPr>
+                  <w:r>
+                    <w:rPr>
+                      <w:rFonts w:ascii="Pericles" w:hAnsi="Pericles"/>
+                      <w:sz w:val="16"/>
+                      <w:szCs w:val="16"/>
+                    </w:rPr>
+                    <w:t>Improved Charge I</w:t>
+                  </w:r>
+                </w:p>
+                <w:p>
+                  <w:pPr>
+                    <w:pStyle w:val="ListParagraph"/>
+                    <w:numPr>
+                      <w:ilvl w:val="0"/>
+                      <w:numId w:val="2"/>
+                    </w:numPr>
+                    <w:rPr>
+                      <w:rFonts w:ascii="Pericles" w:hAnsi="Pericles"/>
+                      <w:sz w:val="16"/>
+                      <w:szCs w:val="16"/>
+                    </w:rPr>
+                  </w:pPr>
+                  <w:r>
+                    <w:rPr>
+                      <w:rFonts w:ascii="Pericles" w:hAnsi="Pericles"/>
+                      <w:sz w:val="16"/>
+                      <w:szCs w:val="16"/>
+                    </w:rPr>
+                    <w:t>Improved Press</w:t>
+                  </w:r>
+                </w:p>
+                <w:p>
+                  <w:pPr>
+                    <w:pStyle w:val="ListParagraph"/>
+                    <w:numPr>
+                      <w:ilvl w:val="0"/>
+                      <w:numId w:val="2"/>
+                    </w:numPr>
+                    <w:rPr>
+                      <w:rFonts w:ascii="Pericles" w:hAnsi="Pericles"/>
+                      <w:sz w:val="16"/>
+                      <w:szCs w:val="16"/>
+                    </w:rPr>
+                  </w:pPr>
+                  <w:r>
+                    <w:rPr>
+                      <w:rFonts w:ascii="Pericles" w:hAnsi="Pericles"/>
+                      <w:sz w:val="16"/>
+                      <w:szCs w:val="16"/>
+                    </w:rPr>
+                    <w:t>K</w:t>
+                  </w:r>
+                  <w:r>
+                    <w:rPr>
+                      <w:rFonts w:ascii="Pericles" w:hAnsi="Pericles"/>
+                      <w:sz w:val="16"/>
+                      <w:szCs w:val="16"/>
+                    </w:rPr>
+                    <w:t>nockdown Blow(3)</w:t>
+                  </w:r>
+                </w:p>
+                <w:p>
+                  <w:pPr>
+                    <w:pStyle w:val="ListParagraph"/>
+                    <w:numPr>
+                      <w:ilvl w:val="0"/>
+                      <w:numId w:val="2"/>
+                    </w:numPr>
+                    <w:rPr>
+                      <w:rFonts w:ascii="Pericles" w:hAnsi="Pericles"/>
+                      <w:sz w:val="16"/>
+                      <w:szCs w:val="16"/>
+                    </w:rPr>
+                  </w:pPr>
+                  <w:r>
+                    <w:rPr>
+                      <w:rFonts w:ascii="Pericles" w:hAnsi="Pericles"/>
+                      <w:sz w:val="16"/>
+                      <w:szCs w:val="16"/>
+                    </w:rPr>
+                    <w:t>Offensive Stance</w:t>
+                  </w:r>
+                </w:p>
+                <w:p>
+                  <w:pPr>
+                    <w:pStyle w:val="ListParagraph"/>
+                    <w:numPr>
+                      <w:ilvl w:val="0"/>
+                      <w:numId w:val="2"/>
+                    </w:numPr>
+                    <w:rPr>
+                      <w:rFonts w:ascii="Pericles" w:hAnsi="Pericles"/>
+                      <w:sz w:val="16"/>
+                      <w:szCs w:val="16"/>
+                    </w:rPr>
+                  </w:pPr>
+                  <w:r>
+                    <w:rPr>
+                      <w:rFonts w:ascii="Pericles" w:hAnsi="Pericles"/>
+                      <w:sz w:val="16"/>
+                      <w:szCs w:val="16"/>
+                    </w:rPr>
+                    <w:t>Wade In</w:t>
+                  </w:r>
+                </w:p>
+              </w:tc>
+              <w:tc>
+                <w:tcPr>
+                  <w:tcW w:w="3041" w:type="dxa"/>
+                </w:tcPr>
+                <w:p>
+                  <w:pPr>
+                    <w:pStyle w:val="ListParagraph"/>
+                    <w:numPr>
+                      <w:ilvl w:val="0"/>
+                      <w:numId w:val="2"/>
+                    </w:numPr>
+                    <w:rPr>
+                      <w:rFonts w:ascii="Pericles" w:hAnsi="Pericles"/>
+                      <w:sz w:val="16"/>
+                      <w:szCs w:val="16"/>
+                    </w:rPr>
+                  </w:pPr>
+                  <w:r>
+                    <w:rPr>
+                      <w:rFonts w:ascii="Pericles" w:hAnsi="Pericles"/>
+                      <w:sz w:val="16"/>
+                      <w:szCs w:val="16"/>
+                    </w:rPr>
+                    <w:t>Armsman II</w:t>
+                  </w:r>
+                </w:p>
+                <w:p>
+                  <w:pPr>
+                    <w:pStyle w:val="ListParagraph"/>
+                    <w:numPr>
+                      <w:ilvl w:val="0"/>
+                      <w:numId w:val="2"/>
+                    </w:numPr>
+                    <w:rPr>
+                      <w:rFonts w:ascii="Pericles" w:hAnsi="Pericles"/>
+                      <w:sz w:val="16"/>
+                      <w:szCs w:val="16"/>
+                    </w:rPr>
+                  </w:pPr>
+                  <w:r>
+                    <w:rPr>
+                      <w:rFonts w:ascii="Pericles" w:hAnsi="Pericles"/>
+                      <w:sz w:val="16"/>
+                      <w:szCs w:val="16"/>
+                    </w:rPr>
+                    <w:t>Hammer Down</w:t>
+                  </w:r>
+                </w:p>
+                <w:p>
+                  <w:pPr>
+                    <w:pStyle w:val="ListParagraph"/>
+                    <w:numPr>
+                      <w:ilvl w:val="0"/>
+                      <w:numId w:val="2"/>
+                    </w:numPr>
+                    <w:rPr>
+                      <w:rFonts w:ascii="Pericles" w:hAnsi="Pericles"/>
+                      <w:sz w:val="16"/>
+                      <w:szCs w:val="16"/>
+                    </w:rPr>
+                  </w:pPr>
+                  <w:r>
+                    <w:rPr>
+                      <w:rFonts w:ascii="Pericles" w:hAnsi="Pericles"/>
+                      <w:sz w:val="16"/>
+                      <w:szCs w:val="16"/>
+                    </w:rPr>
+                    <w:t>Hit Points +2</w:t>
+                  </w:r>
+                </w:p>
+                <w:p>
+                  <w:pPr>
+                    <w:pStyle w:val="ListParagraph"/>
+                    <w:numPr>
+                      <w:ilvl w:val="0"/>
+                      <w:numId w:val="2"/>
+                    </w:numPr>
+                    <w:rPr>
+                      <w:rFonts w:ascii="Pericles" w:hAnsi="Pericles"/>
+                      <w:sz w:val="16"/>
+                      <w:szCs w:val="16"/>
+                    </w:rPr>
+                  </w:pPr>
+                  <w:r>
+                    <w:rPr>
+                      <w:rFonts w:ascii="Pericles" w:hAnsi="Pericles"/>
+                      <w:sz w:val="16"/>
+                      <w:szCs w:val="16"/>
+                    </w:rPr>
+                    <w:t>Improved Charge II</w:t>
+                  </w:r>
+                </w:p>
+                <w:p>
+                  <w:pPr>
+                    <w:pStyle w:val="ListParagraph"/>
+                    <w:numPr>
+                      <w:ilvl w:val="0"/>
+                      <w:numId w:val="2"/>
+                    </w:numPr>
+                    <w:rPr>
+                      <w:rFonts w:ascii="Pericles" w:hAnsi="Pericles"/>
+                      <w:sz w:val="16"/>
+                      <w:szCs w:val="16"/>
+                    </w:rPr>
+                  </w:pPr>
+                  <w:r>
+                    <w:rPr>
+                      <w:rFonts w:ascii="Pericles" w:hAnsi="Pericles"/>
+                      <w:sz w:val="16"/>
+                      <w:szCs w:val="16"/>
+                    </w:rPr>
+                    <w:t>Knockdown Blow(5)</w:t>
+                  </w:r>
+                </w:p>
+                <w:p>
+                  <w:pPr>
+                    <w:pStyle w:val="ListParagraph"/>
+                    <w:numPr>
+                      <w:ilvl w:val="0"/>
+                      <w:numId w:val="2"/>
+                    </w:numPr>
+                    <w:rPr>
+                      <w:rFonts w:ascii="Pericles" w:hAnsi="Pericles"/>
+                      <w:sz w:val="16"/>
+                      <w:szCs w:val="16"/>
+                    </w:rPr>
+                  </w:pPr>
+                  <w:r>
+                    <w:rPr>
+                      <w:rFonts w:ascii="Pericles" w:hAnsi="Pericles"/>
+                      <w:sz w:val="16"/>
+                      <w:szCs w:val="16"/>
+                    </w:rPr>
+                    <w:t>Reinforced</w:t>
+                  </w:r>
+                </w:p>
+                <w:p>
+                  <w:pPr>
+                    <w:pStyle w:val="ListParagraph"/>
+                    <w:numPr>
+                      <w:ilvl w:val="0"/>
+                      <w:numId w:val="2"/>
+                    </w:numPr>
+                    <w:rPr>
+                      <w:rFonts w:ascii="Pericles" w:hAnsi="Pericles"/>
+                      <w:sz w:val="16"/>
+                      <w:szCs w:val="16"/>
+                    </w:rPr>
+                  </w:pPr>
+                  <w:r>
+                    <w:rPr>
+                      <w:rFonts w:ascii="Pericles" w:hAnsi="Pericles"/>
+                      <w:sz w:val="16"/>
+                      <w:szCs w:val="16"/>
+                    </w:rPr>
+                    <w:t>Stunning Blow(2)</w:t>
+                  </w:r>
+                </w:p>
+                <w:p>
+                  <w:pPr>
+                    <w:pStyle w:val="ListParagraph"/>
+                    <w:ind w:left="360"/>
+                    <w:rPr>
+                      <w:rFonts w:ascii="Pericles" w:hAnsi="Pericles"/>
+                      <w:sz w:val="16"/>
+                      <w:szCs w:val="16"/>
+                    </w:rPr>
+                  </w:pPr>
+                </w:p>
+                <w:p>
+                  <w:pPr>
+                    <w:rPr>
+                      <w:rFonts w:ascii="Pericles" w:hAnsi="Pericles"/>
+                      <w:sz w:val="16"/>
+                      <w:szCs w:val="16"/>
+                    </w:rPr>
+                  </w:pPr>
+                </w:p>
+              </w:tc>
+              <w:tc>
+                <w:tcPr>
+                  <w:tcW w:w="3042" w:type="dxa"/>
+                </w:tcPr>
+                <w:p>
+                  <w:pPr>
+                    <w:pStyle w:val="ListParagraph"/>
+                    <w:numPr>
+                      <w:ilvl w:val="0"/>
+                      <w:numId w:val="2"/>
+                    </w:numPr>
+                    <w:rPr>
+                      <w:rFonts w:ascii="Pericles" w:hAnsi="Pericles"/>
+                      <w:sz w:val="16"/>
+                      <w:szCs w:val="16"/>
+                    </w:rPr>
+                  </w:pPr>
+                  <w:r>
+                    <w:rPr>
+                      <w:rFonts w:ascii="Pericles" w:hAnsi="Pericles"/>
+                      <w:sz w:val="16"/>
+                      <w:szCs w:val="16"/>
+                    </w:rPr>
+                    <w:t>Hit Points +2</w:t>
+                  </w:r>
+                </w:p>
+                <w:p>
+                  <w:pPr>
+                    <w:pStyle w:val="ListParagraph"/>
+                    <w:numPr>
+                      <w:ilvl w:val="0"/>
+                      <w:numId w:val="2"/>
+                    </w:numPr>
+                    <w:rPr>
+                      <w:rFonts w:ascii="Pericles" w:hAnsi="Pericles"/>
+                      <w:sz w:val="16"/>
+                      <w:szCs w:val="16"/>
+                    </w:rPr>
+                  </w:pPr>
+                  <w:r>
+                    <w:rPr>
+                      <w:rFonts w:ascii="Pericles" w:hAnsi="Pericles"/>
+                      <w:sz w:val="16"/>
+                      <w:szCs w:val="16"/>
+                    </w:rPr>
+                    <w:t>Knockdown Blow(7)</w:t>
+                  </w:r>
+                </w:p>
+                <w:p>
+                  <w:pPr>
+                    <w:pStyle w:val="ListParagraph"/>
+                    <w:numPr>
+                      <w:ilvl w:val="0"/>
+                      <w:numId w:val="2"/>
+                    </w:numPr>
+                    <w:rPr>
+                      <w:rFonts w:ascii="Pericles" w:hAnsi="Pericles"/>
+                      <w:sz w:val="16"/>
+                      <w:szCs w:val="16"/>
+                    </w:rPr>
+                  </w:pPr>
+                  <w:r>
+                    <w:rPr>
+                      <w:rFonts w:ascii="Pericles" w:hAnsi="Pericles"/>
+                      <w:sz w:val="16"/>
+                      <w:szCs w:val="16"/>
+                    </w:rPr>
+                    <w:t>Overhand Swing</w:t>
+                  </w:r>
+                </w:p>
+                <w:p>
+                  <w:pPr>
+                    <w:pStyle w:val="ListParagraph"/>
+                    <w:numPr>
+                      <w:ilvl w:val="0"/>
+                      <w:numId w:val="2"/>
+                    </w:numPr>
+                    <w:rPr>
+                      <w:rFonts w:ascii="Pericles" w:hAnsi="Pericles"/>
+                      <w:sz w:val="16"/>
+                      <w:szCs w:val="16"/>
+                    </w:rPr>
+                  </w:pPr>
+                  <w:r>
+                    <w:rPr>
+                      <w:rFonts w:ascii="Pericles" w:hAnsi="Pericles"/>
+                      <w:sz w:val="16"/>
+                      <w:szCs w:val="16"/>
+                    </w:rPr>
+                    <w:t>Stunning Blow(3)</w:t>
+                  </w:r>
+                </w:p>
+                <w:p>
+                  <w:pPr>
+                    <w:pStyle w:val="ListParagraph"/>
+                    <w:numPr>
+                      <w:ilvl w:val="0"/>
+                      <w:numId w:val="2"/>
+                    </w:numPr>
+                    <w:rPr>
+                      <w:rFonts w:ascii="Pericles" w:hAnsi="Pericles"/>
+                      <w:sz w:val="16"/>
+                      <w:szCs w:val="16"/>
+                    </w:rPr>
+                  </w:pPr>
+                  <w:r>
+                    <w:rPr>
+                      <w:rFonts w:ascii="Pericles" w:hAnsi="Pericles"/>
+                      <w:sz w:val="16"/>
+                      <w:szCs w:val="16"/>
+                    </w:rPr>
+                    <w:t>Wide Arc</w:t>
+                  </w:r>
+                </w:p>
+              </w:tc>
+            </w:tr>
+          </w:tbl>
+          <w:p>
+            <w:pPr>
+              <w:rPr>
+                <w:rFonts w:ascii="Pericles" w:hAnsi="Pericles"/>
+                <w:sz w:val="16"/>
+                <w:szCs w:val="16"/>
+              </w:rPr>
+            </w:pPr>
+          </w:p>
+        </w:tc>
+      </w:tr>
+      <w:tr>
+        <w:tc>
+          <w:tcPr>
+            <w:tcW w:w="9350" w:type="dxa"/>
+          </w:tcPr>
+          <w:p>
+            <w:pPr>
+              <w:rPr>
+                <w:rFonts w:ascii="Pericles" w:hAnsi="Pericles"/>
+                <w:b/>
+                <w:sz w:val="16"/>
+                <w:szCs w:val="16"/>
+              </w:rPr>
+            </w:pPr>
+            <w:r>
+              <w:rPr>
+                <w:rFonts w:ascii="Pericles" w:hAnsi="Pericles"/>
+                <w:b/>
+                <w:sz w:val="16"/>
+                <w:szCs w:val="16"/>
+              </w:rPr>
+              <w:t>Notes:</w:t>
+            </w:r>
+          </w:p>
+          <w:p>
+            <w:pPr>
+              <w:rPr>
+                <w:rFonts w:ascii="Pericles" w:hAnsi="Pericles"/>
+                <w:b/>
+                <w:sz w:val="16"/>
+                <w:szCs w:val="16"/>
+              </w:rPr>
+            </w:pPr>
+          </w:p>
+        </w:tc>
+      </w:tr>
+    </w:tbl>
     <w:p/>
     <w:p/>
     <w:p/>
@@ -7194,6 +8614,7 @@
                 <w:sz w:val="16"/>
                 <w:szCs w:val="16"/>
               </w:rPr>
+              <w:lastRenderedPageBreak/>
               <w:t>Animal Accuracy</w:t>
             </w:r>
           </w:p>
@@ -8207,7 +9628,6 @@
                 <w:sz w:val="16"/>
                 <w:szCs w:val="16"/>
               </w:rPr>
-              <w:lastRenderedPageBreak/>
               <w:t>Armsman</w:t>
             </w:r>
           </w:p>
@@ -8765,7 +10185,7 @@
                 <w:sz w:val="16"/>
                 <w:szCs w:val="16"/>
               </w:rPr>
-              <w:t>Close The Gap</w:t>
+              <w:t>Cleave</w:t>
             </w:r>
           </w:p>
         </w:tc>
@@ -8787,7 +10207,23 @@
                 <w:sz w:val="16"/>
                 <w:szCs w:val="16"/>
               </w:rPr>
-              <w:t>You can close the distance on an opponent with a longer weapon without losing the initiative. Once you do so, you have +1 defense</w:t>
+              <w:t>When you down a foe, you may</w:t>
+            </w:r>
+            <w:r>
+              <w:rPr>
+                <w:rFonts w:ascii="Pericles" w:hAnsi="Pericles"/>
+                <w:sz w:val="16"/>
+                <w:szCs w:val="16"/>
+              </w:rPr>
+              <w:t xml:space="preserve"> spend an inspiration to</w:t>
+            </w:r>
+            <w:r>
+              <w:rPr>
+                <w:rFonts w:ascii="Pericles" w:hAnsi="Pericles"/>
+                <w:sz w:val="16"/>
+                <w:szCs w:val="16"/>
+              </w:rPr>
+              <w:t xml:space="preserve"> make a 1 hex move and attack a second time</w:t>
             </w:r>
           </w:p>
         </w:tc>
@@ -8811,7 +10247,7 @@
                 <w:sz w:val="16"/>
                 <w:szCs w:val="16"/>
               </w:rPr>
-              <w:t>Combat Medic</w:t>
+              <w:t>Close The Gap</w:t>
             </w:r>
           </w:p>
         </w:tc>
@@ -8833,7 +10269,7 @@
                 <w:sz w:val="16"/>
                 <w:szCs w:val="16"/>
               </w:rPr>
-              <w:t>Your 1d4 medic checks can be done in 1 combat round instead of 5 minutes</w:t>
+              <w:t>You can close the distance on an opponent with a longer weapon without losing the initiative. Once you do so, you have +1 defense</w:t>
             </w:r>
           </w:p>
         </w:tc>
@@ -8857,7 +10293,7 @@
                 <w:sz w:val="16"/>
                 <w:szCs w:val="16"/>
               </w:rPr>
-              <w:t>Combat Reflexes</w:t>
+              <w:t>Combat Medic</w:t>
             </w:r>
           </w:p>
         </w:tc>
@@ -8879,7 +10315,7 @@
                 <w:sz w:val="16"/>
                 <w:szCs w:val="16"/>
               </w:rPr>
-              <w:t>+1 Initiative and you cannot be surprised to start a combat</w:t>
+              <w:t>Your 1d4 medic checks can be done in 1 combat round instead of 5 minutes</w:t>
             </w:r>
           </w:p>
         </w:tc>
@@ -8903,7 +10339,7 @@
                 <w:sz w:val="16"/>
                 <w:szCs w:val="16"/>
               </w:rPr>
-              <w:t>Companion Return</w:t>
+              <w:t>Combat Reflexes</w:t>
             </w:r>
           </w:p>
         </w:tc>
@@ -8925,7 +10361,7 @@
                 <w:sz w:val="16"/>
                 <w:szCs w:val="16"/>
               </w:rPr>
-              <w:t>If your companion dies, you can gain another the next day, as opposed to waiting a week, at the cost of 1 inspiration</w:t>
+              <w:t>+1 Initiative and you cannot be surprised to start a combat</w:t>
             </w:r>
           </w:p>
         </w:tc>
@@ -8949,7 +10385,7 @@
                 <w:sz w:val="16"/>
                 <w:szCs w:val="16"/>
               </w:rPr>
-              <w:t>Companion Sacrifice</w:t>
+              <w:t>Companion Return</w:t>
             </w:r>
           </w:p>
         </w:tc>
@@ -8971,23 +10407,7 @@
                 <w:sz w:val="16"/>
                 <w:szCs w:val="16"/>
               </w:rPr>
-              <w:t xml:space="preserve">If your companion is within </w:t>
-            </w:r>
-            <w:r>
-              <w:rPr>
-                <w:rFonts w:ascii="Calibri" w:hAnsi="Calibri" w:cs="Calibri"/>
-                <w:sz w:val="16"/>
-                <w:szCs w:val="16"/>
-              </w:rPr>
-              <w:t>½</w:t>
-            </w:r>
-            <w:r>
-              <w:rPr>
-                <w:rFonts w:ascii="Pericles" w:hAnsi="Pericles"/>
-                <w:sz w:val="16"/>
-                <w:szCs w:val="16"/>
-              </w:rPr>
-              <w:t xml:space="preserve"> move when you take a blow that would knock you unconscious, your companion can take that blow instead at the cost of 1 inspiration</w:t>
+              <w:t>If your companion dies, you can gain another the next day, as opposed to waiting a week, at the cost of 1 inspiration</w:t>
             </w:r>
           </w:p>
         </w:tc>
@@ -9011,6 +10431,69 @@
                 <w:sz w:val="16"/>
                 <w:szCs w:val="16"/>
               </w:rPr>
+              <w:lastRenderedPageBreak/>
+              <w:t>Companion Sacrifice</w:t>
+            </w:r>
+          </w:p>
+        </w:tc>
+        <w:tc>
+          <w:tcPr>
+            <w:tcW w:w="0" w:type="auto"/>
+          </w:tcPr>
+          <w:p>
+            <w:pPr>
+              <w:rPr>
+                <w:rFonts w:ascii="Pericles" w:hAnsi="Pericles"/>
+                <w:sz w:val="16"/>
+                <w:szCs w:val="16"/>
+              </w:rPr>
+            </w:pPr>
+            <w:r>
+              <w:rPr>
+                <w:rFonts w:ascii="Pericles" w:hAnsi="Pericles"/>
+                <w:sz w:val="16"/>
+                <w:szCs w:val="16"/>
+              </w:rPr>
+              <w:t xml:space="preserve">If your companion is within </w:t>
+            </w:r>
+            <w:r>
+              <w:rPr>
+                <w:rFonts w:ascii="Calibri" w:hAnsi="Calibri" w:cs="Calibri"/>
+                <w:sz w:val="16"/>
+                <w:szCs w:val="16"/>
+              </w:rPr>
+              <w:t>½</w:t>
+            </w:r>
+            <w:r>
+              <w:rPr>
+                <w:rFonts w:ascii="Pericles" w:hAnsi="Pericles"/>
+                <w:sz w:val="16"/>
+                <w:szCs w:val="16"/>
+              </w:rPr>
+              <w:t xml:space="preserve"> move when you take a blow that would knock you unconscious, your companion can take that blow instead at the cost of 1 inspiration</w:t>
+            </w:r>
+          </w:p>
+        </w:tc>
+      </w:tr>
+      <w:tr>
+        <w:tc>
+          <w:tcPr>
+            <w:tcW w:w="1724" w:type="dxa"/>
+          </w:tcPr>
+          <w:p>
+            <w:pPr>
+              <w:rPr>
+                <w:rFonts w:ascii="Pericles" w:hAnsi="Pericles"/>
+                <w:sz w:val="16"/>
+                <w:szCs w:val="16"/>
+              </w:rPr>
+            </w:pPr>
+            <w:r>
+              <w:rPr>
+                <w:rFonts w:ascii="Pericles" w:hAnsi="Pericles"/>
+                <w:sz w:val="16"/>
+                <w:szCs w:val="16"/>
+              </w:rPr>
               <w:t>Companion Unlock(x)</w:t>
             </w:r>
           </w:p>
@@ -9881,7 +11364,6 @@
                 <w:sz w:val="16"/>
                 <w:szCs w:val="16"/>
               </w:rPr>
-              <w:lastRenderedPageBreak/>
               <w:t>Fast Healer</w:t>
             </w:r>
           </w:p>
@@ -10652,6 +12134,53 @@
                 <w:sz w:val="16"/>
                 <w:szCs w:val="16"/>
               </w:rPr>
+              <w:t>Hammer Down</w:t>
+            </w:r>
+          </w:p>
+        </w:tc>
+        <w:tc>
+          <w:tcPr>
+            <w:tcW w:w="0" w:type="auto"/>
+          </w:tcPr>
+          <w:p>
+            <w:pPr>
+              <w:rPr>
+                <w:rFonts w:ascii="Pericles" w:hAnsi="Pericles"/>
+                <w:sz w:val="16"/>
+                <w:szCs w:val="16"/>
+              </w:rPr>
+            </w:pPr>
+            <w:r>
+              <w:rPr>
+                <w:rFonts w:ascii="Pericles" w:hAnsi="Pericles"/>
+                <w:sz w:val="16"/>
+                <w:szCs w:val="16"/>
+              </w:rPr>
+              <w:t>You get +2 damage and pierce(3) on prone opponents</w:t>
+            </w:r>
+          </w:p>
+        </w:tc>
+      </w:tr>
+      <w:tr>
+        <w:tc>
+          <w:tcPr>
+            <w:tcW w:w="1724" w:type="dxa"/>
+          </w:tcPr>
+          <w:p>
+            <w:pPr>
+              <w:rPr>
+                <w:rFonts w:ascii="Pericles" w:hAnsi="Pericles"/>
+                <w:sz w:val="16"/>
+                <w:szCs w:val="16"/>
+              </w:rPr>
+            </w:pPr>
+            <w:r>
+              <w:rPr>
+                <w:rFonts w:ascii="Pericles" w:hAnsi="Pericles"/>
+                <w:sz w:val="16"/>
+                <w:szCs w:val="16"/>
+              </w:rPr>
+              <w:lastRenderedPageBreak/>
               <w:t>Healing Hands</w:t>
             </w:r>
           </w:p>
@@ -11279,6 +12808,98 @@
                 <w:sz w:val="16"/>
                 <w:szCs w:val="20"/>
               </w:rPr>
+              <w:t>Knockdown Blow(x)</w:t>
+            </w:r>
+          </w:p>
+        </w:tc>
+        <w:tc>
+          <w:tcPr>
+            <w:tcW w:w="0" w:type="auto"/>
+          </w:tcPr>
+          <w:p>
+            <w:pPr>
+              <w:rPr>
+                <w:rFonts w:ascii="Pericles" w:hAnsi="Pericles"/>
+                <w:sz w:val="16"/>
+                <w:szCs w:val="20"/>
+              </w:rPr>
+            </w:pPr>
+            <w:r>
+              <w:rPr>
+                <w:rFonts w:ascii="Pericles" w:hAnsi="Pericles"/>
+                <w:sz w:val="16"/>
+                <w:szCs w:val="20"/>
+              </w:rPr>
+              <w:t>If you hit your target in the legs, you have an x/12 chance to knock him prone. If you hit your target in the chest, you have x-2/12 chance to knock him down</w:t>
+            </w:r>
+          </w:p>
+        </w:tc>
+      </w:tr>
+      <w:tr>
+        <w:tc>
+          <w:tcPr>
+            <w:tcW w:w="1724" w:type="dxa"/>
+          </w:tcPr>
+          <w:p>
+            <w:pPr>
+              <w:rPr>
+                <w:rFonts w:ascii="Pericles" w:hAnsi="Pericles"/>
+                <w:sz w:val="16"/>
+                <w:szCs w:val="20"/>
+              </w:rPr>
+            </w:pPr>
+            <w:r>
+              <w:rPr>
+                <w:rFonts w:ascii="Pericles" w:hAnsi="Pericles"/>
+                <w:sz w:val="16"/>
+                <w:szCs w:val="20"/>
+              </w:rPr>
+              <w:t>Limb Taker</w:t>
+            </w:r>
+          </w:p>
+        </w:tc>
+        <w:tc>
+          <w:tcPr>
+            <w:tcW w:w="0" w:type="auto"/>
+          </w:tcPr>
+          <w:p>
+            <w:pPr>
+              <w:rPr>
+                <w:rFonts w:ascii="Pericles" w:hAnsi="Pericles"/>
+                <w:sz w:val="16"/>
+                <w:szCs w:val="20"/>
+              </w:rPr>
+            </w:pPr>
+            <w:r>
+              <w:rPr>
+                <w:rFonts w:ascii="Pericles" w:hAnsi="Pericles"/>
+                <w:sz w:val="16"/>
+                <w:szCs w:val="20"/>
+              </w:rPr>
+              <w:t>You get +1 to the roll when you wound a limb</w:t>
+            </w:r>
+          </w:p>
+        </w:tc>
+      </w:tr>
+      <w:tr>
+        <w:tc>
+          <w:tcPr>
+            <w:tcW w:w="1724" w:type="dxa"/>
+          </w:tcPr>
+          <w:p>
+            <w:pPr>
+              <w:rPr>
+                <w:rFonts w:ascii="Pericles" w:hAnsi="Pericles"/>
+                <w:sz w:val="16"/>
+                <w:szCs w:val="20"/>
+              </w:rPr>
+            </w:pPr>
+            <w:r>
+              <w:rPr>
+                <w:rFonts w:ascii="Pericles" w:hAnsi="Pericles"/>
+                <w:sz w:val="16"/>
+                <w:szCs w:val="20"/>
+              </w:rPr>
               <w:t>Lone Wolf</w:t>
             </w:r>
           </w:p>
@@ -11655,7 +13276,6 @@
                 <w:sz w:val="16"/>
                 <w:szCs w:val="16"/>
               </w:rPr>
-              <w:lastRenderedPageBreak/>
               <w:t>One True Science</w:t>
             </w:r>
           </w:p>
@@ -11680,6 +13300,54 @@
               </w:rPr>
               <w:t>You may substitute your alchemy skill for any lore skill by spending an inspiration</w:t>
             </w:r>
+          </w:p>
+        </w:tc>
+      </w:tr>
+      <w:tr>
+        <w:tc>
+          <w:tcPr>
+            <w:tcW w:w="1724" w:type="dxa"/>
+          </w:tcPr>
+          <w:p>
+            <w:pPr>
+              <w:rPr>
+                <w:rFonts w:ascii="Pericles" w:hAnsi="Pericles"/>
+                <w:sz w:val="16"/>
+                <w:szCs w:val="20"/>
+              </w:rPr>
+            </w:pPr>
+            <w:r>
+              <w:rPr>
+                <w:rFonts w:ascii="Pericles" w:hAnsi="Pericles"/>
+                <w:sz w:val="16"/>
+                <w:szCs w:val="20"/>
+              </w:rPr>
+              <w:t>Overhand Swing</w:t>
+            </w:r>
+          </w:p>
+        </w:tc>
+        <w:tc>
+          <w:tcPr>
+            <w:tcW w:w="0" w:type="auto"/>
+          </w:tcPr>
+          <w:p>
+            <w:pPr>
+              <w:rPr>
+                <w:rFonts w:ascii="Pericles" w:hAnsi="Pericles"/>
+                <w:sz w:val="16"/>
+                <w:szCs w:val="20"/>
+              </w:rPr>
+            </w:pPr>
+            <w:r>
+              <w:rPr>
+                <w:rFonts w:ascii="Pericles" w:hAnsi="Pericles"/>
+                <w:sz w:val="16"/>
+                <w:szCs w:val="20"/>
+              </w:rPr>
+              <w:t>You may spend an inspiration to subtract 2 from the hit location</w:t>
+            </w:r>
+            <w:bookmarkStart w:id="0" w:name="_GoBack"/>
+            <w:bookmarkEnd w:id="0"/>
           </w:p>
         </w:tc>
       </w:tr>
@@ -12170,6 +13838,7 @@
                 <w:sz w:val="16"/>
                 <w:szCs w:val="16"/>
               </w:rPr>
+              <w:lastRenderedPageBreak/>
               <w:t>Recycler</w:t>
             </w:r>
           </w:p>
@@ -12867,6 +14536,52 @@
                 <w:sz w:val="16"/>
                 <w:szCs w:val="16"/>
               </w:rPr>
+              <w:t>Shield Breaker(x)</w:t>
+            </w:r>
+          </w:p>
+        </w:tc>
+        <w:tc>
+          <w:tcPr>
+            <w:tcW w:w="0" w:type="auto"/>
+          </w:tcPr>
+          <w:p>
+            <w:pPr>
+              <w:rPr>
+                <w:rFonts w:ascii="Pericles" w:hAnsi="Pericles"/>
+                <w:sz w:val="16"/>
+                <w:szCs w:val="16"/>
+              </w:rPr>
+            </w:pPr>
+            <w:r>
+              <w:rPr>
+                <w:rFonts w:ascii="Pericles" w:hAnsi="Pericles"/>
+                <w:sz w:val="16"/>
+                <w:szCs w:val="16"/>
+              </w:rPr>
+              <w:t>If you hit an opponent with an x or higher roll, you may spend inspiration to break his shield instead of doing damage</w:t>
+            </w:r>
+          </w:p>
+        </w:tc>
+      </w:tr>
+      <w:tr>
+        <w:tc>
+          <w:tcPr>
+            <w:tcW w:w="1724" w:type="dxa"/>
+          </w:tcPr>
+          <w:p>
+            <w:pPr>
+              <w:rPr>
+                <w:rFonts w:ascii="Pericles" w:hAnsi="Pericles"/>
+                <w:sz w:val="16"/>
+                <w:szCs w:val="16"/>
+              </w:rPr>
+            </w:pPr>
+            <w:r>
+              <w:rPr>
+                <w:rFonts w:ascii="Pericles" w:hAnsi="Pericles"/>
+                <w:sz w:val="16"/>
+                <w:szCs w:val="16"/>
+              </w:rPr>
               <w:t>Shifty</w:t>
             </w:r>
           </w:p>
@@ -13257,6 +14972,52 @@
               <w:rPr>
                 <w:rFonts w:ascii="Pericles" w:hAnsi="Pericles"/>
                 <w:sz w:val="16"/>
+                <w:szCs w:val="20"/>
+              </w:rPr>
+            </w:pPr>
+            <w:r>
+              <w:rPr>
+                <w:rFonts w:ascii="Pericles" w:hAnsi="Pericles"/>
+                <w:sz w:val="16"/>
+                <w:szCs w:val="20"/>
+              </w:rPr>
+              <w:t>Stunning Blow(x)</w:t>
+            </w:r>
+          </w:p>
+        </w:tc>
+        <w:tc>
+          <w:tcPr>
+            <w:tcW w:w="0" w:type="auto"/>
+          </w:tcPr>
+          <w:p>
+            <w:pPr>
+              <w:rPr>
+                <w:rFonts w:ascii="Pericles" w:hAnsi="Pericles"/>
+                <w:sz w:val="16"/>
+                <w:szCs w:val="20"/>
+              </w:rPr>
+            </w:pPr>
+            <w:r>
+              <w:rPr>
+                <w:rFonts w:ascii="Pericles" w:hAnsi="Pericles"/>
+                <w:sz w:val="16"/>
+                <w:szCs w:val="20"/>
+              </w:rPr>
+              <w:t>Blows to the chest that do 3 or more points of damage have x/12 chance to stun. Blows to the head that do 3 or more points of damage have x+2/12 chance to stun</w:t>
+            </w:r>
+          </w:p>
+        </w:tc>
+      </w:tr>
+      <w:tr>
+        <w:tc>
+          <w:tcPr>
+            <w:tcW w:w="1724" w:type="dxa"/>
+          </w:tcPr>
+          <w:p>
+            <w:pPr>
+              <w:rPr>
+                <w:rFonts w:ascii="Pericles" w:hAnsi="Pericles"/>
+                <w:sz w:val="16"/>
                 <w:szCs w:val="16"/>
               </w:rPr>
             </w:pPr>
@@ -13377,7 +15138,6 @@
                 <w:sz w:val="16"/>
                 <w:szCs w:val="20"/>
               </w:rPr>
-              <w:lastRenderedPageBreak/>
               <w:t xml:space="preserve">+1 Swim, you can stay underwater </w:t>
             </w:r>
             <w:r>
@@ -13410,7 +15170,6 @@
                 <w:sz w:val="16"/>
                 <w:szCs w:val="16"/>
               </w:rPr>
-              <w:lastRenderedPageBreak/>
               <w:t>Take Initiative</w:t>
             </w:r>
           </w:p>
@@ -13791,6 +15550,7 @@
                 <w:sz w:val="16"/>
                 <w:szCs w:val="20"/>
               </w:rPr>
+              <w:lastRenderedPageBreak/>
               <w:t>Tough SOB</w:t>
             </w:r>
           </w:p>
@@ -13922,6 +15682,98 @@
                 <w:szCs w:val="16"/>
               </w:rPr>
               <w:t>You are resistant (+4 save, -2 proc) to any slow, daze, or hold effects</w:t>
+            </w:r>
+          </w:p>
+        </w:tc>
+      </w:tr>
+      <w:tr>
+        <w:tc>
+          <w:tcPr>
+            <w:tcW w:w="1724" w:type="dxa"/>
+          </w:tcPr>
+          <w:p>
+            <w:pPr>
+              <w:rPr>
+                <w:rFonts w:ascii="Pericles" w:hAnsi="Pericles"/>
+                <w:sz w:val="16"/>
+                <w:szCs w:val="16"/>
+              </w:rPr>
+            </w:pPr>
+            <w:r>
+              <w:rPr>
+                <w:rFonts w:ascii="Pericles" w:hAnsi="Pericles"/>
+                <w:sz w:val="16"/>
+                <w:szCs w:val="16"/>
+              </w:rPr>
+              <w:t>Wade In</w:t>
+            </w:r>
+          </w:p>
+        </w:tc>
+        <w:tc>
+          <w:tcPr>
+            <w:tcW w:w="0" w:type="auto"/>
+          </w:tcPr>
+          <w:p>
+            <w:pPr>
+              <w:rPr>
+                <w:rFonts w:ascii="Pericles" w:hAnsi="Pericles"/>
+                <w:sz w:val="16"/>
+                <w:szCs w:val="16"/>
+              </w:rPr>
+            </w:pPr>
+            <w:r>
+              <w:rPr>
+                <w:rFonts w:ascii="Pericles" w:hAnsi="Pericles"/>
+                <w:sz w:val="16"/>
+                <w:szCs w:val="16"/>
+              </w:rPr>
+              <w:t>Make a 1 hex move after your attack as long as the move keeps/puts you adjacent to an enemy</w:t>
+            </w:r>
+          </w:p>
+        </w:tc>
+      </w:tr>
+      <w:tr>
+        <w:tc>
+          <w:tcPr>
+            <w:tcW w:w="1724" w:type="dxa"/>
+          </w:tcPr>
+          <w:p>
+            <w:pPr>
+              <w:rPr>
+                <w:rFonts w:ascii="Pericles" w:hAnsi="Pericles"/>
+                <w:sz w:val="16"/>
+                <w:szCs w:val="16"/>
+              </w:rPr>
+            </w:pPr>
+            <w:r>
+              <w:rPr>
+                <w:rFonts w:ascii="Pericles" w:hAnsi="Pericles"/>
+                <w:sz w:val="16"/>
+                <w:szCs w:val="16"/>
+              </w:rPr>
+              <w:t>Wide Arc</w:t>
+            </w:r>
+          </w:p>
+        </w:tc>
+        <w:tc>
+          <w:tcPr>
+            <w:tcW w:w="0" w:type="auto"/>
+          </w:tcPr>
+          <w:p>
+            <w:pPr>
+              <w:rPr>
+                <w:rFonts w:ascii="Pericles" w:hAnsi="Pericles"/>
+                <w:sz w:val="16"/>
+                <w:szCs w:val="16"/>
+              </w:rPr>
+            </w:pPr>
+            <w:r>
+              <w:rPr>
+                <w:rFonts w:ascii="Pericles" w:hAnsi="Pericles"/>
+                <w:sz w:val="16"/>
+                <w:szCs w:val="16"/>
+              </w:rPr>
+              <w:t>You spend an inspiration and attack 3 targets in your front arc, taking a -2 to hit each</w:t>
             </w:r>
           </w:p>
         </w:tc>
@@ -18793,7 +20645,7 @@
 </file>
 
 <file path=customXml/itemProps1.xml><?xml version="1.0" encoding="utf-8"?>
-<ds:datastoreItem xmlns:ds="http://schemas.openxmlformats.org/officeDocument/2006/customXml" ds:itemID="{64FFDF03-E709-4038-8513-9DEEB2DCD248}">
+<ds:datastoreItem xmlns:ds="http://schemas.openxmlformats.org/officeDocument/2006/customXml" ds:itemID="{346D2E78-1302-4311-A4B2-369550023CF5}">
   <ds:schemaRefs>
     <ds:schemaRef ds:uri="http://schemas.openxmlformats.org/officeDocument/2006/bibliography"/>
   </ds:schemaRefs>

</xml_diff>

<commit_message>
Started on two new talent lists -- Lancer and Phalanx
</commit_message>
<xml_diff>
--- a/RBNew/AnthisTalentTrees.docx
+++ b/RBNew/AnthisTalentTrees.docx
@@ -25,8 +25,6 @@
                 <w:szCs w:val="16"/>
               </w:rPr>
             </w:pPr>
-            <w:bookmarkStart w:id="0" w:name="_GoBack"/>
-            <w:bookmarkEnd w:id="0"/>
             <w:r>
               <w:rPr>
                 <w:rFonts w:ascii="Pericles" w:hAnsi="Pericles"/>
@@ -4709,6 +4707,28 @@
                       <w:sz w:val="16"/>
                       <w:szCs w:val="16"/>
                     </w:rPr>
+                    <w:t>Bonus Block(3)</w:t>
+                  </w:r>
+                </w:p>
+                <w:p>
+                  <w:pPr>
+                    <w:pStyle w:val="ListParagraph"/>
+                    <w:numPr>
+                      <w:ilvl w:val="0"/>
+                      <w:numId w:val="2"/>
+                    </w:numPr>
+                    <w:rPr>
+                      <w:rFonts w:ascii="Pericles" w:hAnsi="Pericles"/>
+                      <w:sz w:val="16"/>
+                      <w:szCs w:val="16"/>
+                    </w:rPr>
+                  </w:pPr>
+                  <w:r>
+                    <w:rPr>
+                      <w:rFonts w:ascii="Pericles" w:hAnsi="Pericles"/>
+                      <w:sz w:val="16"/>
+                      <w:szCs w:val="16"/>
+                    </w:rPr>
                     <w:t>Follow Me II*</w:t>
                   </w:r>
                 </w:p>
@@ -5509,7 +5529,6 @@
       </w:tr>
     </w:tbl>
     <w:p/>
-    <w:p/>
     <w:tbl>
       <w:tblPr>
         <w:tblStyle w:val="TableGrid"/>
@@ -6100,7 +6119,6 @@
       </w:tr>
     </w:tbl>
     <w:p/>
-    <w:p/>
     <w:tbl>
       <w:tblPr>
         <w:tblStyle w:val="TableGrid"/>
@@ -6340,7 +6358,6 @@
                       <w:sz w:val="16"/>
                       <w:szCs w:val="16"/>
                     </w:rPr>
-                    <w:lastRenderedPageBreak/>
                     <w:t>Armsman I</w:t>
                   </w:r>
                 </w:p>
@@ -6429,6 +6446,7 @@
                       <w:sz w:val="16"/>
                       <w:szCs w:val="16"/>
                     </w:rPr>
+                    <w:lastRenderedPageBreak/>
                     <w:t>Greedy</w:t>
                   </w:r>
                 </w:p>
@@ -6575,7 +6593,6 @@
                       <w:sz w:val="16"/>
                       <w:szCs w:val="16"/>
                     </w:rPr>
-                    <w:lastRenderedPageBreak/>
                     <w:t>Avoid Death Blow(4)</w:t>
                   </w:r>
                 </w:p>
@@ -6664,6 +6681,7 @@
                       <w:sz w:val="16"/>
                       <w:szCs w:val="16"/>
                     </w:rPr>
+                    <w:lastRenderedPageBreak/>
                     <w:t>Hit Points +2</w:t>
                   </w:r>
                 </w:p>
@@ -6756,7 +6774,6 @@
                       <w:sz w:val="16"/>
                       <w:szCs w:val="16"/>
                     </w:rPr>
-                    <w:lastRenderedPageBreak/>
                     <w:t>Follow Me II*</w:t>
                   </w:r>
                 </w:p>
@@ -6856,7 +6873,6 @@
         </w:tc>
       </w:tr>
     </w:tbl>
-    <w:p/>
     <w:p/>
     <w:tbl>
       <w:tblPr>
@@ -6888,7 +6904,7 @@
                 <w:sz w:val="16"/>
                 <w:szCs w:val="16"/>
               </w:rPr>
-              <w:t>Master Alchemist</w:t>
+              <w:t>Lancer</w:t>
             </w:r>
           </w:p>
         </w:tc>
@@ -6921,7 +6937,7 @@
                 <w:sz w:val="16"/>
                 <w:szCs w:val="16"/>
               </w:rPr>
-              <w:t xml:space="preserve"> Alchemy</w:t>
+              <w:t xml:space="preserve"> Polearm or Spear+Shield</w:t>
             </w:r>
           </w:p>
         </w:tc>
@@ -7067,7 +7083,7 @@
                       <w:sz w:val="16"/>
                       <w:szCs w:val="16"/>
                     </w:rPr>
-                    <w:t>Blaster</w:t>
+                    <w:t>Armsman I</w:t>
                   </w:r>
                 </w:p>
                 <w:p>
@@ -7089,7 +7105,7 @@
                       <w:sz w:val="16"/>
                       <w:szCs w:val="16"/>
                     </w:rPr>
-                    <w:t>Furious Alchemy</w:t>
+                    <w:t>Great Throw I</w:t>
                   </w:r>
                 </w:p>
                 <w:p>
@@ -7111,7 +7127,7 @@
                       <w:sz w:val="16"/>
                       <w:szCs w:val="16"/>
                     </w:rPr>
-                    <w:t>Glass Master I</w:t>
+                    <w:t>Impale(3)</w:t>
                   </w:r>
                 </w:p>
                 <w:p>
@@ -7133,7 +7149,7 @@
                       <w:sz w:val="16"/>
                       <w:szCs w:val="16"/>
                     </w:rPr>
-                    <w:t>One True Science</w:t>
+                    <w:t>Imrpoved Charge</w:t>
                   </w:r>
                 </w:p>
                 <w:p>
@@ -7155,15 +7171,7 @@
                       <w:sz w:val="16"/>
                       <w:szCs w:val="16"/>
                     </w:rPr>
-                    <w:t>Self-Immunity</w:t>
-                  </w:r>
-                  <w:r>
-                    <w:rPr>
-                      <w:rFonts w:ascii="Pericles" w:hAnsi="Pericles"/>
-                      <w:sz w:val="16"/>
-                      <w:szCs w:val="16"/>
-                    </w:rPr>
-                    <w:t xml:space="preserve"> I</w:t>
+                    <w:t>Offensive Stance</w:t>
                   </w:r>
                 </w:p>
                 <w:p>
@@ -7185,7 +7193,7 @@
                       <w:sz w:val="16"/>
                       <w:szCs w:val="16"/>
                     </w:rPr>
-                    <w:t>Strong Arm I</w:t>
+                    <w:t>Piercer(2)</w:t>
                   </w:r>
                 </w:p>
                 <w:p>
@@ -7207,15 +7215,7 @@
                       <w:sz w:val="16"/>
                       <w:szCs w:val="16"/>
                     </w:rPr>
-                    <w:t>Tenacious Alchemy</w:t>
-                  </w:r>
-                  <w:r>
-                    <w:rPr>
-                      <w:rFonts w:ascii="Pericles" w:hAnsi="Pericles"/>
-                      <w:sz w:val="16"/>
-                      <w:szCs w:val="16"/>
-                    </w:rPr>
-                    <w:t>(1)</w:t>
+                    <w:t>Set Spear I</w:t>
                   </w:r>
                 </w:p>
               </w:tc>
@@ -7242,7 +7242,7 @@
                       <w:sz w:val="16"/>
                       <w:szCs w:val="16"/>
                     </w:rPr>
-                    <w:t>Field Work I</w:t>
+                    <w:t>Armsman II</w:t>
                   </w:r>
                 </w:p>
                 <w:p>
@@ -7264,7 +7264,7 @@
                       <w:sz w:val="16"/>
                       <w:szCs w:val="16"/>
                     </w:rPr>
-                    <w:t>Frugal Alchemist</w:t>
+                    <w:t>Great Throw II</w:t>
                   </w:r>
                 </w:p>
                 <w:p>
@@ -7286,7 +7286,7 @@
                       <w:sz w:val="16"/>
                       <w:szCs w:val="16"/>
                     </w:rPr>
-                    <w:t>Gatherer I</w:t>
+                    <w:t>Impale(5)</w:t>
                   </w:r>
                 </w:p>
                 <w:p>
@@ -7308,7 +7308,7 @@
                       <w:sz w:val="16"/>
                       <w:szCs w:val="16"/>
                     </w:rPr>
-                    <w:t>Glass Master II</w:t>
+                    <w:t>Keep Away</w:t>
                   </w:r>
                 </w:p>
                 <w:p>
@@ -7330,7 +7330,7 @@
                       <w:sz w:val="16"/>
                       <w:szCs w:val="16"/>
                     </w:rPr>
-                    <w:t>Mix Master</w:t>
+                    <w:t>Piercer(3)</w:t>
                   </w:r>
                 </w:p>
                 <w:p>
@@ -7352,7 +7352,7 @@
                       <w:sz w:val="16"/>
                       <w:szCs w:val="16"/>
                     </w:rPr>
-                    <w:t>Quick Cork</w:t>
+                    <w:t>Reach(1)</w:t>
                   </w:r>
                 </w:p>
                 <w:p>
@@ -7374,7 +7374,7 @@
                       <w:sz w:val="16"/>
                       <w:szCs w:val="16"/>
                     </w:rPr>
-                    <w:t>Recycler I</w:t>
+                    <w:t>Set Spear II</w:t>
                   </w:r>
                 </w:p>
                 <w:p>
@@ -7396,7 +7396,7 @@
                       <w:sz w:val="16"/>
                       <w:szCs w:val="16"/>
                     </w:rPr>
-                    <w:t>Strong Arm II</w:t>
+                    <w:t>Skewer</w:t>
                   </w:r>
                 </w:p>
                 <w:p>
@@ -7443,7 +7443,7 @@
                       <w:sz w:val="16"/>
                       <w:szCs w:val="16"/>
                     </w:rPr>
-                    <w:t>Field Work II</w:t>
+                    <w:t>Impale(7)</w:t>
                   </w:r>
                 </w:p>
                 <w:p>
@@ -7465,7 +7465,7 @@
                       <w:sz w:val="16"/>
                       <w:szCs w:val="16"/>
                     </w:rPr>
-                    <w:t>Gatherer II</w:t>
+                    <w:t>Piercer(4)</w:t>
                   </w:r>
                 </w:p>
                 <w:p>
@@ -7487,7 +7487,7 @@
                       <w:sz w:val="16"/>
                       <w:szCs w:val="16"/>
                     </w:rPr>
-                    <w:t>Recycler II</w:t>
+                    <w:t>Reach(2)</w:t>
                   </w:r>
                 </w:p>
                 <w:p>
@@ -7509,37 +7509,7 @@
                       <w:sz w:val="16"/>
                       <w:szCs w:val="16"/>
                     </w:rPr>
-                    <w:t>Self-Immunity</w:t>
-                  </w:r>
-                  <w:r>
-                    <w:rPr>
-                      <w:rFonts w:ascii="Pericles" w:hAnsi="Pericles"/>
-                      <w:sz w:val="16"/>
-                      <w:szCs w:val="16"/>
-                    </w:rPr>
-                    <w:t xml:space="preserve"> II</w:t>
-                  </w:r>
-                </w:p>
-                <w:p>
-                  <w:pPr>
-                    <w:pStyle w:val="ListParagraph"/>
-                    <w:numPr>
-                      <w:ilvl w:val="0"/>
-                      <w:numId w:val="2"/>
-                    </w:numPr>
-                    <w:rPr>
-                      <w:rFonts w:ascii="Pericles" w:hAnsi="Pericles"/>
-                      <w:sz w:val="16"/>
-                      <w:szCs w:val="16"/>
-                    </w:rPr>
-                  </w:pPr>
-                  <w:r>
-                    <w:rPr>
-                      <w:rFonts w:ascii="Pericles" w:hAnsi="Pericles"/>
-                      <w:sz w:val="16"/>
-                      <w:szCs w:val="16"/>
-                    </w:rPr>
-                    <w:t>Tenacious Alchemy(2)</w:t>
+                    <w:t>Skewer II</w:t>
                   </w:r>
                 </w:p>
               </w:tc>
@@ -7593,6 +7563,7 @@
         </w:tc>
       </w:tr>
     </w:tbl>
+    <w:p/>
     <w:p/>
     <w:tbl>
       <w:tblPr>
@@ -7624,7 +7595,7 @@
                 <w:sz w:val="16"/>
                 <w:szCs w:val="16"/>
               </w:rPr>
-              <w:t>Mauler</w:t>
+              <w:t>Master Alchemist</w:t>
             </w:r>
           </w:p>
         </w:tc>
@@ -7657,7 +7628,7 @@
                 <w:sz w:val="16"/>
                 <w:szCs w:val="16"/>
               </w:rPr>
-              <w:t xml:space="preserve"> 2h Maul or Hammer+Shield or Staff</w:t>
+              <w:t xml:space="preserve"> Alchemy</w:t>
             </w:r>
           </w:p>
         </w:tc>
@@ -7803,7 +7774,7 @@
                       <w:sz w:val="16"/>
                       <w:szCs w:val="16"/>
                     </w:rPr>
-                    <w:t>Armsman I</w:t>
+                    <w:t>Blaster</w:t>
                   </w:r>
                 </w:p>
                 <w:p>
@@ -7825,7 +7796,7 @@
                       <w:sz w:val="16"/>
                       <w:szCs w:val="16"/>
                     </w:rPr>
-                    <w:t>Hit Points +2</w:t>
+                    <w:t>Furious Alchemy</w:t>
                   </w:r>
                 </w:p>
                 <w:p>
@@ -7847,7 +7818,7 @@
                       <w:sz w:val="16"/>
                       <w:szCs w:val="16"/>
                     </w:rPr>
-                    <w:t>Improved Charge I</w:t>
+                    <w:t>Glass Master I</w:t>
                   </w:r>
                 </w:p>
                 <w:p>
@@ -7869,7 +7840,7 @@
                       <w:sz w:val="16"/>
                       <w:szCs w:val="16"/>
                     </w:rPr>
-                    <w:t>Improved Press</w:t>
+                    <w:t>One True Science</w:t>
                   </w:r>
                 </w:p>
                 <w:p>
@@ -7891,15 +7862,15 @@
                       <w:sz w:val="16"/>
                       <w:szCs w:val="16"/>
                     </w:rPr>
-                    <w:t>K</w:t>
-                  </w:r>
-                  <w:r>
-                    <w:rPr>
-                      <w:rFonts w:ascii="Pericles" w:hAnsi="Pericles"/>
-                      <w:sz w:val="16"/>
-                      <w:szCs w:val="16"/>
-                    </w:rPr>
-                    <w:t>nockdown Blow(3)</w:t>
+                    <w:t>Self-Immunity</w:t>
+                  </w:r>
+                  <w:r>
+                    <w:rPr>
+                      <w:rFonts w:ascii="Pericles" w:hAnsi="Pericles"/>
+                      <w:sz w:val="16"/>
+                      <w:szCs w:val="16"/>
+                    </w:rPr>
+                    <w:t xml:space="preserve"> I</w:t>
                   </w:r>
                 </w:p>
                 <w:p>
@@ -7921,7 +7892,7 @@
                       <w:sz w:val="16"/>
                       <w:szCs w:val="16"/>
                     </w:rPr>
-                    <w:t>Offensive Stance</w:t>
+                    <w:t>Strong Arm I</w:t>
                   </w:r>
                 </w:p>
                 <w:p>
@@ -7943,7 +7914,15 @@
                       <w:sz w:val="16"/>
                       <w:szCs w:val="16"/>
                     </w:rPr>
-                    <w:t>Wade In</w:t>
+                    <w:t>Tenacious Alchemy</w:t>
+                  </w:r>
+                  <w:r>
+                    <w:rPr>
+                      <w:rFonts w:ascii="Pericles" w:hAnsi="Pericles"/>
+                      <w:sz w:val="16"/>
+                      <w:szCs w:val="16"/>
+                    </w:rPr>
+                    <w:t>(1)</w:t>
                   </w:r>
                 </w:p>
               </w:tc>
@@ -7970,7 +7949,7 @@
                       <w:sz w:val="16"/>
                       <w:szCs w:val="16"/>
                     </w:rPr>
-                    <w:t>Armsman II</w:t>
+                    <w:t>Field Work I</w:t>
                   </w:r>
                 </w:p>
                 <w:p>
@@ -7992,7 +7971,7 @@
                       <w:sz w:val="16"/>
                       <w:szCs w:val="16"/>
                     </w:rPr>
-                    <w:t>Hammer Down</w:t>
+                    <w:t>Frugal Alchemist</w:t>
                   </w:r>
                 </w:p>
                 <w:p>
@@ -8014,7 +7993,7 @@
                       <w:sz w:val="16"/>
                       <w:szCs w:val="16"/>
                     </w:rPr>
-                    <w:t>Hit Points +2</w:t>
+                    <w:t>Gatherer I</w:t>
                   </w:r>
                 </w:p>
                 <w:p>
@@ -8036,7 +8015,7 @@
                       <w:sz w:val="16"/>
                       <w:szCs w:val="16"/>
                     </w:rPr>
-                    <w:t>Improved Charge II</w:t>
+                    <w:t>Glass Master II</w:t>
                   </w:r>
                 </w:p>
                 <w:p>
@@ -8058,7 +8037,7 @@
                       <w:sz w:val="16"/>
                       <w:szCs w:val="16"/>
                     </w:rPr>
-                    <w:t>Knockdown Blow(5)</w:t>
+                    <w:t>Mix Master</w:t>
                   </w:r>
                 </w:p>
                 <w:p>
@@ -8080,7 +8059,7 @@
                       <w:sz w:val="16"/>
                       <w:szCs w:val="16"/>
                     </w:rPr>
-                    <w:t>Reinforced</w:t>
+                    <w:t>Quick Cork</w:t>
                   </w:r>
                 </w:p>
                 <w:p>
@@ -8102,7 +8081,29 @@
                       <w:sz w:val="16"/>
                       <w:szCs w:val="16"/>
                     </w:rPr>
-                    <w:t>Stunning Blow(2)</w:t>
+                    <w:t>Recycler I</w:t>
+                  </w:r>
+                </w:p>
+                <w:p>
+                  <w:pPr>
+                    <w:pStyle w:val="ListParagraph"/>
+                    <w:numPr>
+                      <w:ilvl w:val="0"/>
+                      <w:numId w:val="2"/>
+                    </w:numPr>
+                    <w:rPr>
+                      <w:rFonts w:ascii="Pericles" w:hAnsi="Pericles"/>
+                      <w:sz w:val="16"/>
+                      <w:szCs w:val="16"/>
+                    </w:rPr>
+                  </w:pPr>
+                  <w:r>
+                    <w:rPr>
+                      <w:rFonts w:ascii="Pericles" w:hAnsi="Pericles"/>
+                      <w:sz w:val="16"/>
+                      <w:szCs w:val="16"/>
+                    </w:rPr>
+                    <w:t>Strong Arm II</w:t>
                   </w:r>
                 </w:p>
                 <w:p>
@@ -8149,7 +8150,7 @@
                       <w:sz w:val="16"/>
                       <w:szCs w:val="16"/>
                     </w:rPr>
-                    <w:t>Hit Points +2</w:t>
+                    <w:t>Field Work II</w:t>
                   </w:r>
                 </w:p>
                 <w:p>
@@ -8171,7 +8172,7 @@
                       <w:sz w:val="16"/>
                       <w:szCs w:val="16"/>
                     </w:rPr>
-                    <w:t>Knockdown Blow(7)</w:t>
+                    <w:t>Gatherer II</w:t>
                   </w:r>
                 </w:p>
                 <w:p>
@@ -8193,7 +8194,7 @@
                       <w:sz w:val="16"/>
                       <w:szCs w:val="16"/>
                     </w:rPr>
-                    <w:t>Overhand Swing</w:t>
+                    <w:t>Recycler II</w:t>
                   </w:r>
                 </w:p>
                 <w:p>
@@ -8215,7 +8216,15 @@
                       <w:sz w:val="16"/>
                       <w:szCs w:val="16"/>
                     </w:rPr>
-                    <w:t>Stunning Blow(3)</w:t>
+                    <w:t>Self-Immunity</w:t>
+                  </w:r>
+                  <w:r>
+                    <w:rPr>
+                      <w:rFonts w:ascii="Pericles" w:hAnsi="Pericles"/>
+                      <w:sz w:val="16"/>
+                      <w:szCs w:val="16"/>
+                    </w:rPr>
+                    <w:t xml:space="preserve"> II</w:t>
                   </w:r>
                 </w:p>
                 <w:p>
@@ -8237,7 +8246,7 @@
                       <w:sz w:val="16"/>
                       <w:szCs w:val="16"/>
                     </w:rPr>
-                    <w:t>Wide Arc</w:t>
+                    <w:t>Tenacious Alchemy(2)</w:t>
                   </w:r>
                 </w:p>
               </w:tc>
@@ -8292,6 +8301,1374 @@
       </w:tr>
     </w:tbl>
     <w:p/>
+    <w:tbl>
+      <w:tblPr>
+        <w:tblStyle w:val="TableGrid"/>
+        <w:tblW w:w="0" w:type="auto"/>
+        <w:tblLook w:val="04A0" w:firstRow="1" w:lastRow="0" w:firstColumn="1" w:lastColumn="0" w:noHBand="0" w:noVBand="1"/>
+      </w:tblPr>
+      <w:tblGrid>
+        <w:gridCol w:w="9350"/>
+      </w:tblGrid>
+      <w:tr>
+        <w:tc>
+          <w:tcPr>
+            <w:tcW w:w="9350" w:type="dxa"/>
+          </w:tcPr>
+          <w:p>
+            <w:pPr>
+              <w:rPr>
+                <w:rFonts w:ascii="Pericles" w:hAnsi="Pericles"/>
+                <w:b/>
+                <w:sz w:val="16"/>
+                <w:szCs w:val="16"/>
+              </w:rPr>
+            </w:pPr>
+            <w:r>
+              <w:rPr>
+                <w:rFonts w:ascii="Pericles" w:hAnsi="Pericles"/>
+                <w:b/>
+                <w:sz w:val="16"/>
+                <w:szCs w:val="16"/>
+              </w:rPr>
+              <w:t>Mauler</w:t>
+            </w:r>
+          </w:p>
+        </w:tc>
+      </w:tr>
+      <w:tr>
+        <w:tc>
+          <w:tcPr>
+            <w:tcW w:w="9350" w:type="dxa"/>
+          </w:tcPr>
+          <w:p>
+            <w:pPr>
+              <w:rPr>
+                <w:rFonts w:ascii="Pericles" w:hAnsi="Pericles"/>
+                <w:sz w:val="16"/>
+                <w:szCs w:val="16"/>
+              </w:rPr>
+            </w:pPr>
+            <w:r>
+              <w:rPr>
+                <w:rFonts w:ascii="Pericles" w:hAnsi="Pericles"/>
+                <w:b/>
+                <w:sz w:val="16"/>
+                <w:szCs w:val="16"/>
+              </w:rPr>
+              <w:t>Requirements:</w:t>
+            </w:r>
+            <w:r>
+              <w:rPr>
+                <w:rFonts w:ascii="Pericles" w:hAnsi="Pericles"/>
+                <w:sz w:val="16"/>
+                <w:szCs w:val="16"/>
+              </w:rPr>
+              <w:t xml:space="preserve"> 2h Maul or Hammer+Shield or Staff</w:t>
+            </w:r>
+          </w:p>
+        </w:tc>
+      </w:tr>
+      <w:tr>
+        <w:tc>
+          <w:tcPr>
+            <w:tcW w:w="9350" w:type="dxa"/>
+          </w:tcPr>
+          <w:p>
+            <w:pPr>
+              <w:rPr>
+                <w:rFonts w:ascii="Pericles" w:hAnsi="Pericles"/>
+                <w:b/>
+                <w:sz w:val="16"/>
+                <w:szCs w:val="16"/>
+              </w:rPr>
+            </w:pPr>
+            <w:r>
+              <w:rPr>
+                <w:rFonts w:ascii="Pericles" w:hAnsi="Pericles"/>
+                <w:b/>
+                <w:sz w:val="16"/>
+                <w:szCs w:val="16"/>
+              </w:rPr>
+              <w:t>Talents:</w:t>
+            </w:r>
+          </w:p>
+          <w:tbl>
+            <w:tblPr>
+              <w:tblStyle w:val="TableGrid"/>
+              <w:tblW w:w="0" w:type="auto"/>
+              <w:tblBorders>
+                <w:top w:val="none" w:sz="0" w:space="0" w:color="auto"/>
+                <w:left w:val="none" w:sz="0" w:space="0" w:color="auto"/>
+                <w:bottom w:val="none" w:sz="0" w:space="0" w:color="auto"/>
+                <w:right w:val="none" w:sz="0" w:space="0" w:color="auto"/>
+                <w:insideH w:val="none" w:sz="0" w:space="0" w:color="auto"/>
+                <w:insideV w:val="none" w:sz="0" w:space="0" w:color="auto"/>
+              </w:tblBorders>
+              <w:tblLook w:val="04A0" w:firstRow="1" w:lastRow="0" w:firstColumn="1" w:lastColumn="0" w:noHBand="0" w:noVBand="1"/>
+            </w:tblPr>
+            <w:tblGrid>
+              <w:gridCol w:w="3041"/>
+              <w:gridCol w:w="3041"/>
+              <w:gridCol w:w="3042"/>
+            </w:tblGrid>
+            <w:tr>
+              <w:tc>
+                <w:tcPr>
+                  <w:tcW w:w="3041" w:type="dxa"/>
+                </w:tcPr>
+                <w:p>
+                  <w:pPr>
+                    <w:rPr>
+                      <w:rFonts w:ascii="Pericles" w:hAnsi="Pericles"/>
+                      <w:b/>
+                      <w:sz w:val="16"/>
+                      <w:szCs w:val="16"/>
+                    </w:rPr>
+                  </w:pPr>
+                  <w:r>
+                    <w:rPr>
+                      <w:rFonts w:ascii="Pericles" w:hAnsi="Pericles"/>
+                      <w:b/>
+                      <w:sz w:val="16"/>
+                      <w:szCs w:val="16"/>
+                    </w:rPr>
+                    <w:t>Level 1</w:t>
+                  </w:r>
+                </w:p>
+              </w:tc>
+              <w:tc>
+                <w:tcPr>
+                  <w:tcW w:w="3041" w:type="dxa"/>
+                </w:tcPr>
+                <w:p>
+                  <w:pPr>
+                    <w:rPr>
+                      <w:rFonts w:ascii="Pericles" w:hAnsi="Pericles"/>
+                      <w:b/>
+                      <w:sz w:val="16"/>
+                      <w:szCs w:val="16"/>
+                    </w:rPr>
+                  </w:pPr>
+                  <w:r>
+                    <w:rPr>
+                      <w:rFonts w:ascii="Pericles" w:hAnsi="Pericles"/>
+                      <w:b/>
+                      <w:sz w:val="16"/>
+                      <w:szCs w:val="16"/>
+                    </w:rPr>
+                    <w:t>Level 5</w:t>
+                  </w:r>
+                </w:p>
+              </w:tc>
+              <w:tc>
+                <w:tcPr>
+                  <w:tcW w:w="3042" w:type="dxa"/>
+                </w:tcPr>
+                <w:p>
+                  <w:pPr>
+                    <w:rPr>
+                      <w:rFonts w:ascii="Pericles" w:hAnsi="Pericles"/>
+                      <w:b/>
+                      <w:sz w:val="16"/>
+                      <w:szCs w:val="16"/>
+                    </w:rPr>
+                  </w:pPr>
+                  <w:r>
+                    <w:rPr>
+                      <w:rFonts w:ascii="Pericles" w:hAnsi="Pericles"/>
+                      <w:b/>
+                      <w:sz w:val="16"/>
+                      <w:szCs w:val="16"/>
+                    </w:rPr>
+                    <w:t>Level 9</w:t>
+                  </w:r>
+                </w:p>
+              </w:tc>
+            </w:tr>
+            <w:tr>
+              <w:tc>
+                <w:tcPr>
+                  <w:tcW w:w="3041" w:type="dxa"/>
+                </w:tcPr>
+                <w:p>
+                  <w:pPr>
+                    <w:pStyle w:val="ListParagraph"/>
+                    <w:numPr>
+                      <w:ilvl w:val="0"/>
+                      <w:numId w:val="2"/>
+                    </w:numPr>
+                    <w:rPr>
+                      <w:rFonts w:ascii="Pericles" w:hAnsi="Pericles"/>
+                      <w:sz w:val="16"/>
+                      <w:szCs w:val="16"/>
+                    </w:rPr>
+                  </w:pPr>
+                  <w:r>
+                    <w:rPr>
+                      <w:rFonts w:ascii="Pericles" w:hAnsi="Pericles"/>
+                      <w:sz w:val="16"/>
+                      <w:szCs w:val="16"/>
+                    </w:rPr>
+                    <w:t>Armsman I</w:t>
+                  </w:r>
+                </w:p>
+                <w:p>
+                  <w:pPr>
+                    <w:pStyle w:val="ListParagraph"/>
+                    <w:numPr>
+                      <w:ilvl w:val="0"/>
+                      <w:numId w:val="2"/>
+                    </w:numPr>
+                    <w:rPr>
+                      <w:rFonts w:ascii="Pericles" w:hAnsi="Pericles"/>
+                      <w:sz w:val="16"/>
+                      <w:szCs w:val="16"/>
+                    </w:rPr>
+                  </w:pPr>
+                  <w:r>
+                    <w:rPr>
+                      <w:rFonts w:ascii="Pericles" w:hAnsi="Pericles"/>
+                      <w:sz w:val="16"/>
+                      <w:szCs w:val="16"/>
+                    </w:rPr>
+                    <w:t>Hit Points +2</w:t>
+                  </w:r>
+                </w:p>
+                <w:p>
+                  <w:pPr>
+                    <w:pStyle w:val="ListParagraph"/>
+                    <w:numPr>
+                      <w:ilvl w:val="0"/>
+                      <w:numId w:val="2"/>
+                    </w:numPr>
+                    <w:rPr>
+                      <w:rFonts w:ascii="Pericles" w:hAnsi="Pericles"/>
+                      <w:sz w:val="16"/>
+                      <w:szCs w:val="16"/>
+                    </w:rPr>
+                  </w:pPr>
+                  <w:r>
+                    <w:rPr>
+                      <w:rFonts w:ascii="Pericles" w:hAnsi="Pericles"/>
+                      <w:sz w:val="16"/>
+                      <w:szCs w:val="16"/>
+                    </w:rPr>
+                    <w:t>Improved Charge I</w:t>
+                  </w:r>
+                </w:p>
+                <w:p>
+                  <w:pPr>
+                    <w:pStyle w:val="ListParagraph"/>
+                    <w:numPr>
+                      <w:ilvl w:val="0"/>
+                      <w:numId w:val="2"/>
+                    </w:numPr>
+                    <w:rPr>
+                      <w:rFonts w:ascii="Pericles" w:hAnsi="Pericles"/>
+                      <w:sz w:val="16"/>
+                      <w:szCs w:val="16"/>
+                    </w:rPr>
+                  </w:pPr>
+                  <w:r>
+                    <w:rPr>
+                      <w:rFonts w:ascii="Pericles" w:hAnsi="Pericles"/>
+                      <w:sz w:val="16"/>
+                      <w:szCs w:val="16"/>
+                    </w:rPr>
+                    <w:t>Improved Press</w:t>
+                  </w:r>
+                </w:p>
+                <w:p>
+                  <w:pPr>
+                    <w:pStyle w:val="ListParagraph"/>
+                    <w:numPr>
+                      <w:ilvl w:val="0"/>
+                      <w:numId w:val="2"/>
+                    </w:numPr>
+                    <w:rPr>
+                      <w:rFonts w:ascii="Pericles" w:hAnsi="Pericles"/>
+                      <w:sz w:val="16"/>
+                      <w:szCs w:val="16"/>
+                    </w:rPr>
+                  </w:pPr>
+                  <w:r>
+                    <w:rPr>
+                      <w:rFonts w:ascii="Pericles" w:hAnsi="Pericles"/>
+                      <w:sz w:val="16"/>
+                      <w:szCs w:val="16"/>
+                    </w:rPr>
+                    <w:t>K</w:t>
+                  </w:r>
+                  <w:r>
+                    <w:rPr>
+                      <w:rFonts w:ascii="Pericles" w:hAnsi="Pericles"/>
+                      <w:sz w:val="16"/>
+                      <w:szCs w:val="16"/>
+                    </w:rPr>
+                    <w:t>nockdown Blow(3)</w:t>
+                  </w:r>
+                </w:p>
+                <w:p>
+                  <w:pPr>
+                    <w:pStyle w:val="ListParagraph"/>
+                    <w:numPr>
+                      <w:ilvl w:val="0"/>
+                      <w:numId w:val="2"/>
+                    </w:numPr>
+                    <w:rPr>
+                      <w:rFonts w:ascii="Pericles" w:hAnsi="Pericles"/>
+                      <w:sz w:val="16"/>
+                      <w:szCs w:val="16"/>
+                    </w:rPr>
+                  </w:pPr>
+                  <w:r>
+                    <w:rPr>
+                      <w:rFonts w:ascii="Pericles" w:hAnsi="Pericles"/>
+                      <w:sz w:val="16"/>
+                      <w:szCs w:val="16"/>
+                    </w:rPr>
+                    <w:t>Offensive Stance</w:t>
+                  </w:r>
+                </w:p>
+                <w:p>
+                  <w:pPr>
+                    <w:pStyle w:val="ListParagraph"/>
+                    <w:numPr>
+                      <w:ilvl w:val="0"/>
+                      <w:numId w:val="2"/>
+                    </w:numPr>
+                    <w:rPr>
+                      <w:rFonts w:ascii="Pericles" w:hAnsi="Pericles"/>
+                      <w:sz w:val="16"/>
+                      <w:szCs w:val="16"/>
+                    </w:rPr>
+                  </w:pPr>
+                  <w:r>
+                    <w:rPr>
+                      <w:rFonts w:ascii="Pericles" w:hAnsi="Pericles"/>
+                      <w:sz w:val="16"/>
+                      <w:szCs w:val="16"/>
+                    </w:rPr>
+                    <w:t>Wade In</w:t>
+                  </w:r>
+                </w:p>
+              </w:tc>
+              <w:tc>
+                <w:tcPr>
+                  <w:tcW w:w="3041" w:type="dxa"/>
+                </w:tcPr>
+                <w:p>
+                  <w:pPr>
+                    <w:pStyle w:val="ListParagraph"/>
+                    <w:numPr>
+                      <w:ilvl w:val="0"/>
+                      <w:numId w:val="2"/>
+                    </w:numPr>
+                    <w:rPr>
+                      <w:rFonts w:ascii="Pericles" w:hAnsi="Pericles"/>
+                      <w:sz w:val="16"/>
+                      <w:szCs w:val="16"/>
+                    </w:rPr>
+                  </w:pPr>
+                  <w:r>
+                    <w:rPr>
+                      <w:rFonts w:ascii="Pericles" w:hAnsi="Pericles"/>
+                      <w:sz w:val="16"/>
+                      <w:szCs w:val="16"/>
+                    </w:rPr>
+                    <w:t>Armsman II</w:t>
+                  </w:r>
+                </w:p>
+                <w:p>
+                  <w:pPr>
+                    <w:pStyle w:val="ListParagraph"/>
+                    <w:numPr>
+                      <w:ilvl w:val="0"/>
+                      <w:numId w:val="2"/>
+                    </w:numPr>
+                    <w:rPr>
+                      <w:rFonts w:ascii="Pericles" w:hAnsi="Pericles"/>
+                      <w:sz w:val="16"/>
+                      <w:szCs w:val="16"/>
+                    </w:rPr>
+                  </w:pPr>
+                  <w:r>
+                    <w:rPr>
+                      <w:rFonts w:ascii="Pericles" w:hAnsi="Pericles"/>
+                      <w:sz w:val="16"/>
+                      <w:szCs w:val="16"/>
+                    </w:rPr>
+                    <w:t>Hammer Down</w:t>
+                  </w:r>
+                </w:p>
+                <w:p>
+                  <w:pPr>
+                    <w:pStyle w:val="ListParagraph"/>
+                    <w:numPr>
+                      <w:ilvl w:val="0"/>
+                      <w:numId w:val="2"/>
+                    </w:numPr>
+                    <w:rPr>
+                      <w:rFonts w:ascii="Pericles" w:hAnsi="Pericles"/>
+                      <w:sz w:val="16"/>
+                      <w:szCs w:val="16"/>
+                    </w:rPr>
+                  </w:pPr>
+                  <w:r>
+                    <w:rPr>
+                      <w:rFonts w:ascii="Pericles" w:hAnsi="Pericles"/>
+                      <w:sz w:val="16"/>
+                      <w:szCs w:val="16"/>
+                    </w:rPr>
+                    <w:t>Hit Points +2</w:t>
+                  </w:r>
+                </w:p>
+                <w:p>
+                  <w:pPr>
+                    <w:pStyle w:val="ListParagraph"/>
+                    <w:numPr>
+                      <w:ilvl w:val="0"/>
+                      <w:numId w:val="2"/>
+                    </w:numPr>
+                    <w:rPr>
+                      <w:rFonts w:ascii="Pericles" w:hAnsi="Pericles"/>
+                      <w:sz w:val="16"/>
+                      <w:szCs w:val="16"/>
+                    </w:rPr>
+                  </w:pPr>
+                  <w:r>
+                    <w:rPr>
+                      <w:rFonts w:ascii="Pericles" w:hAnsi="Pericles"/>
+                      <w:sz w:val="16"/>
+                      <w:szCs w:val="16"/>
+                    </w:rPr>
+                    <w:t>Improved Charge II</w:t>
+                  </w:r>
+                </w:p>
+                <w:p>
+                  <w:pPr>
+                    <w:pStyle w:val="ListParagraph"/>
+                    <w:numPr>
+                      <w:ilvl w:val="0"/>
+                      <w:numId w:val="2"/>
+                    </w:numPr>
+                    <w:rPr>
+                      <w:rFonts w:ascii="Pericles" w:hAnsi="Pericles"/>
+                      <w:sz w:val="16"/>
+                      <w:szCs w:val="16"/>
+                    </w:rPr>
+                  </w:pPr>
+                  <w:r>
+                    <w:rPr>
+                      <w:rFonts w:ascii="Pericles" w:hAnsi="Pericles"/>
+                      <w:sz w:val="16"/>
+                      <w:szCs w:val="16"/>
+                    </w:rPr>
+                    <w:t>Knockdown Blow(5)</w:t>
+                  </w:r>
+                </w:p>
+                <w:p>
+                  <w:pPr>
+                    <w:pStyle w:val="ListParagraph"/>
+                    <w:numPr>
+                      <w:ilvl w:val="0"/>
+                      <w:numId w:val="2"/>
+                    </w:numPr>
+                    <w:rPr>
+                      <w:rFonts w:ascii="Pericles" w:hAnsi="Pericles"/>
+                      <w:sz w:val="16"/>
+                      <w:szCs w:val="16"/>
+                    </w:rPr>
+                  </w:pPr>
+                  <w:r>
+                    <w:rPr>
+                      <w:rFonts w:ascii="Pericles" w:hAnsi="Pericles"/>
+                      <w:sz w:val="16"/>
+                      <w:szCs w:val="16"/>
+                    </w:rPr>
+                    <w:t>Reinforced</w:t>
+                  </w:r>
+                </w:p>
+                <w:p>
+                  <w:pPr>
+                    <w:pStyle w:val="ListParagraph"/>
+                    <w:numPr>
+                      <w:ilvl w:val="0"/>
+                      <w:numId w:val="2"/>
+                    </w:numPr>
+                    <w:rPr>
+                      <w:rFonts w:ascii="Pericles" w:hAnsi="Pericles"/>
+                      <w:sz w:val="16"/>
+                      <w:szCs w:val="16"/>
+                    </w:rPr>
+                  </w:pPr>
+                  <w:r>
+                    <w:rPr>
+                      <w:rFonts w:ascii="Pericles" w:hAnsi="Pericles"/>
+                      <w:sz w:val="16"/>
+                      <w:szCs w:val="16"/>
+                    </w:rPr>
+                    <w:t>Stunning Blow(2)</w:t>
+                  </w:r>
+                </w:p>
+                <w:p>
+                  <w:pPr>
+                    <w:pStyle w:val="ListParagraph"/>
+                    <w:ind w:left="360"/>
+                    <w:rPr>
+                      <w:rFonts w:ascii="Pericles" w:hAnsi="Pericles"/>
+                      <w:sz w:val="16"/>
+                      <w:szCs w:val="16"/>
+                    </w:rPr>
+                  </w:pPr>
+                </w:p>
+                <w:p>
+                  <w:pPr>
+                    <w:rPr>
+                      <w:rFonts w:ascii="Pericles" w:hAnsi="Pericles"/>
+                      <w:sz w:val="16"/>
+                      <w:szCs w:val="16"/>
+                    </w:rPr>
+                  </w:pPr>
+                </w:p>
+              </w:tc>
+              <w:tc>
+                <w:tcPr>
+                  <w:tcW w:w="3042" w:type="dxa"/>
+                </w:tcPr>
+                <w:p>
+                  <w:pPr>
+                    <w:pStyle w:val="ListParagraph"/>
+                    <w:numPr>
+                      <w:ilvl w:val="0"/>
+                      <w:numId w:val="2"/>
+                    </w:numPr>
+                    <w:rPr>
+                      <w:rFonts w:ascii="Pericles" w:hAnsi="Pericles"/>
+                      <w:sz w:val="16"/>
+                      <w:szCs w:val="16"/>
+                    </w:rPr>
+                  </w:pPr>
+                  <w:r>
+                    <w:rPr>
+                      <w:rFonts w:ascii="Pericles" w:hAnsi="Pericles"/>
+                      <w:sz w:val="16"/>
+                      <w:szCs w:val="16"/>
+                    </w:rPr>
+                    <w:t>Hit Points +2</w:t>
+                  </w:r>
+                </w:p>
+                <w:p>
+                  <w:pPr>
+                    <w:pStyle w:val="ListParagraph"/>
+                    <w:numPr>
+                      <w:ilvl w:val="0"/>
+                      <w:numId w:val="2"/>
+                    </w:numPr>
+                    <w:rPr>
+                      <w:rFonts w:ascii="Pericles" w:hAnsi="Pericles"/>
+                      <w:sz w:val="16"/>
+                      <w:szCs w:val="16"/>
+                    </w:rPr>
+                  </w:pPr>
+                  <w:r>
+                    <w:rPr>
+                      <w:rFonts w:ascii="Pericles" w:hAnsi="Pericles"/>
+                      <w:sz w:val="16"/>
+                      <w:szCs w:val="16"/>
+                    </w:rPr>
+                    <w:t>Knockdown Blow(7)</w:t>
+                  </w:r>
+                </w:p>
+                <w:p>
+                  <w:pPr>
+                    <w:pStyle w:val="ListParagraph"/>
+                    <w:numPr>
+                      <w:ilvl w:val="0"/>
+                      <w:numId w:val="2"/>
+                    </w:numPr>
+                    <w:rPr>
+                      <w:rFonts w:ascii="Pericles" w:hAnsi="Pericles"/>
+                      <w:sz w:val="16"/>
+                      <w:szCs w:val="16"/>
+                    </w:rPr>
+                  </w:pPr>
+                  <w:r>
+                    <w:rPr>
+                      <w:rFonts w:ascii="Pericles" w:hAnsi="Pericles"/>
+                      <w:sz w:val="16"/>
+                      <w:szCs w:val="16"/>
+                    </w:rPr>
+                    <w:t>Overhand Swing</w:t>
+                  </w:r>
+                </w:p>
+                <w:p>
+                  <w:pPr>
+                    <w:pStyle w:val="ListParagraph"/>
+                    <w:numPr>
+                      <w:ilvl w:val="0"/>
+                      <w:numId w:val="2"/>
+                    </w:numPr>
+                    <w:rPr>
+                      <w:rFonts w:ascii="Pericles" w:hAnsi="Pericles"/>
+                      <w:sz w:val="16"/>
+                      <w:szCs w:val="16"/>
+                    </w:rPr>
+                  </w:pPr>
+                  <w:r>
+                    <w:rPr>
+                      <w:rFonts w:ascii="Pericles" w:hAnsi="Pericles"/>
+                      <w:sz w:val="16"/>
+                      <w:szCs w:val="16"/>
+                    </w:rPr>
+                    <w:t>Stunning Blow(3)</w:t>
+                  </w:r>
+                </w:p>
+                <w:p>
+                  <w:pPr>
+                    <w:pStyle w:val="ListParagraph"/>
+                    <w:numPr>
+                      <w:ilvl w:val="0"/>
+                      <w:numId w:val="2"/>
+                    </w:numPr>
+                    <w:rPr>
+                      <w:rFonts w:ascii="Pericles" w:hAnsi="Pericles"/>
+                      <w:sz w:val="16"/>
+                      <w:szCs w:val="16"/>
+                    </w:rPr>
+                  </w:pPr>
+                  <w:r>
+                    <w:rPr>
+                      <w:rFonts w:ascii="Pericles" w:hAnsi="Pericles"/>
+                      <w:sz w:val="16"/>
+                      <w:szCs w:val="16"/>
+                    </w:rPr>
+                    <w:t>Wide Arc</w:t>
+                  </w:r>
+                </w:p>
+              </w:tc>
+            </w:tr>
+          </w:tbl>
+          <w:p>
+            <w:pPr>
+              <w:rPr>
+                <w:rFonts w:ascii="Pericles" w:hAnsi="Pericles"/>
+                <w:sz w:val="16"/>
+                <w:szCs w:val="16"/>
+              </w:rPr>
+            </w:pPr>
+          </w:p>
+        </w:tc>
+      </w:tr>
+      <w:tr>
+        <w:tc>
+          <w:tcPr>
+            <w:tcW w:w="9350" w:type="dxa"/>
+          </w:tcPr>
+          <w:p>
+            <w:pPr>
+              <w:rPr>
+                <w:rFonts w:ascii="Pericles" w:hAnsi="Pericles"/>
+                <w:b/>
+                <w:sz w:val="16"/>
+                <w:szCs w:val="16"/>
+              </w:rPr>
+            </w:pPr>
+            <w:r>
+              <w:rPr>
+                <w:rFonts w:ascii="Pericles" w:hAnsi="Pericles"/>
+                <w:b/>
+                <w:sz w:val="16"/>
+                <w:szCs w:val="16"/>
+              </w:rPr>
+              <w:t>Notes:</w:t>
+            </w:r>
+          </w:p>
+          <w:p>
+            <w:pPr>
+              <w:rPr>
+                <w:rFonts w:ascii="Pericles" w:hAnsi="Pericles"/>
+                <w:b/>
+                <w:sz w:val="16"/>
+                <w:szCs w:val="16"/>
+              </w:rPr>
+            </w:pPr>
+          </w:p>
+        </w:tc>
+      </w:tr>
+    </w:tbl>
+    <w:p/>
+    <w:tbl>
+      <w:tblPr>
+        <w:tblStyle w:val="TableGrid"/>
+        <w:tblW w:w="0" w:type="auto"/>
+        <w:tblLook w:val="04A0" w:firstRow="1" w:lastRow="0" w:firstColumn="1" w:lastColumn="0" w:noHBand="0" w:noVBand="1"/>
+      </w:tblPr>
+      <w:tblGrid>
+        <w:gridCol w:w="9350"/>
+      </w:tblGrid>
+      <w:tr>
+        <w:tc>
+          <w:tcPr>
+            <w:tcW w:w="9350" w:type="dxa"/>
+          </w:tcPr>
+          <w:p>
+            <w:pPr>
+              <w:rPr>
+                <w:rFonts w:ascii="Pericles" w:hAnsi="Pericles"/>
+                <w:b/>
+                <w:sz w:val="16"/>
+                <w:szCs w:val="16"/>
+              </w:rPr>
+            </w:pPr>
+            <w:r>
+              <w:rPr>
+                <w:rFonts w:ascii="Pericles" w:hAnsi="Pericles"/>
+                <w:b/>
+                <w:sz w:val="16"/>
+                <w:szCs w:val="16"/>
+              </w:rPr>
+              <w:t>Phalanx</w:t>
+            </w:r>
+          </w:p>
+        </w:tc>
+      </w:tr>
+      <w:tr>
+        <w:tc>
+          <w:tcPr>
+            <w:tcW w:w="9350" w:type="dxa"/>
+          </w:tcPr>
+          <w:p>
+            <w:pPr>
+              <w:rPr>
+                <w:rFonts w:ascii="Pericles" w:hAnsi="Pericles"/>
+                <w:sz w:val="16"/>
+                <w:szCs w:val="16"/>
+              </w:rPr>
+            </w:pPr>
+            <w:r>
+              <w:rPr>
+                <w:rFonts w:ascii="Pericles" w:hAnsi="Pericles"/>
+                <w:b/>
+                <w:sz w:val="16"/>
+                <w:szCs w:val="16"/>
+              </w:rPr>
+              <w:t>Requirements:</w:t>
+            </w:r>
+            <w:r>
+              <w:rPr>
+                <w:rFonts w:ascii="Pericles" w:hAnsi="Pericles"/>
+                <w:sz w:val="16"/>
+                <w:szCs w:val="16"/>
+              </w:rPr>
+              <w:t xml:space="preserve"> </w:t>
+            </w:r>
+            <w:r>
+              <w:rPr>
+                <w:rFonts w:ascii="Pericles" w:hAnsi="Pericles"/>
+                <w:sz w:val="16"/>
+                <w:szCs w:val="16"/>
+              </w:rPr>
+              <w:t>One Hand+Shield</w:t>
+            </w:r>
+          </w:p>
+        </w:tc>
+      </w:tr>
+      <w:tr>
+        <w:tc>
+          <w:tcPr>
+            <w:tcW w:w="9350" w:type="dxa"/>
+          </w:tcPr>
+          <w:p>
+            <w:pPr>
+              <w:rPr>
+                <w:rFonts w:ascii="Pericles" w:hAnsi="Pericles"/>
+                <w:b/>
+                <w:sz w:val="16"/>
+                <w:szCs w:val="16"/>
+              </w:rPr>
+            </w:pPr>
+            <w:r>
+              <w:rPr>
+                <w:rFonts w:ascii="Pericles" w:hAnsi="Pericles"/>
+                <w:b/>
+                <w:sz w:val="16"/>
+                <w:szCs w:val="16"/>
+              </w:rPr>
+              <w:t>Talents:</w:t>
+            </w:r>
+          </w:p>
+          <w:tbl>
+            <w:tblPr>
+              <w:tblStyle w:val="TableGrid"/>
+              <w:tblW w:w="0" w:type="auto"/>
+              <w:tblBorders>
+                <w:top w:val="none" w:sz="0" w:space="0" w:color="auto"/>
+                <w:left w:val="none" w:sz="0" w:space="0" w:color="auto"/>
+                <w:bottom w:val="none" w:sz="0" w:space="0" w:color="auto"/>
+                <w:right w:val="none" w:sz="0" w:space="0" w:color="auto"/>
+                <w:insideH w:val="none" w:sz="0" w:space="0" w:color="auto"/>
+                <w:insideV w:val="none" w:sz="0" w:space="0" w:color="auto"/>
+              </w:tblBorders>
+              <w:tblLook w:val="04A0" w:firstRow="1" w:lastRow="0" w:firstColumn="1" w:lastColumn="0" w:noHBand="0" w:noVBand="1"/>
+            </w:tblPr>
+            <w:tblGrid>
+              <w:gridCol w:w="3041"/>
+              <w:gridCol w:w="3041"/>
+              <w:gridCol w:w="3042"/>
+            </w:tblGrid>
+            <w:tr>
+              <w:tc>
+                <w:tcPr>
+                  <w:tcW w:w="3041" w:type="dxa"/>
+                </w:tcPr>
+                <w:p>
+                  <w:pPr>
+                    <w:rPr>
+                      <w:rFonts w:ascii="Pericles" w:hAnsi="Pericles"/>
+                      <w:b/>
+                      <w:sz w:val="16"/>
+                      <w:szCs w:val="16"/>
+                    </w:rPr>
+                  </w:pPr>
+                  <w:r>
+                    <w:rPr>
+                      <w:rFonts w:ascii="Pericles" w:hAnsi="Pericles"/>
+                      <w:b/>
+                      <w:sz w:val="16"/>
+                      <w:szCs w:val="16"/>
+                    </w:rPr>
+                    <w:t>Level 1</w:t>
+                  </w:r>
+                </w:p>
+              </w:tc>
+              <w:tc>
+                <w:tcPr>
+                  <w:tcW w:w="3041" w:type="dxa"/>
+                </w:tcPr>
+                <w:p>
+                  <w:pPr>
+                    <w:rPr>
+                      <w:rFonts w:ascii="Pericles" w:hAnsi="Pericles"/>
+                      <w:b/>
+                      <w:sz w:val="16"/>
+                      <w:szCs w:val="16"/>
+                    </w:rPr>
+                  </w:pPr>
+                  <w:r>
+                    <w:rPr>
+                      <w:rFonts w:ascii="Pericles" w:hAnsi="Pericles"/>
+                      <w:b/>
+                      <w:sz w:val="16"/>
+                      <w:szCs w:val="16"/>
+                    </w:rPr>
+                    <w:t>Level 5</w:t>
+                  </w:r>
+                </w:p>
+              </w:tc>
+              <w:tc>
+                <w:tcPr>
+                  <w:tcW w:w="3042" w:type="dxa"/>
+                </w:tcPr>
+                <w:p>
+                  <w:pPr>
+                    <w:rPr>
+                      <w:rFonts w:ascii="Pericles" w:hAnsi="Pericles"/>
+                      <w:b/>
+                      <w:sz w:val="16"/>
+                      <w:szCs w:val="16"/>
+                    </w:rPr>
+                  </w:pPr>
+                  <w:r>
+                    <w:rPr>
+                      <w:rFonts w:ascii="Pericles" w:hAnsi="Pericles"/>
+                      <w:b/>
+                      <w:sz w:val="16"/>
+                      <w:szCs w:val="16"/>
+                    </w:rPr>
+                    <w:t>Level 9</w:t>
+                  </w:r>
+                </w:p>
+              </w:tc>
+            </w:tr>
+            <w:tr>
+              <w:tc>
+                <w:tcPr>
+                  <w:tcW w:w="3041" w:type="dxa"/>
+                </w:tcPr>
+                <w:p>
+                  <w:pPr>
+                    <w:pStyle w:val="ListParagraph"/>
+                    <w:numPr>
+                      <w:ilvl w:val="0"/>
+                      <w:numId w:val="2"/>
+                    </w:numPr>
+                    <w:rPr>
+                      <w:rFonts w:ascii="Pericles" w:hAnsi="Pericles"/>
+                      <w:sz w:val="16"/>
+                      <w:szCs w:val="16"/>
+                    </w:rPr>
+                  </w:pPr>
+                  <w:r>
+                    <w:rPr>
+                      <w:rFonts w:ascii="Pericles" w:hAnsi="Pericles"/>
+                      <w:sz w:val="16"/>
+                      <w:szCs w:val="16"/>
+                    </w:rPr>
+                    <w:t>Bonus Block(1)</w:t>
+                  </w:r>
+                </w:p>
+                <w:p>
+                  <w:pPr>
+                    <w:pStyle w:val="ListParagraph"/>
+                    <w:numPr>
+                      <w:ilvl w:val="0"/>
+                      <w:numId w:val="2"/>
+                    </w:numPr>
+                    <w:rPr>
+                      <w:rFonts w:ascii="Pericles" w:hAnsi="Pericles"/>
+                      <w:sz w:val="16"/>
+                      <w:szCs w:val="16"/>
+                    </w:rPr>
+                  </w:pPr>
+                  <w:r>
+                    <w:rPr>
+                      <w:rFonts w:ascii="Pericles" w:hAnsi="Pericles"/>
+                      <w:sz w:val="16"/>
+                      <w:szCs w:val="16"/>
+                    </w:rPr>
+                    <w:t>Defensive Stance</w:t>
+                  </w:r>
+                </w:p>
+                <w:p>
+                  <w:pPr>
+                    <w:pStyle w:val="ListParagraph"/>
+                    <w:numPr>
+                      <w:ilvl w:val="0"/>
+                      <w:numId w:val="2"/>
+                    </w:numPr>
+                    <w:rPr>
+                      <w:rFonts w:ascii="Pericles" w:hAnsi="Pericles"/>
+                      <w:sz w:val="16"/>
+                      <w:szCs w:val="16"/>
+                    </w:rPr>
+                  </w:pPr>
+                  <w:r>
+                    <w:rPr>
+                      <w:rFonts w:ascii="Pericles" w:hAnsi="Pericles"/>
+                      <w:sz w:val="16"/>
+                      <w:szCs w:val="16"/>
+                    </w:rPr>
+                    <w:t>Improved Charge</w:t>
+                  </w:r>
+                </w:p>
+                <w:p>
+                  <w:pPr>
+                    <w:pStyle w:val="ListParagraph"/>
+                    <w:numPr>
+                      <w:ilvl w:val="0"/>
+                      <w:numId w:val="2"/>
+                    </w:numPr>
+                    <w:rPr>
+                      <w:rFonts w:ascii="Pericles" w:hAnsi="Pericles"/>
+                      <w:sz w:val="16"/>
+                      <w:szCs w:val="16"/>
+                    </w:rPr>
+                  </w:pPr>
+                  <w:r>
+                    <w:rPr>
+                      <w:rFonts w:ascii="Pericles" w:hAnsi="Pericles"/>
+                      <w:sz w:val="16"/>
+                      <w:szCs w:val="16"/>
+                    </w:rPr>
+                    <w:t>Improved Give Ground I</w:t>
+                  </w:r>
+                </w:p>
+                <w:p>
+                  <w:pPr>
+                    <w:pStyle w:val="ListParagraph"/>
+                    <w:numPr>
+                      <w:ilvl w:val="0"/>
+                      <w:numId w:val="2"/>
+                    </w:numPr>
+                    <w:rPr>
+                      <w:rFonts w:ascii="Pericles" w:hAnsi="Pericles"/>
+                      <w:sz w:val="16"/>
+                      <w:szCs w:val="16"/>
+                    </w:rPr>
+                  </w:pPr>
+                  <w:r>
+                    <w:rPr>
+                      <w:rFonts w:ascii="Pericles" w:hAnsi="Pericles"/>
+                      <w:sz w:val="16"/>
+                      <w:szCs w:val="16"/>
+                    </w:rPr>
+                    <w:t>Offensive Stance</w:t>
+                  </w:r>
+                </w:p>
+                <w:p>
+                  <w:pPr>
+                    <w:pStyle w:val="ListParagraph"/>
+                    <w:numPr>
+                      <w:ilvl w:val="0"/>
+                      <w:numId w:val="2"/>
+                    </w:numPr>
+                    <w:rPr>
+                      <w:rFonts w:ascii="Pericles" w:hAnsi="Pericles"/>
+                      <w:sz w:val="16"/>
+                      <w:szCs w:val="16"/>
+                    </w:rPr>
+                  </w:pPr>
+                  <w:r>
+                    <w:rPr>
+                      <w:rFonts w:ascii="Pericles" w:hAnsi="Pericles"/>
+                      <w:sz w:val="16"/>
+                      <w:szCs w:val="16"/>
+                    </w:rPr>
+                    <w:t>Pack Fighter</w:t>
+                  </w:r>
+                </w:p>
+                <w:p>
+                  <w:pPr>
+                    <w:pStyle w:val="ListParagraph"/>
+                    <w:numPr>
+                      <w:ilvl w:val="0"/>
+                      <w:numId w:val="2"/>
+                    </w:numPr>
+                    <w:rPr>
+                      <w:rFonts w:ascii="Pericles" w:hAnsi="Pericles"/>
+                      <w:sz w:val="16"/>
+                      <w:szCs w:val="16"/>
+                    </w:rPr>
+                  </w:pPr>
+                  <w:r>
+                    <w:rPr>
+                      <w:rFonts w:ascii="Pericles" w:hAnsi="Pericles"/>
+                      <w:sz w:val="16"/>
+                      <w:szCs w:val="16"/>
+                    </w:rPr>
+                    <w:t>Phalanx</w:t>
+                  </w:r>
+                </w:p>
+                <w:p>
+                  <w:pPr>
+                    <w:rPr>
+                      <w:rFonts w:ascii="Pericles" w:hAnsi="Pericles"/>
+                      <w:sz w:val="16"/>
+                      <w:szCs w:val="16"/>
+                    </w:rPr>
+                  </w:pPr>
+                </w:p>
+              </w:tc>
+              <w:tc>
+                <w:tcPr>
+                  <w:tcW w:w="3041" w:type="dxa"/>
+                </w:tcPr>
+                <w:p>
+                  <w:pPr>
+                    <w:pStyle w:val="ListParagraph"/>
+                    <w:numPr>
+                      <w:ilvl w:val="0"/>
+                      <w:numId w:val="2"/>
+                    </w:numPr>
+                    <w:rPr>
+                      <w:rFonts w:ascii="Pericles" w:hAnsi="Pericles"/>
+                      <w:sz w:val="16"/>
+                      <w:szCs w:val="16"/>
+                    </w:rPr>
+                  </w:pPr>
+                  <w:r>
+                    <w:rPr>
+                      <w:rFonts w:ascii="Pericles" w:hAnsi="Pericles"/>
+                      <w:sz w:val="16"/>
+                      <w:szCs w:val="16"/>
+                    </w:rPr>
+                    <w:t>Bonus Block(2)</w:t>
+                  </w:r>
+                </w:p>
+                <w:p>
+                  <w:pPr>
+                    <w:pStyle w:val="ListParagraph"/>
+                    <w:numPr>
+                      <w:ilvl w:val="0"/>
+                      <w:numId w:val="2"/>
+                    </w:numPr>
+                    <w:rPr>
+                      <w:rFonts w:ascii="Pericles" w:hAnsi="Pericles"/>
+                      <w:sz w:val="16"/>
+                      <w:szCs w:val="16"/>
+                    </w:rPr>
+                  </w:pPr>
+                  <w:r>
+                    <w:rPr>
+                      <w:rFonts w:ascii="Pericles" w:hAnsi="Pericles"/>
+                      <w:sz w:val="16"/>
+                      <w:szCs w:val="16"/>
+                    </w:rPr>
+                    <w:t>Hold the Line</w:t>
+                  </w:r>
+                </w:p>
+                <w:p>
+                  <w:pPr>
+                    <w:pStyle w:val="ListParagraph"/>
+                    <w:numPr>
+                      <w:ilvl w:val="0"/>
+                      <w:numId w:val="2"/>
+                    </w:numPr>
+                    <w:rPr>
+                      <w:rFonts w:ascii="Pericles" w:hAnsi="Pericles"/>
+                      <w:sz w:val="16"/>
+                      <w:szCs w:val="16"/>
+                    </w:rPr>
+                  </w:pPr>
+                  <w:r>
+                    <w:rPr>
+                      <w:rFonts w:ascii="Pericles" w:hAnsi="Pericles"/>
+                      <w:sz w:val="16"/>
+                      <w:szCs w:val="16"/>
+                    </w:rPr>
+                    <w:t>Improved Give Ground II</w:t>
+                  </w:r>
+                </w:p>
+                <w:p>
+                  <w:pPr>
+                    <w:pStyle w:val="ListParagraph"/>
+                    <w:numPr>
+                      <w:ilvl w:val="0"/>
+                      <w:numId w:val="2"/>
+                    </w:numPr>
+                    <w:rPr>
+                      <w:rFonts w:ascii="Pericles" w:hAnsi="Pericles"/>
+                      <w:sz w:val="16"/>
+                      <w:szCs w:val="16"/>
+                    </w:rPr>
+                  </w:pPr>
+                  <w:r>
+                    <w:rPr>
+                      <w:rFonts w:ascii="Pericles" w:hAnsi="Pericles"/>
+                      <w:sz w:val="16"/>
+                      <w:szCs w:val="16"/>
+                    </w:rPr>
+                    <w:t>Into The Breach</w:t>
+                  </w:r>
+                  <w:r>
+                    <w:rPr>
+                      <w:rFonts w:ascii="Pericles" w:hAnsi="Pericles"/>
+                      <w:sz w:val="16"/>
+                      <w:szCs w:val="16"/>
+                    </w:rPr>
+                    <w:t xml:space="preserve"> I</w:t>
+                  </w:r>
+                </w:p>
+                <w:p>
+                  <w:pPr>
+                    <w:pStyle w:val="ListParagraph"/>
+                    <w:numPr>
+                      <w:ilvl w:val="0"/>
+                      <w:numId w:val="2"/>
+                    </w:numPr>
+                    <w:rPr>
+                      <w:rFonts w:ascii="Pericles" w:hAnsi="Pericles"/>
+                      <w:sz w:val="16"/>
+                      <w:szCs w:val="16"/>
+                    </w:rPr>
+                  </w:pPr>
+                  <w:r>
+                    <w:rPr>
+                      <w:rFonts w:ascii="Pericles" w:hAnsi="Pericles"/>
+                      <w:sz w:val="16"/>
+                      <w:szCs w:val="16"/>
+                    </w:rPr>
+                    <w:t>Keep Fighting</w:t>
+                  </w:r>
+                </w:p>
+                <w:p>
+                  <w:pPr>
+                    <w:pStyle w:val="ListParagraph"/>
+                    <w:numPr>
+                      <w:ilvl w:val="0"/>
+                      <w:numId w:val="2"/>
+                    </w:numPr>
+                    <w:rPr>
+                      <w:rFonts w:ascii="Pericles" w:hAnsi="Pericles"/>
+                      <w:sz w:val="16"/>
+                      <w:szCs w:val="16"/>
+                    </w:rPr>
+                  </w:pPr>
+                  <w:r>
+                    <w:rPr>
+                      <w:rFonts w:ascii="Pericles" w:hAnsi="Pericles"/>
+                      <w:sz w:val="16"/>
+                      <w:szCs w:val="16"/>
+                    </w:rPr>
+                    <w:t>Shift The Line</w:t>
+                  </w:r>
+                </w:p>
+                <w:p>
+                  <w:pPr>
+                    <w:pStyle w:val="ListParagraph"/>
+                    <w:numPr>
+                      <w:ilvl w:val="0"/>
+                      <w:numId w:val="2"/>
+                    </w:numPr>
+                    <w:rPr>
+                      <w:rFonts w:ascii="Pericles" w:hAnsi="Pericles"/>
+                      <w:sz w:val="16"/>
+                      <w:szCs w:val="16"/>
+                    </w:rPr>
+                  </w:pPr>
+                  <w:r>
+                    <w:rPr>
+                      <w:rFonts w:ascii="Pericles" w:hAnsi="Pericles"/>
+                      <w:sz w:val="16"/>
+                      <w:szCs w:val="16"/>
+                    </w:rPr>
+                    <w:t>Zone of Control I</w:t>
+                  </w:r>
+                </w:p>
+                <w:p>
+                  <w:pPr>
+                    <w:pStyle w:val="ListParagraph"/>
+                    <w:ind w:left="360"/>
+                    <w:rPr>
+                      <w:rFonts w:ascii="Pericles" w:hAnsi="Pericles"/>
+                      <w:sz w:val="16"/>
+                      <w:szCs w:val="16"/>
+                    </w:rPr>
+                  </w:pPr>
+                </w:p>
+                <w:p>
+                  <w:pPr>
+                    <w:rPr>
+                      <w:rFonts w:ascii="Pericles" w:hAnsi="Pericles"/>
+                      <w:sz w:val="16"/>
+                      <w:szCs w:val="16"/>
+                    </w:rPr>
+                  </w:pPr>
+                </w:p>
+              </w:tc>
+              <w:tc>
+                <w:tcPr>
+                  <w:tcW w:w="3042" w:type="dxa"/>
+                </w:tcPr>
+                <w:p>
+                  <w:pPr>
+                    <w:pStyle w:val="ListParagraph"/>
+                    <w:numPr>
+                      <w:ilvl w:val="0"/>
+                      <w:numId w:val="2"/>
+                    </w:numPr>
+                    <w:rPr>
+                      <w:rFonts w:ascii="Pericles" w:hAnsi="Pericles"/>
+                      <w:sz w:val="16"/>
+                      <w:szCs w:val="16"/>
+                    </w:rPr>
+                  </w:pPr>
+                  <w:r>
+                    <w:rPr>
+                      <w:rFonts w:ascii="Pericles" w:hAnsi="Pericles"/>
+                      <w:sz w:val="16"/>
+                      <w:szCs w:val="16"/>
+                    </w:rPr>
+                    <w:t>Into The Breach II</w:t>
+                  </w:r>
+                </w:p>
+                <w:p>
+                  <w:pPr>
+                    <w:pStyle w:val="ListParagraph"/>
+                    <w:numPr>
+                      <w:ilvl w:val="0"/>
+                      <w:numId w:val="2"/>
+                    </w:numPr>
+                    <w:rPr>
+                      <w:rFonts w:ascii="Pericles" w:hAnsi="Pericles"/>
+                      <w:sz w:val="16"/>
+                      <w:szCs w:val="16"/>
+                    </w:rPr>
+                  </w:pPr>
+                  <w:r>
+                    <w:rPr>
+                      <w:rFonts w:ascii="Pericles" w:hAnsi="Pericles"/>
+                      <w:sz w:val="16"/>
+                      <w:szCs w:val="16"/>
+                    </w:rPr>
+                    <w:t>Volley Fire</w:t>
+                  </w:r>
+                </w:p>
+                <w:p>
+                  <w:pPr>
+                    <w:pStyle w:val="ListParagraph"/>
+                    <w:numPr>
+                      <w:ilvl w:val="0"/>
+                      <w:numId w:val="2"/>
+                    </w:numPr>
+                    <w:rPr>
+                      <w:rFonts w:ascii="Pericles" w:hAnsi="Pericles"/>
+                      <w:sz w:val="16"/>
+                      <w:szCs w:val="16"/>
+                    </w:rPr>
+                  </w:pPr>
+                  <w:r>
+                    <w:rPr>
+                      <w:rFonts w:ascii="Pericles" w:hAnsi="Pericles"/>
+                      <w:sz w:val="16"/>
+                      <w:szCs w:val="16"/>
+                    </w:rPr>
+                    <w:t>Zone of Control II</w:t>
+                  </w:r>
+                </w:p>
+              </w:tc>
+            </w:tr>
+          </w:tbl>
+          <w:p>
+            <w:pPr>
+              <w:rPr>
+                <w:rFonts w:ascii="Pericles" w:hAnsi="Pericles"/>
+                <w:sz w:val="16"/>
+                <w:szCs w:val="16"/>
+              </w:rPr>
+            </w:pPr>
+          </w:p>
+        </w:tc>
+      </w:tr>
+      <w:tr>
+        <w:tc>
+          <w:tcPr>
+            <w:tcW w:w="9350" w:type="dxa"/>
+          </w:tcPr>
+          <w:p>
+            <w:pPr>
+              <w:rPr>
+                <w:rFonts w:ascii="Pericles" w:hAnsi="Pericles"/>
+                <w:b/>
+                <w:sz w:val="16"/>
+                <w:szCs w:val="16"/>
+              </w:rPr>
+            </w:pPr>
+            <w:r>
+              <w:rPr>
+                <w:rFonts w:ascii="Pericles" w:hAnsi="Pericles"/>
+                <w:b/>
+                <w:sz w:val="16"/>
+                <w:szCs w:val="16"/>
+              </w:rPr>
+              <w:t>Notes:</w:t>
+            </w:r>
+          </w:p>
+          <w:p>
+            <w:pPr>
+              <w:rPr>
+                <w:rFonts w:ascii="Pericles" w:hAnsi="Pericles"/>
+                <w:b/>
+                <w:sz w:val="16"/>
+                <w:szCs w:val="16"/>
+              </w:rPr>
+            </w:pPr>
+          </w:p>
+        </w:tc>
+      </w:tr>
+    </w:tbl>
     <w:p/>
     <w:p/>
     <w:tbl>
@@ -8538,7 +9915,6 @@
                 <w:sz w:val="16"/>
                 <w:szCs w:val="16"/>
               </w:rPr>
-              <w:lastRenderedPageBreak/>
               <w:t>Animal Accuracy</w:t>
             </w:r>
           </w:p>
@@ -9504,6 +10880,7 @@
                 <w:sz w:val="16"/>
                 <w:szCs w:val="16"/>
               </w:rPr>
+              <w:lastRenderedPageBreak/>
               <w:t>Armored Sneak</w:t>
             </w:r>
           </w:p>
@@ -10353,7 +11730,6 @@
                 <w:sz w:val="16"/>
                 <w:szCs w:val="16"/>
               </w:rPr>
-              <w:lastRenderedPageBreak/>
               <w:t>Companion Sacrifice</w:t>
             </w:r>
           </w:p>
@@ -11240,6 +12616,7 @@
                 <w:sz w:val="16"/>
                 <w:szCs w:val="16"/>
               </w:rPr>
+              <w:lastRenderedPageBreak/>
               <w:t>Familiar Weaponry</w:t>
             </w:r>
           </w:p>
@@ -12056,8 +13433,7 @@
                 <w:sz w:val="16"/>
                 <w:szCs w:val="20"/>
               </w:rPr>
-              <w:lastRenderedPageBreak/>
-              <w:t>Greedy</w:t>
+              <w:t>Great Throw</w:t>
             </w:r>
           </w:p>
         </w:tc>
@@ -12067,6 +13443,11 @@
           </w:tcPr>
           <w:p>
             <w:pPr>
+              <w:pStyle w:val="ListParagraph"/>
+              <w:numPr>
+                <w:ilvl w:val="0"/>
+                <w:numId w:val="35"/>
+              </w:numPr>
               <w:rPr>
                 <w:rFonts w:ascii="Pericles" w:hAnsi="Pericles"/>
                 <w:sz w:val="16"/>
@@ -12079,7 +13460,29 @@
                 <w:sz w:val="16"/>
                 <w:szCs w:val="20"/>
               </w:rPr>
-              <w:t>When negotiating a reward for completing a quest or mercenery contract, you get a +2 to Trade checks</w:t>
+              <w:t>You may throw great weapons using your regular attack skill. Weapons thrown in this fashion do Dmg(-1) + Mus(-1) damage</w:t>
+            </w:r>
+          </w:p>
+          <w:p>
+            <w:pPr>
+              <w:pStyle w:val="ListParagraph"/>
+              <w:numPr>
+                <w:ilvl w:val="0"/>
+                <w:numId w:val="35"/>
+              </w:numPr>
+              <w:rPr>
+                <w:rFonts w:ascii="Pericles" w:hAnsi="Pericles"/>
+                <w:sz w:val="16"/>
+                <w:szCs w:val="20"/>
+              </w:rPr>
+            </w:pPr>
+            <w:r>
+              <w:rPr>
+                <w:rFonts w:ascii="Pericles" w:hAnsi="Pericles"/>
+                <w:sz w:val="16"/>
+                <w:szCs w:val="20"/>
+              </w:rPr>
+              <w:t>Thrown great weapons do full damage</w:t>
             </w:r>
           </w:p>
         </w:tc>
@@ -12094,16 +13497,16 @@
               <w:rPr>
                 <w:rFonts w:ascii="Pericles" w:hAnsi="Pericles"/>
                 <w:sz w:val="16"/>
-                <w:szCs w:val="16"/>
-              </w:rPr>
-            </w:pPr>
-            <w:r>
-              <w:rPr>
-                <w:rFonts w:ascii="Pericles" w:hAnsi="Pericles"/>
-                <w:sz w:val="16"/>
-                <w:szCs w:val="16"/>
-              </w:rPr>
-              <w:t>Hammer Down</w:t>
+                <w:szCs w:val="20"/>
+              </w:rPr>
+            </w:pPr>
+            <w:r>
+              <w:rPr>
+                <w:rFonts w:ascii="Pericles" w:hAnsi="Pericles"/>
+                <w:sz w:val="16"/>
+                <w:szCs w:val="20"/>
+              </w:rPr>
+              <w:t>Greedy</w:t>
             </w:r>
           </w:p>
         </w:tc>
@@ -12116,16 +13519,16 @@
               <w:rPr>
                 <w:rFonts w:ascii="Pericles" w:hAnsi="Pericles"/>
                 <w:sz w:val="16"/>
-                <w:szCs w:val="16"/>
-              </w:rPr>
-            </w:pPr>
-            <w:r>
-              <w:rPr>
-                <w:rFonts w:ascii="Pericles" w:hAnsi="Pericles"/>
-                <w:sz w:val="16"/>
-                <w:szCs w:val="16"/>
-              </w:rPr>
-              <w:t>You get +2 damage and pierce(3) on prone opponents</w:t>
+                <w:szCs w:val="20"/>
+              </w:rPr>
+            </w:pPr>
+            <w:r>
+              <w:rPr>
+                <w:rFonts w:ascii="Pericles" w:hAnsi="Pericles"/>
+                <w:sz w:val="16"/>
+                <w:szCs w:val="20"/>
+              </w:rPr>
+              <w:t>When negotiating a reward for completing a quest or mercenery contract, you get a +2 to Trade checks</w:t>
             </w:r>
           </w:p>
         </w:tc>
@@ -12149,7 +13552,7 @@
                 <w:sz w:val="16"/>
                 <w:szCs w:val="16"/>
               </w:rPr>
-              <w:t>Healing Hands</w:t>
+              <w:t>Hammer Down</w:t>
             </w:r>
           </w:p>
         </w:tc>
@@ -12171,7 +13574,7 @@
                 <w:sz w:val="16"/>
                 <w:szCs w:val="16"/>
               </w:rPr>
-              <w:t>You get a +1/die to all healing effects and spells</w:t>
+              <w:t>You get +2 damage and pierce(3) on prone opponents</w:t>
             </w:r>
           </w:p>
         </w:tc>
@@ -12195,6 +13598,98 @@
                 <w:sz w:val="16"/>
                 <w:szCs w:val="16"/>
               </w:rPr>
+              <w:t>Healing Hands</w:t>
+            </w:r>
+          </w:p>
+        </w:tc>
+        <w:tc>
+          <w:tcPr>
+            <w:tcW w:w="0" w:type="auto"/>
+          </w:tcPr>
+          <w:p>
+            <w:pPr>
+              <w:rPr>
+                <w:rFonts w:ascii="Pericles" w:hAnsi="Pericles"/>
+                <w:sz w:val="16"/>
+                <w:szCs w:val="16"/>
+              </w:rPr>
+            </w:pPr>
+            <w:r>
+              <w:rPr>
+                <w:rFonts w:ascii="Pericles" w:hAnsi="Pericles"/>
+                <w:sz w:val="16"/>
+                <w:szCs w:val="16"/>
+              </w:rPr>
+              <w:t>You get a +1/die to all healing effects and spells</w:t>
+            </w:r>
+          </w:p>
+        </w:tc>
+      </w:tr>
+      <w:tr>
+        <w:tc>
+          <w:tcPr>
+            <w:tcW w:w="1724" w:type="dxa"/>
+          </w:tcPr>
+          <w:p>
+            <w:pPr>
+              <w:rPr>
+                <w:rFonts w:ascii="Pericles" w:hAnsi="Pericles"/>
+                <w:sz w:val="16"/>
+                <w:szCs w:val="16"/>
+              </w:rPr>
+            </w:pPr>
+            <w:r>
+              <w:rPr>
+                <w:rFonts w:ascii="Pericles" w:hAnsi="Pericles"/>
+                <w:sz w:val="16"/>
+                <w:szCs w:val="16"/>
+              </w:rPr>
+              <w:t>Hold The Line</w:t>
+            </w:r>
+          </w:p>
+        </w:tc>
+        <w:tc>
+          <w:tcPr>
+            <w:tcW w:w="0" w:type="auto"/>
+          </w:tcPr>
+          <w:p>
+            <w:pPr>
+              <w:rPr>
+                <w:rFonts w:ascii="Pericles" w:hAnsi="Pericles"/>
+                <w:sz w:val="16"/>
+                <w:szCs w:val="16"/>
+              </w:rPr>
+            </w:pPr>
+            <w:r>
+              <w:rPr>
+                <w:rFonts w:ascii="Pericles" w:hAnsi="Pericles"/>
+                <w:sz w:val="16"/>
+                <w:szCs w:val="16"/>
+              </w:rPr>
+              <w:t>You give your adjacent allies a +2 to any effects that would knock them prone, knock them back, or cause them to flee</w:t>
+            </w:r>
+          </w:p>
+        </w:tc>
+      </w:tr>
+      <w:tr>
+        <w:tc>
+          <w:tcPr>
+            <w:tcW w:w="1724" w:type="dxa"/>
+          </w:tcPr>
+          <w:p>
+            <w:pPr>
+              <w:rPr>
+                <w:rFonts w:ascii="Pericles" w:hAnsi="Pericles"/>
+                <w:sz w:val="16"/>
+                <w:szCs w:val="16"/>
+              </w:rPr>
+            </w:pPr>
+            <w:r>
+              <w:rPr>
+                <w:rFonts w:ascii="Pericles" w:hAnsi="Pericles"/>
+                <w:sz w:val="16"/>
+                <w:szCs w:val="16"/>
+              </w:rPr>
               <w:t>Hit and Run</w:t>
             </w:r>
           </w:p>
@@ -12226,6 +13721,60 @@
                 <w:szCs w:val="16"/>
               </w:rPr>
               <w:t>. (You still have to disengage normally)</w:t>
+            </w:r>
+          </w:p>
+        </w:tc>
+      </w:tr>
+      <w:tr>
+        <w:tc>
+          <w:tcPr>
+            <w:tcW w:w="1724" w:type="dxa"/>
+          </w:tcPr>
+          <w:p>
+            <w:pPr>
+              <w:rPr>
+                <w:rFonts w:ascii="Pericles" w:hAnsi="Pericles"/>
+                <w:sz w:val="16"/>
+                <w:szCs w:val="16"/>
+              </w:rPr>
+            </w:pPr>
+            <w:r>
+              <w:rPr>
+                <w:rFonts w:ascii="Pericles" w:hAnsi="Pericles"/>
+                <w:sz w:val="16"/>
+                <w:szCs w:val="16"/>
+              </w:rPr>
+              <w:t>Impale(x)</w:t>
+            </w:r>
+          </w:p>
+        </w:tc>
+        <w:tc>
+          <w:tcPr>
+            <w:tcW w:w="0" w:type="auto"/>
+          </w:tcPr>
+          <w:p>
+            <w:pPr>
+              <w:rPr>
+                <w:rFonts w:ascii="Pericles" w:hAnsi="Pericles"/>
+                <w:sz w:val="16"/>
+                <w:szCs w:val="16"/>
+              </w:rPr>
+            </w:pPr>
+            <w:r>
+              <w:rPr>
+                <w:rFonts w:ascii="Pericles" w:hAnsi="Pericles"/>
+                <w:sz w:val="16"/>
+                <w:szCs w:val="16"/>
+              </w:rPr>
+              <w:t>If you hit your target and do damage, you have an x/12 chance to gain an opportunity to leave the weapon in them to impair them. They may pull the weapon out</w:t>
+            </w:r>
+            <w:r>
+              <w:rPr>
+                <w:rFonts w:ascii="Pericles" w:hAnsi="Pericles"/>
+                <w:sz w:val="16"/>
+                <w:szCs w:val="16"/>
+              </w:rPr>
+              <w:t xml:space="preserve"> (takes 1 round) to end the impairment, but then they get a bleed status</w:t>
             </w:r>
           </w:p>
         </w:tc>
@@ -12730,6 +14279,111 @@
                 <w:sz w:val="16"/>
                 <w:szCs w:val="20"/>
               </w:rPr>
+              <w:t>Into The Breach</w:t>
+            </w:r>
+          </w:p>
+        </w:tc>
+        <w:tc>
+          <w:tcPr>
+            <w:tcW w:w="0" w:type="auto"/>
+          </w:tcPr>
+          <w:p>
+            <w:pPr>
+              <w:pStyle w:val="ListParagraph"/>
+              <w:numPr>
+                <w:ilvl w:val="0"/>
+                <w:numId w:val="9"/>
+              </w:numPr>
+              <w:rPr>
+                <w:rFonts w:ascii="Pericles" w:hAnsi="Pericles"/>
+                <w:sz w:val="16"/>
+                <w:szCs w:val="20"/>
+              </w:rPr>
+            </w:pPr>
+            <w:r>
+              <w:rPr>
+                <w:rFonts w:ascii="Pericles" w:hAnsi="Pericles"/>
+                <w:sz w:val="16"/>
+                <w:szCs w:val="20"/>
+              </w:rPr>
+              <w:t xml:space="preserve">By spending one inspiration, you may move </w:t>
+            </w:r>
+            <w:r>
+              <w:rPr>
+                <w:rFonts w:ascii="Pericles" w:hAnsi="Pericles"/>
+                <w:sz w:val="16"/>
+                <w:szCs w:val="20"/>
+              </w:rPr>
+              <w:t>an adjacent ally</w:t>
+            </w:r>
+            <w:r>
+              <w:rPr>
+                <w:rFonts w:ascii="Pericles" w:hAnsi="Pericles"/>
+                <w:sz w:val="16"/>
+                <w:szCs w:val="20"/>
+              </w:rPr>
+              <w:t xml:space="preserve"> with you as part of your action (max is your </w:t>
+            </w:r>
+            <w:r>
+              <w:rPr>
+                <w:rFonts w:ascii="Calibri" w:hAnsi="Calibri" w:cs="Calibri"/>
+                <w:sz w:val="16"/>
+                <w:szCs w:val="20"/>
+              </w:rPr>
+              <w:t>½</w:t>
+            </w:r>
+            <w:r>
+              <w:rPr>
+                <w:rFonts w:ascii="Pericles" w:hAnsi="Pericles"/>
+                <w:sz w:val="16"/>
+                <w:szCs w:val="20"/>
+              </w:rPr>
+              <w:t xml:space="preserve"> move)</w:t>
+            </w:r>
+          </w:p>
+          <w:p>
+            <w:pPr>
+              <w:pStyle w:val="ListParagraph"/>
+              <w:numPr>
+                <w:ilvl w:val="0"/>
+                <w:numId w:val="9"/>
+              </w:numPr>
+              <w:rPr>
+                <w:rFonts w:ascii="Pericles" w:hAnsi="Pericles"/>
+                <w:sz w:val="16"/>
+                <w:szCs w:val="20"/>
+              </w:rPr>
+            </w:pPr>
+            <w:r>
+              <w:rPr>
+                <w:rFonts w:ascii="Pericles" w:hAnsi="Pericles"/>
+                <w:sz w:val="16"/>
+                <w:szCs w:val="20"/>
+              </w:rPr>
+              <w:t>You may move 2 adjacent allies with you</w:t>
+            </w:r>
+          </w:p>
+        </w:tc>
+      </w:tr>
+      <w:tr>
+        <w:tc>
+          <w:tcPr>
+            <w:tcW w:w="1724" w:type="dxa"/>
+          </w:tcPr>
+          <w:p>
+            <w:pPr>
+              <w:rPr>
+                <w:rFonts w:ascii="Pericles" w:hAnsi="Pericles"/>
+                <w:sz w:val="16"/>
+                <w:szCs w:val="20"/>
+              </w:rPr>
+            </w:pPr>
+            <w:r>
+              <w:rPr>
+                <w:rFonts w:ascii="Pericles" w:hAnsi="Pericles"/>
+                <w:sz w:val="16"/>
+                <w:szCs w:val="20"/>
+              </w:rPr>
               <w:t>Iron Grip</w:t>
             </w:r>
           </w:p>
@@ -12753,6 +14407,99 @@
                 <w:szCs w:val="20"/>
               </w:rPr>
               <w:t>You can fight while climbing, you resist being disarmed, you resist being knocked down when climbing, you get +4 to all grapple checks</w:t>
+            </w:r>
+          </w:p>
+        </w:tc>
+      </w:tr>
+      <w:tr>
+        <w:tc>
+          <w:tcPr>
+            <w:tcW w:w="1724" w:type="dxa"/>
+          </w:tcPr>
+          <w:p>
+            <w:pPr>
+              <w:rPr>
+                <w:rFonts w:ascii="Pericles" w:hAnsi="Pericles"/>
+                <w:sz w:val="16"/>
+                <w:szCs w:val="20"/>
+              </w:rPr>
+            </w:pPr>
+            <w:r>
+              <w:rPr>
+                <w:rFonts w:ascii="Pericles" w:hAnsi="Pericles"/>
+                <w:sz w:val="16"/>
+                <w:szCs w:val="20"/>
+              </w:rPr>
+              <w:lastRenderedPageBreak/>
+              <w:t>Keep Away</w:t>
+            </w:r>
+          </w:p>
+        </w:tc>
+        <w:tc>
+          <w:tcPr>
+            <w:tcW w:w="0" w:type="auto"/>
+          </w:tcPr>
+          <w:p>
+            <w:pPr>
+              <w:rPr>
+                <w:rFonts w:ascii="Pericles" w:hAnsi="Pericles"/>
+                <w:sz w:val="16"/>
+                <w:szCs w:val="20"/>
+              </w:rPr>
+            </w:pPr>
+            <w:r>
+              <w:rPr>
+                <w:rFonts w:ascii="Pericles" w:hAnsi="Pericles"/>
+                <w:sz w:val="16"/>
+                <w:szCs w:val="20"/>
+              </w:rPr>
+              <w:t>When you interrupt an opponent that approaches you and you hit them, spend an inspiration to cancel the rest of their action</w:t>
+            </w:r>
+          </w:p>
+        </w:tc>
+      </w:tr>
+      <w:tr>
+        <w:tc>
+          <w:tcPr>
+            <w:tcW w:w="1724" w:type="dxa"/>
+          </w:tcPr>
+          <w:p>
+            <w:pPr>
+              <w:rPr>
+                <w:rFonts w:ascii="Pericles" w:hAnsi="Pericles"/>
+                <w:sz w:val="16"/>
+                <w:szCs w:val="20"/>
+              </w:rPr>
+            </w:pPr>
+            <w:r>
+              <w:rPr>
+                <w:rFonts w:ascii="Pericles" w:hAnsi="Pericles"/>
+                <w:sz w:val="16"/>
+                <w:szCs w:val="20"/>
+              </w:rPr>
+              <w:t>Keep Fighting</w:t>
+            </w:r>
+          </w:p>
+        </w:tc>
+        <w:tc>
+          <w:tcPr>
+            <w:tcW w:w="0" w:type="auto"/>
+          </w:tcPr>
+          <w:p>
+            <w:pPr>
+              <w:rPr>
+                <w:rFonts w:ascii="Pericles" w:hAnsi="Pericles"/>
+                <w:sz w:val="16"/>
+                <w:szCs w:val="20"/>
+              </w:rPr>
+            </w:pPr>
+            <w:r>
+              <w:rPr>
+                <w:rFonts w:ascii="Pericles" w:hAnsi="Pericles"/>
+                <w:sz w:val="16"/>
+                <w:szCs w:val="20"/>
+              </w:rPr>
+              <w:t>If you spend an inspiration, you can heal up to two adjacent allies for 1d6 hits</w:t>
             </w:r>
           </w:p>
         </w:tc>
@@ -13593,6 +15340,52 @@
                 <w:sz w:val="16"/>
                 <w:szCs w:val="16"/>
               </w:rPr>
+              <w:t>Piercer(x)</w:t>
+            </w:r>
+          </w:p>
+        </w:tc>
+        <w:tc>
+          <w:tcPr>
+            <w:tcW w:w="0" w:type="auto"/>
+          </w:tcPr>
+          <w:p>
+            <w:pPr>
+              <w:rPr>
+                <w:rFonts w:ascii="Pericles" w:hAnsi="Pericles"/>
+                <w:sz w:val="16"/>
+                <w:szCs w:val="16"/>
+              </w:rPr>
+            </w:pPr>
+            <w:r>
+              <w:rPr>
+                <w:rFonts w:ascii="Pericles" w:hAnsi="Pericles"/>
+                <w:sz w:val="16"/>
+                <w:szCs w:val="16"/>
+              </w:rPr>
+              <w:t>Your attacks get x/12 chance to pierce and ignore armor</w:t>
+            </w:r>
+          </w:p>
+        </w:tc>
+      </w:tr>
+      <w:tr>
+        <w:tc>
+          <w:tcPr>
+            <w:tcW w:w="1724" w:type="dxa"/>
+          </w:tcPr>
+          <w:p>
+            <w:pPr>
+              <w:rPr>
+                <w:rFonts w:ascii="Pericles" w:hAnsi="Pericles"/>
+                <w:sz w:val="16"/>
+                <w:szCs w:val="16"/>
+              </w:rPr>
+            </w:pPr>
+            <w:r>
+              <w:rPr>
+                <w:rFonts w:ascii="Pericles" w:hAnsi="Pericles"/>
+                <w:sz w:val="16"/>
+                <w:szCs w:val="16"/>
+              </w:rPr>
               <w:t>Play Dead</w:t>
             </w:r>
           </w:p>
@@ -13758,7 +15551,6 @@
                 <w:sz w:val="16"/>
                 <w:szCs w:val="16"/>
               </w:rPr>
-              <w:lastRenderedPageBreak/>
               <w:t>Prone Fighter</w:t>
             </w:r>
           </w:p>
@@ -13828,6 +15620,52 @@
                 <w:szCs w:val="16"/>
               </w:rPr>
               <w:t>By spending one inspiration, you can ready a potion from a belt as a free action</w:t>
+            </w:r>
+          </w:p>
+        </w:tc>
+      </w:tr>
+      <w:tr>
+        <w:tc>
+          <w:tcPr>
+            <w:tcW w:w="1724" w:type="dxa"/>
+          </w:tcPr>
+          <w:p>
+            <w:pPr>
+              <w:rPr>
+                <w:rFonts w:ascii="Pericles" w:hAnsi="Pericles"/>
+                <w:sz w:val="16"/>
+                <w:szCs w:val="16"/>
+              </w:rPr>
+            </w:pPr>
+            <w:r>
+              <w:rPr>
+                <w:rFonts w:ascii="Pericles" w:hAnsi="Pericles"/>
+                <w:sz w:val="16"/>
+                <w:szCs w:val="16"/>
+              </w:rPr>
+              <w:t>Reach(x)</w:t>
+            </w:r>
+          </w:p>
+        </w:tc>
+        <w:tc>
+          <w:tcPr>
+            <w:tcW w:w="0" w:type="auto"/>
+          </w:tcPr>
+          <w:p>
+            <w:pPr>
+              <w:rPr>
+                <w:rFonts w:ascii="Pericles" w:hAnsi="Pericles"/>
+                <w:sz w:val="16"/>
+                <w:szCs w:val="16"/>
+              </w:rPr>
+            </w:pPr>
+            <w:r>
+              <w:rPr>
+                <w:rFonts w:ascii="Pericles" w:hAnsi="Pericles"/>
+                <w:sz w:val="16"/>
+                <w:szCs w:val="16"/>
+              </w:rPr>
+              <w:t>When using appropriate weapons (typically spears), you gain x additional hexes of reach</w:t>
             </w:r>
           </w:p>
         </w:tc>
@@ -14229,6 +16067,7 @@
                 <w:sz w:val="16"/>
                 <w:szCs w:val="16"/>
               </w:rPr>
+              <w:lastRenderedPageBreak/>
               <w:t>Once per fight, spend 2 inspiration and heal 2d6 hit points</w:t>
             </w:r>
           </w:p>
@@ -14253,6 +16092,7 @@
                 <w:sz w:val="16"/>
                 <w:szCs w:val="16"/>
               </w:rPr>
+              <w:lastRenderedPageBreak/>
               <w:t>Self-Immunity</w:t>
             </w:r>
           </w:p>
@@ -14372,7 +16212,7 @@
                 <w:sz w:val="16"/>
                 <w:szCs w:val="16"/>
               </w:rPr>
-              <w:t>Shared Sight</w:t>
+              <w:t>Set Spear</w:t>
             </w:r>
           </w:p>
         </w:tc>
@@ -14382,19 +16222,46 @@
           </w:tcPr>
           <w:p>
             <w:pPr>
-              <w:rPr>
-                <w:rFonts w:ascii="Pericles" w:hAnsi="Pericles"/>
-                <w:sz w:val="16"/>
-                <w:szCs w:val="16"/>
-              </w:rPr>
-            </w:pPr>
-            <w:r>
-              <w:rPr>
-                <w:rFonts w:ascii="Pericles" w:hAnsi="Pericles"/>
-                <w:sz w:val="16"/>
-                <w:szCs w:val="16"/>
-              </w:rPr>
-              <w:t>By spending an inspiration, you can see through the eyes of your familiar for 1 hour</w:t>
+              <w:pStyle w:val="ListParagraph"/>
+              <w:numPr>
+                <w:ilvl w:val="0"/>
+                <w:numId w:val="36"/>
+              </w:numPr>
+              <w:rPr>
+                <w:rFonts w:ascii="Pericles" w:hAnsi="Pericles"/>
+                <w:sz w:val="16"/>
+                <w:szCs w:val="16"/>
+              </w:rPr>
+            </w:pPr>
+            <w:r>
+              <w:rPr>
+                <w:rFonts w:ascii="Pericles" w:hAnsi="Pericles"/>
+                <w:sz w:val="16"/>
+                <w:szCs w:val="16"/>
+              </w:rPr>
+              <w:t>You get a +1 to hit and +2 damage when you interrupt an opponent that charges you</w:t>
+            </w:r>
+          </w:p>
+          <w:p>
+            <w:pPr>
+              <w:pStyle w:val="ListParagraph"/>
+              <w:numPr>
+                <w:ilvl w:val="0"/>
+                <w:numId w:val="36"/>
+              </w:numPr>
+              <w:rPr>
+                <w:rFonts w:ascii="Pericles" w:hAnsi="Pericles"/>
+                <w:sz w:val="16"/>
+                <w:szCs w:val="16"/>
+              </w:rPr>
+            </w:pPr>
+            <w:r>
+              <w:rPr>
+                <w:rFonts w:ascii="Pericles" w:hAnsi="Pericles"/>
+                <w:sz w:val="16"/>
+                <w:szCs w:val="16"/>
+              </w:rPr>
+              <w:t>Set spear becomes a free attack</w:t>
             </w:r>
           </w:p>
         </w:tc>
@@ -14418,7 +16285,7 @@
                 <w:sz w:val="16"/>
                 <w:szCs w:val="16"/>
               </w:rPr>
-              <w:t>Shared Spells</w:t>
+              <w:t>Shared Sight</w:t>
             </w:r>
           </w:p>
         </w:tc>
@@ -14440,7 +16307,7 @@
                 <w:sz w:val="16"/>
                 <w:szCs w:val="16"/>
               </w:rPr>
-              <w:t>Beneficial spells you cast on yourself also apply to your familiar if it is within 10 meters</w:t>
+              <w:t>By spending an inspiration, you can see through the eyes of your familiar for 1 hour</w:t>
             </w:r>
           </w:p>
         </w:tc>
@@ -14464,7 +16331,7 @@
                 <w:sz w:val="16"/>
                 <w:szCs w:val="16"/>
               </w:rPr>
-              <w:t>Shared Talent</w:t>
+              <w:t>Shared Spells</w:t>
             </w:r>
           </w:p>
         </w:tc>
@@ -14486,7 +16353,7 @@
                 <w:sz w:val="16"/>
                 <w:szCs w:val="16"/>
               </w:rPr>
-              <w:t>By spending an inspiration, your animal companion can make use of any talent you have for the next 3 combat rounds</w:t>
+              <w:t>Beneficial spells you cast on yourself also apply to your familiar if it is within 10 meters</w:t>
             </w:r>
           </w:p>
         </w:tc>
@@ -14510,7 +16377,7 @@
                 <w:sz w:val="16"/>
                 <w:szCs w:val="16"/>
               </w:rPr>
-              <w:t>Shield Bash</w:t>
+              <w:t>Shared Talent</w:t>
             </w:r>
           </w:p>
         </w:tc>
@@ -14532,7 +16399,7 @@
                 <w:sz w:val="16"/>
                 <w:szCs w:val="16"/>
               </w:rPr>
-              <w:t>Spend an inspiration to get a free shield bash attack. A typical shield does 1d4 + mus(-1)</w:t>
+              <w:t>By spending an inspiration, your animal companion can make use of any talent you have for the next 3 combat rounds</w:t>
             </w:r>
           </w:p>
         </w:tc>
@@ -14556,6 +16423,52 @@
                 <w:sz w:val="16"/>
                 <w:szCs w:val="16"/>
               </w:rPr>
+              <w:t>Shield Bash</w:t>
+            </w:r>
+          </w:p>
+        </w:tc>
+        <w:tc>
+          <w:tcPr>
+            <w:tcW w:w="0" w:type="auto"/>
+          </w:tcPr>
+          <w:p>
+            <w:pPr>
+              <w:rPr>
+                <w:rFonts w:ascii="Pericles" w:hAnsi="Pericles"/>
+                <w:sz w:val="16"/>
+                <w:szCs w:val="16"/>
+              </w:rPr>
+            </w:pPr>
+            <w:r>
+              <w:rPr>
+                <w:rFonts w:ascii="Pericles" w:hAnsi="Pericles"/>
+                <w:sz w:val="16"/>
+                <w:szCs w:val="16"/>
+              </w:rPr>
+              <w:t>Spend an inspiration to get a free shield bash attack. A typical shield does 1d4 + mus(-1)</w:t>
+            </w:r>
+          </w:p>
+        </w:tc>
+      </w:tr>
+      <w:tr>
+        <w:tc>
+          <w:tcPr>
+            <w:tcW w:w="1724" w:type="dxa"/>
+          </w:tcPr>
+          <w:p>
+            <w:pPr>
+              <w:rPr>
+                <w:rFonts w:ascii="Pericles" w:hAnsi="Pericles"/>
+                <w:sz w:val="16"/>
+                <w:szCs w:val="16"/>
+              </w:rPr>
+            </w:pPr>
+            <w:r>
+              <w:rPr>
+                <w:rFonts w:ascii="Pericles" w:hAnsi="Pericles"/>
+                <w:sz w:val="16"/>
+                <w:szCs w:val="16"/>
+              </w:rPr>
               <w:t>Shield Breaker(x)</w:t>
             </w:r>
           </w:p>
@@ -14580,6 +16493,54 @@
               </w:rPr>
               <w:t>If you hit an opponent with an x or higher roll, you may spend inspiration to break his shield instead of doing damage</w:t>
             </w:r>
+          </w:p>
+        </w:tc>
+      </w:tr>
+      <w:tr>
+        <w:tc>
+          <w:tcPr>
+            <w:tcW w:w="1724" w:type="dxa"/>
+          </w:tcPr>
+          <w:p>
+            <w:pPr>
+              <w:rPr>
+                <w:rFonts w:ascii="Pericles" w:hAnsi="Pericles"/>
+                <w:sz w:val="16"/>
+                <w:szCs w:val="16"/>
+              </w:rPr>
+            </w:pPr>
+            <w:r>
+              <w:rPr>
+                <w:rFonts w:ascii="Pericles" w:hAnsi="Pericles"/>
+                <w:sz w:val="16"/>
+                <w:szCs w:val="16"/>
+              </w:rPr>
+              <w:t>Shift The Line</w:t>
+            </w:r>
+          </w:p>
+        </w:tc>
+        <w:tc>
+          <w:tcPr>
+            <w:tcW w:w="0" w:type="auto"/>
+          </w:tcPr>
+          <w:p>
+            <w:pPr>
+              <w:rPr>
+                <w:rFonts w:ascii="Pericles" w:hAnsi="Pericles"/>
+                <w:sz w:val="16"/>
+                <w:szCs w:val="16"/>
+              </w:rPr>
+            </w:pPr>
+            <w:r>
+              <w:rPr>
+                <w:rFonts w:ascii="Pericles" w:hAnsi="Pericles"/>
+                <w:sz w:val="16"/>
+                <w:szCs w:val="16"/>
+              </w:rPr>
+              <w:t>By spending an inspiration, you can freely switch places with adjacent allies as part of a normal move. Neither you, nor the shifted allies take disengage penalties</w:t>
+            </w:r>
+            <w:bookmarkStart w:id="0" w:name="_GoBack"/>
+            <w:bookmarkEnd w:id="0"/>
           </w:p>
         </w:tc>
       </w:tr>
@@ -15382,7 +17343,6 @@
                 <w:sz w:val="16"/>
                 <w:szCs w:val="20"/>
               </w:rPr>
-              <w:lastRenderedPageBreak/>
               <w:t>Tenacious Alchemy</w:t>
             </w:r>
             <w:r>
@@ -15707,7 +17667,23 @@
                 <w:sz w:val="16"/>
                 <w:szCs w:val="16"/>
               </w:rPr>
-              <w:t xml:space="preserve"> proc) to any slow, daze, or hold effects</w:t>
+              <w:t xml:space="preserve"> proc) to any slow, </w:t>
+            </w:r>
+            <w:r>
+              <w:rPr>
+                <w:rFonts w:ascii="Pericles" w:hAnsi="Pericles"/>
+                <w:sz w:val="16"/>
+                <w:szCs w:val="16"/>
+              </w:rPr>
+              <w:t xml:space="preserve">stun, </w:t>
+            </w:r>
+            <w:r>
+              <w:rPr>
+                <w:rFonts w:ascii="Pericles" w:hAnsi="Pericles"/>
+                <w:sz w:val="16"/>
+                <w:szCs w:val="16"/>
+              </w:rPr>
+              <w:t>daze, or hold effects</w:t>
             </w:r>
           </w:p>
         </w:tc>
@@ -15731,6 +17707,53 @@
                 <w:sz w:val="16"/>
                 <w:szCs w:val="16"/>
               </w:rPr>
+              <w:t>Volley Fire</w:t>
+            </w:r>
+          </w:p>
+        </w:tc>
+        <w:tc>
+          <w:tcPr>
+            <w:tcW w:w="0" w:type="auto"/>
+          </w:tcPr>
+          <w:p>
+            <w:pPr>
+              <w:rPr>
+                <w:rFonts w:ascii="Pericles" w:hAnsi="Pericles"/>
+                <w:sz w:val="16"/>
+                <w:szCs w:val="16"/>
+              </w:rPr>
+            </w:pPr>
+            <w:r>
+              <w:rPr>
+                <w:rFonts w:ascii="Pericles" w:hAnsi="Pericles"/>
+                <w:sz w:val="16"/>
+                <w:szCs w:val="16"/>
+              </w:rPr>
+              <w:t>By spending an inspiration, up to two adjacent allies can throw/fire a missile weapon with you as part of your action</w:t>
+            </w:r>
+          </w:p>
+        </w:tc>
+      </w:tr>
+      <w:tr>
+        <w:tc>
+          <w:tcPr>
+            <w:tcW w:w="1724" w:type="dxa"/>
+          </w:tcPr>
+          <w:p>
+            <w:pPr>
+              <w:rPr>
+                <w:rFonts w:ascii="Pericles" w:hAnsi="Pericles"/>
+                <w:sz w:val="16"/>
+                <w:szCs w:val="16"/>
+              </w:rPr>
+            </w:pPr>
+            <w:r>
+              <w:rPr>
+                <w:rFonts w:ascii="Pericles" w:hAnsi="Pericles"/>
+                <w:sz w:val="16"/>
+                <w:szCs w:val="16"/>
+              </w:rPr>
+              <w:lastRenderedPageBreak/>
               <w:t>Wade In</w:t>
             </w:r>
           </w:p>
@@ -17586,6 +19609,119 @@
     </w:lvl>
   </w:abstractNum>
   <w:abstractNum w:abstractNumId="14" w15:restartNumberingAfterBreak="0">
+    <w:nsid w:val="289C25F1"/>
+    <w:multiLevelType w:val="hybridMultilevel"/>
+    <w:tmpl w:val="8276551C"/>
+    <w:lvl w:ilvl="0" w:tplc="04090001">
+      <w:start w:val="1"/>
+      <w:numFmt w:val="bullet"/>
+      <w:lvlText w:val=""/>
+      <w:lvlJc w:val="left"/>
+      <w:pPr>
+        <w:ind w:left="360" w:hanging="360"/>
+      </w:pPr>
+      <w:rPr>
+        <w:rFonts w:ascii="Symbol" w:hAnsi="Symbol" w:hint="default"/>
+      </w:rPr>
+    </w:lvl>
+    <w:lvl w:ilvl="1" w:tplc="04090003" w:tentative="1">
+      <w:start w:val="1"/>
+      <w:numFmt w:val="bullet"/>
+      <w:lvlText w:val="o"/>
+      <w:lvlJc w:val="left"/>
+      <w:pPr>
+        <w:ind w:left="1080" w:hanging="360"/>
+      </w:pPr>
+      <w:rPr>
+        <w:rFonts w:ascii="Courier New" w:hAnsi="Courier New" w:cs="Courier New" w:hint="default"/>
+      </w:rPr>
+    </w:lvl>
+    <w:lvl w:ilvl="2" w:tplc="04090005" w:tentative="1">
+      <w:start w:val="1"/>
+      <w:numFmt w:val="bullet"/>
+      <w:lvlText w:val=""/>
+      <w:lvlJc w:val="left"/>
+      <w:pPr>
+        <w:ind w:left="1800" w:hanging="360"/>
+      </w:pPr>
+      <w:rPr>
+        <w:rFonts w:ascii="Wingdings" w:hAnsi="Wingdings" w:hint="default"/>
+      </w:rPr>
+    </w:lvl>
+    <w:lvl w:ilvl="3" w:tplc="04090001" w:tentative="1">
+      <w:start w:val="1"/>
+      <w:numFmt w:val="bullet"/>
+      <w:lvlText w:val=""/>
+      <w:lvlJc w:val="left"/>
+      <w:pPr>
+        <w:ind w:left="2520" w:hanging="360"/>
+      </w:pPr>
+      <w:rPr>
+        <w:rFonts w:ascii="Symbol" w:hAnsi="Symbol" w:hint="default"/>
+      </w:rPr>
+    </w:lvl>
+    <w:lvl w:ilvl="4" w:tplc="04090003" w:tentative="1">
+      <w:start w:val="1"/>
+      <w:numFmt w:val="bullet"/>
+      <w:lvlText w:val="o"/>
+      <w:lvlJc w:val="left"/>
+      <w:pPr>
+        <w:ind w:left="3240" w:hanging="360"/>
+      </w:pPr>
+      <w:rPr>
+        <w:rFonts w:ascii="Courier New" w:hAnsi="Courier New" w:cs="Courier New" w:hint="default"/>
+      </w:rPr>
+    </w:lvl>
+    <w:lvl w:ilvl="5" w:tplc="04090005" w:tentative="1">
+      <w:start w:val="1"/>
+      <w:numFmt w:val="bullet"/>
+      <w:lvlText w:val=""/>
+      <w:lvlJc w:val="left"/>
+      <w:pPr>
+        <w:ind w:left="3960" w:hanging="360"/>
+      </w:pPr>
+      <w:rPr>
+        <w:rFonts w:ascii="Wingdings" w:hAnsi="Wingdings" w:hint="default"/>
+      </w:rPr>
+    </w:lvl>
+    <w:lvl w:ilvl="6" w:tplc="04090001" w:tentative="1">
+      <w:start w:val="1"/>
+      <w:numFmt w:val="bullet"/>
+      <w:lvlText w:val=""/>
+      <w:lvlJc w:val="left"/>
+      <w:pPr>
+        <w:ind w:left="4680" w:hanging="360"/>
+      </w:pPr>
+      <w:rPr>
+        <w:rFonts w:ascii="Symbol" w:hAnsi="Symbol" w:hint="default"/>
+      </w:rPr>
+    </w:lvl>
+    <w:lvl w:ilvl="7" w:tplc="04090003" w:tentative="1">
+      <w:start w:val="1"/>
+      <w:numFmt w:val="bullet"/>
+      <w:lvlText w:val="o"/>
+      <w:lvlJc w:val="left"/>
+      <w:pPr>
+        <w:ind w:left="5400" w:hanging="360"/>
+      </w:pPr>
+      <w:rPr>
+        <w:rFonts w:ascii="Courier New" w:hAnsi="Courier New" w:cs="Courier New" w:hint="default"/>
+      </w:rPr>
+    </w:lvl>
+    <w:lvl w:ilvl="8" w:tplc="04090005" w:tentative="1">
+      <w:start w:val="1"/>
+      <w:numFmt w:val="bullet"/>
+      <w:lvlText w:val=""/>
+      <w:lvlJc w:val="left"/>
+      <w:pPr>
+        <w:ind w:left="6120" w:hanging="360"/>
+      </w:pPr>
+      <w:rPr>
+        <w:rFonts w:ascii="Wingdings" w:hAnsi="Wingdings" w:hint="default"/>
+      </w:rPr>
+    </w:lvl>
+  </w:abstractNum>
+  <w:abstractNum w:abstractNumId="15" w15:restartNumberingAfterBreak="0">
     <w:nsid w:val="2B8B1FE0"/>
     <w:multiLevelType w:val="hybridMultilevel"/>
     <w:tmpl w:val="1E4CC650"/>
@@ -17698,7 +19834,7 @@
       </w:rPr>
     </w:lvl>
   </w:abstractNum>
-  <w:abstractNum w:abstractNumId="15" w15:restartNumberingAfterBreak="0">
+  <w:abstractNum w:abstractNumId="16" w15:restartNumberingAfterBreak="0">
     <w:nsid w:val="316A75F6"/>
     <w:multiLevelType w:val="hybridMultilevel"/>
     <w:tmpl w:val="9B7E9E5C"/>
@@ -17811,7 +19947,7 @@
       </w:rPr>
     </w:lvl>
   </w:abstractNum>
-  <w:abstractNum w:abstractNumId="16" w15:restartNumberingAfterBreak="0">
+  <w:abstractNum w:abstractNumId="17" w15:restartNumberingAfterBreak="0">
     <w:nsid w:val="35CA4852"/>
     <w:multiLevelType w:val="hybridMultilevel"/>
     <w:tmpl w:val="873231A2"/>
@@ -17924,10 +20060,10 @@
       </w:rPr>
     </w:lvl>
   </w:abstractNum>
-  <w:abstractNum w:abstractNumId="17" w15:restartNumberingAfterBreak="0">
+  <w:abstractNum w:abstractNumId="18" w15:restartNumberingAfterBreak="0">
     <w:nsid w:val="3BD775C6"/>
     <w:multiLevelType w:val="hybridMultilevel"/>
-    <w:tmpl w:val="D93A0460"/>
+    <w:tmpl w:val="CCC65308"/>
     <w:lvl w:ilvl="0" w:tplc="04090001">
       <w:start w:val="1"/>
       <w:numFmt w:val="bullet"/>
@@ -18037,7 +20173,7 @@
       </w:rPr>
     </w:lvl>
   </w:abstractNum>
-  <w:abstractNum w:abstractNumId="18" w15:restartNumberingAfterBreak="0">
+  <w:abstractNum w:abstractNumId="19" w15:restartNumberingAfterBreak="0">
     <w:nsid w:val="4A46296E"/>
     <w:multiLevelType w:val="hybridMultilevel"/>
     <w:tmpl w:val="41E8B150"/>
@@ -18150,7 +20286,7 @@
       </w:rPr>
     </w:lvl>
   </w:abstractNum>
-  <w:abstractNum w:abstractNumId="19" w15:restartNumberingAfterBreak="0">
+  <w:abstractNum w:abstractNumId="20" w15:restartNumberingAfterBreak="0">
     <w:nsid w:val="4D0C057A"/>
     <w:multiLevelType w:val="hybridMultilevel"/>
     <w:tmpl w:val="ADDEA26C"/>
@@ -18263,7 +20399,7 @@
       </w:rPr>
     </w:lvl>
   </w:abstractNum>
-  <w:abstractNum w:abstractNumId="20" w15:restartNumberingAfterBreak="0">
+  <w:abstractNum w:abstractNumId="21" w15:restartNumberingAfterBreak="0">
     <w:nsid w:val="4D644562"/>
     <w:multiLevelType w:val="hybridMultilevel"/>
     <w:tmpl w:val="F058201A"/>
@@ -18376,7 +20512,7 @@
       </w:rPr>
     </w:lvl>
   </w:abstractNum>
-  <w:abstractNum w:abstractNumId="21" w15:restartNumberingAfterBreak="0">
+  <w:abstractNum w:abstractNumId="22" w15:restartNumberingAfterBreak="0">
     <w:nsid w:val="51335207"/>
     <w:multiLevelType w:val="hybridMultilevel"/>
     <w:tmpl w:val="212ACC9C"/>
@@ -18489,7 +20625,120 @@
       </w:rPr>
     </w:lvl>
   </w:abstractNum>
-  <w:abstractNum w:abstractNumId="22" w15:restartNumberingAfterBreak="0">
+  <w:abstractNum w:abstractNumId="23" w15:restartNumberingAfterBreak="0">
+    <w:nsid w:val="540505AA"/>
+    <w:multiLevelType w:val="hybridMultilevel"/>
+    <w:tmpl w:val="F9F6D404"/>
+    <w:lvl w:ilvl="0" w:tplc="04090001">
+      <w:start w:val="1"/>
+      <w:numFmt w:val="bullet"/>
+      <w:lvlText w:val=""/>
+      <w:lvlJc w:val="left"/>
+      <w:pPr>
+        <w:ind w:left="360" w:hanging="360"/>
+      </w:pPr>
+      <w:rPr>
+        <w:rFonts w:ascii="Symbol" w:hAnsi="Symbol" w:hint="default"/>
+      </w:rPr>
+    </w:lvl>
+    <w:lvl w:ilvl="1" w:tplc="04090003" w:tentative="1">
+      <w:start w:val="1"/>
+      <w:numFmt w:val="bullet"/>
+      <w:lvlText w:val="o"/>
+      <w:lvlJc w:val="left"/>
+      <w:pPr>
+        <w:ind w:left="1080" w:hanging="360"/>
+      </w:pPr>
+      <w:rPr>
+        <w:rFonts w:ascii="Courier New" w:hAnsi="Courier New" w:cs="Courier New" w:hint="default"/>
+      </w:rPr>
+    </w:lvl>
+    <w:lvl w:ilvl="2" w:tplc="04090005" w:tentative="1">
+      <w:start w:val="1"/>
+      <w:numFmt w:val="bullet"/>
+      <w:lvlText w:val=""/>
+      <w:lvlJc w:val="left"/>
+      <w:pPr>
+        <w:ind w:left="1800" w:hanging="360"/>
+      </w:pPr>
+      <w:rPr>
+        <w:rFonts w:ascii="Wingdings" w:hAnsi="Wingdings" w:hint="default"/>
+      </w:rPr>
+    </w:lvl>
+    <w:lvl w:ilvl="3" w:tplc="04090001" w:tentative="1">
+      <w:start w:val="1"/>
+      <w:numFmt w:val="bullet"/>
+      <w:lvlText w:val=""/>
+      <w:lvlJc w:val="left"/>
+      <w:pPr>
+        <w:ind w:left="2520" w:hanging="360"/>
+      </w:pPr>
+      <w:rPr>
+        <w:rFonts w:ascii="Symbol" w:hAnsi="Symbol" w:hint="default"/>
+      </w:rPr>
+    </w:lvl>
+    <w:lvl w:ilvl="4" w:tplc="04090003" w:tentative="1">
+      <w:start w:val="1"/>
+      <w:numFmt w:val="bullet"/>
+      <w:lvlText w:val="o"/>
+      <w:lvlJc w:val="left"/>
+      <w:pPr>
+        <w:ind w:left="3240" w:hanging="360"/>
+      </w:pPr>
+      <w:rPr>
+        <w:rFonts w:ascii="Courier New" w:hAnsi="Courier New" w:cs="Courier New" w:hint="default"/>
+      </w:rPr>
+    </w:lvl>
+    <w:lvl w:ilvl="5" w:tplc="04090005" w:tentative="1">
+      <w:start w:val="1"/>
+      <w:numFmt w:val="bullet"/>
+      <w:lvlText w:val=""/>
+      <w:lvlJc w:val="left"/>
+      <w:pPr>
+        <w:ind w:left="3960" w:hanging="360"/>
+      </w:pPr>
+      <w:rPr>
+        <w:rFonts w:ascii="Wingdings" w:hAnsi="Wingdings" w:hint="default"/>
+      </w:rPr>
+    </w:lvl>
+    <w:lvl w:ilvl="6" w:tplc="04090001" w:tentative="1">
+      <w:start w:val="1"/>
+      <w:numFmt w:val="bullet"/>
+      <w:lvlText w:val=""/>
+      <w:lvlJc w:val="left"/>
+      <w:pPr>
+        <w:ind w:left="4680" w:hanging="360"/>
+      </w:pPr>
+      <w:rPr>
+        <w:rFonts w:ascii="Symbol" w:hAnsi="Symbol" w:hint="default"/>
+      </w:rPr>
+    </w:lvl>
+    <w:lvl w:ilvl="7" w:tplc="04090003" w:tentative="1">
+      <w:start w:val="1"/>
+      <w:numFmt w:val="bullet"/>
+      <w:lvlText w:val="o"/>
+      <w:lvlJc w:val="left"/>
+      <w:pPr>
+        <w:ind w:left="5400" w:hanging="360"/>
+      </w:pPr>
+      <w:rPr>
+        <w:rFonts w:ascii="Courier New" w:hAnsi="Courier New" w:cs="Courier New" w:hint="default"/>
+      </w:rPr>
+    </w:lvl>
+    <w:lvl w:ilvl="8" w:tplc="04090005" w:tentative="1">
+      <w:start w:val="1"/>
+      <w:numFmt w:val="bullet"/>
+      <w:lvlText w:val=""/>
+      <w:lvlJc w:val="left"/>
+      <w:pPr>
+        <w:ind w:left="6120" w:hanging="360"/>
+      </w:pPr>
+      <w:rPr>
+        <w:rFonts w:ascii="Wingdings" w:hAnsi="Wingdings" w:hint="default"/>
+      </w:rPr>
+    </w:lvl>
+  </w:abstractNum>
+  <w:abstractNum w:abstractNumId="24" w15:restartNumberingAfterBreak="0">
     <w:nsid w:val="5993143B"/>
     <w:multiLevelType w:val="hybridMultilevel"/>
     <w:tmpl w:val="98428A32"/>
@@ -18602,7 +20851,7 @@
       </w:rPr>
     </w:lvl>
   </w:abstractNum>
-  <w:abstractNum w:abstractNumId="23" w15:restartNumberingAfterBreak="0">
+  <w:abstractNum w:abstractNumId="25" w15:restartNumberingAfterBreak="0">
     <w:nsid w:val="5B256E9B"/>
     <w:multiLevelType w:val="hybridMultilevel"/>
     <w:tmpl w:val="EFD6A744"/>
@@ -18715,7 +20964,7 @@
       </w:rPr>
     </w:lvl>
   </w:abstractNum>
-  <w:abstractNum w:abstractNumId="24" w15:restartNumberingAfterBreak="0">
+  <w:abstractNum w:abstractNumId="26" w15:restartNumberingAfterBreak="0">
     <w:nsid w:val="5C004362"/>
     <w:multiLevelType w:val="hybridMultilevel"/>
     <w:tmpl w:val="810AD40C"/>
@@ -18828,7 +21077,7 @@
       </w:rPr>
     </w:lvl>
   </w:abstractNum>
-  <w:abstractNum w:abstractNumId="25" w15:restartNumberingAfterBreak="0">
+  <w:abstractNum w:abstractNumId="27" w15:restartNumberingAfterBreak="0">
     <w:nsid w:val="5C73745D"/>
     <w:multiLevelType w:val="hybridMultilevel"/>
     <w:tmpl w:val="AC7A6CFE"/>
@@ -18941,7 +21190,7 @@
       </w:rPr>
     </w:lvl>
   </w:abstractNum>
-  <w:abstractNum w:abstractNumId="26" w15:restartNumberingAfterBreak="0">
+  <w:abstractNum w:abstractNumId="28" w15:restartNumberingAfterBreak="0">
     <w:nsid w:val="645C70CF"/>
     <w:multiLevelType w:val="hybridMultilevel"/>
     <w:tmpl w:val="2EA27E98"/>
@@ -19054,7 +21303,7 @@
       </w:rPr>
     </w:lvl>
   </w:abstractNum>
-  <w:abstractNum w:abstractNumId="27" w15:restartNumberingAfterBreak="0">
+  <w:abstractNum w:abstractNumId="29" w15:restartNumberingAfterBreak="0">
     <w:nsid w:val="64C935DB"/>
     <w:multiLevelType w:val="hybridMultilevel"/>
     <w:tmpl w:val="B910133C"/>
@@ -19167,7 +21416,7 @@
       </w:rPr>
     </w:lvl>
   </w:abstractNum>
-  <w:abstractNum w:abstractNumId="28" w15:restartNumberingAfterBreak="0">
+  <w:abstractNum w:abstractNumId="30" w15:restartNumberingAfterBreak="0">
     <w:nsid w:val="65EB3BBE"/>
     <w:multiLevelType w:val="hybridMultilevel"/>
     <w:tmpl w:val="3D5C72F6"/>
@@ -19280,7 +21529,7 @@
       </w:rPr>
     </w:lvl>
   </w:abstractNum>
-  <w:abstractNum w:abstractNumId="29" w15:restartNumberingAfterBreak="0">
+  <w:abstractNum w:abstractNumId="31" w15:restartNumberingAfterBreak="0">
     <w:nsid w:val="69512749"/>
     <w:multiLevelType w:val="hybridMultilevel"/>
     <w:tmpl w:val="ABE85E48"/>
@@ -19393,7 +21642,7 @@
       </w:rPr>
     </w:lvl>
   </w:abstractNum>
-  <w:abstractNum w:abstractNumId="30" w15:restartNumberingAfterBreak="0">
+  <w:abstractNum w:abstractNumId="32" w15:restartNumberingAfterBreak="0">
     <w:nsid w:val="6DB5013F"/>
     <w:multiLevelType w:val="hybridMultilevel"/>
     <w:tmpl w:val="D9845486"/>
@@ -19506,7 +21755,7 @@
       </w:rPr>
     </w:lvl>
   </w:abstractNum>
-  <w:abstractNum w:abstractNumId="31" w15:restartNumberingAfterBreak="0">
+  <w:abstractNum w:abstractNumId="33" w15:restartNumberingAfterBreak="0">
     <w:nsid w:val="717E34EF"/>
     <w:multiLevelType w:val="hybridMultilevel"/>
     <w:tmpl w:val="F3D27CA0"/>
@@ -19619,7 +21868,7 @@
       </w:rPr>
     </w:lvl>
   </w:abstractNum>
-  <w:abstractNum w:abstractNumId="32" w15:restartNumberingAfterBreak="0">
+  <w:abstractNum w:abstractNumId="34" w15:restartNumberingAfterBreak="0">
     <w:nsid w:val="753C607D"/>
     <w:multiLevelType w:val="hybridMultilevel"/>
     <w:tmpl w:val="E9A2B45A"/>
@@ -19732,7 +21981,7 @@
       </w:rPr>
     </w:lvl>
   </w:abstractNum>
-  <w:abstractNum w:abstractNumId="33" w15:restartNumberingAfterBreak="0">
+  <w:abstractNum w:abstractNumId="35" w15:restartNumberingAfterBreak="0">
     <w:nsid w:val="78540A09"/>
     <w:multiLevelType w:val="hybridMultilevel"/>
     <w:tmpl w:val="5EFEC4E0"/>
@@ -19849,7 +22098,7 @@
     <w:abstractNumId w:val="7"/>
   </w:num>
   <w:num w:numId="2">
-    <w:abstractNumId w:val="21"/>
+    <w:abstractNumId w:val="22"/>
   </w:num>
   <w:num w:numId="3">
     <w:abstractNumId w:val="3"/>
@@ -19858,25 +22107,25 @@
     <w:abstractNumId w:val="9"/>
   </w:num>
   <w:num w:numId="5">
+    <w:abstractNumId w:val="29"/>
+  </w:num>
+  <w:num w:numId="6">
+    <w:abstractNumId w:val="28"/>
+  </w:num>
+  <w:num w:numId="7">
+    <w:abstractNumId w:val="15"/>
+  </w:num>
+  <w:num w:numId="8">
     <w:abstractNumId w:val="27"/>
   </w:num>
-  <w:num w:numId="6">
+  <w:num w:numId="9">
+    <w:abstractNumId w:val="18"/>
+  </w:num>
+  <w:num w:numId="10">
     <w:abstractNumId w:val="26"/>
   </w:num>
-  <w:num w:numId="7">
-    <w:abstractNumId w:val="14"/>
-  </w:num>
-  <w:num w:numId="8">
-    <w:abstractNumId w:val="25"/>
-  </w:num>
-  <w:num w:numId="9">
-    <w:abstractNumId w:val="17"/>
-  </w:num>
-  <w:num w:numId="10">
-    <w:abstractNumId w:val="24"/>
-  </w:num>
   <w:num w:numId="11">
-    <w:abstractNumId w:val="15"/>
+    <w:abstractNumId w:val="16"/>
   </w:num>
   <w:num w:numId="12">
     <w:abstractNumId w:val="0"/>
@@ -19885,31 +22134,31 @@
     <w:abstractNumId w:val="4"/>
   </w:num>
   <w:num w:numId="14">
-    <w:abstractNumId w:val="23"/>
+    <w:abstractNumId w:val="25"/>
   </w:num>
   <w:num w:numId="15">
-    <w:abstractNumId w:val="33"/>
+    <w:abstractNumId w:val="35"/>
   </w:num>
   <w:num w:numId="16">
     <w:abstractNumId w:val="5"/>
   </w:num>
   <w:num w:numId="17">
-    <w:abstractNumId w:val="18"/>
+    <w:abstractNumId w:val="19"/>
   </w:num>
   <w:num w:numId="18">
-    <w:abstractNumId w:val="32"/>
+    <w:abstractNumId w:val="34"/>
   </w:num>
   <w:num w:numId="19">
-    <w:abstractNumId w:val="29"/>
+    <w:abstractNumId w:val="31"/>
   </w:num>
   <w:num w:numId="20">
-    <w:abstractNumId w:val="30"/>
+    <w:abstractNumId w:val="32"/>
   </w:num>
   <w:num w:numId="21">
     <w:abstractNumId w:val="6"/>
   </w:num>
   <w:num w:numId="22">
-    <w:abstractNumId w:val="19"/>
+    <w:abstractNumId w:val="20"/>
   </w:num>
   <w:num w:numId="23">
     <w:abstractNumId w:val="8"/>
@@ -19918,34 +22167,40 @@
     <w:abstractNumId w:val="11"/>
   </w:num>
   <w:num w:numId="25">
-    <w:abstractNumId w:val="22"/>
+    <w:abstractNumId w:val="24"/>
   </w:num>
   <w:num w:numId="26">
     <w:abstractNumId w:val="13"/>
   </w:num>
   <w:num w:numId="27">
-    <w:abstractNumId w:val="20"/>
+    <w:abstractNumId w:val="21"/>
   </w:num>
   <w:num w:numId="28">
     <w:abstractNumId w:val="10"/>
   </w:num>
   <w:num w:numId="29">
-    <w:abstractNumId w:val="28"/>
+    <w:abstractNumId w:val="30"/>
   </w:num>
   <w:num w:numId="30">
     <w:abstractNumId w:val="12"/>
   </w:num>
   <w:num w:numId="31">
-    <w:abstractNumId w:val="31"/>
+    <w:abstractNumId w:val="33"/>
   </w:num>
   <w:num w:numId="32">
-    <w:abstractNumId w:val="16"/>
+    <w:abstractNumId w:val="17"/>
   </w:num>
   <w:num w:numId="33">
     <w:abstractNumId w:val="2"/>
   </w:num>
   <w:num w:numId="34">
     <w:abstractNumId w:val="1"/>
+  </w:num>
+  <w:num w:numId="35">
+    <w:abstractNumId w:val="23"/>
+  </w:num>
+  <w:num w:numId="36">
+    <w:abstractNumId w:val="14"/>
   </w:num>
 </w:numbering>
 </file>
@@ -20671,7 +22926,7 @@
 </file>
 
 <file path=customXml/itemProps1.xml><?xml version="1.0" encoding="utf-8"?>
-<ds:datastoreItem xmlns:ds="http://schemas.openxmlformats.org/officeDocument/2006/customXml" ds:itemID="{A25738F5-6347-4FA1-8621-52ADDFDB89AF}">
+<ds:datastoreItem xmlns:ds="http://schemas.openxmlformats.org/officeDocument/2006/customXml" ds:itemID="{B58C69C6-2F29-4A49-BE2E-4F1C56F54666}">
   <ds:schemaRefs>
     <ds:schemaRef ds:uri="http://schemas.openxmlformats.org/officeDocument/2006/bibliography"/>
   </ds:schemaRefs>

</xml_diff>

<commit_message>
Working on WoP and talent tree
</commit_message>
<xml_diff>
--- a/RBNew/AnthisTalentTrees.docx
+++ b/RBNew/AnthisTalentTrees.docx
@@ -7564,7 +7564,6 @@
       </w:tr>
     </w:tbl>
     <w:p/>
-    <w:p/>
     <w:tbl>
       <w:tblPr>
         <w:tblStyle w:val="TableGrid"/>
@@ -7595,7 +7594,16 @@
                 <w:sz w:val="16"/>
                 <w:szCs w:val="16"/>
               </w:rPr>
-              <w:t>Master Alchemist</w:t>
+              <w:t xml:space="preserve">Master </w:t>
+            </w:r>
+            <w:r>
+              <w:rPr>
+                <w:rFonts w:ascii="Pericles" w:hAnsi="Pericles"/>
+                <w:b/>
+                <w:sz w:val="16"/>
+                <w:szCs w:val="16"/>
+              </w:rPr>
+              <w:t>Chanter</w:t>
             </w:r>
           </w:p>
         </w:tc>
@@ -7628,7 +7636,15 @@
                 <w:sz w:val="16"/>
                 <w:szCs w:val="16"/>
               </w:rPr>
-              <w:t xml:space="preserve"> Alchemy</w:t>
+              <w:t xml:space="preserve"> </w:t>
+            </w:r>
+            <w:r>
+              <w:rPr>
+                <w:rFonts w:ascii="Pericles" w:hAnsi="Pericles"/>
+                <w:sz w:val="16"/>
+                <w:szCs w:val="16"/>
+              </w:rPr>
+              <w:t>Words of Power and Chants/Songs</w:t>
             </w:r>
           </w:p>
         </w:tc>
@@ -7774,7 +7790,7 @@
                       <w:sz w:val="16"/>
                       <w:szCs w:val="16"/>
                     </w:rPr>
-                    <w:t>Blaster</w:t>
+                    <w:t>Custom Spell Slot(1)</w:t>
                   </w:r>
                 </w:p>
                 <w:p>
@@ -7796,8 +7812,18 @@
                       <w:sz w:val="16"/>
                       <w:szCs w:val="16"/>
                     </w:rPr>
-                    <w:t>Furious Alchemy</w:t>
-                  </w:r>
+                    <w:t>Furious Voice</w:t>
+                  </w:r>
+                  <w:r>
+                    <w:rPr>
+                      <w:rFonts w:ascii="Pericles" w:hAnsi="Pericles"/>
+                      <w:sz w:val="16"/>
+                      <w:szCs w:val="16"/>
+                    </w:rPr>
+                    <w:t>(1)</w:t>
+                  </w:r>
+                  <w:bookmarkStart w:id="0" w:name="_GoBack"/>
+                  <w:bookmarkEnd w:id="0"/>
                 </w:p>
                 <w:p>
                   <w:pPr>
@@ -7818,7 +7844,7 @@
                       <w:sz w:val="16"/>
                       <w:szCs w:val="16"/>
                     </w:rPr>
-                    <w:t>Glass Master I</w:t>
+                    <w:t>Improved Voice I</w:t>
                   </w:r>
                 </w:p>
                 <w:p>
@@ -7840,7 +7866,7 @@
                       <w:sz w:val="16"/>
                       <w:szCs w:val="16"/>
                     </w:rPr>
-                    <w:t>One True Science</w:t>
+                    <w:t>Loud Chants I</w:t>
                   </w:r>
                 </w:p>
                 <w:p>
@@ -7862,17 +7888,25 @@
                       <w:sz w:val="16"/>
                       <w:szCs w:val="16"/>
                     </w:rPr>
-                    <w:t>Self-Immunity</w:t>
-                  </w:r>
-                  <w:r>
-                    <w:rPr>
-                      <w:rFonts w:ascii="Pericles" w:hAnsi="Pericles"/>
-                      <w:sz w:val="16"/>
-                      <w:szCs w:val="16"/>
-                    </w:rPr>
-                    <w:t xml:space="preserve"> I</w:t>
-                  </w:r>
-                </w:p>
+                    <w:t>Tenacious Cast(1)</w:t>
+                  </w:r>
+                </w:p>
+                <w:p>
+                  <w:pPr>
+                    <w:pStyle w:val="ListParagraph"/>
+                    <w:ind w:left="360"/>
+                    <w:rPr>
+                      <w:rFonts w:ascii="Pericles" w:hAnsi="Pericles"/>
+                      <w:sz w:val="16"/>
+                      <w:szCs w:val="16"/>
+                    </w:rPr>
+                  </w:pPr>
+                </w:p>
+              </w:tc>
+              <w:tc>
+                <w:tcPr>
+                  <w:tcW w:w="3041" w:type="dxa"/>
+                </w:tcPr>
                 <w:p>
                   <w:pPr>
                     <w:pStyle w:val="ListParagraph"/>
@@ -7892,7 +7926,7 @@
                       <w:sz w:val="16"/>
                       <w:szCs w:val="16"/>
                     </w:rPr>
-                    <w:t>Strong Arm I</w:t>
+                    <w:t>Custom Spell Slot(5)</w:t>
                   </w:r>
                 </w:p>
                 <w:p>
@@ -7914,22 +7948,9 @@
                       <w:sz w:val="16"/>
                       <w:szCs w:val="16"/>
                     </w:rPr>
-                    <w:t>Tenacious Alchemy</w:t>
-                  </w:r>
-                  <w:r>
-                    <w:rPr>
-                      <w:rFonts w:ascii="Pericles" w:hAnsi="Pericles"/>
-                      <w:sz w:val="16"/>
-                      <w:szCs w:val="16"/>
-                    </w:rPr>
-                    <w:t>(1)</w:t>
-                  </w:r>
-                </w:p>
-              </w:tc>
-              <w:tc>
-                <w:tcPr>
-                  <w:tcW w:w="3041" w:type="dxa"/>
-                </w:tcPr>
+                    <w:t>Improved Voice II</w:t>
+                  </w:r>
+                </w:p>
                 <w:p>
                   <w:pPr>
                     <w:pStyle w:val="ListParagraph"/>
@@ -7949,7 +7970,7 @@
                       <w:sz w:val="16"/>
                       <w:szCs w:val="16"/>
                     </w:rPr>
-                    <w:t>Field Work I</w:t>
+                    <w:t>Loud Chants II</w:t>
                   </w:r>
                 </w:p>
                 <w:p>
@@ -7971,9 +7992,34 @@
                       <w:sz w:val="16"/>
                       <w:szCs w:val="16"/>
                     </w:rPr>
-                    <w:t>Frugal Alchemist</w:t>
-                  </w:r>
-                </w:p>
+                    <w:t>Unwavering Chant(1)</w:t>
+                  </w:r>
+                </w:p>
+                <w:p>
+                  <w:pPr>
+                    <w:pStyle w:val="ListParagraph"/>
+                    <w:ind w:left="360"/>
+                    <w:rPr>
+                      <w:rFonts w:ascii="Pericles" w:hAnsi="Pericles"/>
+                      <w:sz w:val="16"/>
+                      <w:szCs w:val="16"/>
+                    </w:rPr>
+                  </w:pPr>
+                </w:p>
+                <w:p>
+                  <w:pPr>
+                    <w:rPr>
+                      <w:rFonts w:ascii="Pericles" w:hAnsi="Pericles"/>
+                      <w:sz w:val="16"/>
+                      <w:szCs w:val="16"/>
+                    </w:rPr>
+                  </w:pPr>
+                </w:p>
+              </w:tc>
+              <w:tc>
+                <w:tcPr>
+                  <w:tcW w:w="3042" w:type="dxa"/>
+                </w:tcPr>
                 <w:p>
                   <w:pPr>
                     <w:pStyle w:val="ListParagraph"/>
@@ -7993,7 +8039,7 @@
                       <w:sz w:val="16"/>
                       <w:szCs w:val="16"/>
                     </w:rPr>
-                    <w:t>Gatherer I</w:t>
+                    <w:t>Custom Spell Slot(9)</w:t>
                   </w:r>
                 </w:p>
                 <w:p>
@@ -8015,7 +8061,7 @@
                       <w:sz w:val="16"/>
                       <w:szCs w:val="16"/>
                     </w:rPr>
-                    <w:t>Glass Master II</w:t>
+                    <w:t>Improved Voice III</w:t>
                   </w:r>
                 </w:p>
                 <w:p>
@@ -8037,7 +8083,7 @@
                       <w:sz w:val="16"/>
                       <w:szCs w:val="16"/>
                     </w:rPr>
-                    <w:t>Mix Master</w:t>
+                    <w:t>Loud Chants III</w:t>
                   </w:r>
                 </w:p>
                 <w:p>
@@ -8059,7 +8105,15 @@
                       <w:sz w:val="16"/>
                       <w:szCs w:val="16"/>
                     </w:rPr>
-                    <w:t>Quick Cork</w:t>
+                    <w:t xml:space="preserve">Tenacious </w:t>
+                  </w:r>
+                  <w:r>
+                    <w:rPr>
+                      <w:rFonts w:ascii="Pericles" w:hAnsi="Pericles"/>
+                      <w:sz w:val="16"/>
+                      <w:szCs w:val="16"/>
+                    </w:rPr>
+                    <w:t>Cast(2)</w:t>
                   </w:r>
                 </w:p>
                 <w:p>
@@ -8081,172 +8135,7 @@
                       <w:sz w:val="16"/>
                       <w:szCs w:val="16"/>
                     </w:rPr>
-                    <w:t>Recycler I</w:t>
-                  </w:r>
-                </w:p>
-                <w:p>
-                  <w:pPr>
-                    <w:pStyle w:val="ListParagraph"/>
-                    <w:numPr>
-                      <w:ilvl w:val="0"/>
-                      <w:numId w:val="2"/>
-                    </w:numPr>
-                    <w:rPr>
-                      <w:rFonts w:ascii="Pericles" w:hAnsi="Pericles"/>
-                      <w:sz w:val="16"/>
-                      <w:szCs w:val="16"/>
-                    </w:rPr>
-                  </w:pPr>
-                  <w:r>
-                    <w:rPr>
-                      <w:rFonts w:ascii="Pericles" w:hAnsi="Pericles"/>
-                      <w:sz w:val="16"/>
-                      <w:szCs w:val="16"/>
-                    </w:rPr>
-                    <w:t>Strong Arm II</w:t>
-                  </w:r>
-                </w:p>
-                <w:p>
-                  <w:pPr>
-                    <w:pStyle w:val="ListParagraph"/>
-                    <w:ind w:left="360"/>
-                    <w:rPr>
-                      <w:rFonts w:ascii="Pericles" w:hAnsi="Pericles"/>
-                      <w:sz w:val="16"/>
-                      <w:szCs w:val="16"/>
-                    </w:rPr>
-                  </w:pPr>
-                </w:p>
-                <w:p>
-                  <w:pPr>
-                    <w:rPr>
-                      <w:rFonts w:ascii="Pericles" w:hAnsi="Pericles"/>
-                      <w:sz w:val="16"/>
-                      <w:szCs w:val="16"/>
-                    </w:rPr>
-                  </w:pPr>
-                </w:p>
-              </w:tc>
-              <w:tc>
-                <w:tcPr>
-                  <w:tcW w:w="3042" w:type="dxa"/>
-                </w:tcPr>
-                <w:p>
-                  <w:pPr>
-                    <w:pStyle w:val="ListParagraph"/>
-                    <w:numPr>
-                      <w:ilvl w:val="0"/>
-                      <w:numId w:val="2"/>
-                    </w:numPr>
-                    <w:rPr>
-                      <w:rFonts w:ascii="Pericles" w:hAnsi="Pericles"/>
-                      <w:sz w:val="16"/>
-                      <w:szCs w:val="16"/>
-                    </w:rPr>
-                  </w:pPr>
-                  <w:r>
-                    <w:rPr>
-                      <w:rFonts w:ascii="Pericles" w:hAnsi="Pericles"/>
-                      <w:sz w:val="16"/>
-                      <w:szCs w:val="16"/>
-                    </w:rPr>
-                    <w:t>Field Work II</w:t>
-                  </w:r>
-                </w:p>
-                <w:p>
-                  <w:pPr>
-                    <w:pStyle w:val="ListParagraph"/>
-                    <w:numPr>
-                      <w:ilvl w:val="0"/>
-                      <w:numId w:val="2"/>
-                    </w:numPr>
-                    <w:rPr>
-                      <w:rFonts w:ascii="Pericles" w:hAnsi="Pericles"/>
-                      <w:sz w:val="16"/>
-                      <w:szCs w:val="16"/>
-                    </w:rPr>
-                  </w:pPr>
-                  <w:r>
-                    <w:rPr>
-                      <w:rFonts w:ascii="Pericles" w:hAnsi="Pericles"/>
-                      <w:sz w:val="16"/>
-                      <w:szCs w:val="16"/>
-                    </w:rPr>
-                    <w:t>Gatherer II</w:t>
-                  </w:r>
-                </w:p>
-                <w:p>
-                  <w:pPr>
-                    <w:pStyle w:val="ListParagraph"/>
-                    <w:numPr>
-                      <w:ilvl w:val="0"/>
-                      <w:numId w:val="2"/>
-                    </w:numPr>
-                    <w:rPr>
-                      <w:rFonts w:ascii="Pericles" w:hAnsi="Pericles"/>
-                      <w:sz w:val="16"/>
-                      <w:szCs w:val="16"/>
-                    </w:rPr>
-                  </w:pPr>
-                  <w:r>
-                    <w:rPr>
-                      <w:rFonts w:ascii="Pericles" w:hAnsi="Pericles"/>
-                      <w:sz w:val="16"/>
-                      <w:szCs w:val="16"/>
-                    </w:rPr>
-                    <w:t>Recycler II</w:t>
-                  </w:r>
-                </w:p>
-                <w:p>
-                  <w:pPr>
-                    <w:pStyle w:val="ListParagraph"/>
-                    <w:numPr>
-                      <w:ilvl w:val="0"/>
-                      <w:numId w:val="2"/>
-                    </w:numPr>
-                    <w:rPr>
-                      <w:rFonts w:ascii="Pericles" w:hAnsi="Pericles"/>
-                      <w:sz w:val="16"/>
-                      <w:szCs w:val="16"/>
-                    </w:rPr>
-                  </w:pPr>
-                  <w:r>
-                    <w:rPr>
-                      <w:rFonts w:ascii="Pericles" w:hAnsi="Pericles"/>
-                      <w:sz w:val="16"/>
-                      <w:szCs w:val="16"/>
-                    </w:rPr>
-                    <w:t>Self-Immunity</w:t>
-                  </w:r>
-                  <w:r>
-                    <w:rPr>
-                      <w:rFonts w:ascii="Pericles" w:hAnsi="Pericles"/>
-                      <w:sz w:val="16"/>
-                      <w:szCs w:val="16"/>
-                    </w:rPr>
-                    <w:t xml:space="preserve"> II</w:t>
-                  </w:r>
-                </w:p>
-                <w:p>
-                  <w:pPr>
-                    <w:pStyle w:val="ListParagraph"/>
-                    <w:numPr>
-                      <w:ilvl w:val="0"/>
-                      <w:numId w:val="2"/>
-                    </w:numPr>
-                    <w:rPr>
-                      <w:rFonts w:ascii="Pericles" w:hAnsi="Pericles"/>
-                      <w:sz w:val="16"/>
-                      <w:szCs w:val="16"/>
-                    </w:rPr>
-                  </w:pPr>
-                  <w:r>
-                    <w:rPr>
-                      <w:rFonts w:ascii="Pericles" w:hAnsi="Pericles"/>
-                      <w:sz w:val="16"/>
-                      <w:szCs w:val="16"/>
-                    </w:rPr>
-                    <w:t>Tenacious Alchemy(2)</w:t>
+                    <w:t>Unwavering Chant(2)</w:t>
                   </w:r>
                 </w:p>
               </w:tc>
@@ -8300,6 +8189,7 @@
         </w:tc>
       </w:tr>
     </w:tbl>
+    <w:p/>
     <w:p/>
     <w:tbl>
       <w:tblPr>
@@ -8331,7 +8221,7 @@
                 <w:sz w:val="16"/>
                 <w:szCs w:val="16"/>
               </w:rPr>
-              <w:t>Mauler</w:t>
+              <w:t>Master Alchemist</w:t>
             </w:r>
           </w:p>
         </w:tc>
@@ -8364,7 +8254,7 @@
                 <w:sz w:val="16"/>
                 <w:szCs w:val="16"/>
               </w:rPr>
-              <w:t xml:space="preserve"> 2h Maul or Hammer+Shield or Staff</w:t>
+              <w:t xml:space="preserve"> Alchemy</w:t>
             </w:r>
           </w:p>
         </w:tc>
@@ -8510,7 +8400,7 @@
                       <w:sz w:val="16"/>
                       <w:szCs w:val="16"/>
                     </w:rPr>
-                    <w:t>Armsman I</w:t>
+                    <w:t>Blaster</w:t>
                   </w:r>
                 </w:p>
                 <w:p>
@@ -8532,7 +8422,15 @@
                       <w:sz w:val="16"/>
                       <w:szCs w:val="16"/>
                     </w:rPr>
-                    <w:t>Hit Points +2</w:t>
+                    <w:t xml:space="preserve">Furious </w:t>
+                  </w:r>
+                  <w:r>
+                    <w:rPr>
+                      <w:rFonts w:ascii="Pericles" w:hAnsi="Pericles"/>
+                      <w:sz w:val="16"/>
+                      <w:szCs w:val="16"/>
+                    </w:rPr>
+                    <w:t>Alchemy</w:t>
                   </w:r>
                 </w:p>
                 <w:p>
@@ -8554,7 +8452,7 @@
                       <w:sz w:val="16"/>
                       <w:szCs w:val="16"/>
                     </w:rPr>
-                    <w:t>Improved Charge I</w:t>
+                    <w:t>Glass Master I</w:t>
                   </w:r>
                 </w:p>
                 <w:p>
@@ -8576,7 +8474,7 @@
                       <w:sz w:val="16"/>
                       <w:szCs w:val="16"/>
                     </w:rPr>
-                    <w:t>Improved Press</w:t>
+                    <w:t>One True Science</w:t>
                   </w:r>
                 </w:p>
                 <w:p>
@@ -8598,15 +8496,15 @@
                       <w:sz w:val="16"/>
                       <w:szCs w:val="16"/>
                     </w:rPr>
-                    <w:t>K</w:t>
-                  </w:r>
-                  <w:r>
-                    <w:rPr>
-                      <w:rFonts w:ascii="Pericles" w:hAnsi="Pericles"/>
-                      <w:sz w:val="16"/>
-                      <w:szCs w:val="16"/>
-                    </w:rPr>
-                    <w:t>nockdown Blow(3)</w:t>
+                    <w:t>Self-Immunity</w:t>
+                  </w:r>
+                  <w:r>
+                    <w:rPr>
+                      <w:rFonts w:ascii="Pericles" w:hAnsi="Pericles"/>
+                      <w:sz w:val="16"/>
+                      <w:szCs w:val="16"/>
+                    </w:rPr>
+                    <w:t xml:space="preserve"> I</w:t>
                   </w:r>
                 </w:p>
                 <w:p>
@@ -8628,7 +8526,7 @@
                       <w:sz w:val="16"/>
                       <w:szCs w:val="16"/>
                     </w:rPr>
-                    <w:t>Offensive Stance</w:t>
+                    <w:t>Strong Arm I</w:t>
                   </w:r>
                 </w:p>
                 <w:p>
@@ -8650,7 +8548,23 @@
                       <w:sz w:val="16"/>
                       <w:szCs w:val="16"/>
                     </w:rPr>
-                    <w:t>Wade In</w:t>
+                    <w:t xml:space="preserve">Tenacious </w:t>
+                  </w:r>
+                  <w:r>
+                    <w:rPr>
+                      <w:rFonts w:ascii="Pericles" w:hAnsi="Pericles"/>
+                      <w:sz w:val="16"/>
+                      <w:szCs w:val="16"/>
+                    </w:rPr>
+                    <w:t>Alchemy</w:t>
+                  </w:r>
+                  <w:r>
+                    <w:rPr>
+                      <w:rFonts w:ascii="Pericles" w:hAnsi="Pericles"/>
+                      <w:sz w:val="16"/>
+                      <w:szCs w:val="16"/>
+                    </w:rPr>
+                    <w:t>(1)</w:t>
                   </w:r>
                 </w:p>
               </w:tc>
@@ -8677,7 +8591,7 @@
                       <w:sz w:val="16"/>
                       <w:szCs w:val="16"/>
                     </w:rPr>
-                    <w:t>Armsman II</w:t>
+                    <w:t>Field Work I</w:t>
                   </w:r>
                 </w:p>
                 <w:p>
@@ -8699,7 +8613,7 @@
                       <w:sz w:val="16"/>
                       <w:szCs w:val="16"/>
                     </w:rPr>
-                    <w:t>Hammer Down</w:t>
+                    <w:t>Frugal Alchemist</w:t>
                   </w:r>
                 </w:p>
                 <w:p>
@@ -8721,7 +8635,7 @@
                       <w:sz w:val="16"/>
                       <w:szCs w:val="16"/>
                     </w:rPr>
-                    <w:t>Hit Points +2</w:t>
+                    <w:t>Gatherer I</w:t>
                   </w:r>
                 </w:p>
                 <w:p>
@@ -8743,7 +8657,7 @@
                       <w:sz w:val="16"/>
                       <w:szCs w:val="16"/>
                     </w:rPr>
-                    <w:t>Improved Charge II</w:t>
+                    <w:t>Glass Master II</w:t>
                   </w:r>
                 </w:p>
                 <w:p>
@@ -8765,7 +8679,7 @@
                       <w:sz w:val="16"/>
                       <w:szCs w:val="16"/>
                     </w:rPr>
-                    <w:t>Knockdown Blow(5)</w:t>
+                    <w:t>Mix Master</w:t>
                   </w:r>
                 </w:p>
                 <w:p>
@@ -8787,7 +8701,7 @@
                       <w:sz w:val="16"/>
                       <w:szCs w:val="16"/>
                     </w:rPr>
-                    <w:t>Reinforced</w:t>
+                    <w:t>Quick Cork</w:t>
                   </w:r>
                 </w:p>
                 <w:p>
@@ -8809,7 +8723,29 @@
                       <w:sz w:val="16"/>
                       <w:szCs w:val="16"/>
                     </w:rPr>
-                    <w:t>Stunning Blow(2)</w:t>
+                    <w:t>Recycler I</w:t>
+                  </w:r>
+                </w:p>
+                <w:p>
+                  <w:pPr>
+                    <w:pStyle w:val="ListParagraph"/>
+                    <w:numPr>
+                      <w:ilvl w:val="0"/>
+                      <w:numId w:val="2"/>
+                    </w:numPr>
+                    <w:rPr>
+                      <w:rFonts w:ascii="Pericles" w:hAnsi="Pericles"/>
+                      <w:sz w:val="16"/>
+                      <w:szCs w:val="16"/>
+                    </w:rPr>
+                  </w:pPr>
+                  <w:r>
+                    <w:rPr>
+                      <w:rFonts w:ascii="Pericles" w:hAnsi="Pericles"/>
+                      <w:sz w:val="16"/>
+                      <w:szCs w:val="16"/>
+                    </w:rPr>
+                    <w:t>Strong Arm II</w:t>
                   </w:r>
                 </w:p>
                 <w:p>
@@ -8856,7 +8792,7 @@
                       <w:sz w:val="16"/>
                       <w:szCs w:val="16"/>
                     </w:rPr>
-                    <w:t>Hit Points +2</w:t>
+                    <w:t>Field Work II</w:t>
                   </w:r>
                 </w:p>
                 <w:p>
@@ -8878,7 +8814,7 @@
                       <w:sz w:val="16"/>
                       <w:szCs w:val="16"/>
                     </w:rPr>
-                    <w:t>Knockdown Blow(7)</w:t>
+                    <w:t>Gatherer II</w:t>
                   </w:r>
                 </w:p>
                 <w:p>
@@ -8900,7 +8836,7 @@
                       <w:sz w:val="16"/>
                       <w:szCs w:val="16"/>
                     </w:rPr>
-                    <w:t>Overhand Swing</w:t>
+                    <w:t>Recycler II</w:t>
                   </w:r>
                 </w:p>
                 <w:p>
@@ -8922,7 +8858,15 @@
                       <w:sz w:val="16"/>
                       <w:szCs w:val="16"/>
                     </w:rPr>
-                    <w:t>Stunning Blow(3)</w:t>
+                    <w:t>Self-Immunity</w:t>
+                  </w:r>
+                  <w:r>
+                    <w:rPr>
+                      <w:rFonts w:ascii="Pericles" w:hAnsi="Pericles"/>
+                      <w:sz w:val="16"/>
+                      <w:szCs w:val="16"/>
+                    </w:rPr>
+                    <w:t xml:space="preserve"> II</w:t>
                   </w:r>
                 </w:p>
                 <w:p>
@@ -8944,7 +8888,23 @@
                       <w:sz w:val="16"/>
                       <w:szCs w:val="16"/>
                     </w:rPr>
-                    <w:t>Wide Arc</w:t>
+                    <w:t xml:space="preserve">Tenacious </w:t>
+                  </w:r>
+                  <w:r>
+                    <w:rPr>
+                      <w:rFonts w:ascii="Pericles" w:hAnsi="Pericles"/>
+                      <w:sz w:val="16"/>
+                      <w:szCs w:val="16"/>
+                    </w:rPr>
+                    <w:t>Alchemy</w:t>
+                  </w:r>
+                  <w:r>
+                    <w:rPr>
+                      <w:rFonts w:ascii="Pericles" w:hAnsi="Pericles"/>
+                      <w:sz w:val="16"/>
+                      <w:szCs w:val="16"/>
+                    </w:rPr>
+                    <w:t>(2)</w:t>
                   </w:r>
                 </w:p>
               </w:tc>
@@ -9029,7 +8989,8 @@
                 <w:sz w:val="16"/>
                 <w:szCs w:val="16"/>
               </w:rPr>
-              <w:t>Phalanx</w:t>
+              <w:lastRenderedPageBreak/>
+              <w:t>Mauler</w:t>
             </w:r>
           </w:p>
         </w:tc>
@@ -9062,15 +9023,7 @@
                 <w:sz w:val="16"/>
                 <w:szCs w:val="16"/>
               </w:rPr>
-              <w:t xml:space="preserve"> </w:t>
-            </w:r>
-            <w:r>
-              <w:rPr>
-                <w:rFonts w:ascii="Pericles" w:hAnsi="Pericles"/>
-                <w:sz w:val="16"/>
-                <w:szCs w:val="16"/>
-              </w:rPr>
-              <w:t>One Hand+Shield</w:t>
+              <w:t xml:space="preserve"> 2h Maul or Hammer+Shield or Staff</w:t>
             </w:r>
           </w:p>
         </w:tc>
@@ -9216,6 +9169,704 @@
                       <w:sz w:val="16"/>
                       <w:szCs w:val="16"/>
                     </w:rPr>
+                    <w:t>Armsman I</w:t>
+                  </w:r>
+                </w:p>
+                <w:p>
+                  <w:pPr>
+                    <w:pStyle w:val="ListParagraph"/>
+                    <w:numPr>
+                      <w:ilvl w:val="0"/>
+                      <w:numId w:val="2"/>
+                    </w:numPr>
+                    <w:rPr>
+                      <w:rFonts w:ascii="Pericles" w:hAnsi="Pericles"/>
+                      <w:sz w:val="16"/>
+                      <w:szCs w:val="16"/>
+                    </w:rPr>
+                  </w:pPr>
+                  <w:r>
+                    <w:rPr>
+                      <w:rFonts w:ascii="Pericles" w:hAnsi="Pericles"/>
+                      <w:sz w:val="16"/>
+                      <w:szCs w:val="16"/>
+                    </w:rPr>
+                    <w:t>Hit Points +2</w:t>
+                  </w:r>
+                </w:p>
+                <w:p>
+                  <w:pPr>
+                    <w:pStyle w:val="ListParagraph"/>
+                    <w:numPr>
+                      <w:ilvl w:val="0"/>
+                      <w:numId w:val="2"/>
+                    </w:numPr>
+                    <w:rPr>
+                      <w:rFonts w:ascii="Pericles" w:hAnsi="Pericles"/>
+                      <w:sz w:val="16"/>
+                      <w:szCs w:val="16"/>
+                    </w:rPr>
+                  </w:pPr>
+                  <w:r>
+                    <w:rPr>
+                      <w:rFonts w:ascii="Pericles" w:hAnsi="Pericles"/>
+                      <w:sz w:val="16"/>
+                      <w:szCs w:val="16"/>
+                    </w:rPr>
+                    <w:t>Improved Charge I</w:t>
+                  </w:r>
+                </w:p>
+                <w:p>
+                  <w:pPr>
+                    <w:pStyle w:val="ListParagraph"/>
+                    <w:numPr>
+                      <w:ilvl w:val="0"/>
+                      <w:numId w:val="2"/>
+                    </w:numPr>
+                    <w:rPr>
+                      <w:rFonts w:ascii="Pericles" w:hAnsi="Pericles"/>
+                      <w:sz w:val="16"/>
+                      <w:szCs w:val="16"/>
+                    </w:rPr>
+                  </w:pPr>
+                  <w:r>
+                    <w:rPr>
+                      <w:rFonts w:ascii="Pericles" w:hAnsi="Pericles"/>
+                      <w:sz w:val="16"/>
+                      <w:szCs w:val="16"/>
+                    </w:rPr>
+                    <w:t>Improved Press</w:t>
+                  </w:r>
+                </w:p>
+                <w:p>
+                  <w:pPr>
+                    <w:pStyle w:val="ListParagraph"/>
+                    <w:numPr>
+                      <w:ilvl w:val="0"/>
+                      <w:numId w:val="2"/>
+                    </w:numPr>
+                    <w:rPr>
+                      <w:rFonts w:ascii="Pericles" w:hAnsi="Pericles"/>
+                      <w:sz w:val="16"/>
+                      <w:szCs w:val="16"/>
+                    </w:rPr>
+                  </w:pPr>
+                  <w:r>
+                    <w:rPr>
+                      <w:rFonts w:ascii="Pericles" w:hAnsi="Pericles"/>
+                      <w:sz w:val="16"/>
+                      <w:szCs w:val="16"/>
+                    </w:rPr>
+                    <w:t>K</w:t>
+                  </w:r>
+                  <w:r>
+                    <w:rPr>
+                      <w:rFonts w:ascii="Pericles" w:hAnsi="Pericles"/>
+                      <w:sz w:val="16"/>
+                      <w:szCs w:val="16"/>
+                    </w:rPr>
+                    <w:t>nockdown Blow(3)</w:t>
+                  </w:r>
+                </w:p>
+                <w:p>
+                  <w:pPr>
+                    <w:pStyle w:val="ListParagraph"/>
+                    <w:numPr>
+                      <w:ilvl w:val="0"/>
+                      <w:numId w:val="2"/>
+                    </w:numPr>
+                    <w:rPr>
+                      <w:rFonts w:ascii="Pericles" w:hAnsi="Pericles"/>
+                      <w:sz w:val="16"/>
+                      <w:szCs w:val="16"/>
+                    </w:rPr>
+                  </w:pPr>
+                  <w:r>
+                    <w:rPr>
+                      <w:rFonts w:ascii="Pericles" w:hAnsi="Pericles"/>
+                      <w:sz w:val="16"/>
+                      <w:szCs w:val="16"/>
+                    </w:rPr>
+                    <w:t>Offensive Stance</w:t>
+                  </w:r>
+                </w:p>
+                <w:p>
+                  <w:pPr>
+                    <w:pStyle w:val="ListParagraph"/>
+                    <w:numPr>
+                      <w:ilvl w:val="0"/>
+                      <w:numId w:val="2"/>
+                    </w:numPr>
+                    <w:rPr>
+                      <w:rFonts w:ascii="Pericles" w:hAnsi="Pericles"/>
+                      <w:sz w:val="16"/>
+                      <w:szCs w:val="16"/>
+                    </w:rPr>
+                  </w:pPr>
+                  <w:r>
+                    <w:rPr>
+                      <w:rFonts w:ascii="Pericles" w:hAnsi="Pericles"/>
+                      <w:sz w:val="16"/>
+                      <w:szCs w:val="16"/>
+                    </w:rPr>
+                    <w:t>Wade In</w:t>
+                  </w:r>
+                </w:p>
+              </w:tc>
+              <w:tc>
+                <w:tcPr>
+                  <w:tcW w:w="3041" w:type="dxa"/>
+                </w:tcPr>
+                <w:p>
+                  <w:pPr>
+                    <w:pStyle w:val="ListParagraph"/>
+                    <w:numPr>
+                      <w:ilvl w:val="0"/>
+                      <w:numId w:val="2"/>
+                    </w:numPr>
+                    <w:rPr>
+                      <w:rFonts w:ascii="Pericles" w:hAnsi="Pericles"/>
+                      <w:sz w:val="16"/>
+                      <w:szCs w:val="16"/>
+                    </w:rPr>
+                  </w:pPr>
+                  <w:r>
+                    <w:rPr>
+                      <w:rFonts w:ascii="Pericles" w:hAnsi="Pericles"/>
+                      <w:sz w:val="16"/>
+                      <w:szCs w:val="16"/>
+                    </w:rPr>
+                    <w:t>Armsman II</w:t>
+                  </w:r>
+                </w:p>
+                <w:p>
+                  <w:pPr>
+                    <w:pStyle w:val="ListParagraph"/>
+                    <w:numPr>
+                      <w:ilvl w:val="0"/>
+                      <w:numId w:val="2"/>
+                    </w:numPr>
+                    <w:rPr>
+                      <w:rFonts w:ascii="Pericles" w:hAnsi="Pericles"/>
+                      <w:sz w:val="16"/>
+                      <w:szCs w:val="16"/>
+                    </w:rPr>
+                  </w:pPr>
+                  <w:r>
+                    <w:rPr>
+                      <w:rFonts w:ascii="Pericles" w:hAnsi="Pericles"/>
+                      <w:sz w:val="16"/>
+                      <w:szCs w:val="16"/>
+                    </w:rPr>
+                    <w:t>Hammer Down</w:t>
+                  </w:r>
+                </w:p>
+                <w:p>
+                  <w:pPr>
+                    <w:pStyle w:val="ListParagraph"/>
+                    <w:numPr>
+                      <w:ilvl w:val="0"/>
+                      <w:numId w:val="2"/>
+                    </w:numPr>
+                    <w:rPr>
+                      <w:rFonts w:ascii="Pericles" w:hAnsi="Pericles"/>
+                      <w:sz w:val="16"/>
+                      <w:szCs w:val="16"/>
+                    </w:rPr>
+                  </w:pPr>
+                  <w:r>
+                    <w:rPr>
+                      <w:rFonts w:ascii="Pericles" w:hAnsi="Pericles"/>
+                      <w:sz w:val="16"/>
+                      <w:szCs w:val="16"/>
+                    </w:rPr>
+                    <w:t>Hit Points +2</w:t>
+                  </w:r>
+                </w:p>
+                <w:p>
+                  <w:pPr>
+                    <w:pStyle w:val="ListParagraph"/>
+                    <w:numPr>
+                      <w:ilvl w:val="0"/>
+                      <w:numId w:val="2"/>
+                    </w:numPr>
+                    <w:rPr>
+                      <w:rFonts w:ascii="Pericles" w:hAnsi="Pericles"/>
+                      <w:sz w:val="16"/>
+                      <w:szCs w:val="16"/>
+                    </w:rPr>
+                  </w:pPr>
+                  <w:r>
+                    <w:rPr>
+                      <w:rFonts w:ascii="Pericles" w:hAnsi="Pericles"/>
+                      <w:sz w:val="16"/>
+                      <w:szCs w:val="16"/>
+                    </w:rPr>
+                    <w:t>Improved Charge II</w:t>
+                  </w:r>
+                </w:p>
+                <w:p>
+                  <w:pPr>
+                    <w:pStyle w:val="ListParagraph"/>
+                    <w:numPr>
+                      <w:ilvl w:val="0"/>
+                      <w:numId w:val="2"/>
+                    </w:numPr>
+                    <w:rPr>
+                      <w:rFonts w:ascii="Pericles" w:hAnsi="Pericles"/>
+                      <w:sz w:val="16"/>
+                      <w:szCs w:val="16"/>
+                    </w:rPr>
+                  </w:pPr>
+                  <w:r>
+                    <w:rPr>
+                      <w:rFonts w:ascii="Pericles" w:hAnsi="Pericles"/>
+                      <w:sz w:val="16"/>
+                      <w:szCs w:val="16"/>
+                    </w:rPr>
+                    <w:t>Knockdown Blow(5)</w:t>
+                  </w:r>
+                </w:p>
+                <w:p>
+                  <w:pPr>
+                    <w:pStyle w:val="ListParagraph"/>
+                    <w:numPr>
+                      <w:ilvl w:val="0"/>
+                      <w:numId w:val="2"/>
+                    </w:numPr>
+                    <w:rPr>
+                      <w:rFonts w:ascii="Pericles" w:hAnsi="Pericles"/>
+                      <w:sz w:val="16"/>
+                      <w:szCs w:val="16"/>
+                    </w:rPr>
+                  </w:pPr>
+                  <w:r>
+                    <w:rPr>
+                      <w:rFonts w:ascii="Pericles" w:hAnsi="Pericles"/>
+                      <w:sz w:val="16"/>
+                      <w:szCs w:val="16"/>
+                    </w:rPr>
+                    <w:t>Reinforced</w:t>
+                  </w:r>
+                </w:p>
+                <w:p>
+                  <w:pPr>
+                    <w:pStyle w:val="ListParagraph"/>
+                    <w:numPr>
+                      <w:ilvl w:val="0"/>
+                      <w:numId w:val="2"/>
+                    </w:numPr>
+                    <w:rPr>
+                      <w:rFonts w:ascii="Pericles" w:hAnsi="Pericles"/>
+                      <w:sz w:val="16"/>
+                      <w:szCs w:val="16"/>
+                    </w:rPr>
+                  </w:pPr>
+                  <w:r>
+                    <w:rPr>
+                      <w:rFonts w:ascii="Pericles" w:hAnsi="Pericles"/>
+                      <w:sz w:val="16"/>
+                      <w:szCs w:val="16"/>
+                    </w:rPr>
+                    <w:t>Stunning Blow(2)</w:t>
+                  </w:r>
+                </w:p>
+                <w:p>
+                  <w:pPr>
+                    <w:pStyle w:val="ListParagraph"/>
+                    <w:ind w:left="360"/>
+                    <w:rPr>
+                      <w:rFonts w:ascii="Pericles" w:hAnsi="Pericles"/>
+                      <w:sz w:val="16"/>
+                      <w:szCs w:val="16"/>
+                    </w:rPr>
+                  </w:pPr>
+                </w:p>
+                <w:p>
+                  <w:pPr>
+                    <w:rPr>
+                      <w:rFonts w:ascii="Pericles" w:hAnsi="Pericles"/>
+                      <w:sz w:val="16"/>
+                      <w:szCs w:val="16"/>
+                    </w:rPr>
+                  </w:pPr>
+                </w:p>
+              </w:tc>
+              <w:tc>
+                <w:tcPr>
+                  <w:tcW w:w="3042" w:type="dxa"/>
+                </w:tcPr>
+                <w:p>
+                  <w:pPr>
+                    <w:pStyle w:val="ListParagraph"/>
+                    <w:numPr>
+                      <w:ilvl w:val="0"/>
+                      <w:numId w:val="2"/>
+                    </w:numPr>
+                    <w:rPr>
+                      <w:rFonts w:ascii="Pericles" w:hAnsi="Pericles"/>
+                      <w:sz w:val="16"/>
+                      <w:szCs w:val="16"/>
+                    </w:rPr>
+                  </w:pPr>
+                  <w:r>
+                    <w:rPr>
+                      <w:rFonts w:ascii="Pericles" w:hAnsi="Pericles"/>
+                      <w:sz w:val="16"/>
+                      <w:szCs w:val="16"/>
+                    </w:rPr>
+                    <w:t>Hit Points +2</w:t>
+                  </w:r>
+                </w:p>
+                <w:p>
+                  <w:pPr>
+                    <w:pStyle w:val="ListParagraph"/>
+                    <w:numPr>
+                      <w:ilvl w:val="0"/>
+                      <w:numId w:val="2"/>
+                    </w:numPr>
+                    <w:rPr>
+                      <w:rFonts w:ascii="Pericles" w:hAnsi="Pericles"/>
+                      <w:sz w:val="16"/>
+                      <w:szCs w:val="16"/>
+                    </w:rPr>
+                  </w:pPr>
+                  <w:r>
+                    <w:rPr>
+                      <w:rFonts w:ascii="Pericles" w:hAnsi="Pericles"/>
+                      <w:sz w:val="16"/>
+                      <w:szCs w:val="16"/>
+                    </w:rPr>
+                    <w:t>Knockdown Blow(7)</w:t>
+                  </w:r>
+                </w:p>
+                <w:p>
+                  <w:pPr>
+                    <w:pStyle w:val="ListParagraph"/>
+                    <w:numPr>
+                      <w:ilvl w:val="0"/>
+                      <w:numId w:val="2"/>
+                    </w:numPr>
+                    <w:rPr>
+                      <w:rFonts w:ascii="Pericles" w:hAnsi="Pericles"/>
+                      <w:sz w:val="16"/>
+                      <w:szCs w:val="16"/>
+                    </w:rPr>
+                  </w:pPr>
+                  <w:r>
+                    <w:rPr>
+                      <w:rFonts w:ascii="Pericles" w:hAnsi="Pericles"/>
+                      <w:sz w:val="16"/>
+                      <w:szCs w:val="16"/>
+                    </w:rPr>
+                    <w:t>Overhand Swing</w:t>
+                  </w:r>
+                </w:p>
+                <w:p>
+                  <w:pPr>
+                    <w:pStyle w:val="ListParagraph"/>
+                    <w:numPr>
+                      <w:ilvl w:val="0"/>
+                      <w:numId w:val="2"/>
+                    </w:numPr>
+                    <w:rPr>
+                      <w:rFonts w:ascii="Pericles" w:hAnsi="Pericles"/>
+                      <w:sz w:val="16"/>
+                      <w:szCs w:val="16"/>
+                    </w:rPr>
+                  </w:pPr>
+                  <w:r>
+                    <w:rPr>
+                      <w:rFonts w:ascii="Pericles" w:hAnsi="Pericles"/>
+                      <w:sz w:val="16"/>
+                      <w:szCs w:val="16"/>
+                    </w:rPr>
+                    <w:t>Stunning Blow(3)</w:t>
+                  </w:r>
+                </w:p>
+                <w:p>
+                  <w:pPr>
+                    <w:pStyle w:val="ListParagraph"/>
+                    <w:numPr>
+                      <w:ilvl w:val="0"/>
+                      <w:numId w:val="2"/>
+                    </w:numPr>
+                    <w:rPr>
+                      <w:rFonts w:ascii="Pericles" w:hAnsi="Pericles"/>
+                      <w:sz w:val="16"/>
+                      <w:szCs w:val="16"/>
+                    </w:rPr>
+                  </w:pPr>
+                  <w:r>
+                    <w:rPr>
+                      <w:rFonts w:ascii="Pericles" w:hAnsi="Pericles"/>
+                      <w:sz w:val="16"/>
+                      <w:szCs w:val="16"/>
+                    </w:rPr>
+                    <w:t>Wide Arc</w:t>
+                  </w:r>
+                </w:p>
+              </w:tc>
+            </w:tr>
+          </w:tbl>
+          <w:p>
+            <w:pPr>
+              <w:rPr>
+                <w:rFonts w:ascii="Pericles" w:hAnsi="Pericles"/>
+                <w:sz w:val="16"/>
+                <w:szCs w:val="16"/>
+              </w:rPr>
+            </w:pPr>
+          </w:p>
+        </w:tc>
+      </w:tr>
+      <w:tr>
+        <w:tc>
+          <w:tcPr>
+            <w:tcW w:w="9350" w:type="dxa"/>
+          </w:tcPr>
+          <w:p>
+            <w:pPr>
+              <w:rPr>
+                <w:rFonts w:ascii="Pericles" w:hAnsi="Pericles"/>
+                <w:b/>
+                <w:sz w:val="16"/>
+                <w:szCs w:val="16"/>
+              </w:rPr>
+            </w:pPr>
+            <w:r>
+              <w:rPr>
+                <w:rFonts w:ascii="Pericles" w:hAnsi="Pericles"/>
+                <w:b/>
+                <w:sz w:val="16"/>
+                <w:szCs w:val="16"/>
+              </w:rPr>
+              <w:t>Notes:</w:t>
+            </w:r>
+          </w:p>
+          <w:p>
+            <w:pPr>
+              <w:rPr>
+                <w:rFonts w:ascii="Pericles" w:hAnsi="Pericles"/>
+                <w:b/>
+                <w:sz w:val="16"/>
+                <w:szCs w:val="16"/>
+              </w:rPr>
+            </w:pPr>
+          </w:p>
+        </w:tc>
+      </w:tr>
+    </w:tbl>
+    <w:p/>
+    <w:tbl>
+      <w:tblPr>
+        <w:tblStyle w:val="TableGrid"/>
+        <w:tblW w:w="0" w:type="auto"/>
+        <w:tblLook w:val="04A0" w:firstRow="1" w:lastRow="0" w:firstColumn="1" w:lastColumn="0" w:noHBand="0" w:noVBand="1"/>
+      </w:tblPr>
+      <w:tblGrid>
+        <w:gridCol w:w="9350"/>
+      </w:tblGrid>
+      <w:tr>
+        <w:tc>
+          <w:tcPr>
+            <w:tcW w:w="9350" w:type="dxa"/>
+          </w:tcPr>
+          <w:p>
+            <w:pPr>
+              <w:rPr>
+                <w:rFonts w:ascii="Pericles" w:hAnsi="Pericles"/>
+                <w:b/>
+                <w:sz w:val="16"/>
+                <w:szCs w:val="16"/>
+              </w:rPr>
+            </w:pPr>
+            <w:r>
+              <w:rPr>
+                <w:rFonts w:ascii="Pericles" w:hAnsi="Pericles"/>
+                <w:b/>
+                <w:sz w:val="16"/>
+                <w:szCs w:val="16"/>
+              </w:rPr>
+              <w:t>Phalanx</w:t>
+            </w:r>
+          </w:p>
+        </w:tc>
+      </w:tr>
+      <w:tr>
+        <w:tc>
+          <w:tcPr>
+            <w:tcW w:w="9350" w:type="dxa"/>
+          </w:tcPr>
+          <w:p>
+            <w:pPr>
+              <w:rPr>
+                <w:rFonts w:ascii="Pericles" w:hAnsi="Pericles"/>
+                <w:sz w:val="16"/>
+                <w:szCs w:val="16"/>
+              </w:rPr>
+            </w:pPr>
+            <w:r>
+              <w:rPr>
+                <w:rFonts w:ascii="Pericles" w:hAnsi="Pericles"/>
+                <w:b/>
+                <w:sz w:val="16"/>
+                <w:szCs w:val="16"/>
+              </w:rPr>
+              <w:t>Requirements:</w:t>
+            </w:r>
+            <w:r>
+              <w:rPr>
+                <w:rFonts w:ascii="Pericles" w:hAnsi="Pericles"/>
+                <w:sz w:val="16"/>
+                <w:szCs w:val="16"/>
+              </w:rPr>
+              <w:t xml:space="preserve"> One Hand+Shield</w:t>
+            </w:r>
+          </w:p>
+        </w:tc>
+      </w:tr>
+      <w:tr>
+        <w:tc>
+          <w:tcPr>
+            <w:tcW w:w="9350" w:type="dxa"/>
+          </w:tcPr>
+          <w:p>
+            <w:pPr>
+              <w:rPr>
+                <w:rFonts w:ascii="Pericles" w:hAnsi="Pericles"/>
+                <w:b/>
+                <w:sz w:val="16"/>
+                <w:szCs w:val="16"/>
+              </w:rPr>
+            </w:pPr>
+            <w:r>
+              <w:rPr>
+                <w:rFonts w:ascii="Pericles" w:hAnsi="Pericles"/>
+                <w:b/>
+                <w:sz w:val="16"/>
+                <w:szCs w:val="16"/>
+              </w:rPr>
+              <w:t>Talents:</w:t>
+            </w:r>
+          </w:p>
+          <w:tbl>
+            <w:tblPr>
+              <w:tblStyle w:val="TableGrid"/>
+              <w:tblW w:w="0" w:type="auto"/>
+              <w:tblBorders>
+                <w:top w:val="none" w:sz="0" w:space="0" w:color="auto"/>
+                <w:left w:val="none" w:sz="0" w:space="0" w:color="auto"/>
+                <w:bottom w:val="none" w:sz="0" w:space="0" w:color="auto"/>
+                <w:right w:val="none" w:sz="0" w:space="0" w:color="auto"/>
+                <w:insideH w:val="none" w:sz="0" w:space="0" w:color="auto"/>
+                <w:insideV w:val="none" w:sz="0" w:space="0" w:color="auto"/>
+              </w:tblBorders>
+              <w:tblLook w:val="04A0" w:firstRow="1" w:lastRow="0" w:firstColumn="1" w:lastColumn="0" w:noHBand="0" w:noVBand="1"/>
+            </w:tblPr>
+            <w:tblGrid>
+              <w:gridCol w:w="3041"/>
+              <w:gridCol w:w="3041"/>
+              <w:gridCol w:w="3042"/>
+            </w:tblGrid>
+            <w:tr>
+              <w:tc>
+                <w:tcPr>
+                  <w:tcW w:w="3041" w:type="dxa"/>
+                </w:tcPr>
+                <w:p>
+                  <w:pPr>
+                    <w:rPr>
+                      <w:rFonts w:ascii="Pericles" w:hAnsi="Pericles"/>
+                      <w:b/>
+                      <w:sz w:val="16"/>
+                      <w:szCs w:val="16"/>
+                    </w:rPr>
+                  </w:pPr>
+                  <w:r>
+                    <w:rPr>
+                      <w:rFonts w:ascii="Pericles" w:hAnsi="Pericles"/>
+                      <w:b/>
+                      <w:sz w:val="16"/>
+                      <w:szCs w:val="16"/>
+                    </w:rPr>
+                    <w:t>Level 1</w:t>
+                  </w:r>
+                </w:p>
+              </w:tc>
+              <w:tc>
+                <w:tcPr>
+                  <w:tcW w:w="3041" w:type="dxa"/>
+                </w:tcPr>
+                <w:p>
+                  <w:pPr>
+                    <w:rPr>
+                      <w:rFonts w:ascii="Pericles" w:hAnsi="Pericles"/>
+                      <w:b/>
+                      <w:sz w:val="16"/>
+                      <w:szCs w:val="16"/>
+                    </w:rPr>
+                  </w:pPr>
+                  <w:r>
+                    <w:rPr>
+                      <w:rFonts w:ascii="Pericles" w:hAnsi="Pericles"/>
+                      <w:b/>
+                      <w:sz w:val="16"/>
+                      <w:szCs w:val="16"/>
+                    </w:rPr>
+                    <w:t>Level 5</w:t>
+                  </w:r>
+                </w:p>
+              </w:tc>
+              <w:tc>
+                <w:tcPr>
+                  <w:tcW w:w="3042" w:type="dxa"/>
+                </w:tcPr>
+                <w:p>
+                  <w:pPr>
+                    <w:rPr>
+                      <w:rFonts w:ascii="Pericles" w:hAnsi="Pericles"/>
+                      <w:b/>
+                      <w:sz w:val="16"/>
+                      <w:szCs w:val="16"/>
+                    </w:rPr>
+                  </w:pPr>
+                  <w:r>
+                    <w:rPr>
+                      <w:rFonts w:ascii="Pericles" w:hAnsi="Pericles"/>
+                      <w:b/>
+                      <w:sz w:val="16"/>
+                      <w:szCs w:val="16"/>
+                    </w:rPr>
+                    <w:t>Level 9</w:t>
+                  </w:r>
+                </w:p>
+              </w:tc>
+            </w:tr>
+            <w:tr>
+              <w:tc>
+                <w:tcPr>
+                  <w:tcW w:w="3041" w:type="dxa"/>
+                </w:tcPr>
+                <w:p>
+                  <w:pPr>
+                    <w:pStyle w:val="ListParagraph"/>
+                    <w:numPr>
+                      <w:ilvl w:val="0"/>
+                      <w:numId w:val="2"/>
+                    </w:numPr>
+                    <w:rPr>
+                      <w:rFonts w:ascii="Pericles" w:hAnsi="Pericles"/>
+                      <w:sz w:val="16"/>
+                      <w:szCs w:val="16"/>
+                    </w:rPr>
+                  </w:pPr>
+                  <w:r>
+                    <w:rPr>
+                      <w:rFonts w:ascii="Pericles" w:hAnsi="Pericles"/>
+                      <w:sz w:val="16"/>
+                      <w:szCs w:val="16"/>
+                    </w:rPr>
                     <w:t>Bonus Block(1)</w:t>
                   </w:r>
                 </w:p>
@@ -10543,6 +11194,7 @@
                 <w:sz w:val="16"/>
                 <w:szCs w:val="16"/>
               </w:rPr>
+              <w:lastRenderedPageBreak/>
               <w:t xml:space="preserve">Boar </w:t>
             </w:r>
             <w:r>
@@ -10647,6 +11299,7 @@
                 <w:sz w:val="16"/>
                 <w:szCs w:val="16"/>
               </w:rPr>
+              <w:lastRenderedPageBreak/>
               <w:t>Animal Defense</w:t>
             </w:r>
           </w:p>
@@ -10880,7 +11533,6 @@
                 <w:sz w:val="16"/>
                 <w:szCs w:val="16"/>
               </w:rPr>
-              <w:lastRenderedPageBreak/>
               <w:t>Armored Sneak</w:t>
             </w:r>
           </w:p>
@@ -11948,7 +12600,7 @@
                 <w:sz w:val="16"/>
                 <w:szCs w:val="16"/>
               </w:rPr>
-              <w:t>Cutter</w:t>
+              <w:t>Custom Spell Slot</w:t>
             </w:r>
           </w:p>
         </w:tc>
@@ -11970,31 +12622,7 @@
                 <w:sz w:val="16"/>
                 <w:szCs w:val="16"/>
               </w:rPr>
-              <w:t xml:space="preserve">If using a light weapon, you can substitute skill for </w:t>
-            </w:r>
-            <w:r>
-              <w:rPr>
-                <w:rFonts w:ascii="Pericles" w:hAnsi="Pericles"/>
-                <w:sz w:val="16"/>
-                <w:szCs w:val="16"/>
-              </w:rPr>
-              <w:t>Muscle</w:t>
-            </w:r>
-            <w:r>
-              <w:rPr>
-                <w:rFonts w:ascii="Pericles" w:hAnsi="Pericles"/>
-                <w:sz w:val="16"/>
-                <w:szCs w:val="16"/>
-              </w:rPr>
-              <w:t xml:space="preserve">  when determining melee damage</w:t>
-            </w:r>
-            <w:r>
-              <w:rPr>
-                <w:rFonts w:ascii="Pericles" w:hAnsi="Pericles"/>
-                <w:sz w:val="16"/>
-                <w:szCs w:val="16"/>
-              </w:rPr>
-              <w:t xml:space="preserve"> (Muscle is still used to determine the maximum leverage damage you can deal)</w:t>
+              <w:t>You create a spell with the appropriate power level and GM’s approval</w:t>
             </w:r>
           </w:p>
         </w:tc>
@@ -12018,7 +12646,7 @@
                 <w:sz w:val="16"/>
                 <w:szCs w:val="16"/>
               </w:rPr>
-              <w:t>Deadly Anatomy</w:t>
+              <w:t>Cutter</w:t>
             </w:r>
           </w:p>
         </w:tc>
@@ -12040,7 +12668,31 @@
                 <w:sz w:val="16"/>
                 <w:szCs w:val="16"/>
               </w:rPr>
-              <w:t>You can spend an inspiration to get a +1 to a wound roll</w:t>
+              <w:t xml:space="preserve">If using a light weapon, you can substitute skill for </w:t>
+            </w:r>
+            <w:r>
+              <w:rPr>
+                <w:rFonts w:ascii="Pericles" w:hAnsi="Pericles"/>
+                <w:sz w:val="16"/>
+                <w:szCs w:val="16"/>
+              </w:rPr>
+              <w:t>Muscle</w:t>
+            </w:r>
+            <w:r>
+              <w:rPr>
+                <w:rFonts w:ascii="Pericles" w:hAnsi="Pericles"/>
+                <w:sz w:val="16"/>
+                <w:szCs w:val="16"/>
+              </w:rPr>
+              <w:t xml:space="preserve">  when determining melee damage</w:t>
+            </w:r>
+            <w:r>
+              <w:rPr>
+                <w:rFonts w:ascii="Pericles" w:hAnsi="Pericles"/>
+                <w:sz w:val="16"/>
+                <w:szCs w:val="16"/>
+              </w:rPr>
+              <w:t xml:space="preserve"> (Muscle is still used to determine the maximum leverage damage you can deal)</w:t>
             </w:r>
           </w:p>
         </w:tc>
@@ -12064,7 +12716,7 @@
                 <w:sz w:val="16"/>
                 <w:szCs w:val="16"/>
               </w:rPr>
-              <w:t>Defensive Stance</w:t>
+              <w:t>Deadly Anatomy</w:t>
             </w:r>
           </w:p>
         </w:tc>
@@ -12086,7 +12738,7 @@
                 <w:sz w:val="16"/>
                 <w:szCs w:val="16"/>
               </w:rPr>
-              <w:t>You gain +2 to your defenses, but -1 to all attacks</w:t>
+              <w:t>You can spend an inspiration to get a +1 to a wound roll</w:t>
             </w:r>
           </w:p>
         </w:tc>
@@ -12110,7 +12762,7 @@
                 <w:sz w:val="16"/>
                 <w:szCs w:val="16"/>
               </w:rPr>
-              <w:t>Disease Sniffer</w:t>
+              <w:t>Defensive Stance</w:t>
             </w:r>
           </w:p>
         </w:tc>
@@ -12132,7 +12784,7 @@
                 <w:sz w:val="16"/>
                 <w:szCs w:val="16"/>
               </w:rPr>
-              <w:t>With a medic check (DL based on disease rarity) you can detect diseases within 10 meters</w:t>
+              <w:t>You gain +2 to your defenses, but -1 to all attacks</w:t>
             </w:r>
           </w:p>
         </w:tc>
@@ -12156,7 +12808,7 @@
                 <w:sz w:val="16"/>
                 <w:szCs w:val="16"/>
               </w:rPr>
-              <w:t>Dodge (x)</w:t>
+              <w:t>Disease Sniffer</w:t>
             </w:r>
           </w:p>
         </w:tc>
@@ -12178,7 +12830,7 @@
                 <w:sz w:val="16"/>
                 <w:szCs w:val="16"/>
               </w:rPr>
-              <w:t>+1 Dodge per level</w:t>
+              <w:t>With a medic check (DL based on disease rarity) you can detect diseases within 10 meters</w:t>
             </w:r>
           </w:p>
         </w:tc>
@@ -12202,7 +12854,7 @@
                 <w:sz w:val="16"/>
                 <w:szCs w:val="16"/>
               </w:rPr>
-              <w:t>Don’t You Die On Me</w:t>
+              <w:t>Dodge (x)</w:t>
             </w:r>
           </w:p>
         </w:tc>
@@ -12224,7 +12876,7 @@
                 <w:sz w:val="16"/>
                 <w:szCs w:val="16"/>
               </w:rPr>
-              <w:t>By spending a round over a fallen ally’s body, you can spend 2 inspiration to revive him with 1d6 hit points. Any wounds suffered still apply, but mortal wounds are turned serious instead</w:t>
+              <w:t>+1 Dodge per level</w:t>
             </w:r>
           </w:p>
         </w:tc>
@@ -12248,7 +12900,8 @@
                 <w:sz w:val="16"/>
                 <w:szCs w:val="16"/>
               </w:rPr>
-              <w:t>Entangler(x)</w:t>
+              <w:lastRenderedPageBreak/>
+              <w:t>Don’t You Die On Me</w:t>
             </w:r>
           </w:p>
         </w:tc>
@@ -12270,7 +12923,7 @@
                 <w:sz w:val="16"/>
                 <w:szCs w:val="16"/>
               </w:rPr>
-              <w:t>If you block a melee attack with a roll of x or higher, you can entangle the weapon by spending 1 inspiration and making a muscle check(+4) vs. the attacker</w:t>
+              <w:t>By spending a round over a fallen ally’s body, you can spend 2 inspiration to revive him with 1d6 hit points. Any wounds suffered still apply, but mortal wounds are turned serious instead</w:t>
             </w:r>
           </w:p>
         </w:tc>
@@ -12294,7 +12947,7 @@
                 <w:sz w:val="16"/>
                 <w:szCs w:val="16"/>
               </w:rPr>
-              <w:t>Extended Block</w:t>
+              <w:t>Entangler(x)</w:t>
             </w:r>
           </w:p>
         </w:tc>
@@ -12316,7 +12969,7 @@
                 <w:sz w:val="16"/>
                 <w:szCs w:val="16"/>
               </w:rPr>
-              <w:t>Spend inspiration to block for an adjacent ally</w:t>
+              <w:t>If you block a melee attack with a roll of x or higher, you can entangle the weapon by spending 1 inspiration and making a muscle check(+4) vs. the attacker</w:t>
             </w:r>
           </w:p>
         </w:tc>
@@ -12340,7 +12993,7 @@
                 <w:sz w:val="16"/>
                 <w:szCs w:val="16"/>
               </w:rPr>
-              <w:t>Familiar</w:t>
+              <w:t>Extended Block</w:t>
             </w:r>
           </w:p>
         </w:tc>
@@ -12362,7 +13015,7 @@
                 <w:sz w:val="16"/>
                 <w:szCs w:val="16"/>
               </w:rPr>
-              <w:t>Similar to an animal companion, but only small creatures can be chosen</w:t>
+              <w:t>Spend inspiration to block for an adjacent ally</w:t>
             </w:r>
           </w:p>
         </w:tc>
@@ -12386,7 +13039,7 @@
                 <w:sz w:val="16"/>
                 <w:szCs w:val="16"/>
               </w:rPr>
-              <w:t>Familiar Advisor</w:t>
+              <w:t>Familiar</w:t>
             </w:r>
           </w:p>
         </w:tc>
@@ -12408,7 +13061,7 @@
                 <w:sz w:val="16"/>
                 <w:szCs w:val="16"/>
               </w:rPr>
-              <w:t>Your familiar gives you a bonus of +1 to all spell casting, spell lore and item lore checks</w:t>
+              <w:t>Similar to an animal companion, but only small creatures can be chosen</w:t>
             </w:r>
           </w:p>
         </w:tc>
@@ -12432,7 +13085,7 @@
                 <w:sz w:val="16"/>
                 <w:szCs w:val="16"/>
               </w:rPr>
-              <w:t>Familiar Blood</w:t>
+              <w:t>Familiar Advisor</w:t>
             </w:r>
           </w:p>
         </w:tc>
@@ -12454,7 +13107,7 @@
                 <w:sz w:val="16"/>
                 <w:szCs w:val="16"/>
               </w:rPr>
-              <w:t>By spending an inspiration, you can burn your familiar’s hit points to return blood from your spent pool. You gain 1 blood for each 1d6 spent</w:t>
+              <w:t>Your familiar gives you a bonus of +1 to all spell casting, spell lore and item lore checks</w:t>
             </w:r>
           </w:p>
         </w:tc>
@@ -12478,7 +13131,7 @@
                 <w:sz w:val="16"/>
                 <w:szCs w:val="16"/>
               </w:rPr>
-              <w:t>Familiar Cast</w:t>
+              <w:t>Familiar Blood</w:t>
             </w:r>
           </w:p>
         </w:tc>
@@ -12500,7 +13153,7 @@
                 <w:sz w:val="16"/>
                 <w:szCs w:val="16"/>
               </w:rPr>
-              <w:t>By spending an inspiration, your familiar can cast a spell separately from you using your magic skill</w:t>
+              <w:t>By spending an inspiration, you can burn your familiar’s hit points to return blood from your spent pool. You gain 1 blood for each 1d6 spent</w:t>
             </w:r>
           </w:p>
         </w:tc>
@@ -12524,7 +13177,7 @@
                 <w:sz w:val="16"/>
                 <w:szCs w:val="16"/>
               </w:rPr>
-              <w:t>Familiar Defense</w:t>
+              <w:t>Familiar Cast</w:t>
             </w:r>
           </w:p>
         </w:tc>
@@ -12546,7 +13199,7 @@
                 <w:sz w:val="16"/>
                 <w:szCs w:val="16"/>
               </w:rPr>
-              <w:t>Your familiar harasses foes attacking you, giving you +1 defense if your familiar is within 5 hexes</w:t>
+              <w:t>By spending an inspiration, your familiar can cast a spell separately from you using your magic skill</w:t>
             </w:r>
           </w:p>
         </w:tc>
@@ -12570,7 +13223,7 @@
                 <w:sz w:val="16"/>
                 <w:szCs w:val="16"/>
               </w:rPr>
-              <w:t>Familiar Telepathy</w:t>
+              <w:t>Familiar Defense</w:t>
             </w:r>
           </w:p>
         </w:tc>
@@ -12592,7 +13245,7 @@
                 <w:sz w:val="16"/>
                 <w:szCs w:val="16"/>
               </w:rPr>
-              <w:t>You and your familiar can mentally communicate if within 100 meters</w:t>
+              <w:t>Your familiar harasses foes attacking you, giving you +1 defense if your familiar is within 5 hexes</w:t>
             </w:r>
           </w:p>
         </w:tc>
@@ -12616,7 +13269,52 @@
                 <w:sz w:val="16"/>
                 <w:szCs w:val="16"/>
               </w:rPr>
-              <w:lastRenderedPageBreak/>
+              <w:t>Familiar Telepathy</w:t>
+            </w:r>
+          </w:p>
+        </w:tc>
+        <w:tc>
+          <w:tcPr>
+            <w:tcW w:w="0" w:type="auto"/>
+          </w:tcPr>
+          <w:p>
+            <w:pPr>
+              <w:rPr>
+                <w:rFonts w:ascii="Pericles" w:hAnsi="Pericles"/>
+                <w:sz w:val="16"/>
+                <w:szCs w:val="16"/>
+              </w:rPr>
+            </w:pPr>
+            <w:r>
+              <w:rPr>
+                <w:rFonts w:ascii="Pericles" w:hAnsi="Pericles"/>
+                <w:sz w:val="16"/>
+                <w:szCs w:val="16"/>
+              </w:rPr>
+              <w:t>You and your familiar can mentally communicate if within 100 meters</w:t>
+            </w:r>
+          </w:p>
+        </w:tc>
+      </w:tr>
+      <w:tr>
+        <w:tc>
+          <w:tcPr>
+            <w:tcW w:w="1724" w:type="dxa"/>
+          </w:tcPr>
+          <w:p>
+            <w:pPr>
+              <w:rPr>
+                <w:rFonts w:ascii="Pericles" w:hAnsi="Pericles"/>
+                <w:sz w:val="16"/>
+                <w:szCs w:val="16"/>
+              </w:rPr>
+            </w:pPr>
+            <w:r>
+              <w:rPr>
+                <w:rFonts w:ascii="Pericles" w:hAnsi="Pericles"/>
+                <w:sz w:val="16"/>
+                <w:szCs w:val="16"/>
+              </w:rPr>
               <w:t>Familiar Weaponry</w:t>
             </w:r>
           </w:p>
@@ -13205,7 +13903,23 @@
                 <w:sz w:val="16"/>
                 <w:szCs w:val="20"/>
               </w:rPr>
-              <w:t>Furious Alchemy</w:t>
+              <w:t xml:space="preserve">Furious </w:t>
+            </w:r>
+            <w:r>
+              <w:rPr>
+                <w:rFonts w:ascii="Arial" w:hAnsi="Arial" w:cs="Arial"/>
+                <w:sz w:val="16"/>
+                <w:szCs w:val="20"/>
+              </w:rPr>
+              <w:t>…</w:t>
+            </w:r>
+            <w:r>
+              <w:rPr>
+                <w:rFonts w:ascii="Pericles" w:hAnsi="Pericles"/>
+                <w:sz w:val="16"/>
+                <w:szCs w:val="20"/>
+              </w:rPr>
+              <w:t xml:space="preserve"> (x)</w:t>
             </w:r>
           </w:p>
         </w:tc>
@@ -13227,7 +13941,23 @@
                 <w:sz w:val="16"/>
                 <w:szCs w:val="20"/>
               </w:rPr>
-              <w:t>Your potions do +1 damage/die</w:t>
+              <w:t xml:space="preserve">Your spells/potions/whatever do </w:t>
+            </w:r>
+            <w:r>
+              <w:rPr>
+                <w:rFonts w:ascii="Pericles" w:hAnsi="Pericles"/>
+                <w:sz w:val="16"/>
+                <w:szCs w:val="20"/>
+              </w:rPr>
+              <w:t>+x</w:t>
+            </w:r>
+            <w:r>
+              <w:rPr>
+                <w:rFonts w:ascii="Pericles" w:hAnsi="Pericles"/>
+                <w:sz w:val="16"/>
+                <w:szCs w:val="20"/>
+              </w:rPr>
+              <w:t xml:space="preserve"> damage/die</w:t>
             </w:r>
           </w:p>
         </w:tc>
@@ -13871,6 +14601,7 @@
                 <w:sz w:val="16"/>
                 <w:szCs w:val="16"/>
               </w:rPr>
+              <w:lastRenderedPageBreak/>
               <w:t>Improved Companion (x)</w:t>
             </w:r>
           </w:p>
@@ -14233,53 +14964,7 @@
                 <w:sz w:val="16"/>
                 <w:szCs w:val="20"/>
               </w:rPr>
-              <w:t>Inscrutable</w:t>
-            </w:r>
-          </w:p>
-        </w:tc>
-        <w:tc>
-          <w:tcPr>
-            <w:tcW w:w="0" w:type="auto"/>
-          </w:tcPr>
-          <w:p>
-            <w:pPr>
-              <w:rPr>
-                <w:rFonts w:ascii="Pericles" w:hAnsi="Pericles"/>
-                <w:sz w:val="16"/>
-                <w:szCs w:val="20"/>
-              </w:rPr>
-            </w:pPr>
-            <w:r>
-              <w:rPr>
-                <w:rFonts w:ascii="Pericles" w:hAnsi="Pericles"/>
-                <w:sz w:val="16"/>
-                <w:szCs w:val="20"/>
-              </w:rPr>
-              <w:t>Tactics rolls against you are at a -4 penalty</w:t>
-            </w:r>
-          </w:p>
-        </w:tc>
-      </w:tr>
-      <w:tr>
-        <w:tc>
-          <w:tcPr>
-            <w:tcW w:w="1724" w:type="dxa"/>
-          </w:tcPr>
-          <w:p>
-            <w:pPr>
-              <w:rPr>
-                <w:rFonts w:ascii="Pericles" w:hAnsi="Pericles"/>
-                <w:sz w:val="16"/>
-                <w:szCs w:val="20"/>
-              </w:rPr>
-            </w:pPr>
-            <w:r>
-              <w:rPr>
-                <w:rFonts w:ascii="Pericles" w:hAnsi="Pericles"/>
-                <w:sz w:val="16"/>
-                <w:szCs w:val="20"/>
-              </w:rPr>
-              <w:t>Into The Breach</w:t>
+              <w:t>Improved Voice</w:t>
             </w:r>
           </w:p>
         </w:tc>
@@ -14306,39 +14991,7 @@
                 <w:sz w:val="16"/>
                 <w:szCs w:val="20"/>
               </w:rPr>
-              <w:t xml:space="preserve">By spending one inspiration, you may move </w:t>
-            </w:r>
-            <w:r>
-              <w:rPr>
-                <w:rFonts w:ascii="Pericles" w:hAnsi="Pericles"/>
-                <w:sz w:val="16"/>
-                <w:szCs w:val="20"/>
-              </w:rPr>
-              <w:t>an adjacent ally</w:t>
-            </w:r>
-            <w:r>
-              <w:rPr>
-                <w:rFonts w:ascii="Pericles" w:hAnsi="Pericles"/>
-                <w:sz w:val="16"/>
-                <w:szCs w:val="20"/>
-              </w:rPr>
-              <w:t xml:space="preserve"> with you as part of your action (max is your </w:t>
-            </w:r>
-            <w:r>
-              <w:rPr>
-                <w:rFonts w:ascii="Calibri" w:hAnsi="Calibri" w:cs="Calibri"/>
-                <w:sz w:val="16"/>
-                <w:szCs w:val="20"/>
-              </w:rPr>
-              <w:t>½</w:t>
-            </w:r>
-            <w:r>
-              <w:rPr>
-                <w:rFonts w:ascii="Pericles" w:hAnsi="Pericles"/>
-                <w:sz w:val="16"/>
-                <w:szCs w:val="20"/>
-              </w:rPr>
-              <w:t xml:space="preserve"> move)</w:t>
+              <w:t>Your voice score is Power/2</w:t>
             </w:r>
           </w:p>
           <w:p>
@@ -14360,7 +15013,29 @@
                 <w:sz w:val="16"/>
                 <w:szCs w:val="20"/>
               </w:rPr>
-              <w:t>You may move 2 adjacent allies with you</w:t>
+              <w:t>Your voice score increases to Power*(3/4)</w:t>
+            </w:r>
+          </w:p>
+          <w:p>
+            <w:pPr>
+              <w:pStyle w:val="ListParagraph"/>
+              <w:numPr>
+                <w:ilvl w:val="0"/>
+                <w:numId w:val="9"/>
+              </w:numPr>
+              <w:rPr>
+                <w:rFonts w:ascii="Pericles" w:hAnsi="Pericles"/>
+                <w:sz w:val="16"/>
+                <w:szCs w:val="20"/>
+              </w:rPr>
+            </w:pPr>
+            <w:r>
+              <w:rPr>
+                <w:rFonts w:ascii="Pericles" w:hAnsi="Pericles"/>
+                <w:sz w:val="16"/>
+                <w:szCs w:val="20"/>
+              </w:rPr>
+              <w:t>Your voice score is your Power</w:t>
             </w:r>
           </w:p>
         </w:tc>
@@ -14384,7 +15059,7 @@
                 <w:sz w:val="16"/>
                 <w:szCs w:val="20"/>
               </w:rPr>
-              <w:t>Iron Grip</w:t>
+              <w:t>Inscrutable</w:t>
             </w:r>
           </w:p>
         </w:tc>
@@ -14406,7 +15081,7 @@
                 <w:sz w:val="16"/>
                 <w:szCs w:val="20"/>
               </w:rPr>
-              <w:t>You can fight while climbing, you resist being disarmed, you resist being knocked down when climbing, you get +4 to all grapple checks</w:t>
+              <w:t>Tactics rolls against you are at a -4 penalty</w:t>
             </w:r>
           </w:p>
         </w:tc>
@@ -14430,8 +15105,7 @@
                 <w:sz w:val="16"/>
                 <w:szCs w:val="20"/>
               </w:rPr>
-              <w:lastRenderedPageBreak/>
-              <w:t>Keep Away</w:t>
+              <w:t>Into The Breach</w:t>
             </w:r>
           </w:p>
         </w:tc>
@@ -14441,6 +15115,11 @@
           </w:tcPr>
           <w:p>
             <w:pPr>
+              <w:pStyle w:val="ListParagraph"/>
+              <w:numPr>
+                <w:ilvl w:val="0"/>
+                <w:numId w:val="9"/>
+              </w:numPr>
               <w:rPr>
                 <w:rFonts w:ascii="Pericles" w:hAnsi="Pericles"/>
                 <w:sz w:val="16"/>
@@ -14453,7 +15132,61 @@
                 <w:sz w:val="16"/>
                 <w:szCs w:val="20"/>
               </w:rPr>
-              <w:t>When you interrupt an opponent that approaches you and you hit them, spend an inspiration to cancel the rest of their action</w:t>
+              <w:t xml:space="preserve">By spending one inspiration, you may move </w:t>
+            </w:r>
+            <w:r>
+              <w:rPr>
+                <w:rFonts w:ascii="Pericles" w:hAnsi="Pericles"/>
+                <w:sz w:val="16"/>
+                <w:szCs w:val="20"/>
+              </w:rPr>
+              <w:t>an adjacent ally</w:t>
+            </w:r>
+            <w:r>
+              <w:rPr>
+                <w:rFonts w:ascii="Pericles" w:hAnsi="Pericles"/>
+                <w:sz w:val="16"/>
+                <w:szCs w:val="20"/>
+              </w:rPr>
+              <w:t xml:space="preserve"> with you as part of your action (max is your </w:t>
+            </w:r>
+            <w:r>
+              <w:rPr>
+                <w:rFonts w:ascii="Calibri" w:hAnsi="Calibri" w:cs="Calibri"/>
+                <w:sz w:val="16"/>
+                <w:szCs w:val="20"/>
+              </w:rPr>
+              <w:t>½</w:t>
+            </w:r>
+            <w:r>
+              <w:rPr>
+                <w:rFonts w:ascii="Pericles" w:hAnsi="Pericles"/>
+                <w:sz w:val="16"/>
+                <w:szCs w:val="20"/>
+              </w:rPr>
+              <w:t xml:space="preserve"> move)</w:t>
+            </w:r>
+          </w:p>
+          <w:p>
+            <w:pPr>
+              <w:pStyle w:val="ListParagraph"/>
+              <w:numPr>
+                <w:ilvl w:val="0"/>
+                <w:numId w:val="9"/>
+              </w:numPr>
+              <w:rPr>
+                <w:rFonts w:ascii="Pericles" w:hAnsi="Pericles"/>
+                <w:sz w:val="16"/>
+                <w:szCs w:val="20"/>
+              </w:rPr>
+            </w:pPr>
+            <w:r>
+              <w:rPr>
+                <w:rFonts w:ascii="Pericles" w:hAnsi="Pericles"/>
+                <w:sz w:val="16"/>
+                <w:szCs w:val="20"/>
+              </w:rPr>
+              <w:t>You may move 2 adjacent allies with you</w:t>
             </w:r>
           </w:p>
         </w:tc>
@@ -14477,7 +15210,7 @@
                 <w:sz w:val="16"/>
                 <w:szCs w:val="20"/>
               </w:rPr>
-              <w:t>Keep Fighting</w:t>
+              <w:t>Iron Grip</w:t>
             </w:r>
           </w:p>
         </w:tc>
@@ -14499,7 +15232,7 @@
                 <w:sz w:val="16"/>
                 <w:szCs w:val="20"/>
               </w:rPr>
-              <w:t>If you spend an inspiration, you can heal up to two adjacent allies for 1d6 hits</w:t>
+              <w:t>You can fight while climbing, you resist being disarmed, you resist being knocked down when climbing, you get +4 to all grapple checks</w:t>
             </w:r>
           </w:p>
         </w:tc>
@@ -14523,7 +15256,7 @@
                 <w:sz w:val="16"/>
                 <w:szCs w:val="20"/>
               </w:rPr>
-              <w:t>Knockdown Blow(x)</w:t>
+              <w:t>Keep Away</w:t>
             </w:r>
           </w:p>
         </w:tc>
@@ -14545,7 +15278,7 @@
                 <w:sz w:val="16"/>
                 <w:szCs w:val="20"/>
               </w:rPr>
-              <w:t>If you hit your target in the legs, you have an x/12 chance to knock him prone. If you hit your target in the chest, you have x-2/12 chance to knock him down</w:t>
+              <w:t>When you interrupt an opponent that approaches you and you hit them, spend an inspiration to cancel the rest of their action</w:t>
             </w:r>
           </w:p>
         </w:tc>
@@ -14569,7 +15302,7 @@
                 <w:sz w:val="16"/>
                 <w:szCs w:val="20"/>
               </w:rPr>
-              <w:t>Limb Taker</w:t>
+              <w:t>Keep Fighting</w:t>
             </w:r>
           </w:p>
         </w:tc>
@@ -14591,7 +15324,7 @@
                 <w:sz w:val="16"/>
                 <w:szCs w:val="20"/>
               </w:rPr>
-              <w:t>You get +1 to the roll when you wound a limb</w:t>
+              <w:t>If you spend an inspiration, you can heal up to two adjacent allies for 1d6 hits</w:t>
             </w:r>
           </w:p>
         </w:tc>
@@ -14615,6 +15348,98 @@
                 <w:sz w:val="16"/>
                 <w:szCs w:val="20"/>
               </w:rPr>
+              <w:t>Knockdown Blow(x)</w:t>
+            </w:r>
+          </w:p>
+        </w:tc>
+        <w:tc>
+          <w:tcPr>
+            <w:tcW w:w="0" w:type="auto"/>
+          </w:tcPr>
+          <w:p>
+            <w:pPr>
+              <w:rPr>
+                <w:rFonts w:ascii="Pericles" w:hAnsi="Pericles"/>
+                <w:sz w:val="16"/>
+                <w:szCs w:val="20"/>
+              </w:rPr>
+            </w:pPr>
+            <w:r>
+              <w:rPr>
+                <w:rFonts w:ascii="Pericles" w:hAnsi="Pericles"/>
+                <w:sz w:val="16"/>
+                <w:szCs w:val="20"/>
+              </w:rPr>
+              <w:t>If you hit your target in the legs, you have an x/12 chance to knock him prone. If you hit your target in the chest, you have x-2/12 chance to knock him down</w:t>
+            </w:r>
+          </w:p>
+        </w:tc>
+      </w:tr>
+      <w:tr>
+        <w:tc>
+          <w:tcPr>
+            <w:tcW w:w="1724" w:type="dxa"/>
+          </w:tcPr>
+          <w:p>
+            <w:pPr>
+              <w:rPr>
+                <w:rFonts w:ascii="Pericles" w:hAnsi="Pericles"/>
+                <w:sz w:val="16"/>
+                <w:szCs w:val="20"/>
+              </w:rPr>
+            </w:pPr>
+            <w:r>
+              <w:rPr>
+                <w:rFonts w:ascii="Pericles" w:hAnsi="Pericles"/>
+                <w:sz w:val="16"/>
+                <w:szCs w:val="20"/>
+              </w:rPr>
+              <w:t>Limb Taker</w:t>
+            </w:r>
+          </w:p>
+        </w:tc>
+        <w:tc>
+          <w:tcPr>
+            <w:tcW w:w="0" w:type="auto"/>
+          </w:tcPr>
+          <w:p>
+            <w:pPr>
+              <w:rPr>
+                <w:rFonts w:ascii="Pericles" w:hAnsi="Pericles"/>
+                <w:sz w:val="16"/>
+                <w:szCs w:val="20"/>
+              </w:rPr>
+            </w:pPr>
+            <w:r>
+              <w:rPr>
+                <w:rFonts w:ascii="Pericles" w:hAnsi="Pericles"/>
+                <w:sz w:val="16"/>
+                <w:szCs w:val="20"/>
+              </w:rPr>
+              <w:t>You get +1 to the roll when you wound a limb</w:t>
+            </w:r>
+          </w:p>
+        </w:tc>
+      </w:tr>
+      <w:tr>
+        <w:tc>
+          <w:tcPr>
+            <w:tcW w:w="1724" w:type="dxa"/>
+          </w:tcPr>
+          <w:p>
+            <w:pPr>
+              <w:rPr>
+                <w:rFonts w:ascii="Pericles" w:hAnsi="Pericles"/>
+                <w:sz w:val="16"/>
+                <w:szCs w:val="20"/>
+              </w:rPr>
+            </w:pPr>
+            <w:r>
+              <w:rPr>
+                <w:rFonts w:ascii="Pericles" w:hAnsi="Pericles"/>
+                <w:sz w:val="16"/>
+                <w:szCs w:val="20"/>
+              </w:rPr>
               <w:t>Lone Wolf</w:t>
             </w:r>
           </w:p>
@@ -14638,6 +15463,101 @@
                 <w:szCs w:val="20"/>
               </w:rPr>
               <w:t>+1 to all rolls when acting alone (does not include NPC companions or familiars)</w:t>
+            </w:r>
+          </w:p>
+        </w:tc>
+      </w:tr>
+      <w:tr>
+        <w:tc>
+          <w:tcPr>
+            <w:tcW w:w="1724" w:type="dxa"/>
+          </w:tcPr>
+          <w:p>
+            <w:pPr>
+              <w:rPr>
+                <w:rFonts w:ascii="Pericles" w:hAnsi="Pericles"/>
+                <w:sz w:val="16"/>
+                <w:szCs w:val="20"/>
+              </w:rPr>
+            </w:pPr>
+            <w:r>
+              <w:rPr>
+                <w:rFonts w:ascii="Pericles" w:hAnsi="Pericles"/>
+                <w:sz w:val="16"/>
+                <w:szCs w:val="20"/>
+              </w:rPr>
+              <w:t>Loud Chants</w:t>
+            </w:r>
+          </w:p>
+        </w:tc>
+        <w:tc>
+          <w:tcPr>
+            <w:tcW w:w="0" w:type="auto"/>
+          </w:tcPr>
+          <w:p>
+            <w:pPr>
+              <w:pStyle w:val="ListParagraph"/>
+              <w:numPr>
+                <w:ilvl w:val="0"/>
+                <w:numId w:val="37"/>
+              </w:numPr>
+              <w:rPr>
+                <w:rFonts w:ascii="Pericles" w:hAnsi="Pericles"/>
+                <w:sz w:val="16"/>
+                <w:szCs w:val="20"/>
+              </w:rPr>
+            </w:pPr>
+            <w:r>
+              <w:rPr>
+                <w:rFonts w:ascii="Pericles" w:hAnsi="Pericles"/>
+                <w:sz w:val="16"/>
+                <w:szCs w:val="20"/>
+              </w:rPr>
+              <w:t>Chants affect all allies or enemies within 15 hexes</w:t>
+            </w:r>
+          </w:p>
+          <w:p>
+            <w:pPr>
+              <w:pStyle w:val="ListParagraph"/>
+              <w:numPr>
+                <w:ilvl w:val="0"/>
+                <w:numId w:val="37"/>
+              </w:numPr>
+              <w:rPr>
+                <w:rFonts w:ascii="Pericles" w:hAnsi="Pericles"/>
+                <w:sz w:val="16"/>
+                <w:szCs w:val="20"/>
+              </w:rPr>
+            </w:pPr>
+            <w:r>
+              <w:rPr>
+                <w:rFonts w:ascii="Pericles" w:hAnsi="Pericles"/>
+                <w:sz w:val="16"/>
+                <w:szCs w:val="20"/>
+              </w:rPr>
+              <w:t>Chants affect all allies or enemies within 20 hexes</w:t>
+            </w:r>
+          </w:p>
+          <w:p>
+            <w:pPr>
+              <w:pStyle w:val="ListParagraph"/>
+              <w:numPr>
+                <w:ilvl w:val="0"/>
+                <w:numId w:val="37"/>
+              </w:numPr>
+              <w:rPr>
+                <w:rFonts w:ascii="Pericles" w:hAnsi="Pericles"/>
+                <w:sz w:val="16"/>
+                <w:szCs w:val="20"/>
+              </w:rPr>
+            </w:pPr>
+            <w:r>
+              <w:rPr>
+                <w:rFonts w:ascii="Pericles" w:hAnsi="Pericles"/>
+                <w:sz w:val="16"/>
+                <w:szCs w:val="20"/>
+              </w:rPr>
+              <w:t>Chants affect all allies or enemies within 100 hexes</w:t>
             </w:r>
           </w:p>
         </w:tc>
@@ -15197,7 +16117,15 @@
                 <w:sz w:val="16"/>
                 <w:szCs w:val="16"/>
               </w:rPr>
-              <w:t>You and your companion get a +1 bonus to hit and damage when adjacent to each other</w:t>
+              <w:t>You and an adjacent ally</w:t>
+            </w:r>
+            <w:r>
+              <w:rPr>
+                <w:rFonts w:ascii="Pericles" w:hAnsi="Pericles"/>
+                <w:sz w:val="16"/>
+                <w:szCs w:val="16"/>
+              </w:rPr>
+              <w:t xml:space="preserve"> get a +1 bonus to hit and damage when adjacent to each other</w:t>
             </w:r>
           </w:p>
         </w:tc>
@@ -15386,6 +16314,7 @@
                 <w:sz w:val="16"/>
                 <w:szCs w:val="16"/>
               </w:rPr>
+              <w:lastRenderedPageBreak/>
               <w:t>Play Dead</w:t>
             </w:r>
           </w:p>
@@ -15809,7 +16738,23 @@
                 <w:sz w:val="16"/>
                 <w:szCs w:val="16"/>
               </w:rPr>
-              <w:t>Resist (x)</w:t>
+              <w:t xml:space="preserve">Resist </w:t>
+            </w:r>
+            <w:r>
+              <w:rPr>
+                <w:rFonts w:ascii="Arial" w:hAnsi="Arial" w:cs="Arial"/>
+                <w:sz w:val="16"/>
+                <w:szCs w:val="16"/>
+              </w:rPr>
+              <w:t>…</w:t>
+            </w:r>
+            <w:r>
+              <w:rPr>
+                <w:rFonts w:ascii="Pericles" w:hAnsi="Pericles"/>
+                <w:sz w:val="16"/>
+                <w:szCs w:val="16"/>
+              </w:rPr>
+              <w:t xml:space="preserve"> (x)</w:t>
             </w:r>
           </w:p>
         </w:tc>
@@ -15832,7 +16777,39 @@
                 <w:sz w:val="16"/>
                 <w:szCs w:val="16"/>
               </w:rPr>
-              <w:t xml:space="preserve">You get a +2 bonus to saves against the resisted element/effect. If you are affected by the resisted element/effect, you reduce the effect by </w:t>
+              <w:t>You get a +2</w:t>
+            </w:r>
+            <w:r>
+              <w:rPr>
+                <w:rFonts w:ascii="Pericles" w:hAnsi="Pericles"/>
+                <w:sz w:val="16"/>
+                <w:szCs w:val="16"/>
+              </w:rPr>
+              <w:t>(x)</w:t>
+            </w:r>
+            <w:r>
+              <w:rPr>
+                <w:rFonts w:ascii="Pericles" w:hAnsi="Pericles"/>
+                <w:sz w:val="16"/>
+                <w:szCs w:val="16"/>
+              </w:rPr>
+              <w:t xml:space="preserve"> bonus to saves against the resisted element/effect.</w:t>
+            </w:r>
+            <w:r>
+              <w:rPr>
+                <w:rFonts w:ascii="Pericles" w:hAnsi="Pericles"/>
+                <w:sz w:val="16"/>
+                <w:szCs w:val="16"/>
+              </w:rPr>
+              <w:t xml:space="preserve"> Proc effects have -1(x) chance to occur.</w:t>
+            </w:r>
+            <w:r>
+              <w:rPr>
+                <w:rFonts w:ascii="Pericles" w:hAnsi="Pericles"/>
+                <w:sz w:val="16"/>
+                <w:szCs w:val="16"/>
+              </w:rPr>
+              <w:t xml:space="preserve"> If you are affected by the resisted element/effect, you reduce the effect by </w:t>
             </w:r>
             <w:r>
               <w:rPr>
@@ -15848,15 +16825,23 @@
                 <w:sz w:val="16"/>
                 <w:szCs w:val="16"/>
               </w:rPr>
-              <w:t>1 point/die</w:t>
-            </w:r>
-            <w:r>
-              <w:rPr>
-                <w:rFonts w:ascii="Pericles" w:hAnsi="Pericles"/>
-                <w:sz w:val="16"/>
-                <w:szCs w:val="16"/>
-              </w:rPr>
-              <w:t>. This effect stacks with itself if acquired multiple times</w:t>
+              <w:t>1</w:t>
+            </w:r>
+            <w:r>
+              <w:rPr>
+                <w:rFonts w:ascii="Pericles" w:hAnsi="Pericles"/>
+                <w:sz w:val="16"/>
+                <w:szCs w:val="16"/>
+              </w:rPr>
+              <w:t>(x)</w:t>
+            </w:r>
+            <w:r>
+              <w:rPr>
+                <w:rFonts w:ascii="Pericles" w:hAnsi="Pericles"/>
+                <w:sz w:val="16"/>
+                <w:szCs w:val="16"/>
+              </w:rPr>
+              <w:t xml:space="preserve"> point/die</w:t>
             </w:r>
           </w:p>
         </w:tc>
@@ -16067,7 +17052,6 @@
                 <w:sz w:val="16"/>
                 <w:szCs w:val="16"/>
               </w:rPr>
-              <w:lastRenderedPageBreak/>
               <w:t>Once per fight, spend 2 inspiration and heal 2d6 hit points</w:t>
             </w:r>
           </w:p>
@@ -16092,7 +17076,6 @@
                 <w:sz w:val="16"/>
                 <w:szCs w:val="16"/>
               </w:rPr>
-              <w:lastRenderedPageBreak/>
               <w:t>Self-Immunity</w:t>
             </w:r>
           </w:p>
@@ -16539,8 +17522,6 @@
               </w:rPr>
               <w:t>By spending an inspiration, you can freely switch places with adjacent allies as part of a normal move. Neither you, nor the shifted allies take disengage penalties</w:t>
             </w:r>
-            <w:bookmarkStart w:id="0" w:name="_GoBack"/>
-            <w:bookmarkEnd w:id="0"/>
           </w:p>
         </w:tc>
       </w:tr>
@@ -16648,11 +17629,19 @@
             </w:pPr>
             <w:r>
               <w:rPr>
-                <w:rFonts w:ascii="Pericles" w:hAnsi="Pericles"/>
-                <w:sz w:val="16"/>
-                <w:szCs w:val="16"/>
-              </w:rPr>
-              <w:t>X Sniffer</w:t>
+                <w:rFonts w:ascii="Arial" w:hAnsi="Arial" w:cs="Arial"/>
+                <w:sz w:val="16"/>
+                <w:szCs w:val="16"/>
+              </w:rPr>
+              <w:t>…</w:t>
+            </w:r>
+            <w:r>
+              <w:rPr>
+                <w:rFonts w:ascii="Pericles" w:hAnsi="Pericles"/>
+                <w:sz w:val="16"/>
+                <w:szCs w:val="16"/>
+              </w:rPr>
+              <w:t xml:space="preserve"> Sniffer</w:t>
             </w:r>
           </w:p>
         </w:tc>
@@ -16682,7 +17671,23 @@
                 <w:sz w:val="16"/>
                 <w:szCs w:val="16"/>
               </w:rPr>
-              <w:t>detect x, and items that cause x effects</w:t>
+              <w:t xml:space="preserve">detect </w:t>
+            </w:r>
+            <w:r>
+              <w:rPr>
+                <w:rFonts w:ascii="Arial" w:hAnsi="Arial" w:cs="Arial"/>
+                <w:sz w:val="16"/>
+                <w:szCs w:val="16"/>
+              </w:rPr>
+              <w:t>…</w:t>
+            </w:r>
+            <w:r>
+              <w:rPr>
+                <w:rFonts w:ascii="Pericles" w:hAnsi="Pericles"/>
+                <w:sz w:val="16"/>
+                <w:szCs w:val="16"/>
+              </w:rPr>
+              <w:t>, and items that cause x effects</w:t>
             </w:r>
           </w:p>
         </w:tc>
@@ -16990,6 +17995,7 @@
                 <w:sz w:val="16"/>
                 <w:szCs w:val="16"/>
               </w:rPr>
+              <w:lastRenderedPageBreak/>
               <w:t>Swift Companion</w:t>
             </w:r>
           </w:p>
@@ -17343,7 +18349,23 @@
                 <w:sz w:val="16"/>
                 <w:szCs w:val="20"/>
               </w:rPr>
-              <w:t>Tenacious Alchemy</w:t>
+              <w:t xml:space="preserve">Tenacious </w:t>
+            </w:r>
+            <w:r>
+              <w:rPr>
+                <w:rFonts w:ascii="Arial" w:hAnsi="Arial" w:cs="Arial"/>
+                <w:sz w:val="16"/>
+                <w:szCs w:val="20"/>
+              </w:rPr>
+              <w:t>…</w:t>
+            </w:r>
+            <w:r>
+              <w:rPr>
+                <w:rFonts w:ascii="Pericles" w:hAnsi="Pericles"/>
+                <w:sz w:val="16"/>
+                <w:szCs w:val="20"/>
+              </w:rPr>
+              <w:t xml:space="preserve"> </w:t>
             </w:r>
             <w:r>
               <w:rPr>
@@ -17707,7 +18729,7 @@
                 <w:sz w:val="16"/>
                 <w:szCs w:val="16"/>
               </w:rPr>
-              <w:t>Volley Fire</w:t>
+              <w:t>Unwavering Chant(x)</w:t>
             </w:r>
           </w:p>
         </w:tc>
@@ -17729,7 +18751,7 @@
                 <w:sz w:val="16"/>
                 <w:szCs w:val="16"/>
               </w:rPr>
-              <w:t>By spending an inspiration, up to two adjacent allies can throw/fire a missile weapon with you as part of your action</w:t>
+              <w:t>Your chants lose x points of Parch</w:t>
             </w:r>
           </w:p>
         </w:tc>
@@ -17753,7 +18775,52 @@
                 <w:sz w:val="16"/>
                 <w:szCs w:val="16"/>
               </w:rPr>
-              <w:lastRenderedPageBreak/>
+              <w:t>Volley Fire</w:t>
+            </w:r>
+          </w:p>
+        </w:tc>
+        <w:tc>
+          <w:tcPr>
+            <w:tcW w:w="0" w:type="auto"/>
+          </w:tcPr>
+          <w:p>
+            <w:pPr>
+              <w:rPr>
+                <w:rFonts w:ascii="Pericles" w:hAnsi="Pericles"/>
+                <w:sz w:val="16"/>
+                <w:szCs w:val="16"/>
+              </w:rPr>
+            </w:pPr>
+            <w:r>
+              <w:rPr>
+                <w:rFonts w:ascii="Pericles" w:hAnsi="Pericles"/>
+                <w:sz w:val="16"/>
+                <w:szCs w:val="16"/>
+              </w:rPr>
+              <w:t>By spending an inspiration, up to two adjacent allies can throw/fire a missile weapon with you as part of your action</w:t>
+            </w:r>
+          </w:p>
+        </w:tc>
+      </w:tr>
+      <w:tr>
+        <w:tc>
+          <w:tcPr>
+            <w:tcW w:w="1724" w:type="dxa"/>
+          </w:tcPr>
+          <w:p>
+            <w:pPr>
+              <w:rPr>
+                <w:rFonts w:ascii="Pericles" w:hAnsi="Pericles"/>
+                <w:sz w:val="16"/>
+                <w:szCs w:val="16"/>
+              </w:rPr>
+            </w:pPr>
+            <w:r>
+              <w:rPr>
+                <w:rFonts w:ascii="Pericles" w:hAnsi="Pericles"/>
+                <w:sz w:val="16"/>
+                <w:szCs w:val="16"/>
+              </w:rPr>
               <w:t>Wade In</w:t>
             </w:r>
           </w:p>
@@ -19383,6 +20450,119 @@
     </w:lvl>
   </w:abstractNum>
   <w:abstractNum w:abstractNumId="12" w15:restartNumberingAfterBreak="0">
+    <w:nsid w:val="20DF3A53"/>
+    <w:multiLevelType w:val="hybridMultilevel"/>
+    <w:tmpl w:val="91C6C1A4"/>
+    <w:lvl w:ilvl="0" w:tplc="04090001">
+      <w:start w:val="1"/>
+      <w:numFmt w:val="bullet"/>
+      <w:lvlText w:val=""/>
+      <w:lvlJc w:val="left"/>
+      <w:pPr>
+        <w:ind w:left="360" w:hanging="360"/>
+      </w:pPr>
+      <w:rPr>
+        <w:rFonts w:ascii="Symbol" w:hAnsi="Symbol" w:hint="default"/>
+      </w:rPr>
+    </w:lvl>
+    <w:lvl w:ilvl="1" w:tplc="04090003" w:tentative="1">
+      <w:start w:val="1"/>
+      <w:numFmt w:val="bullet"/>
+      <w:lvlText w:val="o"/>
+      <w:lvlJc w:val="left"/>
+      <w:pPr>
+        <w:ind w:left="1080" w:hanging="360"/>
+      </w:pPr>
+      <w:rPr>
+        <w:rFonts w:ascii="Courier New" w:hAnsi="Courier New" w:cs="Courier New" w:hint="default"/>
+      </w:rPr>
+    </w:lvl>
+    <w:lvl w:ilvl="2" w:tplc="04090005" w:tentative="1">
+      <w:start w:val="1"/>
+      <w:numFmt w:val="bullet"/>
+      <w:lvlText w:val=""/>
+      <w:lvlJc w:val="left"/>
+      <w:pPr>
+        <w:ind w:left="1800" w:hanging="360"/>
+      </w:pPr>
+      <w:rPr>
+        <w:rFonts w:ascii="Wingdings" w:hAnsi="Wingdings" w:hint="default"/>
+      </w:rPr>
+    </w:lvl>
+    <w:lvl w:ilvl="3" w:tplc="04090001" w:tentative="1">
+      <w:start w:val="1"/>
+      <w:numFmt w:val="bullet"/>
+      <w:lvlText w:val=""/>
+      <w:lvlJc w:val="left"/>
+      <w:pPr>
+        <w:ind w:left="2520" w:hanging="360"/>
+      </w:pPr>
+      <w:rPr>
+        <w:rFonts w:ascii="Symbol" w:hAnsi="Symbol" w:hint="default"/>
+      </w:rPr>
+    </w:lvl>
+    <w:lvl w:ilvl="4" w:tplc="04090003" w:tentative="1">
+      <w:start w:val="1"/>
+      <w:numFmt w:val="bullet"/>
+      <w:lvlText w:val="o"/>
+      <w:lvlJc w:val="left"/>
+      <w:pPr>
+        <w:ind w:left="3240" w:hanging="360"/>
+      </w:pPr>
+      <w:rPr>
+        <w:rFonts w:ascii="Courier New" w:hAnsi="Courier New" w:cs="Courier New" w:hint="default"/>
+      </w:rPr>
+    </w:lvl>
+    <w:lvl w:ilvl="5" w:tplc="04090005" w:tentative="1">
+      <w:start w:val="1"/>
+      <w:numFmt w:val="bullet"/>
+      <w:lvlText w:val=""/>
+      <w:lvlJc w:val="left"/>
+      <w:pPr>
+        <w:ind w:left="3960" w:hanging="360"/>
+      </w:pPr>
+      <w:rPr>
+        <w:rFonts w:ascii="Wingdings" w:hAnsi="Wingdings" w:hint="default"/>
+      </w:rPr>
+    </w:lvl>
+    <w:lvl w:ilvl="6" w:tplc="04090001" w:tentative="1">
+      <w:start w:val="1"/>
+      <w:numFmt w:val="bullet"/>
+      <w:lvlText w:val=""/>
+      <w:lvlJc w:val="left"/>
+      <w:pPr>
+        <w:ind w:left="4680" w:hanging="360"/>
+      </w:pPr>
+      <w:rPr>
+        <w:rFonts w:ascii="Symbol" w:hAnsi="Symbol" w:hint="default"/>
+      </w:rPr>
+    </w:lvl>
+    <w:lvl w:ilvl="7" w:tplc="04090003" w:tentative="1">
+      <w:start w:val="1"/>
+      <w:numFmt w:val="bullet"/>
+      <w:lvlText w:val="o"/>
+      <w:lvlJc w:val="left"/>
+      <w:pPr>
+        <w:ind w:left="5400" w:hanging="360"/>
+      </w:pPr>
+      <w:rPr>
+        <w:rFonts w:ascii="Courier New" w:hAnsi="Courier New" w:cs="Courier New" w:hint="default"/>
+      </w:rPr>
+    </w:lvl>
+    <w:lvl w:ilvl="8" w:tplc="04090005" w:tentative="1">
+      <w:start w:val="1"/>
+      <w:numFmt w:val="bullet"/>
+      <w:lvlText w:val=""/>
+      <w:lvlJc w:val="left"/>
+      <w:pPr>
+        <w:ind w:left="6120" w:hanging="360"/>
+      </w:pPr>
+      <w:rPr>
+        <w:rFonts w:ascii="Wingdings" w:hAnsi="Wingdings" w:hint="default"/>
+      </w:rPr>
+    </w:lvl>
+  </w:abstractNum>
+  <w:abstractNum w:abstractNumId="13" w15:restartNumberingAfterBreak="0">
     <w:nsid w:val="23760BE6"/>
     <w:multiLevelType w:val="hybridMultilevel"/>
     <w:tmpl w:val="69E04C66"/>
@@ -19495,7 +20675,7 @@
       </w:rPr>
     </w:lvl>
   </w:abstractNum>
-  <w:abstractNum w:abstractNumId="13" w15:restartNumberingAfterBreak="0">
+  <w:abstractNum w:abstractNumId="14" w15:restartNumberingAfterBreak="0">
     <w:nsid w:val="27C144FF"/>
     <w:multiLevelType w:val="hybridMultilevel"/>
     <w:tmpl w:val="52C4B456"/>
@@ -19608,7 +20788,7 @@
       </w:rPr>
     </w:lvl>
   </w:abstractNum>
-  <w:abstractNum w:abstractNumId="14" w15:restartNumberingAfterBreak="0">
+  <w:abstractNum w:abstractNumId="15" w15:restartNumberingAfterBreak="0">
     <w:nsid w:val="289C25F1"/>
     <w:multiLevelType w:val="hybridMultilevel"/>
     <w:tmpl w:val="8276551C"/>
@@ -19721,7 +20901,7 @@
       </w:rPr>
     </w:lvl>
   </w:abstractNum>
-  <w:abstractNum w:abstractNumId="15" w15:restartNumberingAfterBreak="0">
+  <w:abstractNum w:abstractNumId="16" w15:restartNumberingAfterBreak="0">
     <w:nsid w:val="2B8B1FE0"/>
     <w:multiLevelType w:val="hybridMultilevel"/>
     <w:tmpl w:val="1E4CC650"/>
@@ -19834,7 +21014,7 @@
       </w:rPr>
     </w:lvl>
   </w:abstractNum>
-  <w:abstractNum w:abstractNumId="16" w15:restartNumberingAfterBreak="0">
+  <w:abstractNum w:abstractNumId="17" w15:restartNumberingAfterBreak="0">
     <w:nsid w:val="316A75F6"/>
     <w:multiLevelType w:val="hybridMultilevel"/>
     <w:tmpl w:val="9B7E9E5C"/>
@@ -19947,7 +21127,7 @@
       </w:rPr>
     </w:lvl>
   </w:abstractNum>
-  <w:abstractNum w:abstractNumId="17" w15:restartNumberingAfterBreak="0">
+  <w:abstractNum w:abstractNumId="18" w15:restartNumberingAfterBreak="0">
     <w:nsid w:val="35CA4852"/>
     <w:multiLevelType w:val="hybridMultilevel"/>
     <w:tmpl w:val="873231A2"/>
@@ -20060,7 +21240,7 @@
       </w:rPr>
     </w:lvl>
   </w:abstractNum>
-  <w:abstractNum w:abstractNumId="18" w15:restartNumberingAfterBreak="0">
+  <w:abstractNum w:abstractNumId="19" w15:restartNumberingAfterBreak="0">
     <w:nsid w:val="3BD775C6"/>
     <w:multiLevelType w:val="hybridMultilevel"/>
     <w:tmpl w:val="CCC65308"/>
@@ -20173,7 +21353,7 @@
       </w:rPr>
     </w:lvl>
   </w:abstractNum>
-  <w:abstractNum w:abstractNumId="19" w15:restartNumberingAfterBreak="0">
+  <w:abstractNum w:abstractNumId="20" w15:restartNumberingAfterBreak="0">
     <w:nsid w:val="4A46296E"/>
     <w:multiLevelType w:val="hybridMultilevel"/>
     <w:tmpl w:val="41E8B150"/>
@@ -20286,7 +21466,7 @@
       </w:rPr>
     </w:lvl>
   </w:abstractNum>
-  <w:abstractNum w:abstractNumId="20" w15:restartNumberingAfterBreak="0">
+  <w:abstractNum w:abstractNumId="21" w15:restartNumberingAfterBreak="0">
     <w:nsid w:val="4D0C057A"/>
     <w:multiLevelType w:val="hybridMultilevel"/>
     <w:tmpl w:val="ADDEA26C"/>
@@ -20399,7 +21579,7 @@
       </w:rPr>
     </w:lvl>
   </w:abstractNum>
-  <w:abstractNum w:abstractNumId="21" w15:restartNumberingAfterBreak="0">
+  <w:abstractNum w:abstractNumId="22" w15:restartNumberingAfterBreak="0">
     <w:nsid w:val="4D644562"/>
     <w:multiLevelType w:val="hybridMultilevel"/>
     <w:tmpl w:val="F058201A"/>
@@ -20512,7 +21692,7 @@
       </w:rPr>
     </w:lvl>
   </w:abstractNum>
-  <w:abstractNum w:abstractNumId="22" w15:restartNumberingAfterBreak="0">
+  <w:abstractNum w:abstractNumId="23" w15:restartNumberingAfterBreak="0">
     <w:nsid w:val="51335207"/>
     <w:multiLevelType w:val="hybridMultilevel"/>
     <w:tmpl w:val="212ACC9C"/>
@@ -20625,7 +21805,7 @@
       </w:rPr>
     </w:lvl>
   </w:abstractNum>
-  <w:abstractNum w:abstractNumId="23" w15:restartNumberingAfterBreak="0">
+  <w:abstractNum w:abstractNumId="24" w15:restartNumberingAfterBreak="0">
     <w:nsid w:val="540505AA"/>
     <w:multiLevelType w:val="hybridMultilevel"/>
     <w:tmpl w:val="F9F6D404"/>
@@ -20738,7 +21918,7 @@
       </w:rPr>
     </w:lvl>
   </w:abstractNum>
-  <w:abstractNum w:abstractNumId="24" w15:restartNumberingAfterBreak="0">
+  <w:abstractNum w:abstractNumId="25" w15:restartNumberingAfterBreak="0">
     <w:nsid w:val="5993143B"/>
     <w:multiLevelType w:val="hybridMultilevel"/>
     <w:tmpl w:val="98428A32"/>
@@ -20851,7 +22031,7 @@
       </w:rPr>
     </w:lvl>
   </w:abstractNum>
-  <w:abstractNum w:abstractNumId="25" w15:restartNumberingAfterBreak="0">
+  <w:abstractNum w:abstractNumId="26" w15:restartNumberingAfterBreak="0">
     <w:nsid w:val="5B256E9B"/>
     <w:multiLevelType w:val="hybridMultilevel"/>
     <w:tmpl w:val="EFD6A744"/>
@@ -20964,7 +22144,7 @@
       </w:rPr>
     </w:lvl>
   </w:abstractNum>
-  <w:abstractNum w:abstractNumId="26" w15:restartNumberingAfterBreak="0">
+  <w:abstractNum w:abstractNumId="27" w15:restartNumberingAfterBreak="0">
     <w:nsid w:val="5C004362"/>
     <w:multiLevelType w:val="hybridMultilevel"/>
     <w:tmpl w:val="810AD40C"/>
@@ -21077,7 +22257,7 @@
       </w:rPr>
     </w:lvl>
   </w:abstractNum>
-  <w:abstractNum w:abstractNumId="27" w15:restartNumberingAfterBreak="0">
+  <w:abstractNum w:abstractNumId="28" w15:restartNumberingAfterBreak="0">
     <w:nsid w:val="5C73745D"/>
     <w:multiLevelType w:val="hybridMultilevel"/>
     <w:tmpl w:val="AC7A6CFE"/>
@@ -21190,7 +22370,7 @@
       </w:rPr>
     </w:lvl>
   </w:abstractNum>
-  <w:abstractNum w:abstractNumId="28" w15:restartNumberingAfterBreak="0">
+  <w:abstractNum w:abstractNumId="29" w15:restartNumberingAfterBreak="0">
     <w:nsid w:val="645C70CF"/>
     <w:multiLevelType w:val="hybridMultilevel"/>
     <w:tmpl w:val="2EA27E98"/>
@@ -21303,7 +22483,7 @@
       </w:rPr>
     </w:lvl>
   </w:abstractNum>
-  <w:abstractNum w:abstractNumId="29" w15:restartNumberingAfterBreak="0">
+  <w:abstractNum w:abstractNumId="30" w15:restartNumberingAfterBreak="0">
     <w:nsid w:val="64C935DB"/>
     <w:multiLevelType w:val="hybridMultilevel"/>
     <w:tmpl w:val="B910133C"/>
@@ -21416,7 +22596,7 @@
       </w:rPr>
     </w:lvl>
   </w:abstractNum>
-  <w:abstractNum w:abstractNumId="30" w15:restartNumberingAfterBreak="0">
+  <w:abstractNum w:abstractNumId="31" w15:restartNumberingAfterBreak="0">
     <w:nsid w:val="65EB3BBE"/>
     <w:multiLevelType w:val="hybridMultilevel"/>
     <w:tmpl w:val="3D5C72F6"/>
@@ -21529,7 +22709,7 @@
       </w:rPr>
     </w:lvl>
   </w:abstractNum>
-  <w:abstractNum w:abstractNumId="31" w15:restartNumberingAfterBreak="0">
+  <w:abstractNum w:abstractNumId="32" w15:restartNumberingAfterBreak="0">
     <w:nsid w:val="69512749"/>
     <w:multiLevelType w:val="hybridMultilevel"/>
     <w:tmpl w:val="ABE85E48"/>
@@ -21642,7 +22822,7 @@
       </w:rPr>
     </w:lvl>
   </w:abstractNum>
-  <w:abstractNum w:abstractNumId="32" w15:restartNumberingAfterBreak="0">
+  <w:abstractNum w:abstractNumId="33" w15:restartNumberingAfterBreak="0">
     <w:nsid w:val="6DB5013F"/>
     <w:multiLevelType w:val="hybridMultilevel"/>
     <w:tmpl w:val="D9845486"/>
@@ -21755,7 +22935,7 @@
       </w:rPr>
     </w:lvl>
   </w:abstractNum>
-  <w:abstractNum w:abstractNumId="33" w15:restartNumberingAfterBreak="0">
+  <w:abstractNum w:abstractNumId="34" w15:restartNumberingAfterBreak="0">
     <w:nsid w:val="717E34EF"/>
     <w:multiLevelType w:val="hybridMultilevel"/>
     <w:tmpl w:val="F3D27CA0"/>
@@ -21868,7 +23048,7 @@
       </w:rPr>
     </w:lvl>
   </w:abstractNum>
-  <w:abstractNum w:abstractNumId="34" w15:restartNumberingAfterBreak="0">
+  <w:abstractNum w:abstractNumId="35" w15:restartNumberingAfterBreak="0">
     <w:nsid w:val="753C607D"/>
     <w:multiLevelType w:val="hybridMultilevel"/>
     <w:tmpl w:val="E9A2B45A"/>
@@ -21981,7 +23161,7 @@
       </w:rPr>
     </w:lvl>
   </w:abstractNum>
-  <w:abstractNum w:abstractNumId="35" w15:restartNumberingAfterBreak="0">
+  <w:abstractNum w:abstractNumId="36" w15:restartNumberingAfterBreak="0">
     <w:nsid w:val="78540A09"/>
     <w:multiLevelType w:val="hybridMultilevel"/>
     <w:tmpl w:val="5EFEC4E0"/>
@@ -22098,7 +23278,7 @@
     <w:abstractNumId w:val="7"/>
   </w:num>
   <w:num w:numId="2">
-    <w:abstractNumId w:val="22"/>
+    <w:abstractNumId w:val="23"/>
   </w:num>
   <w:num w:numId="3">
     <w:abstractNumId w:val="3"/>
@@ -22107,25 +23287,25 @@
     <w:abstractNumId w:val="9"/>
   </w:num>
   <w:num w:numId="5">
+    <w:abstractNumId w:val="30"/>
+  </w:num>
+  <w:num w:numId="6">
     <w:abstractNumId w:val="29"/>
   </w:num>
-  <w:num w:numId="6">
+  <w:num w:numId="7">
+    <w:abstractNumId w:val="16"/>
+  </w:num>
+  <w:num w:numId="8">
     <w:abstractNumId w:val="28"/>
   </w:num>
-  <w:num w:numId="7">
-    <w:abstractNumId w:val="15"/>
+  <w:num w:numId="9">
+    <w:abstractNumId w:val="19"/>
   </w:num>
-  <w:num w:numId="8">
+  <w:num w:numId="10">
     <w:abstractNumId w:val="27"/>
   </w:num>
-  <w:num w:numId="9">
-    <w:abstractNumId w:val="18"/>
-  </w:num>
-  <w:num w:numId="10">
-    <w:abstractNumId w:val="26"/>
-  </w:num>
   <w:num w:numId="11">
-    <w:abstractNumId w:val="16"/>
+    <w:abstractNumId w:val="17"/>
   </w:num>
   <w:num w:numId="12">
     <w:abstractNumId w:val="0"/>
@@ -22134,31 +23314,31 @@
     <w:abstractNumId w:val="4"/>
   </w:num>
   <w:num w:numId="14">
-    <w:abstractNumId w:val="25"/>
+    <w:abstractNumId w:val="26"/>
   </w:num>
   <w:num w:numId="15">
-    <w:abstractNumId w:val="35"/>
+    <w:abstractNumId w:val="36"/>
   </w:num>
   <w:num w:numId="16">
     <w:abstractNumId w:val="5"/>
   </w:num>
   <w:num w:numId="17">
-    <w:abstractNumId w:val="19"/>
+    <w:abstractNumId w:val="20"/>
   </w:num>
   <w:num w:numId="18">
-    <w:abstractNumId w:val="34"/>
+    <w:abstractNumId w:val="35"/>
   </w:num>
   <w:num w:numId="19">
-    <w:abstractNumId w:val="31"/>
+    <w:abstractNumId w:val="32"/>
   </w:num>
   <w:num w:numId="20">
-    <w:abstractNumId w:val="32"/>
+    <w:abstractNumId w:val="33"/>
   </w:num>
   <w:num w:numId="21">
     <w:abstractNumId w:val="6"/>
   </w:num>
   <w:num w:numId="22">
-    <w:abstractNumId w:val="20"/>
+    <w:abstractNumId w:val="21"/>
   </w:num>
   <w:num w:numId="23">
     <w:abstractNumId w:val="8"/>
@@ -22167,28 +23347,28 @@
     <w:abstractNumId w:val="11"/>
   </w:num>
   <w:num w:numId="25">
-    <w:abstractNumId w:val="24"/>
+    <w:abstractNumId w:val="25"/>
   </w:num>
   <w:num w:numId="26">
-    <w:abstractNumId w:val="13"/>
+    <w:abstractNumId w:val="14"/>
   </w:num>
   <w:num w:numId="27">
-    <w:abstractNumId w:val="21"/>
+    <w:abstractNumId w:val="22"/>
   </w:num>
   <w:num w:numId="28">
     <w:abstractNumId w:val="10"/>
   </w:num>
   <w:num w:numId="29">
-    <w:abstractNumId w:val="30"/>
+    <w:abstractNumId w:val="31"/>
   </w:num>
   <w:num w:numId="30">
-    <w:abstractNumId w:val="12"/>
+    <w:abstractNumId w:val="13"/>
   </w:num>
   <w:num w:numId="31">
-    <w:abstractNumId w:val="33"/>
+    <w:abstractNumId w:val="34"/>
   </w:num>
   <w:num w:numId="32">
-    <w:abstractNumId w:val="17"/>
+    <w:abstractNumId w:val="18"/>
   </w:num>
   <w:num w:numId="33">
     <w:abstractNumId w:val="2"/>
@@ -22197,10 +23377,13 @@
     <w:abstractNumId w:val="1"/>
   </w:num>
   <w:num w:numId="35">
-    <w:abstractNumId w:val="23"/>
+    <w:abstractNumId w:val="24"/>
   </w:num>
   <w:num w:numId="36">
-    <w:abstractNumId w:val="14"/>
+    <w:abstractNumId w:val="15"/>
+  </w:num>
+  <w:num w:numId="37">
+    <w:abstractNumId w:val="12"/>
   </w:num>
 </w:numbering>
 </file>
@@ -22926,7 +24109,7 @@
 </file>
 
 <file path=customXml/itemProps1.xml><?xml version="1.0" encoding="utf-8"?>
-<ds:datastoreItem xmlns:ds="http://schemas.openxmlformats.org/officeDocument/2006/customXml" ds:itemID="{B58C69C6-2F29-4A49-BE2E-4F1C56F54666}">
+<ds:datastoreItem xmlns:ds="http://schemas.openxmlformats.org/officeDocument/2006/customXml" ds:itemID="{F2A41C27-1DAF-415D-8746-DCE99080822A}">
   <ds:schemaRefs>
     <ds:schemaRef ds:uri="http://schemas.openxmlformats.org/officeDocument/2006/bibliography"/>
   </ds:schemaRefs>

</xml_diff>

<commit_message>
more master chanter tree
</commit_message>
<xml_diff>
--- a/RBNew/AnthisTalentTrees.docx
+++ b/RBNew/AnthisTalentTrees.docx
@@ -1,6 +1,6 @@
 
 <file path=word/document.xml><?xml version="1.0" encoding="utf-8"?>
-<w:document xmlns:wpc="http://schemas.microsoft.com/office/word/2010/wordprocessingCanvas" xmlns:mc="http://schemas.openxmlformats.org/markup-compatibility/2006" xmlns:o="urn:schemas-microsoft-com:office:office" xmlns:r="http://schemas.openxmlformats.org/officeDocument/2006/relationships" xmlns:m="http://schemas.openxmlformats.org/officeDocument/2006/math" xmlns:v="urn:schemas-microsoft-com:vml" xmlns:wp14="http://schemas.microsoft.com/office/word/2010/wordprocessingDrawing" xmlns:wp="http://schemas.openxmlformats.org/drawingml/2006/wordprocessingDrawing" xmlns:w10="urn:schemas-microsoft-com:office:word" xmlns:w="http://schemas.openxmlformats.org/wordprocessingml/2006/main" xmlns:w14="http://schemas.microsoft.com/office/word/2010/wordml" xmlns:w15="http://schemas.microsoft.com/office/word/2012/wordml" xmlns:wpg="http://schemas.microsoft.com/office/word/2010/wordprocessingGroup" xmlns:wpi="http://schemas.microsoft.com/office/word/2010/wordprocessingInk" xmlns:wne="http://schemas.microsoft.com/office/word/2006/wordml" xmlns:wps="http://schemas.microsoft.com/office/word/2010/wordprocessingShape" mc:Ignorable="w14 w15 wp14">
+<w:document xmlns:wpc="http://schemas.microsoft.com/office/word/2010/wordprocessingCanvas" xmlns:cx="http://schemas.microsoft.com/office/drawing/2014/chartex" xmlns:cx1="http://schemas.microsoft.com/office/drawing/2015/9/8/chartex" xmlns:cx2="http://schemas.microsoft.com/office/drawing/2015/10/21/chartex" xmlns:cx3="http://schemas.microsoft.com/office/drawing/2016/5/9/chartex" xmlns:cx4="http://schemas.microsoft.com/office/drawing/2016/5/10/chartex" xmlns:cx5="http://schemas.microsoft.com/office/drawing/2016/5/11/chartex" xmlns:mc="http://schemas.openxmlformats.org/markup-compatibility/2006" xmlns:o="urn:schemas-microsoft-com:office:office" xmlns:r="http://schemas.openxmlformats.org/officeDocument/2006/relationships" xmlns:m="http://schemas.openxmlformats.org/officeDocument/2006/math" xmlns:v="urn:schemas-microsoft-com:vml" xmlns:wp14="http://schemas.microsoft.com/office/word/2010/wordprocessingDrawing" xmlns:wp="http://schemas.openxmlformats.org/drawingml/2006/wordprocessingDrawing" xmlns:w10="urn:schemas-microsoft-com:office:word" xmlns:w="http://schemas.openxmlformats.org/wordprocessingml/2006/main" xmlns:w14="http://schemas.microsoft.com/office/word/2010/wordml" xmlns:w15="http://schemas.microsoft.com/office/word/2012/wordml" xmlns:w16se="http://schemas.microsoft.com/office/word/2015/wordml/symex" xmlns:wpg="http://schemas.microsoft.com/office/word/2010/wordprocessingGroup" xmlns:wpi="http://schemas.microsoft.com/office/word/2010/wordprocessingInk" xmlns:wne="http://schemas.microsoft.com/office/word/2006/wordml" xmlns:wps="http://schemas.microsoft.com/office/word/2010/wordprocessingShape" mc:Ignorable="w14 w15 w16se wp14">
   <w:body>
     <w:tbl>
       <w:tblPr>
@@ -1407,9 +1407,9 @@
               <w:tblLook w:val="04A0" w:firstRow="1" w:lastRow="0" w:firstColumn="1" w:lastColumn="0" w:noHBand="0" w:noVBand="1"/>
             </w:tblPr>
             <w:tblGrid>
-              <w:gridCol w:w="1791"/>
-              <w:gridCol w:w="464"/>
-              <w:gridCol w:w="355"/>
+              <w:gridCol w:w="1417"/>
+              <w:gridCol w:w="456"/>
+              <w:gridCol w:w="394"/>
             </w:tblGrid>
             <w:tr>
               <w:tc>
@@ -1755,11 +1755,11 @@
               <w:tblLook w:val="04A0" w:firstRow="1" w:lastRow="0" w:firstColumn="1" w:lastColumn="0" w:noHBand="0" w:noVBand="1"/>
             </w:tblPr>
             <w:tblGrid>
-              <w:gridCol w:w="673"/>
-              <w:gridCol w:w="405"/>
+              <w:gridCol w:w="608"/>
+              <w:gridCol w:w="394"/>
               <w:gridCol w:w="236"/>
-              <w:gridCol w:w="903"/>
-              <w:gridCol w:w="1664"/>
+              <w:gridCol w:w="889"/>
+              <w:gridCol w:w="1390"/>
             </w:tblGrid>
             <w:tr>
               <w:tc>
@@ -2857,9 +2857,9 @@
               <w:tblLook w:val="04A0" w:firstRow="1" w:lastRow="0" w:firstColumn="1" w:lastColumn="0" w:noHBand="0" w:noVBand="1"/>
             </w:tblPr>
             <w:tblGrid>
-              <w:gridCol w:w="1791"/>
-              <w:gridCol w:w="479"/>
-              <w:gridCol w:w="643"/>
+              <w:gridCol w:w="1417"/>
+              <w:gridCol w:w="483"/>
+              <w:gridCol w:w="634"/>
             </w:tblGrid>
             <w:tr>
               <w:tc>
@@ -3253,11 +3253,11 @@
               <w:tblLook w:val="04A0" w:firstRow="1" w:lastRow="0" w:firstColumn="1" w:lastColumn="0" w:noHBand="0" w:noVBand="1"/>
             </w:tblPr>
             <w:tblGrid>
-              <w:gridCol w:w="673"/>
-              <w:gridCol w:w="381"/>
+              <w:gridCol w:w="608"/>
+              <w:gridCol w:w="399"/>
               <w:gridCol w:w="236"/>
-              <w:gridCol w:w="903"/>
-              <w:gridCol w:w="893"/>
+              <w:gridCol w:w="889"/>
+              <w:gridCol w:w="804"/>
             </w:tblGrid>
             <w:tr>
               <w:tc>
@@ -4136,6 +4136,7 @@
                 <w:sz w:val="16"/>
                 <w:szCs w:val="16"/>
               </w:rPr>
+              <w:lastRenderedPageBreak/>
               <w:t>Talents:</w:t>
             </w:r>
           </w:p>
@@ -6446,7 +6447,6 @@
                       <w:sz w:val="16"/>
                       <w:szCs w:val="16"/>
                     </w:rPr>
-                    <w:lastRenderedPageBreak/>
                     <w:t>Greedy</w:t>
                   </w:r>
                 </w:p>
@@ -6570,7 +6570,6 @@
                       <w:sz w:val="16"/>
                       <w:szCs w:val="16"/>
                     </w:rPr>
-                    <w:lastRenderedPageBreak/>
                     <w:t>Armsman II</w:t>
                   </w:r>
                 </w:p>
@@ -6681,7 +6680,6 @@
                       <w:sz w:val="16"/>
                       <w:szCs w:val="16"/>
                     </w:rPr>
-                    <w:lastRenderedPageBreak/>
                     <w:t>Hit Points +2</w:t>
                   </w:r>
                 </w:p>
@@ -6751,7 +6749,6 @@
                       <w:sz w:val="16"/>
                       <w:szCs w:val="16"/>
                     </w:rPr>
-                    <w:lastRenderedPageBreak/>
                     <w:t>Avoid Death Blow(6)</w:t>
                   </w:r>
                 </w:p>
@@ -6856,7 +6853,6 @@
                 <w:sz w:val="16"/>
                 <w:szCs w:val="16"/>
               </w:rPr>
-              <w:lastRenderedPageBreak/>
               <w:t>Notes:</w:t>
             </w:r>
           </w:p>
@@ -6904,6 +6900,7 @@
                 <w:sz w:val="16"/>
                 <w:szCs w:val="16"/>
               </w:rPr>
+              <w:lastRenderedPageBreak/>
               <w:t>Lancer</w:t>
             </w:r>
           </w:p>
@@ -7594,16 +7591,7 @@
                 <w:sz w:val="16"/>
                 <w:szCs w:val="16"/>
               </w:rPr>
-              <w:t xml:space="preserve">Master </w:t>
-            </w:r>
-            <w:r>
-              <w:rPr>
-                <w:rFonts w:ascii="Pericles" w:hAnsi="Pericles"/>
-                <w:b/>
-                <w:sz w:val="16"/>
-                <w:szCs w:val="16"/>
-              </w:rPr>
-              <w:t>Chanter</w:t>
+              <w:t>Master Chanter</w:t>
             </w:r>
           </w:p>
         </w:tc>
@@ -7636,15 +7624,7 @@
                 <w:sz w:val="16"/>
                 <w:szCs w:val="16"/>
               </w:rPr>
-              <w:t xml:space="preserve"> </w:t>
-            </w:r>
-            <w:r>
-              <w:rPr>
-                <w:rFonts w:ascii="Pericles" w:hAnsi="Pericles"/>
-                <w:sz w:val="16"/>
-                <w:szCs w:val="16"/>
-              </w:rPr>
-              <w:t>Words of Power and Chants/Songs</w:t>
+              <w:t xml:space="preserve"> Words of Power and Chants/Songs</w:t>
             </w:r>
           </w:p>
         </w:tc>
@@ -7822,8 +7802,6 @@
                     </w:rPr>
                     <w:t>(1)</w:t>
                   </w:r>
-                  <w:bookmarkStart w:id="0" w:name="_GoBack"/>
-                  <w:bookmarkEnd w:id="0"/>
                 </w:p>
                 <w:p>
                   <w:pPr>
@@ -7992,6 +7970,50 @@
                       <w:sz w:val="16"/>
                       <w:szCs w:val="16"/>
                     </w:rPr>
+                    <w:t>Merge Chants</w:t>
+                  </w:r>
+                </w:p>
+                <w:p>
+                  <w:pPr>
+                    <w:pStyle w:val="ListParagraph"/>
+                    <w:numPr>
+                      <w:ilvl w:val="0"/>
+                      <w:numId w:val="2"/>
+                    </w:numPr>
+                    <w:rPr>
+                      <w:rFonts w:ascii="Pericles" w:hAnsi="Pericles"/>
+                      <w:sz w:val="16"/>
+                      <w:szCs w:val="16"/>
+                    </w:rPr>
+                  </w:pPr>
+                  <w:r>
+                    <w:rPr>
+                      <w:rFonts w:ascii="Pericles" w:hAnsi="Pericles"/>
+                      <w:sz w:val="16"/>
+                      <w:szCs w:val="16"/>
+                    </w:rPr>
+                    <w:t>Staccato</w:t>
+                  </w:r>
+                </w:p>
+                <w:p>
+                  <w:pPr>
+                    <w:pStyle w:val="ListParagraph"/>
+                    <w:numPr>
+                      <w:ilvl w:val="0"/>
+                      <w:numId w:val="2"/>
+                    </w:numPr>
+                    <w:rPr>
+                      <w:rFonts w:ascii="Pericles" w:hAnsi="Pericles"/>
+                      <w:sz w:val="16"/>
+                      <w:szCs w:val="16"/>
+                    </w:rPr>
+                  </w:pPr>
+                  <w:r>
+                    <w:rPr>
+                      <w:rFonts w:ascii="Pericles" w:hAnsi="Pericles"/>
+                      <w:sz w:val="16"/>
+                      <w:szCs w:val="16"/>
+                    </w:rPr>
                     <w:t>Unwavering Chant(1)</w:t>
                   </w:r>
                 </w:p>
@@ -8105,15 +8127,7 @@
                       <w:sz w:val="16"/>
                       <w:szCs w:val="16"/>
                     </w:rPr>
-                    <w:t xml:space="preserve">Tenacious </w:t>
-                  </w:r>
-                  <w:r>
-                    <w:rPr>
-                      <w:rFonts w:ascii="Pericles" w:hAnsi="Pericles"/>
-                      <w:sz w:val="16"/>
-                      <w:szCs w:val="16"/>
-                    </w:rPr>
-                    <w:t>Cast(2)</w:t>
+                    <w:t>Tenacious Cast(2)</w:t>
                   </w:r>
                 </w:p>
                 <w:p>
@@ -8989,7 +9003,6 @@
                 <w:sz w:val="16"/>
                 <w:szCs w:val="16"/>
               </w:rPr>
-              <w:lastRenderedPageBreak/>
               <w:t>Mauler</w:t>
             </w:r>
           </w:p>
@@ -9515,6 +9528,7 @@
                       <w:sz w:val="16"/>
                       <w:szCs w:val="16"/>
                     </w:rPr>
+                    <w:lastRenderedPageBreak/>
                     <w:t>Hit Points +2</w:t>
                   </w:r>
                 </w:p>
@@ -9641,6 +9655,7 @@
                 <w:sz w:val="16"/>
                 <w:szCs w:val="16"/>
               </w:rPr>
+              <w:lastRenderedPageBreak/>
               <w:t>Notes:</w:t>
             </w:r>
           </w:p>
@@ -11194,7 +11209,6 @@
                 <w:sz w:val="16"/>
                 <w:szCs w:val="16"/>
               </w:rPr>
-              <w:lastRenderedPageBreak/>
               <w:t xml:space="preserve">Boar </w:t>
             </w:r>
             <w:r>
@@ -11299,7 +11313,6 @@
                 <w:sz w:val="16"/>
                 <w:szCs w:val="16"/>
               </w:rPr>
-              <w:lastRenderedPageBreak/>
               <w:t>Animal Defense</w:t>
             </w:r>
           </w:p>
@@ -11652,6 +11665,7 @@
                 <w:sz w:val="16"/>
                 <w:szCs w:val="16"/>
               </w:rPr>
+              <w:lastRenderedPageBreak/>
               <w:t>Auto Success (x)</w:t>
             </w:r>
           </w:p>
@@ -12900,7 +12914,6 @@
                 <w:sz w:val="16"/>
                 <w:szCs w:val="16"/>
               </w:rPr>
-              <w:lastRenderedPageBreak/>
               <w:t>Don’t You Die On Me</w:t>
             </w:r>
           </w:p>
@@ -14163,6 +14176,7 @@
                 <w:sz w:val="16"/>
                 <w:szCs w:val="20"/>
               </w:rPr>
+              <w:lastRenderedPageBreak/>
               <w:t>Great Throw</w:t>
             </w:r>
           </w:p>
@@ -14601,7 +14615,6 @@
                 <w:sz w:val="16"/>
                 <w:szCs w:val="16"/>
               </w:rPr>
-              <w:lastRenderedPageBreak/>
               <w:t>Improved Companion (x)</w:t>
             </w:r>
           </w:p>
@@ -15105,7 +15118,23 @@
                 <w:sz w:val="16"/>
                 <w:szCs w:val="20"/>
               </w:rPr>
-              <w:t>Into The Breach</w:t>
+              <w:t xml:space="preserve">Into </w:t>
+            </w:r>
+            <w:r>
+              <w:rPr>
+                <w:rFonts w:ascii="Pericles" w:hAnsi="Pericles"/>
+                <w:sz w:val="16"/>
+                <w:szCs w:val="20"/>
+              </w:rPr>
+              <w:t>the</w:t>
+            </w:r>
+            <w:r>
+              <w:rPr>
+                <w:rFonts w:ascii="Pericles" w:hAnsi="Pericles"/>
+                <w:sz w:val="16"/>
+                <w:szCs w:val="20"/>
+              </w:rPr>
+              <w:t xml:space="preserve"> Breach</w:t>
             </w:r>
           </w:p>
         </w:tc>
@@ -15746,6 +15775,68 @@
                 <w:sz w:val="16"/>
                 <w:szCs w:val="16"/>
               </w:rPr>
+              <w:t>Merge Chants</w:t>
+            </w:r>
+          </w:p>
+        </w:tc>
+        <w:tc>
+          <w:tcPr>
+            <w:tcW w:w="0" w:type="auto"/>
+          </w:tcPr>
+          <w:p>
+            <w:pPr>
+              <w:rPr>
+                <w:rFonts w:ascii="Pericles" w:hAnsi="Pericles"/>
+                <w:sz w:val="16"/>
+                <w:szCs w:val="16"/>
+              </w:rPr>
+            </w:pPr>
+            <w:r>
+              <w:rPr>
+                <w:rFonts w:ascii="Pericles" w:hAnsi="Pericles"/>
+                <w:sz w:val="16"/>
+                <w:szCs w:val="16"/>
+              </w:rPr>
+              <w:t>By spending one inspiration, y</w:t>
+            </w:r>
+            <w:r>
+              <w:rPr>
+                <w:rFonts w:ascii="Pericles" w:hAnsi="Pericles"/>
+                <w:sz w:val="16"/>
+                <w:szCs w:val="16"/>
+              </w:rPr>
+              <w:t>ou can cast two chants simultaneously. The DL to do so is the DL of the hardest chant +</w:t>
+            </w:r>
+            <w:r>
+              <w:rPr>
+                <w:rFonts w:ascii="Pericles" w:hAnsi="Pericles"/>
+                <w:sz w:val="16"/>
+                <w:szCs w:val="16"/>
+              </w:rPr>
+              <w:t>2</w:t>
+            </w:r>
+          </w:p>
+        </w:tc>
+      </w:tr>
+      <w:tr>
+        <w:tc>
+          <w:tcPr>
+            <w:tcW w:w="1724" w:type="dxa"/>
+          </w:tcPr>
+          <w:p>
+            <w:pPr>
+              <w:rPr>
+                <w:rFonts w:ascii="Pericles" w:hAnsi="Pericles"/>
+                <w:sz w:val="16"/>
+                <w:szCs w:val="16"/>
+              </w:rPr>
+            </w:pPr>
+            <w:r>
+              <w:rPr>
+                <w:rFonts w:ascii="Pericles" w:hAnsi="Pericles"/>
+                <w:sz w:val="16"/>
+                <w:szCs w:val="16"/>
+              </w:rPr>
               <w:t>Mobile Fighter</w:t>
             </w:r>
           </w:p>
@@ -16244,6 +16335,7 @@
                 <w:sz w:val="16"/>
                 <w:szCs w:val="16"/>
               </w:rPr>
+              <w:lastRenderedPageBreak/>
               <w:t>Your healing dice become d6s instead of d4s</w:t>
             </w:r>
           </w:p>
@@ -16268,6 +16360,7 @@
                 <w:sz w:val="16"/>
                 <w:szCs w:val="16"/>
               </w:rPr>
+              <w:lastRenderedPageBreak/>
               <w:t>Piercer(x)</w:t>
             </w:r>
           </w:p>
@@ -16314,7 +16407,6 @@
                 <w:sz w:val="16"/>
                 <w:szCs w:val="16"/>
               </w:rPr>
-              <w:lastRenderedPageBreak/>
               <w:t>Play Dead</w:t>
             </w:r>
           </w:p>
@@ -17784,6 +17876,54 @@
                 <w:sz w:val="16"/>
                 <w:szCs w:val="20"/>
               </w:rPr>
+              <w:t>Staccato</w:t>
+            </w:r>
+          </w:p>
+        </w:tc>
+        <w:tc>
+          <w:tcPr>
+            <w:tcW w:w="0" w:type="auto"/>
+          </w:tcPr>
+          <w:p>
+            <w:pPr>
+              <w:rPr>
+                <w:rFonts w:ascii="Pericles" w:hAnsi="Pericles"/>
+                <w:sz w:val="16"/>
+                <w:szCs w:val="20"/>
+              </w:rPr>
+            </w:pPr>
+            <w:r>
+              <w:rPr>
+                <w:rFonts w:ascii="Pericles" w:hAnsi="Pericles"/>
+                <w:sz w:val="16"/>
+                <w:szCs w:val="20"/>
+              </w:rPr>
+              <w:t>By spending one inspiration, you can shout while maintaining a chant</w:t>
+            </w:r>
+            <w:bookmarkStart w:id="0" w:name="_GoBack"/>
+            <w:bookmarkEnd w:id="0"/>
+          </w:p>
+        </w:tc>
+      </w:tr>
+      <w:tr>
+        <w:tc>
+          <w:tcPr>
+            <w:tcW w:w="1724" w:type="dxa"/>
+          </w:tcPr>
+          <w:p>
+            <w:pPr>
+              <w:rPr>
+                <w:rFonts w:ascii="Pericles" w:hAnsi="Pericles"/>
+                <w:sz w:val="16"/>
+                <w:szCs w:val="20"/>
+              </w:rPr>
+            </w:pPr>
+            <w:r>
+              <w:rPr>
+                <w:rFonts w:ascii="Pericles" w:hAnsi="Pericles"/>
+                <w:sz w:val="16"/>
+                <w:szCs w:val="20"/>
+              </w:rPr>
               <w:t>Stand Ground</w:t>
             </w:r>
           </w:p>
@@ -17995,7 +18135,6 @@
                 <w:sz w:val="16"/>
                 <w:szCs w:val="16"/>
               </w:rPr>
-              <w:lastRenderedPageBreak/>
               <w:t>Swift Companion</w:t>
             </w:r>
           </w:p>
@@ -18729,6 +18868,7 @@
                 <w:sz w:val="16"/>
                 <w:szCs w:val="16"/>
               </w:rPr>
+              <w:lastRenderedPageBreak/>
               <w:t>Unwavering Chant(x)</w:t>
             </w:r>
           </w:p>
@@ -19092,7 +19232,7 @@
 </file>
 
 <file path=word/numbering.xml><?xml version="1.0" encoding="utf-8"?>
-<w:numbering xmlns:wpc="http://schemas.microsoft.com/office/word/2010/wordprocessingCanvas" xmlns:mc="http://schemas.openxmlformats.org/markup-compatibility/2006" xmlns:o="urn:schemas-microsoft-com:office:office" xmlns:r="http://schemas.openxmlformats.org/officeDocument/2006/relationships" xmlns:m="http://schemas.openxmlformats.org/officeDocument/2006/math" xmlns:v="urn:schemas-microsoft-com:vml" xmlns:wp14="http://schemas.microsoft.com/office/word/2010/wordprocessingDrawing" xmlns:wp="http://schemas.openxmlformats.org/drawingml/2006/wordprocessingDrawing" xmlns:w10="urn:schemas-microsoft-com:office:word" xmlns:w="http://schemas.openxmlformats.org/wordprocessingml/2006/main" xmlns:w14="http://schemas.microsoft.com/office/word/2010/wordml" xmlns:w15="http://schemas.microsoft.com/office/word/2012/wordml" xmlns:wpg="http://schemas.microsoft.com/office/word/2010/wordprocessingGroup" xmlns:wpi="http://schemas.microsoft.com/office/word/2010/wordprocessingInk" xmlns:wne="http://schemas.microsoft.com/office/word/2006/wordml" xmlns:wps="http://schemas.microsoft.com/office/word/2010/wordprocessingShape" mc:Ignorable="w14 w15 wp14">
+<w:numbering xmlns:wpc="http://schemas.microsoft.com/office/word/2010/wordprocessingCanvas" xmlns:cx="http://schemas.microsoft.com/office/drawing/2014/chartex" xmlns:cx1="http://schemas.microsoft.com/office/drawing/2015/9/8/chartex" xmlns:cx2="http://schemas.microsoft.com/office/drawing/2015/10/21/chartex" xmlns:cx3="http://schemas.microsoft.com/office/drawing/2016/5/9/chartex" xmlns:cx4="http://schemas.microsoft.com/office/drawing/2016/5/10/chartex" xmlns:cx5="http://schemas.microsoft.com/office/drawing/2016/5/11/chartex" xmlns:mc="http://schemas.openxmlformats.org/markup-compatibility/2006" xmlns:o="urn:schemas-microsoft-com:office:office" xmlns:r="http://schemas.openxmlformats.org/officeDocument/2006/relationships" xmlns:m="http://schemas.openxmlformats.org/officeDocument/2006/math" xmlns:v="urn:schemas-microsoft-com:vml" xmlns:wp14="http://schemas.microsoft.com/office/word/2010/wordprocessingDrawing" xmlns:wp="http://schemas.openxmlformats.org/drawingml/2006/wordprocessingDrawing" xmlns:w10="urn:schemas-microsoft-com:office:word" xmlns:w="http://schemas.openxmlformats.org/wordprocessingml/2006/main" xmlns:w14="http://schemas.microsoft.com/office/word/2010/wordml" xmlns:w15="http://schemas.microsoft.com/office/word/2012/wordml" xmlns:w16se="http://schemas.microsoft.com/office/word/2015/wordml/symex" xmlns:wpg="http://schemas.microsoft.com/office/word/2010/wordprocessingGroup" xmlns:wpi="http://schemas.microsoft.com/office/word/2010/wordprocessingInk" xmlns:wne="http://schemas.microsoft.com/office/word/2006/wordml" xmlns:wps="http://schemas.microsoft.com/office/word/2010/wordprocessingShape" mc:Ignorable="w14 w15 w16se wp14">
   <w:abstractNum w:abstractNumId="0" w15:restartNumberingAfterBreak="0">
     <w:nsid w:val="02371705"/>
     <w:multiLevelType w:val="hybridMultilevel"/>
@@ -23389,7 +23529,7 @@
 </file>
 
 <file path=word/styles.xml><?xml version="1.0" encoding="utf-8"?>
-<w:styles xmlns:mc="http://schemas.openxmlformats.org/markup-compatibility/2006" xmlns:r="http://schemas.openxmlformats.org/officeDocument/2006/relationships" xmlns:w="http://schemas.openxmlformats.org/wordprocessingml/2006/main" xmlns:w14="http://schemas.microsoft.com/office/word/2010/wordml" xmlns:w15="http://schemas.microsoft.com/office/word/2012/wordml" mc:Ignorable="w14 w15">
+<w:styles xmlns:mc="http://schemas.openxmlformats.org/markup-compatibility/2006" xmlns:r="http://schemas.openxmlformats.org/officeDocument/2006/relationships" xmlns:w="http://schemas.openxmlformats.org/wordprocessingml/2006/main" xmlns:w14="http://schemas.microsoft.com/office/word/2010/wordml" xmlns:w15="http://schemas.microsoft.com/office/word/2012/wordml" xmlns:w16se="http://schemas.microsoft.com/office/word/2015/wordml/symex" mc:Ignorable="w14 w15 w16se">
   <w:docDefaults>
     <w:rPrDefault>
       <w:rPr>
@@ -23405,7 +23545,7 @@
       </w:pPr>
     </w:pPrDefault>
   </w:docDefaults>
-  <w:latentStyles w:defLockedState="0" w:defUIPriority="99" w:defSemiHidden="0" w:defUnhideWhenUsed="0" w:defQFormat="0" w:count="371">
+  <w:latentStyles w:defLockedState="0" w:defUIPriority="99" w:defSemiHidden="0" w:defUnhideWhenUsed="0" w:defQFormat="0" w:count="374">
     <w:lsdException w:name="Normal" w:uiPriority="0" w:qFormat="1"/>
     <w:lsdException w:name="heading 1" w:uiPriority="9" w:qFormat="1"/>
     <w:lsdException w:name="heading 2" w:semiHidden="1" w:uiPriority="9" w:unhideWhenUsed="1" w:qFormat="1"/>
@@ -23511,7 +23651,6 @@
     <w:lsdException w:name="HTML Sample" w:semiHidden="1" w:unhideWhenUsed="1"/>
     <w:lsdException w:name="HTML Typewriter" w:semiHidden="1" w:unhideWhenUsed="1"/>
     <w:lsdException w:name="HTML Variable" w:semiHidden="1" w:unhideWhenUsed="1"/>
-    <w:lsdException w:name="Normal Table" w:semiHidden="1" w:unhideWhenUsed="1"/>
     <w:lsdException w:name="annotation subject" w:semiHidden="1" w:unhideWhenUsed="1"/>
     <w:lsdException w:name="No List" w:semiHidden="1" w:unhideWhenUsed="1"/>
     <w:lsdException w:name="Outline List 1" w:semiHidden="1" w:unhideWhenUsed="1"/>
@@ -23556,7 +23695,6 @@
     <w:lsdException w:name="Table Professional" w:semiHidden="1" w:unhideWhenUsed="1"/>
     <w:lsdException w:name="Table Subtle 1" w:semiHidden="1" w:unhideWhenUsed="1"/>
     <w:lsdException w:name="Table Subtle 2" w:semiHidden="1" w:unhideWhenUsed="1"/>
-    <w:lsdException w:name="Table Web 1" w:semiHidden="1" w:unhideWhenUsed="1"/>
     <w:lsdException w:name="Table Web 2" w:semiHidden="1" w:unhideWhenUsed="1"/>
     <w:lsdException w:name="Table Web 3" w:semiHidden="1" w:unhideWhenUsed="1"/>
     <w:lsdException w:name="Balloon Text" w:semiHidden="1" w:unhideWhenUsed="1"/>
@@ -23777,6 +23915,9 @@
     <w:lsdException w:name="List Table 5 Dark Accent 6" w:uiPriority="50"/>
     <w:lsdException w:name="List Table 6 Colorful Accent 6" w:uiPriority="51"/>
     <w:lsdException w:name="List Table 7 Colorful Accent 6" w:uiPriority="52"/>
+    <w:lsdException w:name="Mention" w:semiHidden="1" w:unhideWhenUsed="1"/>
+    <w:lsdException w:name="Smart Hyperlink" w:semiHidden="1" w:unhideWhenUsed="1"/>
+    <w:lsdException w:name="Hashtag" w:semiHidden="1" w:unhideWhenUsed="1"/>
   </w:latentStyles>
   <w:style w:type="paragraph" w:default="1" w:styleId="Normal">
     <w:name w:val="Normal"/>
@@ -24109,7 +24250,7 @@
 </file>
 
 <file path=customXml/itemProps1.xml><?xml version="1.0" encoding="utf-8"?>
-<ds:datastoreItem xmlns:ds="http://schemas.openxmlformats.org/officeDocument/2006/customXml" ds:itemID="{F2A41C27-1DAF-415D-8746-DCE99080822A}">
+<ds:datastoreItem xmlns:ds="http://schemas.openxmlformats.org/officeDocument/2006/customXml" ds:itemID="{B136E6C7-7EEE-4A41-AEEC-4E937C6D6BBF}">
   <ds:schemaRefs>
     <ds:schemaRef ds:uri="http://schemas.openxmlformats.org/officeDocument/2006/bibliography"/>
   </ds:schemaRefs>

</xml_diff>